<commit_message>
Boolean and Conditional Statements in GoLang User defined Functions in GoLang
</commit_message>
<xml_diff>
--- a/Docs/GoLang.docx
+++ b/Docs/GoLang.docx
@@ -2153,11 +2153,627 @@
       </w:pPr>
       <w:r>
         <w:lastRenderedPageBreak/>
+        <w:t>Boolean and Conditionals</w:t>
+      </w:r>
+    </w:p>
+    <w:p>
+      <w:pPr>
+        <w:pStyle w:val="ListBullet"/>
+        <w:numPr>
+          <w:ilvl w:val="0"/>
+          <w:numId w:val="0"/>
+        </w:numPr>
+      </w:pPr>
+      <w:r>
+        <w:t xml:space="preserve">Boolean are those data types with only 2 values true or false. </w:t>
+      </w:r>
+    </w:p>
+    <w:p>
+      <w:pPr>
+        <w:pStyle w:val="ListBullet"/>
+        <w:numPr>
+          <w:ilvl w:val="0"/>
+          <w:numId w:val="0"/>
+        </w:numPr>
+      </w:pPr>
+      <w:r>
+        <w:t>Conditionals in Go:</w:t>
+      </w:r>
+    </w:p>
+    <w:p>
+      <w:pPr>
+        <w:pStyle w:val="ListBullet"/>
+        <w:numPr>
+          <w:ilvl w:val="0"/>
+          <w:numId w:val="0"/>
+        </w:numPr>
+        <w:ind w:left="720" w:firstLine="720"/>
+      </w:pPr>
+      <w:r>
+        <w:t>&gt;, &lt;, &gt;=, &lt;=, !=, ==</w:t>
+      </w:r>
+    </w:p>
+    <w:p>
+      <w:pPr>
+        <w:pStyle w:val="ListBullet"/>
+        <w:numPr>
+          <w:ilvl w:val="0"/>
+          <w:numId w:val="0"/>
+        </w:numPr>
+        <w:ind w:left="360" w:hanging="360"/>
+        <w:jc w:val="center"/>
+      </w:pPr>
+      <w:r>
+        <w:drawing>
+          <wp:inline distT="0" distB="0" distL="0" distR="0" wp14:anchorId="293CC622" wp14:editId="76135012">
+            <wp:extent cx="3771900" cy="3342109"/>
+            <wp:effectExtent l="0" t="0" r="0" b="0"/>
+            <wp:docPr id="20" name="Picture 20"/>
+            <wp:cNvGraphicFramePr>
+              <a:graphicFrameLocks xmlns:a="http://schemas.openxmlformats.org/drawingml/2006/main" noChangeAspect="1"/>
+            </wp:cNvGraphicFramePr>
+            <a:graphic xmlns:a="http://schemas.openxmlformats.org/drawingml/2006/main">
+              <a:graphicData uri="http://schemas.openxmlformats.org/drawingml/2006/picture">
+                <pic:pic xmlns:pic="http://schemas.openxmlformats.org/drawingml/2006/picture">
+                  <pic:nvPicPr>
+                    <pic:cNvPr id="1" name=""/>
+                    <pic:cNvPicPr/>
+                  </pic:nvPicPr>
+                  <pic:blipFill>
+                    <a:blip r:embed="rId32"/>
+                    <a:stretch>
+                      <a:fillRect/>
+                    </a:stretch>
+                  </pic:blipFill>
+                  <pic:spPr>
+                    <a:xfrm>
+                      <a:off x="0" y="0"/>
+                      <a:ext cx="3773162" cy="3343227"/>
+                    </a:xfrm>
+                    <a:prstGeom prst="rect">
+                      <a:avLst/>
+                    </a:prstGeom>
+                  </pic:spPr>
+                </pic:pic>
+              </a:graphicData>
+            </a:graphic>
+          </wp:inline>
+        </w:drawing>
+      </w:r>
+    </w:p>
+    <w:p>
+      <w:pPr>
+        <w:pStyle w:val="ListBullet"/>
+        <w:numPr>
+          <w:ilvl w:val="0"/>
+          <w:numId w:val="0"/>
+        </w:numPr>
+        <w:ind w:left="360" w:hanging="360"/>
+      </w:pPr>
+      <w:r>
+        <w:t>Conational Structure:</w:t>
+      </w:r>
+    </w:p>
+    <w:p>
+      <w:pPr>
+        <w:pStyle w:val="ListBullet"/>
+        <w:numPr>
+          <w:ilvl w:val="0"/>
+          <w:numId w:val="0"/>
+        </w:numPr>
+        <w:ind w:left="1440" w:hanging="360"/>
+      </w:pPr>
+      <w:proofErr w:type="gramStart"/>
+      <w:r>
+        <w:t>If{</w:t>
+      </w:r>
+      <w:proofErr w:type="gramEnd"/>
+    </w:p>
+    <w:p>
+      <w:pPr>
+        <w:pStyle w:val="ListBullet"/>
+        <w:numPr>
+          <w:ilvl w:val="0"/>
+          <w:numId w:val="0"/>
+        </w:numPr>
+        <w:ind w:left="1440" w:hanging="360"/>
+      </w:pPr>
+      <w:r>
+        <w:t>…</w:t>
+      </w:r>
+    </w:p>
+    <w:p>
+      <w:pPr>
+        <w:pStyle w:val="ListBullet"/>
+        <w:numPr>
+          <w:ilvl w:val="0"/>
+          <w:numId w:val="0"/>
+        </w:numPr>
+        <w:ind w:left="1440" w:hanging="360"/>
+      </w:pPr>
+      <w:r>
+        <w:t>}</w:t>
+      </w:r>
+      <w:r>
+        <w:t xml:space="preserve"> </w:t>
+      </w:r>
+      <w:r>
+        <w:t xml:space="preserve">Else </w:t>
+      </w:r>
+      <w:proofErr w:type="gramStart"/>
+      <w:r>
+        <w:t>if{</w:t>
+      </w:r>
+      <w:proofErr w:type="gramEnd"/>
+    </w:p>
+    <w:p>
+      <w:pPr>
+        <w:pStyle w:val="ListBullet"/>
+        <w:numPr>
+          <w:ilvl w:val="0"/>
+          <w:numId w:val="0"/>
+        </w:numPr>
+        <w:ind w:left="1440" w:hanging="360"/>
+      </w:pPr>
+      <w:r>
+        <w:t>…</w:t>
+      </w:r>
+    </w:p>
+    <w:p>
+      <w:pPr>
+        <w:pStyle w:val="ListBullet"/>
+        <w:numPr>
+          <w:ilvl w:val="0"/>
+          <w:numId w:val="0"/>
+        </w:numPr>
+        <w:ind w:left="1440" w:hanging="360"/>
+      </w:pPr>
+      <w:r>
+        <w:t>}</w:t>
+      </w:r>
+      <w:r>
+        <w:t xml:space="preserve"> </w:t>
+      </w:r>
+      <w:proofErr w:type="gramStart"/>
+      <w:r>
+        <w:t>Else{</w:t>
+      </w:r>
+      <w:proofErr w:type="gramEnd"/>
+    </w:p>
+    <w:p>
+      <w:pPr>
+        <w:pStyle w:val="ListBullet"/>
+        <w:numPr>
+          <w:ilvl w:val="0"/>
+          <w:numId w:val="0"/>
+        </w:numPr>
+        <w:ind w:left="1440" w:hanging="360"/>
+      </w:pPr>
+      <w:r>
+        <w:t>…</w:t>
+      </w:r>
+    </w:p>
+    <w:p>
+      <w:pPr>
+        <w:pStyle w:val="ListBullet"/>
+        <w:numPr>
+          <w:ilvl w:val="0"/>
+          <w:numId w:val="0"/>
+        </w:numPr>
+        <w:ind w:left="1440" w:hanging="360"/>
+      </w:pPr>
+      <w:r>
+        <w:t>}</w:t>
+      </w:r>
+    </w:p>
+    <w:p>
+      <w:pPr>
+        <w:pStyle w:val="ListBullet"/>
+        <w:numPr>
+          <w:ilvl w:val="0"/>
+          <w:numId w:val="0"/>
+        </w:numPr>
+        <w:ind w:left="360" w:hanging="360"/>
+      </w:pPr>
+      <w:r>
+        <w:t xml:space="preserve">Make sure to keep the else and else if statement like </w:t>
+      </w:r>
+      <w:proofErr w:type="gramStart"/>
+      <w:r>
+        <w:t>this }</w:t>
+      </w:r>
+      <w:proofErr w:type="gramEnd"/>
+      <w:r>
+        <w:t xml:space="preserve"> else if {</w:t>
+      </w:r>
+      <w:r>
+        <w:t xml:space="preserve">. </w:t>
+      </w:r>
+      <w:r>
+        <w:br/>
+        <w:t xml:space="preserve">Error: </w:t>
+      </w:r>
+      <w:r>
+        <w:t>syntax error: unexpected keyword else, expected }</w:t>
+      </w:r>
+    </w:p>
+    <w:p>
+      <w:pPr>
+        <w:pStyle w:val="ListBullet"/>
+        <w:numPr>
+          <w:ilvl w:val="0"/>
+          <w:numId w:val="0"/>
+        </w:numPr>
+        <w:ind w:left="360" w:hanging="360"/>
+      </w:pPr>
+    </w:p>
+    <w:p>
+      <w:pPr>
+        <w:pStyle w:val="ListBullet"/>
+        <w:numPr>
+          <w:ilvl w:val="0"/>
+          <w:numId w:val="0"/>
+        </w:numPr>
+        <w:ind w:left="360" w:hanging="360"/>
+      </w:pPr>
+      <w:r>
+        <w:lastRenderedPageBreak/>
+        <w:t xml:space="preserve">Same like as python </w:t>
+      </w:r>
+      <w:r>
+        <w:rPr>
+          <w:i/>
+          <w:iCs/>
+        </w:rPr>
+        <w:t>continue</w:t>
+      </w:r>
+      <w:r>
+        <w:t xml:space="preserve"> and </w:t>
+      </w:r>
+      <w:r>
+        <w:rPr>
+          <w:i/>
+          <w:iCs/>
+        </w:rPr>
+        <w:t>break</w:t>
+      </w:r>
+      <w:r>
+        <w:t xml:space="preserve"> are there to control the flow of program.</w:t>
+      </w:r>
+    </w:p>
+    <w:p>
+      <w:pPr>
+        <w:pStyle w:val="ListBullet"/>
+        <w:numPr>
+          <w:ilvl w:val="0"/>
+          <w:numId w:val="0"/>
+        </w:numPr>
+        <w:ind w:left="360" w:hanging="360"/>
+        <w:jc w:val="center"/>
+      </w:pPr>
+      <w:r>
+        <w:drawing>
+          <wp:inline distT="0" distB="0" distL="0" distR="0" wp14:anchorId="4B3A73A1" wp14:editId="1C72C407">
+            <wp:extent cx="4541914" cy="1760373"/>
+            <wp:effectExtent l="0" t="0" r="0" b="0"/>
+            <wp:docPr id="21" name="Picture 21"/>
+            <wp:cNvGraphicFramePr>
+              <a:graphicFrameLocks xmlns:a="http://schemas.openxmlformats.org/drawingml/2006/main" noChangeAspect="1"/>
+            </wp:cNvGraphicFramePr>
+            <a:graphic xmlns:a="http://schemas.openxmlformats.org/drawingml/2006/main">
+              <a:graphicData uri="http://schemas.openxmlformats.org/drawingml/2006/picture">
+                <pic:pic xmlns:pic="http://schemas.openxmlformats.org/drawingml/2006/picture">
+                  <pic:nvPicPr>
+                    <pic:cNvPr id="1" name=""/>
+                    <pic:cNvPicPr/>
+                  </pic:nvPicPr>
+                  <pic:blipFill>
+                    <a:blip r:embed="rId33"/>
+                    <a:stretch>
+                      <a:fillRect/>
+                    </a:stretch>
+                  </pic:blipFill>
+                  <pic:spPr>
+                    <a:xfrm>
+                      <a:off x="0" y="0"/>
+                      <a:ext cx="4541914" cy="1760373"/>
+                    </a:xfrm>
+                    <a:prstGeom prst="rect">
+                      <a:avLst/>
+                    </a:prstGeom>
+                  </pic:spPr>
+                </pic:pic>
+              </a:graphicData>
+            </a:graphic>
+          </wp:inline>
+        </w:drawing>
+      </w:r>
+    </w:p>
+    <w:p>
+      <w:pPr>
+        <w:pStyle w:val="Heading1"/>
+      </w:pPr>
+      <w:r>
+        <w:t>Using Functions</w:t>
+      </w:r>
+    </w:p>
+    <w:p>
+      <w:pPr>
+        <w:pStyle w:val="ListBullet"/>
+        <w:numPr>
+          <w:ilvl w:val="0"/>
+          <w:numId w:val="0"/>
+        </w:numPr>
+        <w:ind w:left="360" w:hanging="360"/>
+      </w:pPr>
+      <w:r>
+        <w:t xml:space="preserve">Functions can be defined by using </w:t>
+      </w:r>
+      <w:proofErr w:type="spellStart"/>
+      <w:r>
+        <w:t>func</w:t>
+      </w:r>
+      <w:proofErr w:type="spellEnd"/>
+      <w:r>
+        <w:t xml:space="preserve"> keyword.</w:t>
+      </w:r>
+    </w:p>
+    <w:p>
+      <w:pPr>
+        <w:pStyle w:val="ListBullet"/>
+        <w:numPr>
+          <w:ilvl w:val="0"/>
+          <w:numId w:val="0"/>
+        </w:numPr>
+        <w:ind w:left="360" w:hanging="360"/>
+        <w:jc w:val="center"/>
+      </w:pPr>
+      <w:r>
+        <w:drawing>
+          <wp:inline distT="0" distB="0" distL="0" distR="0" wp14:anchorId="70DA4AD0" wp14:editId="0174F6D7">
+            <wp:extent cx="3040643" cy="1440305"/>
+            <wp:effectExtent l="0" t="0" r="7620" b="7620"/>
+            <wp:docPr id="22" name="Picture 22"/>
+            <wp:cNvGraphicFramePr>
+              <a:graphicFrameLocks xmlns:a="http://schemas.openxmlformats.org/drawingml/2006/main" noChangeAspect="1"/>
+            </wp:cNvGraphicFramePr>
+            <a:graphic xmlns:a="http://schemas.openxmlformats.org/drawingml/2006/main">
+              <a:graphicData uri="http://schemas.openxmlformats.org/drawingml/2006/picture">
+                <pic:pic xmlns:pic="http://schemas.openxmlformats.org/drawingml/2006/picture">
+                  <pic:nvPicPr>
+                    <pic:cNvPr id="1" name=""/>
+                    <pic:cNvPicPr/>
+                  </pic:nvPicPr>
+                  <pic:blipFill>
+                    <a:blip r:embed="rId34"/>
+                    <a:stretch>
+                      <a:fillRect/>
+                    </a:stretch>
+                  </pic:blipFill>
+                  <pic:spPr>
+                    <a:xfrm>
+                      <a:off x="0" y="0"/>
+                      <a:ext cx="3040643" cy="1440305"/>
+                    </a:xfrm>
+                    <a:prstGeom prst="rect">
+                      <a:avLst/>
+                    </a:prstGeom>
+                  </pic:spPr>
+                </pic:pic>
+              </a:graphicData>
+            </a:graphic>
+          </wp:inline>
+        </w:drawing>
+      </w:r>
+    </w:p>
+    <w:p>
+      <w:pPr>
+        <w:pStyle w:val="ListBullet"/>
+        <w:numPr>
+          <w:ilvl w:val="0"/>
+          <w:numId w:val="0"/>
+        </w:numPr>
+        <w:ind w:left="360" w:hanging="360"/>
+        <w:jc w:val="center"/>
+      </w:pPr>
+      <w:r>
+        <w:drawing>
+          <wp:inline distT="0" distB="0" distL="0" distR="0" wp14:anchorId="224D442F" wp14:editId="5DBDA059">
+            <wp:extent cx="3581400" cy="3027575"/>
+            <wp:effectExtent l="0" t="0" r="0" b="1905"/>
+            <wp:docPr id="23" name="Picture 23"/>
+            <wp:cNvGraphicFramePr>
+              <a:graphicFrameLocks xmlns:a="http://schemas.openxmlformats.org/drawingml/2006/main" noChangeAspect="1"/>
+            </wp:cNvGraphicFramePr>
+            <a:graphic xmlns:a="http://schemas.openxmlformats.org/drawingml/2006/main">
+              <a:graphicData uri="http://schemas.openxmlformats.org/drawingml/2006/picture">
+                <pic:pic xmlns:pic="http://schemas.openxmlformats.org/drawingml/2006/picture">
+                  <pic:nvPicPr>
+                    <pic:cNvPr id="1" name=""/>
+                    <pic:cNvPicPr/>
+                  </pic:nvPicPr>
+                  <pic:blipFill>
+                    <a:blip r:embed="rId35"/>
+                    <a:stretch>
+                      <a:fillRect/>
+                    </a:stretch>
+                  </pic:blipFill>
+                  <pic:spPr>
+                    <a:xfrm>
+                      <a:off x="0" y="0"/>
+                      <a:ext cx="3586161" cy="3031600"/>
+                    </a:xfrm>
+                    <a:prstGeom prst="rect">
+                      <a:avLst/>
+                    </a:prstGeom>
+                  </pic:spPr>
+                </pic:pic>
+              </a:graphicData>
+            </a:graphic>
+          </wp:inline>
+        </w:drawing>
+      </w:r>
+    </w:p>
+    <w:p>
+      <w:pPr>
+        <w:pStyle w:val="ListBullet"/>
+        <w:numPr>
+          <w:ilvl w:val="0"/>
+          <w:numId w:val="0"/>
+        </w:numPr>
+        <w:ind w:left="360" w:hanging="360"/>
+      </w:pPr>
+      <w:r>
+        <w:lastRenderedPageBreak/>
+        <w:t xml:space="preserve">Functions in Go support the function as a parameter. </w:t>
+      </w:r>
+    </w:p>
+    <w:p>
+      <w:pPr>
+        <w:pStyle w:val="ListBullet"/>
+        <w:numPr>
+          <w:ilvl w:val="0"/>
+          <w:numId w:val="0"/>
+        </w:numPr>
+        <w:ind w:left="360" w:hanging="360"/>
+        <w:jc w:val="center"/>
+      </w:pPr>
+      <w:r>
+        <w:rPr>
+          <w:noProof/>
+        </w:rPr>
+        <w:drawing>
+          <wp:inline distT="0" distB="0" distL="0" distR="0" wp14:anchorId="2570C3CF" wp14:editId="23BF515F">
+            <wp:extent cx="4107180" cy="4342488"/>
+            <wp:effectExtent l="0" t="0" r="7620" b="1270"/>
+            <wp:docPr id="25" name="Picture 25"/>
+            <wp:cNvGraphicFramePr>
+              <a:graphicFrameLocks xmlns:a="http://schemas.openxmlformats.org/drawingml/2006/main" noChangeAspect="1"/>
+            </wp:cNvGraphicFramePr>
+            <a:graphic xmlns:a="http://schemas.openxmlformats.org/drawingml/2006/main">
+              <a:graphicData uri="http://schemas.openxmlformats.org/drawingml/2006/picture">
+                <pic:pic xmlns:pic="http://schemas.openxmlformats.org/drawingml/2006/picture">
+                  <pic:nvPicPr>
+                    <pic:cNvPr id="1" name=""/>
+                    <pic:cNvPicPr/>
+                  </pic:nvPicPr>
+                  <pic:blipFill>
+                    <a:blip r:embed="rId36"/>
+                    <a:stretch>
+                      <a:fillRect/>
+                    </a:stretch>
+                  </pic:blipFill>
+                  <pic:spPr>
+                    <a:xfrm>
+                      <a:off x="0" y="0"/>
+                      <a:ext cx="4110945" cy="4346468"/>
+                    </a:xfrm>
+                    <a:prstGeom prst="rect">
+                      <a:avLst/>
+                    </a:prstGeom>
+                  </pic:spPr>
+                </pic:pic>
+              </a:graphicData>
+            </a:graphic>
+          </wp:inline>
+        </w:drawing>
+      </w:r>
+    </w:p>
+    <w:p>
+      <w:pPr>
+        <w:pStyle w:val="ListBullet"/>
+        <w:numPr>
+          <w:ilvl w:val="0"/>
+          <w:numId w:val="0"/>
+        </w:numPr>
+        <w:ind w:left="360" w:hanging="360"/>
+      </w:pPr>
+    </w:p>
+    <w:p>
+      <w:pPr>
+        <w:pStyle w:val="ListBullet"/>
+        <w:numPr>
+          <w:ilvl w:val="0"/>
+          <w:numId w:val="0"/>
+        </w:numPr>
+        <w:ind w:left="360" w:hanging="360"/>
+      </w:pPr>
+      <w:r>
+        <w:t xml:space="preserve"> </w:t>
+      </w:r>
+      <w:r>
+        <w:t xml:space="preserve">Also, we can call one function from another function. </w:t>
+      </w:r>
+    </w:p>
+    <w:p>
+      <w:pPr>
+        <w:pStyle w:val="ListBullet"/>
+        <w:numPr>
+          <w:ilvl w:val="0"/>
+          <w:numId w:val="0"/>
+        </w:numPr>
+        <w:ind w:left="360" w:hanging="360"/>
+        <w:jc w:val="center"/>
+      </w:pPr>
+      <w:r>
+        <w:drawing>
+          <wp:inline distT="0" distB="0" distL="0" distR="0" wp14:anchorId="58653CDC" wp14:editId="3EDCABEC">
+            <wp:extent cx="2636748" cy="2278577"/>
+            <wp:effectExtent l="0" t="0" r="0" b="7620"/>
+            <wp:docPr id="26" name="Picture 26"/>
+            <wp:cNvGraphicFramePr>
+              <a:graphicFrameLocks xmlns:a="http://schemas.openxmlformats.org/drawingml/2006/main" noChangeAspect="1"/>
+            </wp:cNvGraphicFramePr>
+            <a:graphic xmlns:a="http://schemas.openxmlformats.org/drawingml/2006/main">
+              <a:graphicData uri="http://schemas.openxmlformats.org/drawingml/2006/picture">
+                <pic:pic xmlns:pic="http://schemas.openxmlformats.org/drawingml/2006/picture">
+                  <pic:nvPicPr>
+                    <pic:cNvPr id="1" name=""/>
+                    <pic:cNvPicPr/>
+                  </pic:nvPicPr>
+                  <pic:blipFill>
+                    <a:blip r:embed="rId37"/>
+                    <a:stretch>
+                      <a:fillRect/>
+                    </a:stretch>
+                  </pic:blipFill>
+                  <pic:spPr>
+                    <a:xfrm>
+                      <a:off x="0" y="0"/>
+                      <a:ext cx="2636748" cy="2278577"/>
+                    </a:xfrm>
+                    <a:prstGeom prst="rect">
+                      <a:avLst/>
+                    </a:prstGeom>
+                  </pic:spPr>
+                </pic:pic>
+              </a:graphicData>
+            </a:graphic>
+          </wp:inline>
+        </w:drawing>
+      </w:r>
+    </w:p>
+    <w:p>
+      <w:pPr>
+        <w:pStyle w:val="ListBullet"/>
+        <w:numPr>
+          <w:ilvl w:val="0"/>
+          <w:numId w:val="0"/>
+        </w:numPr>
+        <w:ind w:left="360" w:hanging="360"/>
+      </w:pPr>
+    </w:p>
+    <w:p>
+      <w:pPr>
+        <w:pStyle w:val="Heading1"/>
+      </w:pPr>
+      <w:r>
+        <w:lastRenderedPageBreak/>
         <w:t>References</w:t>
       </w:r>
     </w:p>
     <w:p>
-      <w:hyperlink r:id="rId32" w:history="1">
+      <w:hyperlink r:id="rId38" w:history="1">
         <w:r>
           <w:rPr>
             <w:color w:val="0000FF"/>
@@ -2169,7 +2785,7 @@
     </w:p>
     <w:p/>
     <w:sectPr>
-      <w:footerReference w:type="default" r:id="rId33"/>
+      <w:footerReference w:type="default" r:id="rId39"/>
       <w:pgSz w:w="12240" w:h="15840"/>
       <w:pgMar w:top="1440" w:right="1440" w:bottom="1440" w:left="1440" w:header="288" w:footer="720" w:gutter="0"/>
       <w:pgNumType w:start="1"/>

</xml_diff>

<commit_message>
Multiple returns of a function
</commit_message>
<xml_diff>
--- a/Docs/GoLang.docx
+++ b/Docs/GoLang.docx
@@ -2762,18 +2762,87 @@
         </w:numPr>
         <w:ind w:left="360" w:hanging="360"/>
       </w:pPr>
+      <w:r>
+        <w:lastRenderedPageBreak/>
+        <w:t>For returning multiple values we have to define return types along with function definition same as in Scala.</w:t>
+      </w:r>
     </w:p>
     <w:p>
       <w:pPr>
+        <w:pStyle w:val="ListBullet"/>
+        <w:numPr>
+          <w:ilvl w:val="0"/>
+          <w:numId w:val="0"/>
+        </w:numPr>
+        <w:ind w:left="360" w:hanging="360"/>
+        <w:jc w:val="center"/>
+      </w:pPr>
+      <w:r>
+        <w:drawing>
+          <wp:inline distT="0" distB="0" distL="0" distR="0" wp14:anchorId="360D0F55" wp14:editId="2E121136">
+            <wp:extent cx="4625741" cy="2606266"/>
+            <wp:effectExtent l="0" t="0" r="3810" b="3810"/>
+            <wp:docPr id="27" name="Picture 27"/>
+            <wp:cNvGraphicFramePr>
+              <a:graphicFrameLocks xmlns:a="http://schemas.openxmlformats.org/drawingml/2006/main" noChangeAspect="1"/>
+            </wp:cNvGraphicFramePr>
+            <a:graphic xmlns:a="http://schemas.openxmlformats.org/drawingml/2006/main">
+              <a:graphicData uri="http://schemas.openxmlformats.org/drawingml/2006/picture">
+                <pic:pic xmlns:pic="http://schemas.openxmlformats.org/drawingml/2006/picture">
+                  <pic:nvPicPr>
+                    <pic:cNvPr id="1" name=""/>
+                    <pic:cNvPicPr/>
+                  </pic:nvPicPr>
+                  <pic:blipFill>
+                    <a:blip r:embed="rId38"/>
+                    <a:stretch>
+                      <a:fillRect/>
+                    </a:stretch>
+                  </pic:blipFill>
+                  <pic:spPr>
+                    <a:xfrm>
+                      <a:off x="0" y="0"/>
+                      <a:ext cx="4625741" cy="2606266"/>
+                    </a:xfrm>
+                    <a:prstGeom prst="rect">
+                      <a:avLst/>
+                    </a:prstGeom>
+                  </pic:spPr>
+                </pic:pic>
+              </a:graphicData>
+            </a:graphic>
+          </wp:inline>
+        </w:drawing>
+      </w:r>
+    </w:p>
+    <w:p>
+      <w:pPr>
         <w:pStyle w:val="Heading1"/>
       </w:pPr>
       <w:r>
-        <w:lastRenderedPageBreak/>
+        <w:t>Scopes (Package)</w:t>
+      </w:r>
+    </w:p>
+    <w:p>
+      <w:pPr>
+        <w:pStyle w:val="ListBullet"/>
+        <w:numPr>
+          <w:ilvl w:val="0"/>
+          <w:numId w:val="0"/>
+        </w:numPr>
+        <w:ind w:left="360" w:hanging="360"/>
+      </w:pPr>
+    </w:p>
+    <w:p>
+      <w:pPr>
+        <w:pStyle w:val="Heading1"/>
+      </w:pPr>
+      <w:r>
         <w:t>References</w:t>
       </w:r>
     </w:p>
     <w:p>
-      <w:hyperlink r:id="rId38" w:history="1">
+      <w:hyperlink r:id="rId39" w:history="1">
         <w:r>
           <w:rPr>
             <w:color w:val="0000FF"/>
@@ -2785,7 +2854,7 @@
     </w:p>
     <w:p/>
     <w:sectPr>
-      <w:footerReference w:type="default" r:id="rId39"/>
+      <w:footerReference w:type="default" r:id="rId40"/>
       <w:pgSz w:w="12240" w:h="15840"/>
       <w:pgMar w:top="1440" w:right="1440" w:bottom="1440" w:left="1440" w:header="288" w:footer="720" w:gutter="0"/>
       <w:pgNumType w:start="1"/>

</xml_diff>

<commit_message>
Updated functions, package, and maps and pass by values
</commit_message>
<xml_diff>
--- a/Docs/GoLang.docx
+++ b/Docs/GoLang.docx
@@ -2832,7 +2832,373 @@
         </w:numPr>
         <w:ind w:left="360" w:hanging="360"/>
       </w:pPr>
+      <w:r>
+        <w:t>Functions can be accessed anywhere inside the package. But need to consider that we need to compile all the files to get the output. Not only one.</w:t>
+      </w:r>
     </w:p>
+    <w:p>
+      <w:pPr>
+        <w:pStyle w:val="ListBullet"/>
+        <w:numPr>
+          <w:ilvl w:val="0"/>
+          <w:numId w:val="0"/>
+        </w:numPr>
+        <w:ind w:left="360" w:hanging="360"/>
+      </w:pPr>
+      <w:r>
+        <w:t>Also, variables can be accessed within the package.</w:t>
+      </w:r>
+    </w:p>
+    <w:p>
+      <w:pPr>
+        <w:pStyle w:val="Quoteemphasis"/>
+      </w:pPr>
+      <w:r>
+        <w:t xml:space="preserve">Short variable declaration </w:t>
+      </w:r>
+      <w:proofErr w:type="gramStart"/>
+      <w:r>
+        <w:t>(:=</w:t>
+      </w:r>
+      <w:proofErr w:type="gramEnd"/>
+      <w:r>
+        <w:t>) is not allowed outside functions</w:t>
+      </w:r>
+    </w:p>
+    <w:p>
+      <w:pPr>
+        <w:pStyle w:val="ListBullet"/>
+        <w:numPr>
+          <w:ilvl w:val="0"/>
+          <w:numId w:val="0"/>
+        </w:numPr>
+        <w:ind w:left="360" w:hanging="360"/>
+        <w:jc w:val="center"/>
+      </w:pPr>
+      <w:r>
+        <w:drawing>
+          <wp:inline distT="0" distB="0" distL="0" distR="0" wp14:anchorId="5960D199" wp14:editId="7255CA99">
+            <wp:extent cx="3955123" cy="2209992"/>
+            <wp:effectExtent l="0" t="0" r="7620" b="0"/>
+            <wp:docPr id="28" name="Picture 28"/>
+            <wp:cNvGraphicFramePr>
+              <a:graphicFrameLocks xmlns:a="http://schemas.openxmlformats.org/drawingml/2006/main" noChangeAspect="1"/>
+            </wp:cNvGraphicFramePr>
+            <a:graphic xmlns:a="http://schemas.openxmlformats.org/drawingml/2006/main">
+              <a:graphicData uri="http://schemas.openxmlformats.org/drawingml/2006/picture">
+                <pic:pic xmlns:pic="http://schemas.openxmlformats.org/drawingml/2006/picture">
+                  <pic:nvPicPr>
+                    <pic:cNvPr id="1" name=""/>
+                    <pic:cNvPicPr/>
+                  </pic:nvPicPr>
+                  <pic:blipFill>
+                    <a:blip r:embed="rId39"/>
+                    <a:stretch>
+                      <a:fillRect/>
+                    </a:stretch>
+                  </pic:blipFill>
+                  <pic:spPr>
+                    <a:xfrm>
+                      <a:off x="0" y="0"/>
+                      <a:ext cx="3955123" cy="2209992"/>
+                    </a:xfrm>
+                    <a:prstGeom prst="rect">
+                      <a:avLst/>
+                    </a:prstGeom>
+                  </pic:spPr>
+                </pic:pic>
+              </a:graphicData>
+            </a:graphic>
+          </wp:inline>
+        </w:drawing>
+      </w:r>
+    </w:p>
+    <w:p>
+      <w:pPr>
+        <w:pStyle w:val="ListBullet"/>
+        <w:numPr>
+          <w:ilvl w:val="0"/>
+          <w:numId w:val="0"/>
+        </w:numPr>
+        <w:ind w:left="360" w:hanging="360"/>
+        <w:jc w:val="center"/>
+      </w:pPr>
+      <w:r>
+        <w:lastRenderedPageBreak/>
+        <w:drawing>
+          <wp:inline distT="0" distB="0" distL="0" distR="0" wp14:anchorId="56E0A73C" wp14:editId="4EC08157">
+            <wp:extent cx="4610100" cy="2044993"/>
+            <wp:effectExtent l="0" t="0" r="0" b="0"/>
+            <wp:docPr id="29" name="Picture 29"/>
+            <wp:cNvGraphicFramePr>
+              <a:graphicFrameLocks xmlns:a="http://schemas.openxmlformats.org/drawingml/2006/main" noChangeAspect="1"/>
+            </wp:cNvGraphicFramePr>
+            <a:graphic xmlns:a="http://schemas.openxmlformats.org/drawingml/2006/main">
+              <a:graphicData uri="http://schemas.openxmlformats.org/drawingml/2006/picture">
+                <pic:pic xmlns:pic="http://schemas.openxmlformats.org/drawingml/2006/picture">
+                  <pic:nvPicPr>
+                    <pic:cNvPr id="1" name=""/>
+                    <pic:cNvPicPr/>
+                  </pic:nvPicPr>
+                  <pic:blipFill>
+                    <a:blip r:embed="rId40"/>
+                    <a:stretch>
+                      <a:fillRect/>
+                    </a:stretch>
+                  </pic:blipFill>
+                  <pic:spPr>
+                    <a:xfrm>
+                      <a:off x="0" y="0"/>
+                      <a:ext cx="4617989" cy="2048493"/>
+                    </a:xfrm>
+                    <a:prstGeom prst="rect">
+                      <a:avLst/>
+                    </a:prstGeom>
+                  </pic:spPr>
+                </pic:pic>
+              </a:graphicData>
+            </a:graphic>
+          </wp:inline>
+        </w:drawing>
+      </w:r>
+    </w:p>
+    <w:p>
+      <w:pPr>
+        <w:pStyle w:val="Heading1"/>
+      </w:pPr>
+      <w:r>
+        <w:t>Maps</w:t>
+      </w:r>
+      <w:r>
+        <w:t xml:space="preserve"> (Dictionary in Go)</w:t>
+      </w:r>
+    </w:p>
+    <w:p>
+      <w:pPr>
+        <w:pStyle w:val="ListBullet"/>
+        <w:numPr>
+          <w:ilvl w:val="0"/>
+          <w:numId w:val="0"/>
+        </w:numPr>
+        <w:ind w:left="360" w:hanging="360"/>
+      </w:pPr>
+      <w:r>
+        <w:t>Keys can be of multiple types. But a single map should have a key of same type and all values in a single map must have same type too.</w:t>
+      </w:r>
+    </w:p>
+    <w:p>
+      <w:pPr>
+        <w:pStyle w:val="ListBullet"/>
+        <w:numPr>
+          <w:ilvl w:val="0"/>
+          <w:numId w:val="0"/>
+        </w:numPr>
+        <w:ind w:left="360" w:hanging="360"/>
+      </w:pPr>
+      <w:r>
+        <w:t>Definition:</w:t>
+      </w:r>
+    </w:p>
+    <w:p>
+      <w:pPr>
+        <w:pStyle w:val="ListBullet"/>
+        <w:numPr>
+          <w:ilvl w:val="0"/>
+          <w:numId w:val="0"/>
+        </w:numPr>
+        <w:ind w:left="360" w:hanging="360"/>
+      </w:pPr>
+      <w:r>
+        <w:tab/>
+      </w:r>
+      <w:proofErr w:type="gramStart"/>
+      <w:r>
+        <w:t>Menu :</w:t>
+      </w:r>
+      <w:proofErr w:type="gramEnd"/>
+      <w:r>
+        <w:t>= map[string]int</w:t>
+      </w:r>
+    </w:p>
+    <w:p>
+      <w:pPr>
+        <w:pStyle w:val="ListBullet"/>
+        <w:numPr>
+          <w:ilvl w:val="0"/>
+          <w:numId w:val="0"/>
+        </w:numPr>
+        <w:ind w:left="360" w:hanging="360"/>
+      </w:pPr>
+      <w:r>
+        <w:t>1</w:t>
+      </w:r>
+      <w:r>
+        <w:rPr>
+          <w:vertAlign w:val="superscript"/>
+        </w:rPr>
+        <w:t>st</w:t>
+      </w:r>
+      <w:r>
+        <w:t xml:space="preserve"> datatype is for key and 2</w:t>
+      </w:r>
+      <w:r>
+        <w:rPr>
+          <w:vertAlign w:val="superscript"/>
+        </w:rPr>
+        <w:t>nd</w:t>
+      </w:r>
+      <w:r>
+        <w:t xml:space="preserve"> is for the value.</w:t>
+      </w:r>
+    </w:p>
+    <w:p>
+      <w:pPr>
+        <w:pStyle w:val="ListBullet"/>
+        <w:numPr>
+          <w:ilvl w:val="0"/>
+          <w:numId w:val="0"/>
+        </w:numPr>
+        <w:ind w:left="360" w:hanging="360"/>
+        <w:jc w:val="center"/>
+      </w:pPr>
+      <w:r>
+        <w:lastRenderedPageBreak/>
+        <w:drawing>
+          <wp:inline distT="0" distB="0" distL="0" distR="0" wp14:anchorId="30E9FBFB" wp14:editId="1B748F79">
+            <wp:extent cx="5296359" cy="4938188"/>
+            <wp:effectExtent l="0" t="0" r="0" b="0"/>
+            <wp:docPr id="31" name="Picture 31"/>
+            <wp:cNvGraphicFramePr>
+              <a:graphicFrameLocks xmlns:a="http://schemas.openxmlformats.org/drawingml/2006/main" noChangeAspect="1"/>
+            </wp:cNvGraphicFramePr>
+            <a:graphic xmlns:a="http://schemas.openxmlformats.org/drawingml/2006/main">
+              <a:graphicData uri="http://schemas.openxmlformats.org/drawingml/2006/picture">
+                <pic:pic xmlns:pic="http://schemas.openxmlformats.org/drawingml/2006/picture">
+                  <pic:nvPicPr>
+                    <pic:cNvPr id="1" name=""/>
+                    <pic:cNvPicPr/>
+                  </pic:nvPicPr>
+                  <pic:blipFill>
+                    <a:blip r:embed="rId41"/>
+                    <a:stretch>
+                      <a:fillRect/>
+                    </a:stretch>
+                  </pic:blipFill>
+                  <pic:spPr>
+                    <a:xfrm>
+                      <a:off x="0" y="0"/>
+                      <a:ext cx="5296359" cy="4938188"/>
+                    </a:xfrm>
+                    <a:prstGeom prst="rect">
+                      <a:avLst/>
+                    </a:prstGeom>
+                  </pic:spPr>
+                </pic:pic>
+              </a:graphicData>
+            </a:graphic>
+          </wp:inline>
+        </w:drawing>
+      </w:r>
+    </w:p>
+    <w:p>
+      <w:pPr>
+        <w:pStyle w:val="Heading1"/>
+      </w:pPr>
+      <w:r>
+        <w:t xml:space="preserve">GO as a Pass </w:t>
+      </w:r>
+      <w:proofErr w:type="gramStart"/>
+      <w:r>
+        <w:t>By</w:t>
+      </w:r>
+      <w:proofErr w:type="gramEnd"/>
+      <w:r>
+        <w:t xml:space="preserve"> Language</w:t>
+      </w:r>
+    </w:p>
+    <w:p>
+      <w:pPr>
+        <w:pStyle w:val="ListBullet"/>
+      </w:pPr>
+      <w:r>
+        <w:t>Go makes copies of values when passes into functions.</w:t>
+      </w:r>
+    </w:p>
+    <w:p>
+      <w:pPr>
+        <w:pStyle w:val="ListBullet"/>
+        <w:numPr>
+          <w:ilvl w:val="0"/>
+          <w:numId w:val="0"/>
+        </w:numPr>
+      </w:pPr>
+      <w:r>
+        <w:t>For slices, maps and functions, the pointer reference works. So, the values here will be updated when updated in the function.</w:t>
+      </w:r>
+      <w:r>
+        <w:t xml:space="preserve"> For rest we have to return the function.</w:t>
+      </w:r>
+    </w:p>
+    <w:p>
+      <w:pPr>
+        <w:pStyle w:val="Quoteemphasis"/>
+      </w:pPr>
+      <w:r>
+        <w:t xml:space="preserve">Same as like C, we have </w:t>
+      </w:r>
+      <w:proofErr w:type="gramStart"/>
+      <w:r>
+        <w:t>structs</w:t>
+      </w:r>
+      <w:proofErr w:type="gramEnd"/>
+      <w:r>
+        <w:t xml:space="preserve"> in Go.</w:t>
+      </w:r>
+    </w:p>
+    <w:p>
+      <w:pPr>
+        <w:jc w:val="center"/>
+      </w:pPr>
+      <w:r>
+        <w:lastRenderedPageBreak/>
+        <w:drawing>
+          <wp:inline distT="0" distB="0" distL="0" distR="0" wp14:anchorId="3C261ADE" wp14:editId="1CE198CF">
+            <wp:extent cx="4480948" cy="4343776"/>
+            <wp:effectExtent l="0" t="0" r="0" b="0"/>
+            <wp:docPr id="32" name="Picture 32"/>
+            <wp:cNvGraphicFramePr>
+              <a:graphicFrameLocks xmlns:a="http://schemas.openxmlformats.org/drawingml/2006/main" noChangeAspect="1"/>
+            </wp:cNvGraphicFramePr>
+            <a:graphic xmlns:a="http://schemas.openxmlformats.org/drawingml/2006/main">
+              <a:graphicData uri="http://schemas.openxmlformats.org/drawingml/2006/picture">
+                <pic:pic xmlns:pic="http://schemas.openxmlformats.org/drawingml/2006/picture">
+                  <pic:nvPicPr>
+                    <pic:cNvPr id="1" name=""/>
+                    <pic:cNvPicPr/>
+                  </pic:nvPicPr>
+                  <pic:blipFill>
+                    <a:blip r:embed="rId42"/>
+                    <a:stretch>
+                      <a:fillRect/>
+                    </a:stretch>
+                  </pic:blipFill>
+                  <pic:spPr>
+                    <a:xfrm>
+                      <a:off x="0" y="0"/>
+                      <a:ext cx="4480948" cy="4343776"/>
+                    </a:xfrm>
+                    <a:prstGeom prst="rect">
+                      <a:avLst/>
+                    </a:prstGeom>
+                  </pic:spPr>
+                </pic:pic>
+              </a:graphicData>
+            </a:graphic>
+          </wp:inline>
+        </w:drawing>
+      </w:r>
+    </w:p>
+    <w:p/>
     <w:p>
       <w:pPr>
         <w:pStyle w:val="Heading1"/>
@@ -2842,7 +3208,7 @@
       </w:r>
     </w:p>
     <w:p>
-      <w:hyperlink r:id="rId39" w:history="1">
+      <w:hyperlink r:id="rId43" w:history="1">
         <w:r>
           <w:rPr>
             <w:color w:val="0000FF"/>
@@ -2854,7 +3220,7 @@
     </w:p>
     <w:p/>
     <w:sectPr>
-      <w:footerReference w:type="default" r:id="rId40"/>
+      <w:footerReference w:type="default" r:id="rId44"/>
       <w:pgSz w:w="12240" w:h="15840"/>
       <w:pgMar w:top="1440" w:right="1440" w:bottom="1440" w:left="1440" w:header="288" w:footer="720" w:gutter="0"/>
       <w:pgNumType w:start="1"/>

</xml_diff>

<commit_message>
Updated Pointers in Go
</commit_message>
<xml_diff>
--- a/Docs/GoLang.docx
+++ b/Docs/GoLang.docx
@@ -3198,6 +3198,61 @@
         </w:drawing>
       </w:r>
     </w:p>
+    <w:p>
+      <w:pPr>
+        <w:pStyle w:val="Heading1"/>
+      </w:pPr>
+      <w:r>
+        <w:t>Pointers</w:t>
+      </w:r>
+    </w:p>
+    <w:p>
+      <w:r>
+        <w:t>Same as C, we can use &amp; to get memory address as well as * to get the value in the particular memory address in Go.</w:t>
+      </w:r>
+    </w:p>
+    <w:p>
+      <w:pPr>
+        <w:jc w:val="center"/>
+      </w:pPr>
+      <w:r>
+        <w:drawing>
+          <wp:inline distT="0" distB="0" distL="0" distR="0" wp14:anchorId="1875A7EC" wp14:editId="3137137F">
+            <wp:extent cx="4137660" cy="2373630"/>
+            <wp:effectExtent l="0" t="0" r="0" b="7620"/>
+            <wp:docPr id="33" name="Picture 33"/>
+            <wp:cNvGraphicFramePr>
+              <a:graphicFrameLocks xmlns:a="http://schemas.openxmlformats.org/drawingml/2006/main" noChangeAspect="1"/>
+            </wp:cNvGraphicFramePr>
+            <a:graphic xmlns:a="http://schemas.openxmlformats.org/drawingml/2006/main">
+              <a:graphicData uri="http://schemas.openxmlformats.org/drawingml/2006/picture">
+                <pic:pic xmlns:pic="http://schemas.openxmlformats.org/drawingml/2006/picture">
+                  <pic:nvPicPr>
+                    <pic:cNvPr id="1" name=""/>
+                    <pic:cNvPicPr/>
+                  </pic:nvPicPr>
+                  <pic:blipFill>
+                    <a:blip r:embed="rId43"/>
+                    <a:stretch>
+                      <a:fillRect/>
+                    </a:stretch>
+                  </pic:blipFill>
+                  <pic:spPr>
+                    <a:xfrm>
+                      <a:off x="0" y="0"/>
+                      <a:ext cx="4143955" cy="2377241"/>
+                    </a:xfrm>
+                    <a:prstGeom prst="rect">
+                      <a:avLst/>
+                    </a:prstGeom>
+                  </pic:spPr>
+                </pic:pic>
+              </a:graphicData>
+            </a:graphic>
+          </wp:inline>
+        </w:drawing>
+      </w:r>
+    </w:p>
     <w:p/>
     <w:p>
       <w:pPr>
@@ -3208,7 +3263,7 @@
       </w:r>
     </w:p>
     <w:p>
-      <w:hyperlink r:id="rId43" w:history="1">
+      <w:hyperlink r:id="rId44" w:history="1">
         <w:r>
           <w:rPr>
             <w:color w:val="0000FF"/>
@@ -3220,7 +3275,7 @@
     </w:p>
     <w:p/>
     <w:sectPr>
-      <w:footerReference w:type="default" r:id="rId44"/>
+      <w:footerReference w:type="default" r:id="rId45"/>
       <w:pgSz w:w="12240" w:h="15840"/>
       <w:pgMar w:top="1440" w:right="1440" w:bottom="1440" w:left="1440" w:header="288" w:footer="720" w:gutter="0"/>
       <w:pgNumType w:start="1"/>

</xml_diff>

<commit_message>
Updating struct in Go
</commit_message>
<xml_diff>
--- a/Docs/GoLang.docx
+++ b/Docs/GoLang.docx
@@ -10,21 +10,12 @@
           <w:szCs w:val="72"/>
         </w:rPr>
       </w:pPr>
-      <w:proofErr w:type="spellStart"/>
       <w:r>
         <w:rPr>
           <w:sz w:val="72"/>
           <w:szCs w:val="72"/>
         </w:rPr>
-        <w:t>GoLang</w:t>
-      </w:r>
-      <w:proofErr w:type="spellEnd"/>
-      <w:r>
-        <w:rPr>
-          <w:sz w:val="72"/>
-          <w:szCs w:val="72"/>
-        </w:rPr>
-        <w:t xml:space="preserve">: </w:t>
+        <w:t xml:space="preserve">GoLang: </w:t>
       </w:r>
       <w:r>
         <w:rPr>
@@ -39,15 +30,7 @@
         <w:pStyle w:val="TryItBoilerplate"/>
       </w:pPr>
       <w:r>
-        <w:t xml:space="preserve">A </w:t>
-      </w:r>
-      <w:proofErr w:type="gramStart"/>
-      <w:r>
-        <w:t>high level</w:t>
-      </w:r>
-      <w:proofErr w:type="gramEnd"/>
-      <w:r>
-        <w:t xml:space="preserve"> agent-based programming language developed by Google in 2003. </w:t>
+        <w:t xml:space="preserve">A high level agent-based programming language developed by Google in 2003. </w:t>
       </w:r>
       <w:hyperlink r:id="rId11" w:history="1">
         <w:r>
@@ -72,21 +55,7 @@
         <w:rPr>
           <w:rStyle w:val="Strong"/>
         </w:rPr>
-        <w:t xml:space="preserve">Why is Go an </w:t>
-      </w:r>
-      <w:proofErr w:type="gramStart"/>
-      <w:r>
-        <w:rPr>
-          <w:rStyle w:val="Strong"/>
-        </w:rPr>
-        <w:t>agent based</w:t>
-      </w:r>
-      <w:proofErr w:type="gramEnd"/>
-      <w:r>
-        <w:rPr>
-          <w:rStyle w:val="Strong"/>
-        </w:rPr>
-        <w:t xml:space="preserve"> programming language?</w:t>
+        <w:t>Why is Go an agent based programming language?</w:t>
       </w:r>
     </w:p>
     <w:p>
@@ -99,15 +68,7 @@
         </w:rPr>
       </w:pPr>
       <w:r>
-        <w:t xml:space="preserve">With concurrency, performance and efficiency, Type </w:t>
-      </w:r>
-      <w:proofErr w:type="gramStart"/>
-      <w:r>
-        <w:t>Safety(</w:t>
-      </w:r>
-      <w:proofErr w:type="gramEnd"/>
-      <w:r>
-        <w:t>Go type system catches errors at compile times that would be runtime failures in python), Simplicity, Built for Microservices. These all features Go suitable for agent-based programming.</w:t>
+        <w:t>With concurrency, performance and efficiency, Type Safety(Go type system catches errors at compile times that would be runtime failures in python), Simplicity, Built for Microservices. These all features Go suitable for agent-based programming.</w:t>
       </w:r>
       <w:r>
         <w:t xml:space="preserve"> </w:t>
@@ -122,36 +83,8 @@
             <w:color w:val="0000FF"/>
             <w:u w:val="single"/>
           </w:rPr>
-          <w:t xml:space="preserve">The Future of AI Agents: Why Go is the Perfect Language for the Agent Era - </w:t>
+          <w:t>The Future of AI Agents: Why Go is the Perfect Language for the Agent Era - Rafiul Alam</w:t>
         </w:r>
-        <w:proofErr w:type="spellStart"/>
-        <w:r>
-          <w:rPr>
-            <w:i w:val="0"/>
-            <w:color w:val="0000FF"/>
-            <w:u w:val="single"/>
-          </w:rPr>
-          <w:t>Rafiul</w:t>
-        </w:r>
-        <w:proofErr w:type="spellEnd"/>
-        <w:r>
-          <w:rPr>
-            <w:i w:val="0"/>
-            <w:color w:val="0000FF"/>
-            <w:u w:val="single"/>
-          </w:rPr>
-          <w:t xml:space="preserve"> </w:t>
-        </w:r>
-        <w:proofErr w:type="spellStart"/>
-        <w:r>
-          <w:rPr>
-            <w:i w:val="0"/>
-            <w:color w:val="0000FF"/>
-            <w:u w:val="single"/>
-          </w:rPr>
-          <w:t>Alam</w:t>
-        </w:r>
-        <w:proofErr w:type="spellEnd"/>
       </w:hyperlink>
     </w:p>
     <w:p>
@@ -171,15 +104,7 @@
         </w:numPr>
       </w:pPr>
       <w:r>
-        <w:t xml:space="preserve">Fast, statically typed, strongly </w:t>
-      </w:r>
-      <w:proofErr w:type="gramStart"/>
-      <w:r>
-        <w:t>typed(</w:t>
-      </w:r>
-      <w:proofErr w:type="gramEnd"/>
-      <w:r>
-        <w:t>unlike JS), compiled language. Supports both type assignment and automatically type assignment.</w:t>
+        <w:t>Fast, statically typed, strongly typed(unlike JS), compiled language. Supports both type assignment and automatically type assignment.</w:t>
       </w:r>
     </w:p>
     <w:p>
@@ -191,15 +116,7 @@
         </w:numPr>
       </w:pPr>
       <w:r>
-        <w:t xml:space="preserve">General purpose </w:t>
-      </w:r>
-      <w:proofErr w:type="gramStart"/>
-      <w:r>
-        <w:t>language(</w:t>
-      </w:r>
-      <w:proofErr w:type="gramEnd"/>
-      <w:r>
-        <w:t>for various things)</w:t>
+        <w:t>General purpose language(for various things)</w:t>
       </w:r>
     </w:p>
     <w:p>
@@ -211,15 +128,7 @@
         </w:numPr>
       </w:pPr>
       <w:r>
-        <w:t xml:space="preserve">Built-in testing </w:t>
-      </w:r>
-      <w:proofErr w:type="gramStart"/>
-      <w:r>
-        <w:t>support(</w:t>
-      </w:r>
-      <w:proofErr w:type="gramEnd"/>
-      <w:r>
-        <w:t>standard libraries)</w:t>
+        <w:t>Built-in testing support(standard libraries)</w:t>
       </w:r>
     </w:p>
     <w:p>
@@ -230,13 +139,8 @@
           <w:numId w:val="34"/>
         </w:numPr>
       </w:pPr>
-      <w:proofErr w:type="gramStart"/>
       <w:r>
-        <w:t>OOP(</w:t>
-      </w:r>
-      <w:proofErr w:type="gramEnd"/>
-      <w:r>
-        <w:t>in its own way, similar to OOP)</w:t>
+        <w:t>OOP(in its own way, similar to OOP)</w:t>
       </w:r>
     </w:p>
     <w:p>
@@ -249,23 +153,7 @@
     </w:p>
     <w:p>
       <w:r>
-        <w:t xml:space="preserve">Download Go compiler and add the extension in </w:t>
-      </w:r>
-      <w:proofErr w:type="spellStart"/>
-      <w:r>
-        <w:t>vscode</w:t>
-      </w:r>
-      <w:proofErr w:type="spellEnd"/>
-      <w:r>
-        <w:t>. The path should be automatically updated while using .</w:t>
-      </w:r>
-      <w:proofErr w:type="spellStart"/>
-      <w:r>
-        <w:t>msi</w:t>
-      </w:r>
-      <w:proofErr w:type="spellEnd"/>
-      <w:r>
-        <w:t xml:space="preserve"> file.</w:t>
+        <w:t>Download Go compiler and add the extension in vscode. The path should be automatically updated while using .msi file.</w:t>
       </w:r>
     </w:p>
     <w:p>
@@ -282,23 +170,7 @@
       </w:r>
       <w:r>
         <w:br/>
-        <w:t xml:space="preserve">For this define the package main in the top followed by importing </w:t>
-      </w:r>
-      <w:proofErr w:type="spellStart"/>
-      <w:r>
-        <w:t>fmt</w:t>
-      </w:r>
-      <w:proofErr w:type="spellEnd"/>
-      <w:r>
-        <w:t xml:space="preserve"> which helps in formatting string and printing the messages in Go. Once done, we create the entry point </w:t>
-      </w:r>
-      <w:proofErr w:type="gramStart"/>
-      <w:r>
-        <w:t>i.e.</w:t>
-      </w:r>
-      <w:proofErr w:type="gramEnd"/>
-      <w:r>
-        <w:t xml:space="preserve"> main function and print the message. </w:t>
+        <w:t xml:space="preserve">For this define the package main in the top followed by importing fmt which helps in formatting string and printing the messages in Go. Once done, we create the entry point i.e. main function and print the message. </w:t>
       </w:r>
     </w:p>
     <w:p>
@@ -316,15 +188,7 @@
         <w:t>’</w:t>
       </w:r>
       <w:r>
-        <w:t xml:space="preserve">t </w:t>
-      </w:r>
-      <w:proofErr w:type="gramStart"/>
-      <w:r>
-        <w:t>left</w:t>
-      </w:r>
-      <w:proofErr w:type="gramEnd"/>
-      <w:r>
-        <w:t xml:space="preserve"> a variable declared or package imported and unused. It must be used somewhere in the code.</w:t>
+        <w:t>t left a variable declared or package imported and unused. It must be used somewhere in the code.</w:t>
       </w:r>
       <w:r>
         <w:br/>
@@ -392,15 +256,8 @@
     <w:p/>
     <w:p>
       <w:r>
-        <w:t xml:space="preserve">To compile the code, we use go build </w:t>
+        <w:t>To compile the code, we use go build filename.go</w:t>
       </w:r>
-      <w:proofErr w:type="spellStart"/>
-      <w:proofErr w:type="gramStart"/>
-      <w:r>
-        <w:t>filename.go</w:t>
-      </w:r>
-      <w:proofErr w:type="spellEnd"/>
-      <w:proofErr w:type="gramEnd"/>
     </w:p>
     <w:p>
       <w:r>
@@ -409,15 +266,8 @@
     </w:p>
     <w:p>
       <w:r>
-        <w:t xml:space="preserve">To compile and run together. We would use go run </w:t>
+        <w:t>To compile and run together. We would use go run filename.go</w:t>
       </w:r>
-      <w:proofErr w:type="spellStart"/>
-      <w:proofErr w:type="gramStart"/>
-      <w:r>
-        <w:t>filename.go</w:t>
-      </w:r>
-      <w:proofErr w:type="spellEnd"/>
-      <w:proofErr w:type="gramEnd"/>
     </w:p>
     <w:p>
       <w:pPr>
@@ -589,15 +439,7 @@
     </w:p>
     <w:p>
       <w:r>
-        <w:t xml:space="preserve">Use “(double quotes) for declaring strings in the Go lang. Don’t use </w:t>
-      </w:r>
-      <w:proofErr w:type="gramStart"/>
-      <w:r>
-        <w:t>‘ unlike</w:t>
-      </w:r>
-      <w:proofErr w:type="gramEnd"/>
-      <w:r>
-        <w:t xml:space="preserve"> python.</w:t>
+        <w:t>Use “(double quotes) for declaring strings in the Go lang. Don’t use ‘ unlike python.</w:t>
       </w:r>
     </w:p>
     <w:p>
@@ -662,15 +504,7 @@
         <w:jc w:val="both"/>
       </w:pPr>
       <w:r>
-        <w:t xml:space="preserve">var </w:t>
-      </w:r>
-      <w:proofErr w:type="spellStart"/>
-      <w:r>
-        <w:t>varname</w:t>
-      </w:r>
-      <w:proofErr w:type="spellEnd"/>
-      <w:r>
-        <w:t xml:space="preserve"> datatype = value</w:t>
+        <w:t>var varname datatype = value</w:t>
       </w:r>
     </w:p>
     <w:p>
@@ -679,15 +513,7 @@
         <w:jc w:val="both"/>
       </w:pPr>
       <w:r>
-        <w:t xml:space="preserve">var </w:t>
-      </w:r>
-      <w:proofErr w:type="spellStart"/>
-      <w:r>
-        <w:t>varname</w:t>
-      </w:r>
-      <w:proofErr w:type="spellEnd"/>
-      <w:r>
-        <w:t xml:space="preserve"> = value</w:t>
+        <w:t>var varname = value</w:t>
       </w:r>
     </w:p>
     <w:p>
@@ -696,15 +522,7 @@
         <w:jc w:val="both"/>
       </w:pPr>
       <w:r>
-        <w:t xml:space="preserve">var </w:t>
-      </w:r>
-      <w:proofErr w:type="spellStart"/>
-      <w:r>
-        <w:t>varname</w:t>
-      </w:r>
-      <w:proofErr w:type="spellEnd"/>
-      <w:r>
-        <w:t xml:space="preserve"> datatype (NULL)</w:t>
+        <w:t>var varname datatype (NULL)</w:t>
       </w:r>
     </w:p>
     <w:p>
@@ -712,18 +530,8 @@
         <w:ind w:left="1440"/>
         <w:jc w:val="both"/>
       </w:pPr>
-      <w:proofErr w:type="spellStart"/>
-      <w:proofErr w:type="gramStart"/>
       <w:r>
-        <w:t>varname</w:t>
-      </w:r>
-      <w:proofErr w:type="spellEnd"/>
-      <w:r>
-        <w:t xml:space="preserve"> :</w:t>
-      </w:r>
-      <w:proofErr w:type="gramEnd"/>
-      <w:r>
-        <w:t>= value</w:t>
+        <w:t>varname := value</w:t>
       </w:r>
     </w:p>
     <w:p/>
@@ -886,23 +694,7 @@
         </w:numPr>
       </w:pPr>
       <w:r>
-        <w:t xml:space="preserve">To run with format specifier use </w:t>
-      </w:r>
-      <w:proofErr w:type="spellStart"/>
-      <w:r>
-        <w:t>printf</w:t>
-      </w:r>
-      <w:proofErr w:type="spellEnd"/>
-      <w:r>
-        <w:t xml:space="preserve"> and %</w:t>
-      </w:r>
-      <w:proofErr w:type="gramStart"/>
-      <w:r>
-        <w:t>v(</w:t>
-      </w:r>
-      <w:proofErr w:type="gramEnd"/>
-      <w:r>
-        <w:t xml:space="preserve">format specifier) as in c. </w:t>
+        <w:t xml:space="preserve">To run with format specifier use printf and %v(format specifier) as in c. </w:t>
       </w:r>
     </w:p>
     <w:p>
@@ -913,13 +705,8 @@
           <w:numId w:val="35"/>
         </w:numPr>
       </w:pPr>
-      <w:proofErr w:type="spellStart"/>
       <w:r>
-        <w:t>Printf</w:t>
-      </w:r>
-      <w:proofErr w:type="spellEnd"/>
-      <w:r>
-        <w:t xml:space="preserve"> doesn’t adds newline automatically. </w:t>
+        <w:t xml:space="preserve">Printf doesn’t adds newline automatically. </w:t>
       </w:r>
     </w:p>
     <w:p>
@@ -931,15 +718,7 @@
         </w:numPr>
       </w:pPr>
       <w:r>
-        <w:t>%</w:t>
-      </w:r>
-      <w:proofErr w:type="gramStart"/>
-      <w:r>
-        <w:t>q :</w:t>
-      </w:r>
-      <w:proofErr w:type="gramEnd"/>
-      <w:r>
-        <w:t xml:space="preserve"> Adds ‘#’ in int and double quotes in strings.</w:t>
+        <w:t>%q : Adds ‘#’ in int and double quotes in strings.</w:t>
       </w:r>
     </w:p>
     <w:p>
@@ -1017,13 +796,8 @@
           <w:numId w:val="36"/>
         </w:numPr>
       </w:pPr>
-      <w:proofErr w:type="spellStart"/>
       <w:r>
-        <w:t>Println</w:t>
-      </w:r>
-      <w:proofErr w:type="spellEnd"/>
-      <w:r>
-        <w:t>: adds a new line automatically</w:t>
+        <w:t>Println: adds a new line automatically</w:t>
       </w:r>
     </w:p>
     <w:p>
@@ -1034,13 +808,8 @@
           <w:numId w:val="36"/>
         </w:numPr>
       </w:pPr>
-      <w:proofErr w:type="spellStart"/>
       <w:r>
-        <w:t>Printf</w:t>
-      </w:r>
-      <w:proofErr w:type="spellEnd"/>
-      <w:r>
-        <w:t>: Formatted string. Uses formatted strings like %v for the variables by default.</w:t>
+        <w:t>Printf: Formatted string. Uses formatted strings like %v for the variables by default.</w:t>
       </w:r>
     </w:p>
     <w:p>
@@ -1052,15 +821,7 @@
         </w:numPr>
       </w:pPr>
       <w:r>
-        <w:t>%</w:t>
-      </w:r>
-      <w:proofErr w:type="gramStart"/>
-      <w:r>
-        <w:t>q :</w:t>
-      </w:r>
-      <w:proofErr w:type="gramEnd"/>
-      <w:r>
-        <w:t xml:space="preserve"> formatted string that adds double quotes to string</w:t>
+        <w:t>%q : formatted string that adds double quotes to string</w:t>
       </w:r>
     </w:p>
     <w:p>
@@ -1247,61 +1008,12 @@
         <w:rPr>
           <w:rStyle w:val="IntenseEmphasis"/>
         </w:rPr>
-        <w:t>Var array[</w:t>
-      </w:r>
-      <w:proofErr w:type="spellStart"/>
-      <w:r>
-        <w:rPr>
-          <w:rStyle w:val="IntenseEmphasis"/>
-        </w:rPr>
-        <w:t>len</w:t>
-      </w:r>
-      <w:proofErr w:type="spellEnd"/>
-      <w:r>
-        <w:rPr>
-          <w:rStyle w:val="IntenseEmphasis"/>
-        </w:rPr>
-        <w:t>] datatype = [</w:t>
-      </w:r>
-      <w:proofErr w:type="spellStart"/>
-      <w:proofErr w:type="gramStart"/>
-      <w:r>
-        <w:rPr>
-          <w:rStyle w:val="IntenseEmphasis"/>
-        </w:rPr>
-        <w:t>len</w:t>
-      </w:r>
-      <w:proofErr w:type="spellEnd"/>
-      <w:r>
-        <w:rPr>
-          <w:rStyle w:val="IntenseEmphasis"/>
-        </w:rPr>
-        <w:t>[</w:t>
-      </w:r>
-      <w:proofErr w:type="gramEnd"/>
-      <w:r>
-        <w:rPr>
-          <w:rStyle w:val="IntenseEmphasis"/>
-        </w:rPr>
-        <w:t>int{val1, val2}</w:t>
+        <w:t>Var array[len] datatype = [len[int{val1, val2}</w:t>
       </w:r>
     </w:p>
     <w:p>
       <w:r>
-        <w:t xml:space="preserve">Array has a fixed length. Like python we have built in functions like </w:t>
-      </w:r>
-      <w:proofErr w:type="spellStart"/>
-      <w:proofErr w:type="gramStart"/>
-      <w:r>
-        <w:t>len</w:t>
-      </w:r>
-      <w:proofErr w:type="spellEnd"/>
-      <w:r>
-        <w:t>(</w:t>
-      </w:r>
-      <w:proofErr w:type="gramEnd"/>
-      <w:r>
-        <w:t xml:space="preserve">) to find length of the array. </w:t>
+        <w:t xml:space="preserve">Array has a fixed length. Like python we have built in functions like len() to find length of the array. </w:t>
       </w:r>
     </w:p>
     <w:p>
@@ -1357,15 +1069,7 @@
         <w:pStyle w:val="ListBullet"/>
       </w:pPr>
       <w:r>
-        <w:t xml:space="preserve">Change an element like as python. </w:t>
-      </w:r>
-      <w:proofErr w:type="gramStart"/>
-      <w:r>
-        <w:t>Scores[</w:t>
-      </w:r>
-      <w:proofErr w:type="gramEnd"/>
-      <w:r>
-        <w:t>1] =85</w:t>
+        <w:t>Change an element like as python. Scores[1] =85</w:t>
       </w:r>
     </w:p>
     <w:p>
@@ -1373,15 +1077,7 @@
         <w:pStyle w:val="ListBullet"/>
       </w:pPr>
       <w:r>
-        <w:t>For appending to a slice use scores=</w:t>
-      </w:r>
-      <w:proofErr w:type="gramStart"/>
-      <w:r>
-        <w:t>append(</w:t>
-      </w:r>
-      <w:proofErr w:type="gramEnd"/>
-      <w:r>
-        <w:t xml:space="preserve">scores, 40,30). Here appending only returns a new slice. Doesn’t append it. </w:t>
+        <w:t xml:space="preserve">For appending to a slice use scores=append(scores, 40,30). Here appending only returns a new slice. Doesn’t append it. </w:t>
       </w:r>
     </w:p>
     <w:p>
@@ -1516,127 +1212,64 @@
       <w:pPr>
         <w:pStyle w:val="ListBullet"/>
       </w:pPr>
-      <w:proofErr w:type="spellStart"/>
       <w:r>
-        <w:t>Strings.contains</w:t>
-      </w:r>
-      <w:proofErr w:type="spellEnd"/>
-      <w:r>
-        <w:t>(var, substring</w:t>
-      </w:r>
-      <w:proofErr w:type="gramStart"/>
-      <w:r>
-        <w:t>) :</w:t>
-      </w:r>
-      <w:proofErr w:type="gramEnd"/>
-      <w:r>
-        <w:t>= Returns Boolean value(true, false)</w:t>
+        <w:t>Strings.contains(var, substring) := Returns Boolean value(true, false)</w:t>
       </w:r>
     </w:p>
     <w:p>
       <w:pPr>
         <w:pStyle w:val="ListBullet"/>
       </w:pPr>
-      <w:proofErr w:type="gramStart"/>
       <w:r>
-        <w:t>.</w:t>
-      </w:r>
-      <w:proofErr w:type="spellStart"/>
-      <w:r>
-        <w:t>ReplaceAll</w:t>
-      </w:r>
-      <w:proofErr w:type="spellEnd"/>
-      <w:proofErr w:type="gramEnd"/>
-      <w:r>
-        <w:t>() : Replace all specific values with another specified value.</w:t>
+        <w:t>.ReplaceAll() : Replace all specific values with another specified value.</w:t>
       </w:r>
     </w:p>
     <w:p>
       <w:pPr>
         <w:pStyle w:val="ListBullet"/>
       </w:pPr>
-      <w:proofErr w:type="gramStart"/>
       <w:r>
-        <w:t>.</w:t>
-      </w:r>
-      <w:proofErr w:type="spellStart"/>
-      <w:r>
-        <w:t>ToUpper</w:t>
-      </w:r>
-      <w:proofErr w:type="spellEnd"/>
-      <w:proofErr w:type="gramEnd"/>
-      <w:r>
-        <w:t>() : Convert the string to uppercase.</w:t>
+        <w:t>.ToUpper() : Convert the string to uppercase.</w:t>
       </w:r>
     </w:p>
     <w:p>
       <w:pPr>
         <w:pStyle w:val="ListBullet"/>
       </w:pPr>
-      <w:proofErr w:type="gramStart"/>
       <w:r>
-        <w:t>.Index</w:t>
-      </w:r>
-      <w:proofErr w:type="gramEnd"/>
-      <w:r>
-        <w:t xml:space="preserve"> : to get index of a substring where it is starting from. If not found -1.</w:t>
+        <w:t>.Index : to get index of a substring where it is starting from. If not found -1.</w:t>
       </w:r>
     </w:p>
     <w:p>
       <w:pPr>
         <w:pStyle w:val="ListBullet"/>
       </w:pPr>
-      <w:proofErr w:type="gramStart"/>
       <w:r>
-        <w:t>.</w:t>
-      </w:r>
-      <w:proofErr w:type="spellStart"/>
-      <w:r>
-        <w:t>ToLower</w:t>
-      </w:r>
-      <w:proofErr w:type="spellEnd"/>
-      <w:proofErr w:type="gramEnd"/>
-      <w:r>
-        <w:t xml:space="preserve"> : to convert string to lowercase. </w:t>
+        <w:t xml:space="preserve">.ToLower : to convert string to lowercase. </w:t>
       </w:r>
     </w:p>
     <w:p>
       <w:pPr>
         <w:pStyle w:val="ListBullet"/>
       </w:pPr>
-      <w:proofErr w:type="gramStart"/>
       <w:r>
-        <w:t>.Split</w:t>
-      </w:r>
-      <w:proofErr w:type="gramEnd"/>
-      <w:r>
-        <w:t>() : to split the string. Like in Python. Returns a slice.</w:t>
+        <w:t>.Split() : to split the string. Like in Python. Returns a slice.</w:t>
       </w:r>
     </w:p>
     <w:p>
       <w:pPr>
         <w:pStyle w:val="ListBullet"/>
       </w:pPr>
-      <w:proofErr w:type="spellStart"/>
       <w:r>
-        <w:t>HasPrefix</w:t>
-      </w:r>
-      <w:proofErr w:type="spellEnd"/>
-      <w:r>
-        <w:t>: check whether prefix matches or not</w:t>
+        <w:t>HasPrefix: check whether prefix matches or not</w:t>
       </w:r>
     </w:p>
     <w:p>
       <w:pPr>
         <w:pStyle w:val="ListBullet"/>
       </w:pPr>
-      <w:proofErr w:type="spellStart"/>
       <w:r>
-        <w:t>HasSuffix</w:t>
-      </w:r>
-      <w:proofErr w:type="spellEnd"/>
-      <w:r>
-        <w:t>: check whether suffix matches or not.</w:t>
+        <w:t>HasSuffix: check whether suffix matches or not.</w:t>
       </w:r>
     </w:p>
     <w:p>
@@ -1726,47 +1359,16 @@
       <w:pPr>
         <w:pStyle w:val="ListBullet"/>
       </w:pPr>
-      <w:proofErr w:type="spellStart"/>
       <w:r>
-        <w:t>Sort.Ints</w:t>
-      </w:r>
-      <w:proofErr w:type="spellEnd"/>
-      <w:r>
-        <w:t>(variable)</w:t>
+        <w:t>Sort.Ints(variable)</w:t>
       </w:r>
     </w:p>
     <w:p>
       <w:pPr>
         <w:pStyle w:val="ListBullet"/>
       </w:pPr>
-      <w:proofErr w:type="gramStart"/>
       <w:r>
-        <w:t>.</w:t>
-      </w:r>
-      <w:proofErr w:type="spellStart"/>
-      <w:r>
-        <w:t>SearchInts</w:t>
-      </w:r>
-      <w:proofErr w:type="spellEnd"/>
-      <w:proofErr w:type="gramEnd"/>
-      <w:r>
-        <w:t xml:space="preserve">() : search a value in the array. Will search the element in sorted array. If not found will return the length of list. </w:t>
-      </w:r>
-      <w:proofErr w:type="gramStart"/>
-      <w:r>
-        <w:t>Actually</w:t>
-      </w:r>
-      <w:proofErr w:type="gramEnd"/>
-      <w:r>
-        <w:t xml:space="preserve"> returns the element </w:t>
-      </w:r>
-      <w:proofErr w:type="spellStart"/>
-      <w:r>
-        <w:t>upto</w:t>
-      </w:r>
-      <w:proofErr w:type="spellEnd"/>
-      <w:r>
-        <w:t xml:space="preserve"> it searched for.</w:t>
+        <w:t>.SearchInts() : search a value in the array. Will search the element in sorted array. If not found will return the length of list. Actually returns the element upto it searched for.</w:t>
       </w:r>
     </w:p>
     <w:p>
@@ -1823,31 +1425,16 @@
       <w:pPr>
         <w:pStyle w:val="ListBullet"/>
       </w:pPr>
-      <w:proofErr w:type="gramStart"/>
       <w:r>
-        <w:t>.Strings</w:t>
-      </w:r>
-      <w:proofErr w:type="gramEnd"/>
-      <w:r>
-        <w:t>(): Sorts the strings lexicographically.</w:t>
+        <w:t>.Strings(): Sorts the strings lexicographically.</w:t>
       </w:r>
     </w:p>
     <w:p>
       <w:pPr>
         <w:pStyle w:val="ListBullet"/>
       </w:pPr>
-      <w:proofErr w:type="gramStart"/>
       <w:r>
-        <w:t>.</w:t>
-      </w:r>
-      <w:proofErr w:type="spellStart"/>
-      <w:r>
-        <w:t>SearchStrings</w:t>
-      </w:r>
-      <w:proofErr w:type="spellEnd"/>
-      <w:proofErr w:type="gramEnd"/>
-      <w:r>
-        <w:t>() : Search a substring in the sorted array.</w:t>
+        <w:t>.SearchStrings() : Search a substring in the sorted array.</w:t>
       </w:r>
     </w:p>
     <w:p>
@@ -1905,13 +1492,8 @@
       <w:pPr>
         <w:pStyle w:val="ListBullet"/>
       </w:pPr>
-      <w:proofErr w:type="gramStart"/>
       <w:r>
-        <w:t>.Reverse</w:t>
-      </w:r>
-      <w:proofErr w:type="gramEnd"/>
-      <w:r>
-        <w:t>: Reverses the sorting but doesn’t directly work in a array. Needs to slice it first.</w:t>
+        <w:t>.Reverse: Reverses the sorting but doesn’t directly work in a array. Needs to slice it first.</w:t>
       </w:r>
     </w:p>
     <w:p>
@@ -1981,29 +1563,13 @@
         </w:numPr>
       </w:pPr>
       <w:r>
-        <w:t xml:space="preserve">For </w:t>
-      </w:r>
-      <w:proofErr w:type="spellStart"/>
-      <w:r>
-        <w:t>for</w:t>
-      </w:r>
-      <w:proofErr w:type="spellEnd"/>
-      <w:r>
-        <w:t xml:space="preserve"> loop, we don’t seem to have auto assignment, increment like python. It seems we have to define it externally</w:t>
+        <w:t>For for loop, we don’t seem to have auto assignment, increment like python. It seems we have to define it externally</w:t>
       </w:r>
       <w:r>
         <w:t>.</w:t>
       </w:r>
       <w:r>
-        <w:t xml:space="preserve"> The loop variables </w:t>
-      </w:r>
-      <w:proofErr w:type="gramStart"/>
-      <w:r>
-        <w:t>can  be</w:t>
-      </w:r>
-      <w:proofErr w:type="gramEnd"/>
-      <w:r>
-        <w:t xml:space="preserve"> defined as C i.e. initialization, condition, increment.</w:t>
+        <w:t xml:space="preserve"> The loop variables can  be defined as C i.e. initialization, condition, increment.</w:t>
       </w:r>
     </w:p>
     <w:p>
@@ -2059,15 +1625,7 @@
         <w:pStyle w:val="ListBullet"/>
       </w:pPr>
       <w:r>
-        <w:t>+</w:t>
-      </w:r>
-      <w:proofErr w:type="gramStart"/>
-      <w:r>
-        <w:t>+ :</w:t>
-      </w:r>
-      <w:proofErr w:type="gramEnd"/>
-      <w:r>
-        <w:t xml:space="preserve"> Increases value by 1. Same like as C.</w:t>
+        <w:t>++ : Increases value by 1. Same like as C.</w:t>
       </w:r>
     </w:p>
     <w:p>
@@ -2263,11 +1821,9 @@
         </w:numPr>
         <w:ind w:left="1440" w:hanging="360"/>
       </w:pPr>
-      <w:proofErr w:type="gramStart"/>
       <w:r>
         <w:t>If{</w:t>
       </w:r>
-      <w:proofErr w:type="gramEnd"/>
     </w:p>
     <w:p>
       <w:pPr>
@@ -2298,13 +1854,8 @@
         <w:t xml:space="preserve"> </w:t>
       </w:r>
       <w:r>
-        <w:t xml:space="preserve">Else </w:t>
+        <w:t>Else if{</w:t>
       </w:r>
-      <w:proofErr w:type="gramStart"/>
-      <w:r>
-        <w:t>if{</w:t>
-      </w:r>
-      <w:proofErr w:type="gramEnd"/>
     </w:p>
     <w:p>
       <w:pPr>
@@ -2334,11 +1885,9 @@
       <w:r>
         <w:t xml:space="preserve"> </w:t>
       </w:r>
-      <w:proofErr w:type="gramStart"/>
       <w:r>
         <w:t>Else{</w:t>
       </w:r>
-      <w:proofErr w:type="gramEnd"/>
     </w:p>
     <w:p>
       <w:pPr>
@@ -2376,15 +1925,7 @@
         <w:ind w:left="360" w:hanging="360"/>
       </w:pPr>
       <w:r>
-        <w:t xml:space="preserve">Make sure to keep the else and else if statement like </w:t>
-      </w:r>
-      <w:proofErr w:type="gramStart"/>
-      <w:r>
-        <w:t>this }</w:t>
-      </w:r>
-      <w:proofErr w:type="gramEnd"/>
-      <w:r>
-        <w:t xml:space="preserve"> else if {</w:t>
+        <w:t>Make sure to keep the else and else if statement like this } else if {</w:t>
       </w:r>
       <w:r>
         <w:t xml:space="preserve">. </w:t>
@@ -2507,15 +2048,7 @@
         <w:ind w:left="360" w:hanging="360"/>
       </w:pPr>
       <w:r>
-        <w:t xml:space="preserve">Functions can be defined by using </w:t>
-      </w:r>
-      <w:proofErr w:type="spellStart"/>
-      <w:r>
-        <w:t>func</w:t>
-      </w:r>
-      <w:proofErr w:type="spellEnd"/>
-      <w:r>
-        <w:t xml:space="preserve"> keyword.</w:t>
+        <w:t>Functions can be defined by using func keyword.</w:t>
       </w:r>
     </w:p>
     <w:p>
@@ -2854,15 +2387,7 @@
         <w:pStyle w:val="Quoteemphasis"/>
       </w:pPr>
       <w:r>
-        <w:t xml:space="preserve">Short variable declaration </w:t>
-      </w:r>
-      <w:proofErr w:type="gramStart"/>
-      <w:r>
-        <w:t>(:=</w:t>
-      </w:r>
-      <w:proofErr w:type="gramEnd"/>
-      <w:r>
-        <w:t>) is not allowed outside functions</w:t>
+        <w:t>Short variable declaration (:=) is not allowed outside functions</w:t>
       </w:r>
     </w:p>
     <w:p>
@@ -3010,14 +2535,7 @@
       </w:pPr>
       <w:r>
         <w:tab/>
-      </w:r>
-      <w:proofErr w:type="gramStart"/>
-      <w:r>
-        <w:t>Menu :</w:t>
-      </w:r>
-      <w:proofErr w:type="gramEnd"/>
-      <w:r>
-        <w:t>= map[string]int</w:t>
+        <w:t>Menu := map[string]int</w:t>
       </w:r>
     </w:p>
     <w:p>
@@ -3105,15 +2623,7 @@
         <w:pStyle w:val="Heading1"/>
       </w:pPr>
       <w:r>
-        <w:t xml:space="preserve">GO as a Pass </w:t>
-      </w:r>
-      <w:proofErr w:type="gramStart"/>
-      <w:r>
-        <w:t>By</w:t>
-      </w:r>
-      <w:proofErr w:type="gramEnd"/>
-      <w:r>
-        <w:t xml:space="preserve"> Language</w:t>
+        <w:t>GO as a Pass By Language</w:t>
       </w:r>
     </w:p>
     <w:p>
@@ -3144,15 +2654,7 @@
         <w:pStyle w:val="Quoteemphasis"/>
       </w:pPr>
       <w:r>
-        <w:t xml:space="preserve">Same as like C, we have </w:t>
-      </w:r>
-      <w:proofErr w:type="gramStart"/>
-      <w:r>
-        <w:t>structs</w:t>
-      </w:r>
-      <w:proofErr w:type="gramEnd"/>
-      <w:r>
-        <w:t xml:space="preserve"> in Go.</w:t>
+        <w:t>Same as like C, we have structs in Go.</w:t>
       </w:r>
     </w:p>
     <w:p>
@@ -3253,7 +2755,110 @@
         </w:drawing>
       </w:r>
     </w:p>
-    <w:p/>
+    <w:p>
+      <w:pPr>
+        <w:pStyle w:val="Heading1"/>
+      </w:pPr>
+      <w:r>
+        <w:lastRenderedPageBreak/>
+        <w:t>Struct in GO</w:t>
+      </w:r>
+    </w:p>
+    <w:p>
+      <w:r>
+        <w:t>Similar to C, Struct is a custom build type</w:t>
+      </w:r>
+    </w:p>
+    <w:p>
+      <w:pPr>
+        <w:jc w:val="center"/>
+      </w:pPr>
+      <w:r>
+        <w:drawing>
+          <wp:inline distT="0" distB="0" distL="0" distR="0" wp14:anchorId="4AA98361" wp14:editId="6421F949">
+            <wp:extent cx="3520745" cy="3132091"/>
+            <wp:effectExtent l="0" t="0" r="3810" b="0"/>
+            <wp:docPr id="35" name="Picture 35"/>
+            <wp:cNvGraphicFramePr>
+              <a:graphicFrameLocks xmlns:a="http://schemas.openxmlformats.org/drawingml/2006/main" noChangeAspect="1"/>
+            </wp:cNvGraphicFramePr>
+            <a:graphic xmlns:a="http://schemas.openxmlformats.org/drawingml/2006/main">
+              <a:graphicData uri="http://schemas.openxmlformats.org/drawingml/2006/picture">
+                <pic:pic xmlns:pic="http://schemas.openxmlformats.org/drawingml/2006/picture">
+                  <pic:nvPicPr>
+                    <pic:cNvPr id="1" name=""/>
+                    <pic:cNvPicPr/>
+                  </pic:nvPicPr>
+                  <pic:blipFill>
+                    <a:blip r:embed="rId44"/>
+                    <a:stretch>
+                      <a:fillRect/>
+                    </a:stretch>
+                  </pic:blipFill>
+                  <pic:spPr>
+                    <a:xfrm>
+                      <a:off x="0" y="0"/>
+                      <a:ext cx="3520745" cy="3132091"/>
+                    </a:xfrm>
+                    <a:prstGeom prst="rect">
+                      <a:avLst/>
+                    </a:prstGeom>
+                  </pic:spPr>
+                </pic:pic>
+              </a:graphicData>
+            </a:graphic>
+          </wp:inline>
+        </w:drawing>
+      </w:r>
+    </w:p>
+    <w:p>
+      <w:pPr>
+        <w:jc w:val="center"/>
+      </w:pPr>
+      <w:r>
+        <w:drawing>
+          <wp:inline distT="0" distB="0" distL="0" distR="0" wp14:anchorId="0D83F583" wp14:editId="1A6E613C">
+            <wp:extent cx="4976291" cy="3688400"/>
+            <wp:effectExtent l="0" t="0" r="0" b="7620"/>
+            <wp:docPr id="34" name="Picture 34"/>
+            <wp:cNvGraphicFramePr>
+              <a:graphicFrameLocks xmlns:a="http://schemas.openxmlformats.org/drawingml/2006/main" noChangeAspect="1"/>
+            </wp:cNvGraphicFramePr>
+            <a:graphic xmlns:a="http://schemas.openxmlformats.org/drawingml/2006/main">
+              <a:graphicData uri="http://schemas.openxmlformats.org/drawingml/2006/picture">
+                <pic:pic xmlns:pic="http://schemas.openxmlformats.org/drawingml/2006/picture">
+                  <pic:nvPicPr>
+                    <pic:cNvPr id="1" name=""/>
+                    <pic:cNvPicPr/>
+                  </pic:nvPicPr>
+                  <pic:blipFill>
+                    <a:blip r:embed="rId45"/>
+                    <a:stretch>
+                      <a:fillRect/>
+                    </a:stretch>
+                  </pic:blipFill>
+                  <pic:spPr>
+                    <a:xfrm>
+                      <a:off x="0" y="0"/>
+                      <a:ext cx="4976291" cy="3688400"/>
+                    </a:xfrm>
+                    <a:prstGeom prst="rect">
+                      <a:avLst/>
+                    </a:prstGeom>
+                  </pic:spPr>
+                </pic:pic>
+              </a:graphicData>
+            </a:graphic>
+          </wp:inline>
+        </w:drawing>
+      </w:r>
+    </w:p>
+    <w:p>
+      <w:r>
+        <w:lastRenderedPageBreak/>
+        <w:t>We just created an empty bill with bill id 1.</w:t>
+      </w:r>
+    </w:p>
     <w:p>
       <w:pPr>
         <w:pStyle w:val="Heading1"/>
@@ -3263,7 +2868,7 @@
       </w:r>
     </w:p>
     <w:p>
-      <w:hyperlink r:id="rId44" w:history="1">
+      <w:hyperlink r:id="rId46" w:history="1">
         <w:r>
           <w:rPr>
             <w:color w:val="0000FF"/>
@@ -3275,7 +2880,7 @@
     </w:p>
     <w:p/>
     <w:sectPr>
-      <w:footerReference w:type="default" r:id="rId45"/>
+      <w:footerReference w:type="default" r:id="rId47"/>
       <w:pgSz w:w="12240" w:h="15840"/>
       <w:pgMar w:top="1440" w:right="1440" w:bottom="1440" w:left="1440" w:header="288" w:footer="720" w:gutter="0"/>
       <w:pgNumType w:start="1"/>

</xml_diff>

<commit_message>
Updated Documentation regarding File Handling in GoLang.
</commit_message>
<xml_diff>
--- a/Docs/GoLang.docx
+++ b/Docs/GoLang.docx
@@ -10,12 +10,21 @@
           <w:szCs w:val="72"/>
         </w:rPr>
       </w:pPr>
+      <w:proofErr w:type="spellStart"/>
       <w:r>
         <w:rPr>
           <w:sz w:val="72"/>
           <w:szCs w:val="72"/>
         </w:rPr>
-        <w:t xml:space="preserve">GoLang: </w:t>
+        <w:t>GoLang</w:t>
+      </w:r>
+      <w:proofErr w:type="spellEnd"/>
+      <w:r>
+        <w:rPr>
+          <w:sz w:val="72"/>
+          <w:szCs w:val="72"/>
+        </w:rPr>
+        <w:t xml:space="preserve">: </w:t>
       </w:r>
       <w:r>
         <w:rPr>
@@ -30,7 +39,15 @@
         <w:pStyle w:val="TryItBoilerplate"/>
       </w:pPr>
       <w:r>
-        <w:t xml:space="preserve">A high level agent-based programming language developed by Google in 2003. </w:t>
+        <w:t xml:space="preserve">A </w:t>
+      </w:r>
+      <w:proofErr w:type="gramStart"/>
+      <w:r>
+        <w:t>high level</w:t>
+      </w:r>
+      <w:proofErr w:type="gramEnd"/>
+      <w:r>
+        <w:t xml:space="preserve"> agent-based programming language developed by Google in 2003. </w:t>
       </w:r>
       <w:hyperlink r:id="rId11" w:history="1">
         <w:r>
@@ -55,7 +72,21 @@
         <w:rPr>
           <w:rStyle w:val="Strong"/>
         </w:rPr>
-        <w:t>Why is Go an agent based programming language?</w:t>
+        <w:t xml:space="preserve">Why is Go an </w:t>
+      </w:r>
+      <w:proofErr w:type="gramStart"/>
+      <w:r>
+        <w:rPr>
+          <w:rStyle w:val="Strong"/>
+        </w:rPr>
+        <w:t>agent based</w:t>
+      </w:r>
+      <w:proofErr w:type="gramEnd"/>
+      <w:r>
+        <w:rPr>
+          <w:rStyle w:val="Strong"/>
+        </w:rPr>
+        <w:t xml:space="preserve"> programming language?</w:t>
       </w:r>
     </w:p>
     <w:p>
@@ -68,7 +99,15 @@
         </w:rPr>
       </w:pPr>
       <w:r>
-        <w:t>With concurrency, performance and efficiency, Type Safety(Go type system catches errors at compile times that would be runtime failures in python), Simplicity, Built for Microservices. These all features Go suitable for agent-based programming.</w:t>
+        <w:t xml:space="preserve">With concurrency, performance and efficiency, Type </w:t>
+      </w:r>
+      <w:proofErr w:type="gramStart"/>
+      <w:r>
+        <w:t>Safety(</w:t>
+      </w:r>
+      <w:proofErr w:type="gramEnd"/>
+      <w:r>
+        <w:t>Go type system catches errors at compile times that would be runtime failures in python), Simplicity, Built for Microservices. These all features Go suitable for agent-based programming.</w:t>
       </w:r>
       <w:r>
         <w:t xml:space="preserve"> </w:t>
@@ -83,8 +122,36 @@
             <w:color w:val="0000FF"/>
             <w:u w:val="single"/>
           </w:rPr>
-          <w:t>The Future of AI Agents: Why Go is the Perfect Language for the Agent Era - Rafiul Alam</w:t>
+          <w:t xml:space="preserve">The Future of AI Agents: Why Go is the Perfect Language for the Agent Era - </w:t>
         </w:r>
+        <w:proofErr w:type="spellStart"/>
+        <w:r>
+          <w:rPr>
+            <w:i w:val="0"/>
+            <w:color w:val="0000FF"/>
+            <w:u w:val="single"/>
+          </w:rPr>
+          <w:t>Rafiul</w:t>
+        </w:r>
+        <w:proofErr w:type="spellEnd"/>
+        <w:r>
+          <w:rPr>
+            <w:i w:val="0"/>
+            <w:color w:val="0000FF"/>
+            <w:u w:val="single"/>
+          </w:rPr>
+          <w:t xml:space="preserve"> </w:t>
+        </w:r>
+        <w:proofErr w:type="spellStart"/>
+        <w:r>
+          <w:rPr>
+            <w:i w:val="0"/>
+            <w:color w:val="0000FF"/>
+            <w:u w:val="single"/>
+          </w:rPr>
+          <w:t>Alam</w:t>
+        </w:r>
+        <w:proofErr w:type="spellEnd"/>
       </w:hyperlink>
     </w:p>
     <w:p>
@@ -104,7 +171,15 @@
         </w:numPr>
       </w:pPr>
       <w:r>
-        <w:t>Fast, statically typed, strongly typed(unlike JS), compiled language. Supports both type assignment and automatically type assignment.</w:t>
+        <w:t xml:space="preserve">Fast, statically typed, strongly </w:t>
+      </w:r>
+      <w:proofErr w:type="gramStart"/>
+      <w:r>
+        <w:t>typed(</w:t>
+      </w:r>
+      <w:proofErr w:type="gramEnd"/>
+      <w:r>
+        <w:t>unlike JS), compiled language. Supports both type assignment and automatically type assignment.</w:t>
       </w:r>
     </w:p>
     <w:p>
@@ -116,7 +191,15 @@
         </w:numPr>
       </w:pPr>
       <w:r>
-        <w:t>General purpose language(for various things)</w:t>
+        <w:t xml:space="preserve">General purpose </w:t>
+      </w:r>
+      <w:proofErr w:type="gramStart"/>
+      <w:r>
+        <w:t>language(</w:t>
+      </w:r>
+      <w:proofErr w:type="gramEnd"/>
+      <w:r>
+        <w:t>for various things)</w:t>
       </w:r>
     </w:p>
     <w:p>
@@ -128,7 +211,15 @@
         </w:numPr>
       </w:pPr>
       <w:r>
-        <w:t>Built-in testing support(standard libraries)</w:t>
+        <w:t xml:space="preserve">Built-in testing </w:t>
+      </w:r>
+      <w:proofErr w:type="gramStart"/>
+      <w:r>
+        <w:t>support(</w:t>
+      </w:r>
+      <w:proofErr w:type="gramEnd"/>
+      <w:r>
+        <w:t>standard libraries)</w:t>
       </w:r>
     </w:p>
     <w:p>
@@ -139,8 +230,13 @@
           <w:numId w:val="34"/>
         </w:numPr>
       </w:pPr>
-      <w:r>
-        <w:t>OOP(in its own way, similar to OOP)</w:t>
+      <w:proofErr w:type="gramStart"/>
+      <w:r>
+        <w:t>OOP(</w:t>
+      </w:r>
+      <w:proofErr w:type="gramEnd"/>
+      <w:r>
+        <w:t>in its own way, similar to OOP)</w:t>
       </w:r>
     </w:p>
     <w:p>
@@ -153,7 +249,23 @@
     </w:p>
     <w:p>
       <w:r>
-        <w:t>Download Go compiler and add the extension in vscode. The path should be automatically updated while using .msi file.</w:t>
+        <w:t xml:space="preserve">Download Go compiler and add the extension in </w:t>
+      </w:r>
+      <w:proofErr w:type="spellStart"/>
+      <w:r>
+        <w:t>vscode</w:t>
+      </w:r>
+      <w:proofErr w:type="spellEnd"/>
+      <w:r>
+        <w:t>. The path should be automatically updated while using .</w:t>
+      </w:r>
+      <w:proofErr w:type="spellStart"/>
+      <w:r>
+        <w:t>msi</w:t>
+      </w:r>
+      <w:proofErr w:type="spellEnd"/>
+      <w:r>
+        <w:t xml:space="preserve"> file.</w:t>
       </w:r>
     </w:p>
     <w:p>
@@ -170,7 +282,23 @@
       </w:r>
       <w:r>
         <w:br/>
-        <w:t xml:space="preserve">For this define the package main in the top followed by importing fmt which helps in formatting string and printing the messages in Go. Once done, we create the entry point i.e. main function and print the message. </w:t>
+        <w:t xml:space="preserve">For this define the package main in the top followed by importing </w:t>
+      </w:r>
+      <w:proofErr w:type="spellStart"/>
+      <w:r>
+        <w:t>fmt</w:t>
+      </w:r>
+      <w:proofErr w:type="spellEnd"/>
+      <w:r>
+        <w:t xml:space="preserve"> which helps in formatting string and printing the messages in Go. Once done, we create the entry point </w:t>
+      </w:r>
+      <w:proofErr w:type="gramStart"/>
+      <w:r>
+        <w:t>i.e.</w:t>
+      </w:r>
+      <w:proofErr w:type="gramEnd"/>
+      <w:r>
+        <w:t xml:space="preserve"> main function and print the message. </w:t>
       </w:r>
     </w:p>
     <w:p>
@@ -188,7 +316,15 @@
         <w:t>’</w:t>
       </w:r>
       <w:r>
-        <w:t>t left a variable declared or package imported and unused. It must be used somewhere in the code.</w:t>
+        <w:t xml:space="preserve">t </w:t>
+      </w:r>
+      <w:proofErr w:type="gramStart"/>
+      <w:r>
+        <w:t>left</w:t>
+      </w:r>
+      <w:proofErr w:type="gramEnd"/>
+      <w:r>
+        <w:t xml:space="preserve"> a variable declared or package imported and unused. It must be used somewhere in the code.</w:t>
       </w:r>
       <w:r>
         <w:br/>
@@ -256,8 +392,15 @@
     <w:p/>
     <w:p>
       <w:r>
-        <w:t>To compile the code, we use go build filename.go</w:t>
-      </w:r>
+        <w:t xml:space="preserve">To compile the code, we use go build </w:t>
+      </w:r>
+      <w:proofErr w:type="spellStart"/>
+      <w:proofErr w:type="gramStart"/>
+      <w:r>
+        <w:t>filename.go</w:t>
+      </w:r>
+      <w:proofErr w:type="spellEnd"/>
+      <w:proofErr w:type="gramEnd"/>
     </w:p>
     <w:p>
       <w:r>
@@ -266,8 +409,15 @@
     </w:p>
     <w:p>
       <w:r>
-        <w:t>To compile and run together. We would use go run filename.go</w:t>
-      </w:r>
+        <w:t xml:space="preserve">To compile and run together. We would use go run </w:t>
+      </w:r>
+      <w:proofErr w:type="spellStart"/>
+      <w:proofErr w:type="gramStart"/>
+      <w:r>
+        <w:t>filename.go</w:t>
+      </w:r>
+      <w:proofErr w:type="spellEnd"/>
+      <w:proofErr w:type="gramEnd"/>
     </w:p>
     <w:p>
       <w:pPr>
@@ -439,7 +589,15 @@
     </w:p>
     <w:p>
       <w:r>
-        <w:t>Use “(double quotes) for declaring strings in the Go lang. Don’t use ‘ unlike python.</w:t>
+        <w:t xml:space="preserve">Use “(double quotes) for declaring strings in the Go lang. Don’t use </w:t>
+      </w:r>
+      <w:proofErr w:type="gramStart"/>
+      <w:r>
+        <w:t>‘ unlike</w:t>
+      </w:r>
+      <w:proofErr w:type="gramEnd"/>
+      <w:r>
+        <w:t xml:space="preserve"> python.</w:t>
       </w:r>
     </w:p>
     <w:p>
@@ -504,7 +662,15 @@
         <w:jc w:val="both"/>
       </w:pPr>
       <w:r>
-        <w:t>var varname datatype = value</w:t>
+        <w:t xml:space="preserve">var </w:t>
+      </w:r>
+      <w:proofErr w:type="spellStart"/>
+      <w:r>
+        <w:t>varname</w:t>
+      </w:r>
+      <w:proofErr w:type="spellEnd"/>
+      <w:r>
+        <w:t xml:space="preserve"> datatype = value</w:t>
       </w:r>
     </w:p>
     <w:p>
@@ -513,7 +679,15 @@
         <w:jc w:val="both"/>
       </w:pPr>
       <w:r>
-        <w:t>var varname = value</w:t>
+        <w:t xml:space="preserve">var </w:t>
+      </w:r>
+      <w:proofErr w:type="spellStart"/>
+      <w:r>
+        <w:t>varname</w:t>
+      </w:r>
+      <w:proofErr w:type="spellEnd"/>
+      <w:r>
+        <w:t xml:space="preserve"> = value</w:t>
       </w:r>
     </w:p>
     <w:p>
@@ -522,7 +696,15 @@
         <w:jc w:val="both"/>
       </w:pPr>
       <w:r>
-        <w:t>var varname datatype (NULL)</w:t>
+        <w:t xml:space="preserve">var </w:t>
+      </w:r>
+      <w:proofErr w:type="spellStart"/>
+      <w:r>
+        <w:t>varname</w:t>
+      </w:r>
+      <w:proofErr w:type="spellEnd"/>
+      <w:r>
+        <w:t xml:space="preserve"> datatype (NULL)</w:t>
       </w:r>
     </w:p>
     <w:p>
@@ -530,8 +712,18 @@
         <w:ind w:left="1440"/>
         <w:jc w:val="both"/>
       </w:pPr>
-      <w:r>
-        <w:t>varname := value</w:t>
+      <w:proofErr w:type="spellStart"/>
+      <w:proofErr w:type="gramStart"/>
+      <w:r>
+        <w:t>varname</w:t>
+      </w:r>
+      <w:proofErr w:type="spellEnd"/>
+      <w:r>
+        <w:t xml:space="preserve"> :</w:t>
+      </w:r>
+      <w:proofErr w:type="gramEnd"/>
+      <w:r>
+        <w:t>= value</w:t>
       </w:r>
     </w:p>
     <w:p/>
@@ -694,7 +886,23 @@
         </w:numPr>
       </w:pPr>
       <w:r>
-        <w:t xml:space="preserve">To run with format specifier use printf and %v(format specifier) as in c. </w:t>
+        <w:t xml:space="preserve">To run with format specifier use </w:t>
+      </w:r>
+      <w:proofErr w:type="spellStart"/>
+      <w:r>
+        <w:t>printf</w:t>
+      </w:r>
+      <w:proofErr w:type="spellEnd"/>
+      <w:r>
+        <w:t xml:space="preserve"> and %</w:t>
+      </w:r>
+      <w:proofErr w:type="gramStart"/>
+      <w:r>
+        <w:t>v(</w:t>
+      </w:r>
+      <w:proofErr w:type="gramEnd"/>
+      <w:r>
+        <w:t xml:space="preserve">format specifier) as in c. </w:t>
       </w:r>
     </w:p>
     <w:p>
@@ -705,8 +913,13 @@
           <w:numId w:val="35"/>
         </w:numPr>
       </w:pPr>
-      <w:r>
-        <w:t xml:space="preserve">Printf doesn’t adds newline automatically. </w:t>
+      <w:proofErr w:type="spellStart"/>
+      <w:r>
+        <w:t>Printf</w:t>
+      </w:r>
+      <w:proofErr w:type="spellEnd"/>
+      <w:r>
+        <w:t xml:space="preserve"> doesn’t adds newline automatically. </w:t>
       </w:r>
     </w:p>
     <w:p>
@@ -718,7 +931,15 @@
         </w:numPr>
       </w:pPr>
       <w:r>
-        <w:t>%q : Adds ‘#’ in int and double quotes in strings.</w:t>
+        <w:t>%</w:t>
+      </w:r>
+      <w:proofErr w:type="gramStart"/>
+      <w:r>
+        <w:t>q :</w:t>
+      </w:r>
+      <w:proofErr w:type="gramEnd"/>
+      <w:r>
+        <w:t xml:space="preserve"> Adds ‘#’ in int and double quotes in strings.</w:t>
       </w:r>
     </w:p>
     <w:p>
@@ -796,8 +1017,13 @@
           <w:numId w:val="36"/>
         </w:numPr>
       </w:pPr>
-      <w:r>
-        <w:t>Println: adds a new line automatically</w:t>
+      <w:proofErr w:type="spellStart"/>
+      <w:r>
+        <w:t>Println</w:t>
+      </w:r>
+      <w:proofErr w:type="spellEnd"/>
+      <w:r>
+        <w:t>: adds a new line automatically</w:t>
       </w:r>
     </w:p>
     <w:p>
@@ -808,8 +1034,13 @@
           <w:numId w:val="36"/>
         </w:numPr>
       </w:pPr>
-      <w:r>
-        <w:t>Printf: Formatted string. Uses formatted strings like %v for the variables by default.</w:t>
+      <w:proofErr w:type="spellStart"/>
+      <w:r>
+        <w:t>Printf</w:t>
+      </w:r>
+      <w:proofErr w:type="spellEnd"/>
+      <w:r>
+        <w:t>: Formatted string. Uses formatted strings like %v for the variables by default.</w:t>
       </w:r>
     </w:p>
     <w:p>
@@ -821,7 +1052,15 @@
         </w:numPr>
       </w:pPr>
       <w:r>
-        <w:t>%q : formatted string that adds double quotes to string</w:t>
+        <w:t>%</w:t>
+      </w:r>
+      <w:proofErr w:type="gramStart"/>
+      <w:r>
+        <w:t>q :</w:t>
+      </w:r>
+      <w:proofErr w:type="gramEnd"/>
+      <w:r>
+        <w:t xml:space="preserve"> formatted string that adds double quotes to string</w:t>
       </w:r>
     </w:p>
     <w:p>
@@ -984,8 +1223,18 @@
       </w:r>
     </w:p>
     <w:p>
-      <w:r>
-        <w:t xml:space="preserve">.Sprintf: </w:t>
+      <w:proofErr w:type="gramStart"/>
+      <w:r>
+        <w:t>.</w:t>
+      </w:r>
+      <w:proofErr w:type="spellStart"/>
+      <w:r>
+        <w:t>Sprintf</w:t>
+      </w:r>
+      <w:proofErr w:type="spellEnd"/>
+      <w:proofErr w:type="gramEnd"/>
+      <w:r>
+        <w:t xml:space="preserve">: </w:t>
       </w:r>
       <w:r>
         <w:rPr>
@@ -1035,12 +1284,61 @@
         <w:rPr>
           <w:rStyle w:val="IntenseEmphasis"/>
         </w:rPr>
-        <w:t>Var array[len] datatype = [len[int{val1, val2}</w:t>
+        <w:t>Var array[</w:t>
+      </w:r>
+      <w:proofErr w:type="spellStart"/>
+      <w:r>
+        <w:rPr>
+          <w:rStyle w:val="IntenseEmphasis"/>
+        </w:rPr>
+        <w:t>len</w:t>
+      </w:r>
+      <w:proofErr w:type="spellEnd"/>
+      <w:r>
+        <w:rPr>
+          <w:rStyle w:val="IntenseEmphasis"/>
+        </w:rPr>
+        <w:t>] datatype = [</w:t>
+      </w:r>
+      <w:proofErr w:type="spellStart"/>
+      <w:proofErr w:type="gramStart"/>
+      <w:r>
+        <w:rPr>
+          <w:rStyle w:val="IntenseEmphasis"/>
+        </w:rPr>
+        <w:t>len</w:t>
+      </w:r>
+      <w:proofErr w:type="spellEnd"/>
+      <w:r>
+        <w:rPr>
+          <w:rStyle w:val="IntenseEmphasis"/>
+        </w:rPr>
+        <w:t>[</w:t>
+      </w:r>
+      <w:proofErr w:type="gramEnd"/>
+      <w:r>
+        <w:rPr>
+          <w:rStyle w:val="IntenseEmphasis"/>
+        </w:rPr>
+        <w:t>int{val1, val2}</w:t>
       </w:r>
     </w:p>
     <w:p>
       <w:r>
-        <w:t xml:space="preserve">Array has a fixed length. Like python we have built in functions like len() to find length of the array. </w:t>
+        <w:t xml:space="preserve">Array has a fixed length. Like python we have built in functions like </w:t>
+      </w:r>
+      <w:proofErr w:type="spellStart"/>
+      <w:proofErr w:type="gramStart"/>
+      <w:r>
+        <w:t>len</w:t>
+      </w:r>
+      <w:proofErr w:type="spellEnd"/>
+      <w:r>
+        <w:t>(</w:t>
+      </w:r>
+      <w:proofErr w:type="gramEnd"/>
+      <w:r>
+        <w:t xml:space="preserve">) to find length of the array. </w:t>
       </w:r>
     </w:p>
     <w:p>
@@ -1096,7 +1394,15 @@
         <w:pStyle w:val="ListBullet"/>
       </w:pPr>
       <w:r>
-        <w:t>Change an element like as python. Scores[1] =85</w:t>
+        <w:t xml:space="preserve">Change an element like as python. </w:t>
+      </w:r>
+      <w:proofErr w:type="gramStart"/>
+      <w:r>
+        <w:t>Scores[</w:t>
+      </w:r>
+      <w:proofErr w:type="gramEnd"/>
+      <w:r>
+        <w:t>1] =85</w:t>
       </w:r>
     </w:p>
     <w:p>
@@ -1104,7 +1410,15 @@
         <w:pStyle w:val="ListBullet"/>
       </w:pPr>
       <w:r>
-        <w:t xml:space="preserve">For appending to a slice use scores=append(scores, 40,30). Here appending only returns a new slice. Doesn’t append it. </w:t>
+        <w:t>For appending to a slice use scores=</w:t>
+      </w:r>
+      <w:proofErr w:type="gramStart"/>
+      <w:r>
+        <w:t>append(</w:t>
+      </w:r>
+      <w:proofErr w:type="gramEnd"/>
+      <w:r>
+        <w:t xml:space="preserve">scores, 40,30). Here appending only returns a new slice. Doesn’t append it. </w:t>
       </w:r>
     </w:p>
     <w:p>
@@ -1239,72 +1553,145 @@
       <w:pPr>
         <w:pStyle w:val="ListBullet"/>
       </w:pPr>
-      <w:r>
-        <w:t>Strings.contains(var, substring) := Returns Boolean value(true, false)</w:t>
+      <w:proofErr w:type="spellStart"/>
+      <w:r>
+        <w:t>Strings.contains</w:t>
+      </w:r>
+      <w:proofErr w:type="spellEnd"/>
+      <w:r>
+        <w:t>(var, substring</w:t>
+      </w:r>
+      <w:proofErr w:type="gramStart"/>
+      <w:r>
+        <w:t>) :</w:t>
+      </w:r>
+      <w:proofErr w:type="gramEnd"/>
+      <w:r>
+        <w:t>= Returns Boolean value(true, false)</w:t>
       </w:r>
     </w:p>
     <w:p>
       <w:pPr>
         <w:pStyle w:val="ListBullet"/>
       </w:pPr>
-      <w:r>
-        <w:t>.ReplaceAll() : Replace all specific values with another specified value.</w:t>
+      <w:proofErr w:type="gramStart"/>
+      <w:r>
+        <w:t>.</w:t>
+      </w:r>
+      <w:proofErr w:type="spellStart"/>
+      <w:r>
+        <w:t>ReplaceAll</w:t>
+      </w:r>
+      <w:proofErr w:type="spellEnd"/>
+      <w:proofErr w:type="gramEnd"/>
+      <w:r>
+        <w:t>() : Replace all specific values with another specified value.</w:t>
       </w:r>
     </w:p>
     <w:p>
       <w:pPr>
         <w:pStyle w:val="ListBullet"/>
       </w:pPr>
-      <w:r>
-        <w:t>.ToUpper() : Convert the string to uppercase.</w:t>
+      <w:proofErr w:type="gramStart"/>
+      <w:r>
+        <w:t>.</w:t>
+      </w:r>
+      <w:proofErr w:type="spellStart"/>
+      <w:r>
+        <w:t>ToUpper</w:t>
+      </w:r>
+      <w:proofErr w:type="spellEnd"/>
+      <w:proofErr w:type="gramEnd"/>
+      <w:r>
+        <w:t>() : Convert the string to uppercase.</w:t>
       </w:r>
     </w:p>
     <w:p>
       <w:pPr>
         <w:pStyle w:val="ListBullet"/>
       </w:pPr>
-      <w:r>
-        <w:t>.Index : to get index of a substring where it is starting from. If not found -1.</w:t>
+      <w:proofErr w:type="gramStart"/>
+      <w:r>
+        <w:t>.Index</w:t>
+      </w:r>
+      <w:proofErr w:type="gramEnd"/>
+      <w:r>
+        <w:t xml:space="preserve"> : to get index of a substring where it is starting from. If not found -1.</w:t>
       </w:r>
     </w:p>
     <w:p>
       <w:pPr>
         <w:pStyle w:val="ListBullet"/>
       </w:pPr>
-      <w:r>
-        <w:t xml:space="preserve">.ToLower : to convert string to lowercase. </w:t>
+      <w:proofErr w:type="gramStart"/>
+      <w:r>
+        <w:t>.</w:t>
+      </w:r>
+      <w:proofErr w:type="spellStart"/>
+      <w:r>
+        <w:t>ToLower</w:t>
+      </w:r>
+      <w:proofErr w:type="spellEnd"/>
+      <w:proofErr w:type="gramEnd"/>
+      <w:r>
+        <w:t xml:space="preserve"> : to convert string to lowercase. </w:t>
       </w:r>
     </w:p>
     <w:p>
       <w:pPr>
         <w:pStyle w:val="ListBullet"/>
       </w:pPr>
-      <w:r>
-        <w:t>.Split() : to split the string. Like in Python. Returns a slice.</w:t>
+      <w:proofErr w:type="gramStart"/>
+      <w:r>
+        <w:t>.Split</w:t>
+      </w:r>
+      <w:proofErr w:type="gramEnd"/>
+      <w:r>
+        <w:t>() : to split the string. Like in Python. Returns a slice.</w:t>
       </w:r>
     </w:p>
     <w:p>
       <w:pPr>
         <w:pStyle w:val="ListBullet"/>
       </w:pPr>
-      <w:r>
-        <w:t>HasPrefix: check whether prefix matches or not</w:t>
+      <w:proofErr w:type="spellStart"/>
+      <w:r>
+        <w:t>HasPrefix</w:t>
+      </w:r>
+      <w:proofErr w:type="spellEnd"/>
+      <w:r>
+        <w:t>: check whether prefix matches or not</w:t>
       </w:r>
     </w:p>
     <w:p>
       <w:pPr>
         <w:pStyle w:val="ListBullet"/>
       </w:pPr>
-      <w:r>
-        <w:t>HasSuffix: check whether suffix matches or not.</w:t>
+      <w:proofErr w:type="spellStart"/>
+      <w:r>
+        <w:t>HasSuffix</w:t>
+      </w:r>
+      <w:proofErr w:type="spellEnd"/>
+      <w:r>
+        <w:t>: check whether suffix matches or not.</w:t>
       </w:r>
     </w:p>
     <w:p>
       <w:pPr>
         <w:pStyle w:val="ListBullet"/>
       </w:pPr>
-      <w:r>
-        <w:t>.TrimSpace: to get rid of any whitespace</w:t>
+      <w:proofErr w:type="gramStart"/>
+      <w:r>
+        <w:t>.</w:t>
+      </w:r>
+      <w:proofErr w:type="spellStart"/>
+      <w:r>
+        <w:t>TrimSpace</w:t>
+      </w:r>
+      <w:proofErr w:type="spellEnd"/>
+      <w:proofErr w:type="gramEnd"/>
+      <w:r>
+        <w:t>: to get rid of any whitespace</w:t>
       </w:r>
     </w:p>
     <w:p>
@@ -1394,16 +1781,47 @@
       <w:pPr>
         <w:pStyle w:val="ListBullet"/>
       </w:pPr>
-      <w:r>
-        <w:t>Sort.Ints(variable)</w:t>
+      <w:proofErr w:type="spellStart"/>
+      <w:r>
+        <w:t>Sort.Ints</w:t>
+      </w:r>
+      <w:proofErr w:type="spellEnd"/>
+      <w:r>
+        <w:t>(variable)</w:t>
       </w:r>
     </w:p>
     <w:p>
       <w:pPr>
         <w:pStyle w:val="ListBullet"/>
       </w:pPr>
-      <w:r>
-        <w:t>.SearchInts() : search a value in the array. Will search the element in sorted array. If not found will return the length of list. Actually returns the element upto it searched for.</w:t>
+      <w:proofErr w:type="gramStart"/>
+      <w:r>
+        <w:t>.</w:t>
+      </w:r>
+      <w:proofErr w:type="spellStart"/>
+      <w:r>
+        <w:t>SearchInts</w:t>
+      </w:r>
+      <w:proofErr w:type="spellEnd"/>
+      <w:proofErr w:type="gramEnd"/>
+      <w:r>
+        <w:t xml:space="preserve">() : search a value in the array. Will search the element in sorted array. If not found will return the length of list. </w:t>
+      </w:r>
+      <w:proofErr w:type="gramStart"/>
+      <w:r>
+        <w:t>Actually</w:t>
+      </w:r>
+      <w:proofErr w:type="gramEnd"/>
+      <w:r>
+        <w:t xml:space="preserve"> returns the element </w:t>
+      </w:r>
+      <w:proofErr w:type="spellStart"/>
+      <w:r>
+        <w:t>upto</w:t>
+      </w:r>
+      <w:proofErr w:type="spellEnd"/>
+      <w:r>
+        <w:t xml:space="preserve"> it searched for.</w:t>
       </w:r>
     </w:p>
     <w:p>
@@ -1460,16 +1878,31 @@
       <w:pPr>
         <w:pStyle w:val="ListBullet"/>
       </w:pPr>
-      <w:r>
-        <w:t>.Strings(): Sorts the strings lexicographically.</w:t>
+      <w:proofErr w:type="gramStart"/>
+      <w:r>
+        <w:t>.Strings</w:t>
+      </w:r>
+      <w:proofErr w:type="gramEnd"/>
+      <w:r>
+        <w:t>(): Sorts the strings lexicographically.</w:t>
       </w:r>
     </w:p>
     <w:p>
       <w:pPr>
         <w:pStyle w:val="ListBullet"/>
       </w:pPr>
-      <w:r>
-        <w:t>.SearchStrings() : Search a substring in the sorted array.</w:t>
+      <w:proofErr w:type="gramStart"/>
+      <w:r>
+        <w:t>.</w:t>
+      </w:r>
+      <w:proofErr w:type="spellStart"/>
+      <w:r>
+        <w:t>SearchStrings</w:t>
+      </w:r>
+      <w:proofErr w:type="spellEnd"/>
+      <w:proofErr w:type="gramEnd"/>
+      <w:r>
+        <w:t>() : Search a substring in the sorted array.</w:t>
       </w:r>
     </w:p>
     <w:p>
@@ -1527,8 +1960,13 @@
       <w:pPr>
         <w:pStyle w:val="ListBullet"/>
       </w:pPr>
-      <w:r>
-        <w:t>.Reverse: Reverses the sorting but doesn’t directly work in a array. Needs to slice it first.</w:t>
+      <w:proofErr w:type="gramStart"/>
+      <w:r>
+        <w:t>.Reverse</w:t>
+      </w:r>
+      <w:proofErr w:type="gramEnd"/>
+      <w:r>
+        <w:t>: Reverses the sorting but doesn’t directly work in a array. Needs to slice it first.</w:t>
       </w:r>
     </w:p>
     <w:p>
@@ -1598,13 +2036,29 @@
         </w:numPr>
       </w:pPr>
       <w:r>
-        <w:t>For for loop, we don’t seem to have auto assignment, increment like python. It seems we have to define it externally</w:t>
+        <w:t xml:space="preserve">For </w:t>
+      </w:r>
+      <w:proofErr w:type="spellStart"/>
+      <w:r>
+        <w:t>for</w:t>
+      </w:r>
+      <w:proofErr w:type="spellEnd"/>
+      <w:r>
+        <w:t xml:space="preserve"> loop, we don’t seem to have auto assignment, increment like python. It seems we have to define it externally</w:t>
       </w:r>
       <w:r>
         <w:t>.</w:t>
       </w:r>
       <w:r>
-        <w:t xml:space="preserve"> The loop variables can  be defined as C i.e. initialization, condition, increment.</w:t>
+        <w:t xml:space="preserve"> The loop variables </w:t>
+      </w:r>
+      <w:proofErr w:type="gramStart"/>
+      <w:r>
+        <w:t>can  be</w:t>
+      </w:r>
+      <w:proofErr w:type="gramEnd"/>
+      <w:r>
+        <w:t xml:space="preserve"> defined as C i.e. initialization, condition, increment.</w:t>
       </w:r>
     </w:p>
     <w:p>
@@ -1663,7 +2117,15 @@
         <w:pStyle w:val="ListBullet"/>
       </w:pPr>
       <w:r>
-        <w:t>++ : Increases value by 1. Same like as C.</w:t>
+        <w:t>+</w:t>
+      </w:r>
+      <w:proofErr w:type="gramStart"/>
+      <w:r>
+        <w:t>+ :</w:t>
+      </w:r>
+      <w:proofErr w:type="gramEnd"/>
+      <w:r>
+        <w:t xml:space="preserve"> Increases value by 1. Same like as C.</w:t>
       </w:r>
     </w:p>
     <w:p>
@@ -1865,9 +2327,11 @@
         </w:numPr>
         <w:ind w:left="1440" w:hanging="360"/>
       </w:pPr>
+      <w:proofErr w:type="gramStart"/>
       <w:r>
         <w:t>If{</w:t>
       </w:r>
+      <w:proofErr w:type="gramEnd"/>
     </w:p>
     <w:p>
       <w:pPr>
@@ -1898,8 +2362,13 @@
         <w:t xml:space="preserve"> </w:t>
       </w:r>
       <w:r>
-        <w:t>Else if{</w:t>
-      </w:r>
+        <w:t xml:space="preserve">Else </w:t>
+      </w:r>
+      <w:proofErr w:type="gramStart"/>
+      <w:r>
+        <w:t>if{</w:t>
+      </w:r>
+      <w:proofErr w:type="gramEnd"/>
     </w:p>
     <w:p>
       <w:pPr>
@@ -1929,9 +2398,11 @@
       <w:r>
         <w:t xml:space="preserve"> </w:t>
       </w:r>
+      <w:proofErr w:type="gramStart"/>
       <w:r>
         <w:t>Else{</w:t>
       </w:r>
+      <w:proofErr w:type="gramEnd"/>
     </w:p>
     <w:p>
       <w:pPr>
@@ -1969,7 +2440,15 @@
         <w:ind w:left="360" w:hanging="360"/>
       </w:pPr>
       <w:r>
-        <w:t>Make sure to keep the else and else if statement like this } else if {</w:t>
+        <w:t xml:space="preserve">Make sure to keep the else and else if statement like </w:t>
+      </w:r>
+      <w:proofErr w:type="gramStart"/>
+      <w:r>
+        <w:t>this }</w:t>
+      </w:r>
+      <w:proofErr w:type="gramEnd"/>
+      <w:r>
+        <w:t xml:space="preserve"> else if {</w:t>
       </w:r>
       <w:r>
         <w:t xml:space="preserve">. </w:t>
@@ -1979,8 +2458,13 @@
         <w:t xml:space="preserve">Error: </w:t>
       </w:r>
       <w:r>
-        <w:t>syntax error: unexpected keyword else, expected }</w:t>
-      </w:r>
+        <w:t xml:space="preserve">syntax error: unexpected keyword else, </w:t>
+      </w:r>
+      <w:proofErr w:type="gramStart"/>
+      <w:r>
+        <w:t>expected }</w:t>
+      </w:r>
+      <w:proofErr w:type="gramEnd"/>
     </w:p>
     <w:p>
       <w:pPr>
@@ -2095,7 +2579,15 @@
         <w:ind w:left="360" w:hanging="360"/>
       </w:pPr>
       <w:r>
-        <w:t>Functions can be defined by using func keyword.</w:t>
+        <w:t xml:space="preserve">Functions can be defined by using </w:t>
+      </w:r>
+      <w:proofErr w:type="spellStart"/>
+      <w:r>
+        <w:t>func</w:t>
+      </w:r>
+      <w:proofErr w:type="spellEnd"/>
+      <w:r>
+        <w:t xml:space="preserve"> keyword.</w:t>
       </w:r>
     </w:p>
     <w:p>
@@ -2446,7 +2938,15 @@
         <w:pStyle w:val="Quoteemphasis"/>
       </w:pPr>
       <w:r>
-        <w:t>Short variable declaration (:=) is not allowed outside functions</w:t>
+        <w:t xml:space="preserve">Short variable declaration </w:t>
+      </w:r>
+      <w:proofErr w:type="gramStart"/>
+      <w:r>
+        <w:t>(:=</w:t>
+      </w:r>
+      <w:proofErr w:type="gramEnd"/>
+      <w:r>
+        <w:t>) is not allowed outside functions</w:t>
       </w:r>
     </w:p>
     <w:p>
@@ -2600,7 +3100,14 @@
       </w:pPr>
       <w:r>
         <w:tab/>
-        <w:t>Menu := map[string]int</w:t>
+      </w:r>
+      <w:proofErr w:type="gramStart"/>
+      <w:r>
+        <w:t>Menu :</w:t>
+      </w:r>
+      <w:proofErr w:type="gramEnd"/>
+      <w:r>
+        <w:t>= map[string]int</w:t>
       </w:r>
     </w:p>
     <w:p>
@@ -2691,7 +3198,15 @@
       </w:pPr>
       <w:r>
         <w:lastRenderedPageBreak/>
-        <w:t>GO as a Pass By Language</w:t>
+        <w:t xml:space="preserve">GO as a Pass </w:t>
+      </w:r>
+      <w:proofErr w:type="gramStart"/>
+      <w:r>
+        <w:t>By</w:t>
+      </w:r>
+      <w:proofErr w:type="gramEnd"/>
+      <w:r>
+        <w:t xml:space="preserve"> Language</w:t>
       </w:r>
     </w:p>
     <w:p>
@@ -2722,7 +3237,15 @@
         <w:pStyle w:val="Quoteemphasis"/>
       </w:pPr>
       <w:r>
-        <w:t>Same as like C, we have structs in Go.</w:t>
+        <w:t xml:space="preserve">Same as like C, we have </w:t>
+      </w:r>
+      <w:proofErr w:type="gramStart"/>
+      <w:r>
+        <w:t>structs</w:t>
+      </w:r>
+      <w:proofErr w:type="gramEnd"/>
+      <w:r>
+        <w:t xml:space="preserve"> in Go.</w:t>
       </w:r>
     </w:p>
     <w:p>
@@ -2839,7 +3362,15 @@
     </w:p>
     <w:p>
       <w:r>
-        <w:t>Similar to C, Struct is a custom build type</w:t>
+        <w:t xml:space="preserve">Similar to C, </w:t>
+      </w:r>
+      <w:proofErr w:type="gramStart"/>
+      <w:r>
+        <w:t>Struct</w:t>
+      </w:r>
+      <w:proofErr w:type="gramEnd"/>
+      <w:r>
+        <w:t xml:space="preserve"> is a custom build type</w:t>
       </w:r>
     </w:p>
     <w:p>
@@ -2955,8 +3486,13 @@
       <w:pPr>
         <w:ind w:firstLine="720"/>
       </w:pPr>
-      <w:r>
-        <w:t>Func{b bill) format() string</w:t>
+      <w:proofErr w:type="gramStart"/>
+      <w:r>
+        <w:t>Func{</w:t>
+      </w:r>
+      <w:proofErr w:type="gramEnd"/>
+      <w:r>
+        <w:t>b bill) format() string</w:t>
       </w:r>
     </w:p>
     <w:p>
@@ -3142,6 +3678,7 @@
           <w:lang w:val="en-IN" w:eastAsia="en-IN"/>
         </w:rPr>
       </w:pPr>
+      <w:proofErr w:type="gramStart"/>
       <w:r>
         <w:rPr>
           <w:rFonts w:ascii="Consolas" w:eastAsia="Times New Roman" w:hAnsi="Consolas" w:cs="Times New Roman"/>
@@ -3150,12 +3687,75 @@
           <w:szCs w:val="21"/>
           <w:lang w:val="en-IN" w:eastAsia="en-IN"/>
         </w:rPr>
-        <w:t>reader:= bufio.NewReader(os.Stdin)</w:t>
+        <w:t>reader:=</w:t>
+      </w:r>
+      <w:proofErr w:type="gramEnd"/>
+      <w:r>
+        <w:rPr>
+          <w:rFonts w:ascii="Consolas" w:eastAsia="Times New Roman" w:hAnsi="Consolas" w:cs="Times New Roman"/>
+          <w:color w:val="000000"/>
+          <w:sz w:val="21"/>
+          <w:szCs w:val="21"/>
+          <w:lang w:val="en-IN" w:eastAsia="en-IN"/>
+        </w:rPr>
+        <w:t xml:space="preserve"> </w:t>
+      </w:r>
+      <w:proofErr w:type="spellStart"/>
+      <w:r>
+        <w:rPr>
+          <w:rFonts w:ascii="Consolas" w:eastAsia="Times New Roman" w:hAnsi="Consolas" w:cs="Times New Roman"/>
+          <w:color w:val="000000"/>
+          <w:sz w:val="21"/>
+          <w:szCs w:val="21"/>
+          <w:lang w:val="en-IN" w:eastAsia="en-IN"/>
+        </w:rPr>
+        <w:t>bufio.NewReader</w:t>
+      </w:r>
+      <w:proofErr w:type="spellEnd"/>
+      <w:r>
+        <w:rPr>
+          <w:rFonts w:ascii="Consolas" w:eastAsia="Times New Roman" w:hAnsi="Consolas" w:cs="Times New Roman"/>
+          <w:color w:val="000000"/>
+          <w:sz w:val="21"/>
+          <w:szCs w:val="21"/>
+          <w:lang w:val="en-IN" w:eastAsia="en-IN"/>
+        </w:rPr>
+        <w:t>(</w:t>
+      </w:r>
+      <w:proofErr w:type="spellStart"/>
+      <w:r>
+        <w:rPr>
+          <w:rFonts w:ascii="Consolas" w:eastAsia="Times New Roman" w:hAnsi="Consolas" w:cs="Times New Roman"/>
+          <w:color w:val="000000"/>
+          <w:sz w:val="21"/>
+          <w:szCs w:val="21"/>
+          <w:lang w:val="en-IN" w:eastAsia="en-IN"/>
+        </w:rPr>
+        <w:t>os.Stdin</w:t>
+      </w:r>
+      <w:proofErr w:type="spellEnd"/>
+      <w:r>
+        <w:rPr>
+          <w:rFonts w:ascii="Consolas" w:eastAsia="Times New Roman" w:hAnsi="Consolas" w:cs="Times New Roman"/>
+          <w:color w:val="000000"/>
+          <w:sz w:val="21"/>
+          <w:szCs w:val="21"/>
+          <w:lang w:val="en-IN" w:eastAsia="en-IN"/>
+        </w:rPr>
+        <w:t>)</w:t>
       </w:r>
     </w:p>
     <w:p>
       <w:r>
-        <w:t>Create an object for reader as same like in java. Import bufio for that</w:t>
+        <w:t xml:space="preserve">Create an object for reader as same like in java. Import </w:t>
+      </w:r>
+      <w:proofErr w:type="spellStart"/>
+      <w:r>
+        <w:t>bufio</w:t>
+      </w:r>
+      <w:proofErr w:type="spellEnd"/>
+      <w:r>
+        <w:t xml:space="preserve"> for that</w:t>
       </w:r>
       <w:r>
         <w:t>.</w:t>
@@ -3174,6 +3774,7 @@
           <w:lang w:val="en-IN" w:eastAsia="en-IN"/>
         </w:rPr>
       </w:pPr>
+      <w:proofErr w:type="spellStart"/>
       <w:r>
         <w:rPr>
           <w:rFonts w:ascii="Consolas" w:eastAsia="Times New Roman" w:hAnsi="Consolas" w:cs="Times New Roman"/>
@@ -3182,7 +3783,62 @@
           <w:szCs w:val="21"/>
           <w:lang w:val="en-IN" w:eastAsia="en-IN"/>
         </w:rPr>
-        <w:t>idInput, _ := reader.ReadString(</w:t>
+        <w:t>idInput</w:t>
+      </w:r>
+      <w:proofErr w:type="spellEnd"/>
+      <w:r>
+        <w:rPr>
+          <w:rFonts w:ascii="Consolas" w:eastAsia="Times New Roman" w:hAnsi="Consolas" w:cs="Times New Roman"/>
+          <w:color w:val="000000"/>
+          <w:sz w:val="21"/>
+          <w:szCs w:val="21"/>
+          <w:lang w:val="en-IN" w:eastAsia="en-IN"/>
+        </w:rPr>
+        <w:t xml:space="preserve">, </w:t>
+      </w:r>
+      <w:proofErr w:type="gramStart"/>
+      <w:r>
+        <w:rPr>
+          <w:rFonts w:ascii="Consolas" w:eastAsia="Times New Roman" w:hAnsi="Consolas" w:cs="Times New Roman"/>
+          <w:color w:val="000000"/>
+          <w:sz w:val="21"/>
+          <w:szCs w:val="21"/>
+          <w:lang w:val="en-IN" w:eastAsia="en-IN"/>
+        </w:rPr>
+        <w:t>_ :</w:t>
+      </w:r>
+      <w:proofErr w:type="gramEnd"/>
+      <w:r>
+        <w:rPr>
+          <w:rFonts w:ascii="Consolas" w:eastAsia="Times New Roman" w:hAnsi="Consolas" w:cs="Times New Roman"/>
+          <w:color w:val="000000"/>
+          <w:sz w:val="21"/>
+          <w:szCs w:val="21"/>
+          <w:lang w:val="en-IN" w:eastAsia="en-IN"/>
+        </w:rPr>
+        <w:t xml:space="preserve">= </w:t>
+      </w:r>
+      <w:proofErr w:type="spellStart"/>
+      <w:r>
+        <w:rPr>
+          <w:rFonts w:ascii="Consolas" w:eastAsia="Times New Roman" w:hAnsi="Consolas" w:cs="Times New Roman"/>
+          <w:color w:val="000000"/>
+          <w:sz w:val="21"/>
+          <w:szCs w:val="21"/>
+          <w:lang w:val="en-IN" w:eastAsia="en-IN"/>
+        </w:rPr>
+        <w:t>reader.ReadString</w:t>
+      </w:r>
+      <w:proofErr w:type="spellEnd"/>
+      <w:r>
+        <w:rPr>
+          <w:rFonts w:ascii="Consolas" w:eastAsia="Times New Roman" w:hAnsi="Consolas" w:cs="Times New Roman"/>
+          <w:color w:val="000000"/>
+          <w:sz w:val="21"/>
+          <w:szCs w:val="21"/>
+          <w:lang w:val="en-IN" w:eastAsia="en-IN"/>
+        </w:rPr>
+        <w:t>(</w:t>
       </w:r>
       <w:r>
         <w:rPr>
@@ -3207,7 +3863,15 @@
     </w:p>
     <w:p>
       <w:r>
-        <w:t>Here we have two things, one is id as input and error which is not required so _. We are reading string until user prints enter i.e. \n</w:t>
+        <w:t xml:space="preserve">Here we have two things, one is id as input and error which is not required so _. We are reading string until user prints enter </w:t>
+      </w:r>
+      <w:proofErr w:type="gramStart"/>
+      <w:r>
+        <w:t>i.e.</w:t>
+      </w:r>
+      <w:proofErr w:type="gramEnd"/>
+      <w:r>
+        <w:t xml:space="preserve"> \n</w:t>
       </w:r>
       <w:r>
         <w:t>.</w:t>
@@ -3216,7 +3880,15 @@
     <w:p/>
     <w:p>
       <w:r>
-        <w:t>As input can be anything. We need to trimspaces and then clean to get working with user input to avoid runtime issues.</w:t>
+        <w:t xml:space="preserve">As input can be anything. We need to </w:t>
+      </w:r>
+      <w:proofErr w:type="spellStart"/>
+      <w:r>
+        <w:t>trimspaces</w:t>
+      </w:r>
+      <w:proofErr w:type="spellEnd"/>
+      <w:r>
+        <w:t xml:space="preserve"> and then clean to get working with user input to avoid runtime issues.</w:t>
       </w:r>
     </w:p>
     <w:p>
@@ -3234,7 +3906,25 @@
           <w:shd w:val="clear" w:color="auto" w:fill="FFFFFF"/>
         </w:rPr>
         <w:lastRenderedPageBreak/>
-        <w:t xml:space="preserve">Conversions in GoLang are: </w:t>
+        <w:t xml:space="preserve">Conversions in </w:t>
+      </w:r>
+      <w:proofErr w:type="spellStart"/>
+      <w:r>
+        <w:rPr>
+          <w:rFonts w:ascii="Segoe UI" w:hAnsi="Segoe UI" w:cs="Segoe UI"/>
+          <w:color w:val="202224"/>
+          <w:shd w:val="clear" w:color="auto" w:fill="FFFFFF"/>
+        </w:rPr>
+        <w:t>GoLang</w:t>
+      </w:r>
+      <w:proofErr w:type="spellEnd"/>
+      <w:r>
+        <w:rPr>
+          <w:rFonts w:ascii="Segoe UI" w:hAnsi="Segoe UI" w:cs="Segoe UI"/>
+          <w:color w:val="202224"/>
+          <w:shd w:val="clear" w:color="auto" w:fill="FFFFFF"/>
+        </w:rPr>
+        <w:t xml:space="preserve"> are: </w:t>
       </w:r>
       <w:r>
         <w:rPr>
@@ -3245,6 +3935,7 @@
         <w:t> </w:t>
       </w:r>
       <w:hyperlink r:id="rId49" w:anchor="Atoi" w:history="1">
+        <w:proofErr w:type="spellStart"/>
         <w:r>
           <w:rPr>
             <w:rFonts w:ascii="Segoe UI" w:hAnsi="Segoe UI" w:cs="Segoe UI"/>
@@ -3255,6 +3946,7 @@
           </w:rPr>
           <w:t>Atoi</w:t>
         </w:r>
+        <w:proofErr w:type="spellEnd"/>
       </w:hyperlink>
       <w:r>
         <w:rPr>
@@ -3264,18 +3956,30 @@
         </w:rPr>
         <w:t> (string to int) and </w:t>
       </w:r>
-      <w:hyperlink r:id="rId50" w:anchor="Itoa" w:history="1">
-        <w:r>
-          <w:rPr>
-            <w:rFonts w:ascii="Segoe UI" w:hAnsi="Segoe UI" w:cs="Segoe UI"/>
-            <w:color w:val="007D9C"/>
-            <w:u w:val="single"/>
-            <w:bdr w:val="none" w:sz="0" w:space="0" w:color="auto" w:frame="1"/>
-            <w:shd w:val="clear" w:color="auto" w:fill="FFFFFF"/>
-          </w:rPr>
-          <w:t>Itoa</w:t>
-        </w:r>
-      </w:hyperlink>
+      <w:proofErr w:type="spellStart"/>
+      <w:r>
+        <w:fldChar w:fldCharType="begin"/>
+      </w:r>
+      <w:r>
+        <w:instrText xml:space="preserve"> HYPERLINK "https://pkg.go.dev/strconv" \l "Itoa" </w:instrText>
+      </w:r>
+      <w:r>
+        <w:fldChar w:fldCharType="separate"/>
+      </w:r>
+      <w:r>
+        <w:rPr>
+          <w:rFonts w:ascii="Segoe UI" w:hAnsi="Segoe UI" w:cs="Segoe UI"/>
+          <w:color w:val="007D9C"/>
+          <w:u w:val="single"/>
+          <w:bdr w:val="none" w:sz="0" w:space="0" w:color="auto" w:frame="1"/>
+          <w:shd w:val="clear" w:color="auto" w:fill="FFFFFF"/>
+        </w:rPr>
+        <w:t>Itoa</w:t>
+      </w:r>
+      <w:proofErr w:type="spellEnd"/>
+      <w:r>
+        <w:fldChar w:fldCharType="end"/>
+      </w:r>
       <w:r>
         <w:rPr>
           <w:rFonts w:ascii="Segoe UI" w:hAnsi="Segoe UI" w:cs="Segoe UI"/>
@@ -3290,7 +3994,25 @@
           <w:color w:val="202224"/>
           <w:shd w:val="clear" w:color="auto" w:fill="FFFFFF"/>
         </w:rPr>
-        <w:t>. These functions are present in strconv.</w:t>
+        <w:t xml:space="preserve">. These functions are present in </w:t>
+      </w:r>
+      <w:proofErr w:type="spellStart"/>
+      <w:r>
+        <w:rPr>
+          <w:rFonts w:ascii="Segoe UI" w:hAnsi="Segoe UI" w:cs="Segoe UI"/>
+          <w:color w:val="202224"/>
+          <w:shd w:val="clear" w:color="auto" w:fill="FFFFFF"/>
+        </w:rPr>
+        <w:t>strconv</w:t>
+      </w:r>
+      <w:proofErr w:type="spellEnd"/>
+      <w:r>
+        <w:rPr>
+          <w:rFonts w:ascii="Segoe UI" w:hAnsi="Segoe UI" w:cs="Segoe UI"/>
+          <w:color w:val="202224"/>
+          <w:shd w:val="clear" w:color="auto" w:fill="FFFFFF"/>
+        </w:rPr>
+        <w:t>.</w:t>
       </w:r>
       <w:r>
         <w:rPr>
@@ -3300,13 +4022,38 @@
         </w:rPr>
         <w:t xml:space="preserve"> </w:t>
       </w:r>
-      <w:hyperlink r:id="rId51" w:anchor="Atoi" w:history="1">
+      <w:hyperlink r:id="rId50" w:anchor="Atoi" w:history="1">
+        <w:proofErr w:type="spellStart"/>
         <w:r>
           <w:rPr>
             <w:color w:val="0000FF"/>
             <w:u w:val="single"/>
           </w:rPr>
-          <w:t>strconv package - strconv - Go Packages</w:t>
+          <w:t>strconv</w:t>
+        </w:r>
+        <w:proofErr w:type="spellEnd"/>
+        <w:r>
+          <w:rPr>
+            <w:color w:val="0000FF"/>
+            <w:u w:val="single"/>
+          </w:rPr>
+          <w:t xml:space="preserve"> package - </w:t>
+        </w:r>
+        <w:proofErr w:type="spellStart"/>
+        <w:r>
+          <w:rPr>
+            <w:color w:val="0000FF"/>
+            <w:u w:val="single"/>
+          </w:rPr>
+          <w:t>strconv</w:t>
+        </w:r>
+        <w:proofErr w:type="spellEnd"/>
+        <w:r>
+          <w:rPr>
+            <w:color w:val="0000FF"/>
+            <w:u w:val="single"/>
+          </w:rPr>
+          <w:t xml:space="preserve"> - Go Packages</w:t>
         </w:r>
       </w:hyperlink>
     </w:p>
@@ -3320,6 +4067,64 @@
             <wp:extent cx="4152900" cy="4470361"/>
             <wp:effectExtent l="0" t="0" r="0" b="6985"/>
             <wp:docPr id="36" name="Picture 36"/>
+            <wp:cNvGraphicFramePr>
+              <a:graphicFrameLocks xmlns:a="http://schemas.openxmlformats.org/drawingml/2006/main" noChangeAspect="1"/>
+            </wp:cNvGraphicFramePr>
+            <a:graphic xmlns:a="http://schemas.openxmlformats.org/drawingml/2006/main">
+              <a:graphicData uri="http://schemas.openxmlformats.org/drawingml/2006/picture">
+                <pic:pic xmlns:pic="http://schemas.openxmlformats.org/drawingml/2006/picture">
+                  <pic:nvPicPr>
+                    <pic:cNvPr id="1" name=""/>
+                    <pic:cNvPicPr/>
+                  </pic:nvPicPr>
+                  <pic:blipFill>
+                    <a:blip r:embed="rId51"/>
+                    <a:stretch>
+                      <a:fillRect/>
+                    </a:stretch>
+                  </pic:blipFill>
+                  <pic:spPr>
+                    <a:xfrm>
+                      <a:off x="0" y="0"/>
+                      <a:ext cx="4157068" cy="4474848"/>
+                    </a:xfrm>
+                    <a:prstGeom prst="rect">
+                      <a:avLst/>
+                    </a:prstGeom>
+                  </pic:spPr>
+                </pic:pic>
+              </a:graphicData>
+            </a:graphic>
+          </wp:inline>
+        </w:drawing>
+      </w:r>
+    </w:p>
+    <w:p>
+      <w:pPr>
+        <w:tabs>
+          <w:tab w:val="left" w:pos="6900"/>
+        </w:tabs>
+      </w:pPr>
+      <w:r>
+        <w:t>For reuse, create a function initialized with this reader like this.</w:t>
+      </w:r>
+      <w:r>
+        <w:tab/>
+      </w:r>
+    </w:p>
+    <w:p>
+      <w:pPr>
+        <w:tabs>
+          <w:tab w:val="left" w:pos="6900"/>
+        </w:tabs>
+        <w:jc w:val="center"/>
+      </w:pPr>
+      <w:r>
+        <w:drawing>
+          <wp:inline distT="0" distB="0" distL="0" distR="0" wp14:anchorId="30503A1F" wp14:editId="1DE44E09">
+            <wp:extent cx="3543300" cy="2684103"/>
+            <wp:effectExtent l="0" t="0" r="0" b="2540"/>
+            <wp:docPr id="37" name="Picture 37"/>
             <wp:cNvGraphicFramePr>
               <a:graphicFrameLocks xmlns:a="http://schemas.openxmlformats.org/drawingml/2006/main" noChangeAspect="1"/>
             </wp:cNvGraphicFramePr>
@@ -3339,7 +4144,7 @@
                   <pic:spPr>
                     <a:xfrm>
                       <a:off x="0" y="0"/>
-                      <a:ext cx="4157068" cy="4474848"/>
+                      <a:ext cx="3547661" cy="2687407"/>
                     </a:xfrm>
                     <a:prstGeom prst="rect">
                       <a:avLst/>
@@ -3359,10 +4164,8 @@
         </w:tabs>
       </w:pPr>
       <w:r>
-        <w:t>For reuse, create a function initialized with this reader like this.</w:t>
-      </w:r>
-      <w:r>
-        <w:tab/>
+        <w:lastRenderedPageBreak/>
+        <w:t>We have switch case statement as same in c.</w:t>
       </w:r>
     </w:p>
     <w:p>
@@ -3374,10 +4177,10 @@
       </w:pPr>
       <w:r>
         <w:drawing>
-          <wp:inline distT="0" distB="0" distL="0" distR="0" wp14:anchorId="30503A1F" wp14:editId="1DE44E09">
-            <wp:extent cx="3543300" cy="2684103"/>
-            <wp:effectExtent l="0" t="0" r="0" b="2540"/>
-            <wp:docPr id="37" name="Picture 37"/>
+          <wp:inline distT="0" distB="0" distL="0" distR="0" wp14:anchorId="03FF56C2" wp14:editId="75B009CB">
+            <wp:extent cx="3353091" cy="1379340"/>
+            <wp:effectExtent l="0" t="0" r="0" b="0"/>
+            <wp:docPr id="38" name="Picture 38"/>
             <wp:cNvGraphicFramePr>
               <a:graphicFrameLocks xmlns:a="http://schemas.openxmlformats.org/drawingml/2006/main" noChangeAspect="1"/>
             </wp:cNvGraphicFramePr>
@@ -3397,7 +4200,7 @@
                   <pic:spPr>
                     <a:xfrm>
                       <a:off x="0" y="0"/>
-                      <a:ext cx="3547661" cy="2687407"/>
+                      <a:ext cx="3353091" cy="1379340"/>
                     </a:xfrm>
                     <a:prstGeom prst="rect">
                       <a:avLst/>
@@ -3415,25 +4218,15 @@
         <w:tabs>
           <w:tab w:val="left" w:pos="6900"/>
         </w:tabs>
+        <w:jc w:val="center"/>
       </w:pPr>
       <w:r>
         <w:lastRenderedPageBreak/>
-        <w:t>We have switch case statement as same in c.</w:t>
-      </w:r>
-    </w:p>
-    <w:p>
-      <w:pPr>
-        <w:tabs>
-          <w:tab w:val="left" w:pos="6900"/>
-        </w:tabs>
-        <w:jc w:val="center"/>
-      </w:pPr>
-      <w:r>
         <w:drawing>
-          <wp:inline distT="0" distB="0" distL="0" distR="0" wp14:anchorId="03FF56C2" wp14:editId="75B009CB">
-            <wp:extent cx="3353091" cy="1379340"/>
+          <wp:inline distT="0" distB="0" distL="0" distR="0" wp14:anchorId="4F8646F4" wp14:editId="6D5CCCB7">
+            <wp:extent cx="4534293" cy="6553768"/>
             <wp:effectExtent l="0" t="0" r="0" b="0"/>
-            <wp:docPr id="38" name="Picture 38"/>
+            <wp:docPr id="39" name="Picture 39"/>
             <wp:cNvGraphicFramePr>
               <a:graphicFrameLocks xmlns:a="http://schemas.openxmlformats.org/drawingml/2006/main" noChangeAspect="1"/>
             </wp:cNvGraphicFramePr>
@@ -3453,7 +4246,7 @@
                   <pic:spPr>
                     <a:xfrm>
                       <a:off x="0" y="0"/>
-                      <a:ext cx="3353091" cy="1379340"/>
+                      <a:ext cx="4534293" cy="6553768"/>
                     </a:xfrm>
                     <a:prstGeom prst="rect">
                       <a:avLst/>
@@ -3471,15 +4264,424 @@
         <w:tabs>
           <w:tab w:val="left" w:pos="6900"/>
         </w:tabs>
+      </w:pPr>
+      <w:r>
+        <w:t xml:space="preserve"> Parsing floats, we use </w:t>
+      </w:r>
+      <w:proofErr w:type="spellStart"/>
+      <w:proofErr w:type="gramStart"/>
+      <w:r>
+        <w:t>strconv.ParseFloat</w:t>
+      </w:r>
+      <w:proofErr w:type="spellEnd"/>
+      <w:proofErr w:type="gramEnd"/>
+      <w:r>
+        <w:t>(var, 64)</w:t>
+      </w:r>
+      <w:r>
+        <w:t>.</w:t>
+      </w:r>
+    </w:p>
+    <w:p>
+      <w:pPr>
+        <w:tabs>
+          <w:tab w:val="left" w:pos="6900"/>
+        </w:tabs>
+      </w:pPr>
+      <w:r>
+        <w:rPr>
+          <w:rStyle w:val="Emphasis"/>
+        </w:rPr>
+        <w:t>nil</w:t>
+      </w:r>
+      <w:r>
+        <w:t>: Nil is NULL.</w:t>
+      </w:r>
+    </w:p>
+    <w:p>
+      <w:pPr>
+        <w:tabs>
+          <w:tab w:val="left" w:pos="6900"/>
+        </w:tabs>
+      </w:pPr>
+    </w:p>
+    <w:p>
+      <w:pPr>
+        <w:tabs>
+          <w:tab w:val="left" w:pos="6900"/>
+        </w:tabs>
+      </w:pPr>
+      <w:r>
+        <w:t>Working with Files in Go</w:t>
+      </w:r>
+    </w:p>
+    <w:p>
+      <w:pPr>
+        <w:tabs>
+          <w:tab w:val="left" w:pos="6900"/>
+        </w:tabs>
+      </w:pPr>
+      <w:r>
+        <w:lastRenderedPageBreak/>
+        <w:t>To save a file</w:t>
+      </w:r>
+      <w:r>
+        <w:br/>
+        <w:t>Convert the data into the byte format.</w:t>
+      </w:r>
+    </w:p>
+    <w:p>
+      <w:pPr>
+        <w:shd w:val="clear" w:color="auto" w:fill="FFFFFF"/>
+        <w:spacing w:before="0" w:line="285" w:lineRule="atLeast"/>
+        <w:ind w:firstLine="720"/>
+        <w:rPr>
+          <w:rFonts w:ascii="Consolas" w:eastAsia="Times New Roman" w:hAnsi="Consolas" w:cs="Times New Roman"/>
+          <w:color w:val="000000"/>
+          <w:sz w:val="21"/>
+          <w:szCs w:val="21"/>
+          <w:lang w:val="en-IN" w:eastAsia="en-IN"/>
+        </w:rPr>
+      </w:pPr>
+      <w:proofErr w:type="gramStart"/>
+      <w:r>
+        <w:rPr>
+          <w:rFonts w:ascii="Consolas" w:eastAsia="Times New Roman" w:hAnsi="Consolas" w:cs="Times New Roman"/>
+          <w:color w:val="000000"/>
+          <w:sz w:val="21"/>
+          <w:szCs w:val="21"/>
+          <w:lang w:val="en-IN" w:eastAsia="en-IN"/>
+        </w:rPr>
+        <w:t>data :</w:t>
+      </w:r>
+      <w:proofErr w:type="gramEnd"/>
+      <w:r>
+        <w:rPr>
+          <w:rFonts w:ascii="Consolas" w:eastAsia="Times New Roman" w:hAnsi="Consolas" w:cs="Times New Roman"/>
+          <w:color w:val="000000"/>
+          <w:sz w:val="21"/>
+          <w:szCs w:val="21"/>
+          <w:lang w:val="en-IN" w:eastAsia="en-IN"/>
+        </w:rPr>
+        <w:t>= []</w:t>
+      </w:r>
+      <w:r>
+        <w:rPr>
+          <w:rFonts w:ascii="Consolas" w:eastAsia="Times New Roman" w:hAnsi="Consolas" w:cs="Times New Roman"/>
+          <w:color w:val="0000FF"/>
+          <w:sz w:val="21"/>
+          <w:szCs w:val="21"/>
+          <w:lang w:val="en-IN" w:eastAsia="en-IN"/>
+        </w:rPr>
+        <w:t>byte</w:t>
+      </w:r>
+      <w:r>
+        <w:rPr>
+          <w:rFonts w:ascii="Consolas" w:eastAsia="Times New Roman" w:hAnsi="Consolas" w:cs="Times New Roman"/>
+          <w:color w:val="000000"/>
+          <w:sz w:val="21"/>
+          <w:szCs w:val="21"/>
+          <w:lang w:val="en-IN" w:eastAsia="en-IN"/>
+        </w:rPr>
+        <w:t>(</w:t>
+      </w:r>
+      <w:proofErr w:type="spellStart"/>
+      <w:r>
+        <w:rPr>
+          <w:rFonts w:ascii="Consolas" w:eastAsia="Times New Roman" w:hAnsi="Consolas" w:cs="Times New Roman"/>
+          <w:color w:val="000000"/>
+          <w:sz w:val="21"/>
+          <w:szCs w:val="21"/>
+          <w:lang w:val="en-IN" w:eastAsia="en-IN"/>
+        </w:rPr>
+        <w:t>b.format</w:t>
+      </w:r>
+      <w:proofErr w:type="spellEnd"/>
+      <w:r>
+        <w:rPr>
+          <w:rFonts w:ascii="Consolas" w:eastAsia="Times New Roman" w:hAnsi="Consolas" w:cs="Times New Roman"/>
+          <w:color w:val="000000"/>
+          <w:sz w:val="21"/>
+          <w:szCs w:val="21"/>
+          <w:lang w:val="en-IN" w:eastAsia="en-IN"/>
+        </w:rPr>
+        <w:t>())</w:t>
+      </w:r>
+    </w:p>
+    <w:p>
+      <w:pPr>
+        <w:tabs>
+          <w:tab w:val="left" w:pos="6900"/>
+        </w:tabs>
+      </w:pPr>
+      <w:r>
+        <w:t xml:space="preserve">Write it to a file. </w:t>
+      </w:r>
+    </w:p>
+    <w:p>
+      <w:pPr>
+        <w:shd w:val="clear" w:color="auto" w:fill="FFFFFF"/>
+        <w:spacing w:before="0" w:line="285" w:lineRule="atLeast"/>
+        <w:ind w:firstLine="720"/>
+        <w:rPr>
+          <w:rFonts w:ascii="Consolas" w:eastAsia="Times New Roman" w:hAnsi="Consolas" w:cs="Times New Roman"/>
+          <w:color w:val="000000"/>
+          <w:sz w:val="21"/>
+          <w:szCs w:val="21"/>
+          <w:lang w:val="en-IN" w:eastAsia="en-IN"/>
+        </w:rPr>
+      </w:pPr>
+      <w:proofErr w:type="spellStart"/>
+      <w:proofErr w:type="gramStart"/>
+      <w:r>
+        <w:rPr>
+          <w:rFonts w:ascii="Consolas" w:eastAsia="Times New Roman" w:hAnsi="Consolas" w:cs="Times New Roman"/>
+          <w:color w:val="000000"/>
+          <w:sz w:val="21"/>
+          <w:szCs w:val="21"/>
+          <w:lang w:val="en-IN" w:eastAsia="en-IN"/>
+        </w:rPr>
+        <w:t>os.WriteFile</w:t>
+      </w:r>
+      <w:proofErr w:type="spellEnd"/>
+      <w:proofErr w:type="gramEnd"/>
+      <w:r>
+        <w:rPr>
+          <w:rFonts w:ascii="Consolas" w:eastAsia="Times New Roman" w:hAnsi="Consolas" w:cs="Times New Roman"/>
+          <w:color w:val="000000"/>
+          <w:sz w:val="21"/>
+          <w:szCs w:val="21"/>
+          <w:lang w:val="en-IN" w:eastAsia="en-IN"/>
+        </w:rPr>
+        <w:t>(</w:t>
+      </w:r>
+      <w:r>
+        <w:rPr>
+          <w:rFonts w:ascii="Consolas" w:eastAsia="Times New Roman" w:hAnsi="Consolas" w:cs="Times New Roman"/>
+          <w:color w:val="A31515"/>
+          <w:sz w:val="21"/>
+          <w:szCs w:val="21"/>
+          <w:lang w:val="en-IN" w:eastAsia="en-IN"/>
+        </w:rPr>
+        <w:t>"bills/"</w:t>
+      </w:r>
+      <w:r>
+        <w:rPr>
+          <w:rFonts w:ascii="Consolas" w:eastAsia="Times New Roman" w:hAnsi="Consolas" w:cs="Times New Roman"/>
+          <w:color w:val="000000"/>
+          <w:sz w:val="21"/>
+          <w:szCs w:val="21"/>
+          <w:lang w:val="en-IN" w:eastAsia="en-IN"/>
+        </w:rPr>
+        <w:t>+b.name+</w:t>
+      </w:r>
+      <w:r>
+        <w:rPr>
+          <w:rFonts w:ascii="Consolas" w:eastAsia="Times New Roman" w:hAnsi="Consolas" w:cs="Times New Roman"/>
+          <w:color w:val="A31515"/>
+          <w:sz w:val="21"/>
+          <w:szCs w:val="21"/>
+          <w:lang w:val="en-IN" w:eastAsia="en-IN"/>
+        </w:rPr>
+        <w:t>".txt"</w:t>
+      </w:r>
+      <w:r>
+        <w:rPr>
+          <w:rFonts w:ascii="Consolas" w:eastAsia="Times New Roman" w:hAnsi="Consolas" w:cs="Times New Roman"/>
+          <w:color w:val="000000"/>
+          <w:sz w:val="21"/>
+          <w:szCs w:val="21"/>
+          <w:lang w:val="en-IN" w:eastAsia="en-IN"/>
+        </w:rPr>
+        <w:t xml:space="preserve">, data, </w:t>
+      </w:r>
+      <w:r>
+        <w:rPr>
+          <w:rFonts w:ascii="Consolas" w:eastAsia="Times New Roman" w:hAnsi="Consolas" w:cs="Times New Roman"/>
+          <w:color w:val="098658"/>
+          <w:sz w:val="21"/>
+          <w:szCs w:val="21"/>
+          <w:lang w:val="en-IN" w:eastAsia="en-IN"/>
+        </w:rPr>
+        <w:t>0644</w:t>
+      </w:r>
+      <w:r>
+        <w:rPr>
+          <w:rFonts w:ascii="Consolas" w:eastAsia="Times New Roman" w:hAnsi="Consolas" w:cs="Times New Roman"/>
+          <w:color w:val="000000"/>
+          <w:sz w:val="21"/>
+          <w:szCs w:val="21"/>
+          <w:lang w:val="en-IN" w:eastAsia="en-IN"/>
+        </w:rPr>
+        <w:t>)</w:t>
+      </w:r>
+    </w:p>
+    <w:p>
+      <w:pPr>
+        <w:tabs>
+          <w:tab w:val="left" w:pos="6900"/>
+        </w:tabs>
+      </w:pPr>
+      <w:r>
+        <w:t xml:space="preserve">Here </w:t>
+      </w:r>
+      <w:proofErr w:type="spellStart"/>
+      <w:r>
+        <w:t>WriteFile</w:t>
+      </w:r>
+      <w:proofErr w:type="spellEnd"/>
+      <w:r>
+        <w:t xml:space="preserve"> is used to Write the file. The 1</w:t>
+      </w:r>
+      <w:r>
+        <w:rPr>
+          <w:vertAlign w:val="superscript"/>
+        </w:rPr>
+        <w:t>st</w:t>
+      </w:r>
+      <w:r>
+        <w:t xml:space="preserve"> part is the name of the file to be working with, data is the data to be written and 0644 is the permission level of the file. </w:t>
+      </w:r>
+    </w:p>
+    <w:p>
+      <w:pPr>
+        <w:tabs>
+          <w:tab w:val="left" w:pos="6900"/>
+        </w:tabs>
+      </w:pPr>
+    </w:p>
+    <w:p>
+      <w:pPr>
+        <w:tabs>
+          <w:tab w:val="left" w:pos="6900"/>
+        </w:tabs>
+      </w:pPr>
+      <w:r>
+        <w:t>Panic can be used to stop the flow of the program.</w:t>
+      </w:r>
+    </w:p>
+    <w:p>
+      <w:pPr>
+        <w:tabs>
+          <w:tab w:val="left" w:pos="6900"/>
+        </w:tabs>
+      </w:pPr>
+      <w:r>
+        <w:t xml:space="preserve">If folder is not there, the errors will be there. </w:t>
+      </w:r>
+    </w:p>
+    <w:p>
+      <w:pPr>
+        <w:shd w:val="clear" w:color="auto" w:fill="FFFFFF"/>
+        <w:spacing w:line="300" w:lineRule="atLeast"/>
+        <w:rPr>
+          <w:rFonts w:ascii="Consolas" w:eastAsia="Times New Roman" w:hAnsi="Consolas" w:cs="Times New Roman"/>
+          <w:color w:val="000000"/>
+          <w:sz w:val="21"/>
+          <w:szCs w:val="21"/>
+          <w:lang w:val="en-IN" w:eastAsia="en-IN"/>
+        </w:rPr>
+      </w:pPr>
+      <w:r>
+        <w:t xml:space="preserve">Or else </w:t>
+      </w:r>
+      <w:proofErr w:type="gramStart"/>
+      <w:r>
+        <w:t>use :</w:t>
+      </w:r>
+      <w:proofErr w:type="gramEnd"/>
+      <w:r>
+        <w:t xml:space="preserve"> </w:t>
+      </w:r>
+      <w:proofErr w:type="spellStart"/>
+      <w:r>
+        <w:rPr>
+          <w:rFonts w:ascii="Consolas" w:eastAsia="Times New Roman" w:hAnsi="Consolas" w:cs="Times New Roman"/>
+          <w:color w:val="000000"/>
+          <w:sz w:val="21"/>
+          <w:szCs w:val="21"/>
+          <w:lang w:val="en-IN" w:eastAsia="en-IN"/>
+        </w:rPr>
+        <w:t>os.MkdirAll</w:t>
+      </w:r>
+      <w:proofErr w:type="spellEnd"/>
+      <w:r>
+        <w:rPr>
+          <w:rFonts w:ascii="Consolas" w:eastAsia="Times New Roman" w:hAnsi="Consolas" w:cs="Times New Roman"/>
+          <w:color w:val="000000"/>
+          <w:sz w:val="21"/>
+          <w:szCs w:val="21"/>
+          <w:lang w:val="en-IN" w:eastAsia="en-IN"/>
+        </w:rPr>
+        <w:t>(</w:t>
+      </w:r>
+      <w:proofErr w:type="spellStart"/>
+      <w:r>
+        <w:rPr>
+          <w:rFonts w:ascii="Consolas" w:eastAsia="Times New Roman" w:hAnsi="Consolas" w:cs="Times New Roman"/>
+          <w:color w:val="000000"/>
+          <w:sz w:val="21"/>
+          <w:szCs w:val="21"/>
+          <w:lang w:val="en-IN" w:eastAsia="en-IN"/>
+        </w:rPr>
+        <w:t>dir</w:t>
+      </w:r>
+      <w:proofErr w:type="spellEnd"/>
+      <w:r>
+        <w:rPr>
+          <w:rFonts w:ascii="Consolas" w:eastAsia="Times New Roman" w:hAnsi="Consolas" w:cs="Times New Roman"/>
+          <w:color w:val="000000"/>
+          <w:sz w:val="21"/>
+          <w:szCs w:val="21"/>
+          <w:lang w:val="en-IN" w:eastAsia="en-IN"/>
+        </w:rPr>
+        <w:t xml:space="preserve">, </w:t>
+      </w:r>
+      <w:r>
+        <w:rPr>
+          <w:rFonts w:ascii="Consolas" w:eastAsia="Times New Roman" w:hAnsi="Consolas" w:cs="Times New Roman"/>
+          <w:color w:val="098658"/>
+          <w:sz w:val="21"/>
+          <w:szCs w:val="21"/>
+          <w:lang w:val="en-IN" w:eastAsia="en-IN"/>
+        </w:rPr>
+        <w:t>0755</w:t>
+      </w:r>
+      <w:r>
+        <w:rPr>
+          <w:rFonts w:ascii="Consolas" w:eastAsia="Times New Roman" w:hAnsi="Consolas" w:cs="Times New Roman"/>
+          <w:color w:val="000000"/>
+          <w:sz w:val="21"/>
+          <w:szCs w:val="21"/>
+          <w:lang w:val="en-IN" w:eastAsia="en-IN"/>
+        </w:rPr>
+        <w:t>)</w:t>
+      </w:r>
+      <w:r>
+        <w:rPr>
+          <w:rFonts w:ascii="Consolas" w:eastAsia="Times New Roman" w:hAnsi="Consolas" w:cs="Times New Roman"/>
+          <w:color w:val="000000"/>
+          <w:sz w:val="21"/>
+          <w:szCs w:val="21"/>
+          <w:lang w:val="en-IN" w:eastAsia="en-IN"/>
+        </w:rPr>
+        <w:t xml:space="preserve"> to create the directory</w:t>
+      </w:r>
+    </w:p>
+    <w:p>
+      <w:pPr>
+        <w:tabs>
+          <w:tab w:val="left" w:pos="6900"/>
+        </w:tabs>
         <w:jc w:val="center"/>
       </w:pPr>
       <w:r>
         <w:lastRenderedPageBreak/>
         <w:drawing>
-          <wp:inline distT="0" distB="0" distL="0" distR="0" wp14:anchorId="4F8646F4" wp14:editId="6D5CCCB7">
-            <wp:extent cx="4534293" cy="6553768"/>
-            <wp:effectExtent l="0" t="0" r="0" b="0"/>
-            <wp:docPr id="39" name="Picture 39"/>
+          <wp:inline distT="0" distB="0" distL="0" distR="0" wp14:anchorId="16DB1566" wp14:editId="6DD0B821">
+            <wp:extent cx="5570703" cy="5387807"/>
+            <wp:effectExtent l="0" t="0" r="0" b="3810"/>
+            <wp:docPr id="40" name="Picture 40"/>
             <wp:cNvGraphicFramePr>
               <a:graphicFrameLocks xmlns:a="http://schemas.openxmlformats.org/drawingml/2006/main" noChangeAspect="1"/>
             </wp:cNvGraphicFramePr>
@@ -3499,7 +4701,7 @@
                   <pic:spPr>
                     <a:xfrm>
                       <a:off x="0" y="0"/>
-                      <a:ext cx="4534293" cy="6553768"/>
+                      <a:ext cx="5570703" cy="5387807"/>
                     </a:xfrm>
                     <a:prstGeom prst="rect">
                       <a:avLst/>
@@ -3514,73 +4716,8 @@
     </w:p>
     <w:p>
       <w:pPr>
-        <w:tabs>
-          <w:tab w:val="left" w:pos="6900"/>
-        </w:tabs>
-      </w:pPr>
-      <w:r>
-        <w:t xml:space="preserve"> Parsing floats, we use strconv.ParseFloat</w:t>
-      </w:r>
-      <w:r>
-        <w:t>(var, 64)</w:t>
-      </w:r>
-      <w:r>
-        <w:t>.</w:t>
-      </w:r>
-    </w:p>
-    <w:p>
-      <w:pPr>
-        <w:tabs>
-          <w:tab w:val="left" w:pos="6900"/>
-        </w:tabs>
-      </w:pPr>
-      <w:r>
-        <w:rPr>
-          <w:rStyle w:val="Emphasis"/>
-        </w:rPr>
-        <w:t>nil</w:t>
-      </w:r>
-      <w:r>
-        <w:t>: Nil is NULL.</w:t>
-      </w:r>
-    </w:p>
-    <w:p>
-      <w:pPr>
-        <w:tabs>
-          <w:tab w:val="left" w:pos="6900"/>
-        </w:tabs>
-      </w:pPr>
-    </w:p>
-    <w:p>
-      <w:pPr>
-        <w:tabs>
-          <w:tab w:val="left" w:pos="6900"/>
-        </w:tabs>
-      </w:pPr>
-      <w:r>
-        <w:t>Working with Files in Go</w:t>
-      </w:r>
-    </w:p>
-    <w:p>
-      <w:pPr>
-        <w:tabs>
-          <w:tab w:val="left" w:pos="6900"/>
-        </w:tabs>
-      </w:pPr>
-      <w:r>
-        <w:lastRenderedPageBreak/>
-        <w:t>To save a file</w:t>
-      </w:r>
-      <w:r>
-        <w:br/>
-        <w:t>Convert the data into the byte format.</w:t>
-      </w:r>
-    </w:p>
-    <w:p>
-      <w:pPr>
         <w:shd w:val="clear" w:color="auto" w:fill="FFFFFF"/>
-        <w:spacing w:before="0" w:line="285" w:lineRule="atLeast"/>
-        <w:ind w:firstLine="720"/>
+        <w:spacing w:line="285" w:lineRule="atLeast"/>
         <w:rPr>
           <w:rFonts w:ascii="Consolas" w:eastAsia="Times New Roman" w:hAnsi="Consolas" w:cs="Times New Roman"/>
           <w:color w:val="000000"/>
@@ -3590,6 +4727,11 @@
         </w:rPr>
       </w:pPr>
       <w:r>
+        <w:t xml:space="preserve">To read back the bill saved. </w:t>
+      </w:r>
+      <w:proofErr w:type="spellStart"/>
+      <w:proofErr w:type="gramStart"/>
+      <w:r>
         <w:rPr>
           <w:rFonts w:ascii="Consolas" w:eastAsia="Times New Roman" w:hAnsi="Consolas" w:cs="Times New Roman"/>
           <w:color w:val="000000"/>
@@ -3597,18 +4739,10 @@
           <w:szCs w:val="21"/>
           <w:lang w:val="en-IN" w:eastAsia="en-IN"/>
         </w:rPr>
-        <w:t>data := []</w:t>
-      </w:r>
-      <w:r>
-        <w:rPr>
-          <w:rFonts w:ascii="Consolas" w:eastAsia="Times New Roman" w:hAnsi="Consolas" w:cs="Times New Roman"/>
-          <w:color w:val="0000FF"/>
-          <w:sz w:val="21"/>
-          <w:szCs w:val="21"/>
-          <w:lang w:val="en-IN" w:eastAsia="en-IN"/>
-        </w:rPr>
-        <w:t>byte</w:t>
-      </w:r>
+        <w:t>os.ReadFile</w:t>
+      </w:r>
+      <w:proofErr w:type="spellEnd"/>
+      <w:proofErr w:type="gramEnd"/>
       <w:r>
         <w:rPr>
           <w:rFonts w:ascii="Consolas" w:eastAsia="Times New Roman" w:hAnsi="Consolas" w:cs="Times New Roman"/>
@@ -3617,41 +4751,7 @@
           <w:szCs w:val="21"/>
           <w:lang w:val="en-IN" w:eastAsia="en-IN"/>
         </w:rPr>
-        <w:t>(b.format())</w:t>
-      </w:r>
-    </w:p>
-    <w:p>
-      <w:pPr>
-        <w:tabs>
-          <w:tab w:val="left" w:pos="6900"/>
-        </w:tabs>
-      </w:pPr>
-      <w:r>
-        <w:t xml:space="preserve">Write it to a file. </w:t>
-      </w:r>
-    </w:p>
-    <w:p>
-      <w:pPr>
-        <w:shd w:val="clear" w:color="auto" w:fill="FFFFFF"/>
-        <w:spacing w:before="0" w:line="285" w:lineRule="atLeast"/>
-        <w:ind w:firstLine="720"/>
-        <w:rPr>
-          <w:rFonts w:ascii="Consolas" w:eastAsia="Times New Roman" w:hAnsi="Consolas" w:cs="Times New Roman"/>
-          <w:color w:val="000000"/>
-          <w:sz w:val="21"/>
-          <w:szCs w:val="21"/>
-          <w:lang w:val="en-IN" w:eastAsia="en-IN"/>
-        </w:rPr>
-      </w:pPr>
-      <w:r>
-        <w:rPr>
-          <w:rFonts w:ascii="Consolas" w:eastAsia="Times New Roman" w:hAnsi="Consolas" w:cs="Times New Roman"/>
-          <w:color w:val="000000"/>
-          <w:sz w:val="21"/>
-          <w:szCs w:val="21"/>
-          <w:lang w:val="en-IN" w:eastAsia="en-IN"/>
-        </w:rPr>
-        <w:t>os.WriteFile(</w:t>
+        <w:t>(</w:t>
       </w:r>
       <w:r>
         <w:rPr>
@@ -3671,7 +4771,29 @@
           <w:szCs w:val="21"/>
           <w:lang w:val="en-IN" w:eastAsia="en-IN"/>
         </w:rPr>
-        <w:t>+b.name+</w:t>
+        <w:t xml:space="preserve"> + </w:t>
+      </w:r>
+      <w:proofErr w:type="spellStart"/>
+      <w:r>
+        <w:rPr>
+          <w:rFonts w:ascii="Consolas" w:eastAsia="Times New Roman" w:hAnsi="Consolas" w:cs="Times New Roman"/>
+          <w:color w:val="000000"/>
+          <w:sz w:val="21"/>
+          <w:szCs w:val="21"/>
+          <w:lang w:val="en-IN" w:eastAsia="en-IN"/>
+        </w:rPr>
+        <w:t>strconv.Itoa</w:t>
+      </w:r>
+      <w:proofErr w:type="spellEnd"/>
+      <w:r>
+        <w:rPr>
+          <w:rFonts w:ascii="Consolas" w:eastAsia="Times New Roman" w:hAnsi="Consolas" w:cs="Times New Roman"/>
+          <w:color w:val="000000"/>
+          <w:sz w:val="21"/>
+          <w:szCs w:val="21"/>
+          <w:lang w:val="en-IN" w:eastAsia="en-IN"/>
+        </w:rPr>
+        <w:t xml:space="preserve">(id) + </w:t>
       </w:r>
       <w:r>
         <w:rPr>
@@ -3691,17 +4813,136 @@
           <w:szCs w:val="21"/>
           <w:lang w:val="en-IN" w:eastAsia="en-IN"/>
         </w:rPr>
-        <w:t xml:space="preserve">, data, </w:t>
-      </w:r>
-      <w:r>
+        <w:t>)</w:t>
+      </w:r>
+    </w:p>
+    <w:p>
+      <w:pPr>
+        <w:shd w:val="clear" w:color="auto" w:fill="FFFFFF"/>
+        <w:spacing w:line="285" w:lineRule="atLeast"/>
         <w:rPr>
           <w:rFonts w:ascii="Consolas" w:eastAsia="Times New Roman" w:hAnsi="Consolas" w:cs="Times New Roman"/>
-          <w:color w:val="098658"/>
+          <w:color w:val="000000"/>
           <w:sz w:val="21"/>
           <w:szCs w:val="21"/>
           <w:lang w:val="en-IN" w:eastAsia="en-IN"/>
         </w:rPr>
-        <w:t>0644</w:t>
+      </w:pPr>
+      <w:r>
+        <w:rPr>
+          <w:rFonts w:ascii="Consolas" w:eastAsia="Times New Roman" w:hAnsi="Consolas" w:cs="Times New Roman"/>
+          <w:color w:val="000000"/>
+          <w:sz w:val="21"/>
+          <w:szCs w:val="21"/>
+          <w:lang w:val="en-IN" w:eastAsia="en-IN"/>
+        </w:rPr>
+        <w:t xml:space="preserve">While writing </w:t>
+      </w:r>
+      <w:proofErr w:type="spellStart"/>
+      <w:r>
+        <w:rPr>
+          <w:rFonts w:ascii="Consolas" w:eastAsia="Times New Roman" w:hAnsi="Consolas" w:cs="Times New Roman"/>
+          <w:color w:val="000000"/>
+          <w:sz w:val="21"/>
+          <w:szCs w:val="21"/>
+          <w:lang w:val="en-IN" w:eastAsia="en-IN"/>
+        </w:rPr>
+        <w:t>json</w:t>
+      </w:r>
+      <w:proofErr w:type="spellEnd"/>
+      <w:r>
+        <w:rPr>
+          <w:rFonts w:ascii="Consolas" w:eastAsia="Times New Roman" w:hAnsi="Consolas" w:cs="Times New Roman"/>
+          <w:color w:val="000000"/>
+          <w:sz w:val="21"/>
+          <w:szCs w:val="21"/>
+          <w:lang w:val="en-IN" w:eastAsia="en-IN"/>
+        </w:rPr>
+        <w:t xml:space="preserve"> files: </w:t>
+      </w:r>
+      <w:r>
+        <w:rPr>
+          <w:rFonts w:ascii="Consolas" w:eastAsia="Times New Roman" w:hAnsi="Consolas" w:cs="Times New Roman"/>
+          <w:color w:val="000000"/>
+          <w:sz w:val="21"/>
+          <w:szCs w:val="21"/>
+          <w:lang w:val="en-IN" w:eastAsia="en-IN"/>
+        </w:rPr>
+        <w:t xml:space="preserve">data, </w:t>
+      </w:r>
+      <w:proofErr w:type="gramStart"/>
+      <w:r>
+        <w:rPr>
+          <w:rFonts w:ascii="Consolas" w:eastAsia="Times New Roman" w:hAnsi="Consolas" w:cs="Times New Roman"/>
+          <w:color w:val="000000"/>
+          <w:sz w:val="21"/>
+          <w:szCs w:val="21"/>
+          <w:lang w:val="en-IN" w:eastAsia="en-IN"/>
+        </w:rPr>
+        <w:t>err :</w:t>
+      </w:r>
+      <w:proofErr w:type="gramEnd"/>
+      <w:r>
+        <w:rPr>
+          <w:rFonts w:ascii="Consolas" w:eastAsia="Times New Roman" w:hAnsi="Consolas" w:cs="Times New Roman"/>
+          <w:color w:val="000000"/>
+          <w:sz w:val="21"/>
+          <w:szCs w:val="21"/>
+          <w:lang w:val="en-IN" w:eastAsia="en-IN"/>
+        </w:rPr>
+        <w:t xml:space="preserve">= </w:t>
+      </w:r>
+      <w:proofErr w:type="spellStart"/>
+      <w:r>
+        <w:rPr>
+          <w:rFonts w:ascii="Consolas" w:eastAsia="Times New Roman" w:hAnsi="Consolas" w:cs="Times New Roman"/>
+          <w:color w:val="000000"/>
+          <w:sz w:val="21"/>
+          <w:szCs w:val="21"/>
+          <w:lang w:val="en-IN" w:eastAsia="en-IN"/>
+        </w:rPr>
+        <w:t>json.MarshalIndent</w:t>
+      </w:r>
+      <w:proofErr w:type="spellEnd"/>
+      <w:r>
+        <w:rPr>
+          <w:rFonts w:ascii="Consolas" w:eastAsia="Times New Roman" w:hAnsi="Consolas" w:cs="Times New Roman"/>
+          <w:color w:val="000000"/>
+          <w:sz w:val="21"/>
+          <w:szCs w:val="21"/>
+          <w:lang w:val="en-IN" w:eastAsia="en-IN"/>
+        </w:rPr>
+        <w:t xml:space="preserve">(b, </w:t>
+      </w:r>
+      <w:r>
+        <w:rPr>
+          <w:rFonts w:ascii="Consolas" w:eastAsia="Times New Roman" w:hAnsi="Consolas" w:cs="Times New Roman"/>
+          <w:color w:val="A31515"/>
+          <w:sz w:val="21"/>
+          <w:szCs w:val="21"/>
+          <w:lang w:val="en-IN" w:eastAsia="en-IN"/>
+        </w:rPr>
+        <w:t>""</w:t>
+      </w:r>
+      <w:r>
+        <w:rPr>
+          <w:rFonts w:ascii="Consolas" w:eastAsia="Times New Roman" w:hAnsi="Consolas" w:cs="Times New Roman"/>
+          <w:color w:val="000000"/>
+          <w:sz w:val="21"/>
+          <w:szCs w:val="21"/>
+          <w:lang w:val="en-IN" w:eastAsia="en-IN"/>
+        </w:rPr>
+        <w:t xml:space="preserve">, </w:t>
+      </w:r>
+      <w:r>
+        <w:rPr>
+          <w:rFonts w:ascii="Consolas" w:eastAsia="Times New Roman" w:hAnsi="Consolas" w:cs="Times New Roman"/>
+          <w:color w:val="A31515"/>
+          <w:sz w:val="21"/>
+          <w:szCs w:val="21"/>
+          <w:lang w:val="en-IN" w:eastAsia="en-IN"/>
+        </w:rPr>
+        <w:t>"  "</w:t>
       </w:r>
       <w:r>
         <w:rPr>
@@ -3721,99 +4962,29 @@
         </w:tabs>
       </w:pPr>
       <w:r>
-        <w:t>Here WriteFile is used to Write the file. The 1</w:t>
-      </w:r>
-      <w:r>
-        <w:rPr>
-          <w:vertAlign w:val="superscript"/>
-        </w:rPr>
-        <w:t>st</w:t>
-      </w:r>
-      <w:r>
-        <w:t xml:space="preserve"> part is the name of the file to be working with, data is the data to be written and 0644 is the permission level of the file. </w:t>
-      </w:r>
-    </w:p>
-    <w:p>
-      <w:pPr>
-        <w:tabs>
-          <w:tab w:val="left" w:pos="6900"/>
-        </w:tabs>
-      </w:pPr>
-    </w:p>
-    <w:p>
-      <w:pPr>
-        <w:tabs>
-          <w:tab w:val="left" w:pos="6900"/>
-        </w:tabs>
-      </w:pPr>
-      <w:r>
-        <w:t>Panic can be used to stop the flow of the program.</w:t>
-      </w:r>
-    </w:p>
-    <w:p>
-      <w:pPr>
-        <w:tabs>
-          <w:tab w:val="left" w:pos="6900"/>
-        </w:tabs>
-      </w:pPr>
-      <w:r>
-        <w:t xml:space="preserve">If folder is not there, the errors will be there. </w:t>
-      </w:r>
-    </w:p>
-    <w:p>
-      <w:pPr>
-        <w:shd w:val="clear" w:color="auto" w:fill="FFFFFF"/>
-        <w:spacing w:line="300" w:lineRule="atLeast"/>
-        <w:rPr>
-          <w:rFonts w:ascii="Consolas" w:eastAsia="Times New Roman" w:hAnsi="Consolas" w:cs="Times New Roman"/>
-          <w:color w:val="000000"/>
-          <w:sz w:val="21"/>
-          <w:szCs w:val="21"/>
-          <w:lang w:val="en-IN" w:eastAsia="en-IN"/>
-        </w:rPr>
-      </w:pPr>
-      <w:r>
-        <w:t xml:space="preserve">Or else use : </w:t>
-      </w:r>
-      <w:r>
-        <w:rPr>
-          <w:rFonts w:ascii="Consolas" w:eastAsia="Times New Roman" w:hAnsi="Consolas" w:cs="Times New Roman"/>
-          <w:color w:val="000000"/>
-          <w:sz w:val="21"/>
-          <w:szCs w:val="21"/>
-          <w:lang w:val="en-IN" w:eastAsia="en-IN"/>
-        </w:rPr>
-        <w:t xml:space="preserve">os.MkdirAll(dir, </w:t>
-      </w:r>
-      <w:r>
-        <w:rPr>
-          <w:rFonts w:ascii="Consolas" w:eastAsia="Times New Roman" w:hAnsi="Consolas" w:cs="Times New Roman"/>
-          <w:color w:val="098658"/>
-          <w:sz w:val="21"/>
-          <w:szCs w:val="21"/>
-          <w:lang w:val="en-IN" w:eastAsia="en-IN"/>
-        </w:rPr>
-        <w:t>0755</w:t>
-      </w:r>
-      <w:r>
-        <w:rPr>
-          <w:rFonts w:ascii="Consolas" w:eastAsia="Times New Roman" w:hAnsi="Consolas" w:cs="Times New Roman"/>
-          <w:color w:val="000000"/>
-          <w:sz w:val="21"/>
-          <w:szCs w:val="21"/>
-          <w:lang w:val="en-IN" w:eastAsia="en-IN"/>
-        </w:rPr>
-        <w:t>)</w:t>
-      </w:r>
-      <w:r>
-        <w:rPr>
-          <w:rFonts w:ascii="Consolas" w:eastAsia="Times New Roman" w:hAnsi="Consolas" w:cs="Times New Roman"/>
-          <w:color w:val="000000"/>
-          <w:sz w:val="21"/>
-          <w:szCs w:val="21"/>
-          <w:lang w:val="en-IN" w:eastAsia="en-IN"/>
-        </w:rPr>
-        <w:t xml:space="preserve"> to create the directory</w:t>
+        <w:t>Encoding/</w:t>
+      </w:r>
+      <w:proofErr w:type="spellStart"/>
+      <w:r>
+        <w:t>json.UnMarshal</w:t>
+      </w:r>
+      <w:proofErr w:type="spellEnd"/>
+      <w:r>
+        <w:t xml:space="preserve">: </w:t>
+      </w:r>
+      <w:proofErr w:type="spellStart"/>
+      <w:r>
+        <w:t>Unmarshal</w:t>
+      </w:r>
+      <w:proofErr w:type="spellEnd"/>
+      <w:r>
+        <w:t xml:space="preserve"> parses the JSON-encoded data and stores the result in the value pointed to by v</w:t>
+      </w:r>
+      <w:r>
+        <w:t>.</w:t>
+      </w:r>
+      <w:r>
+        <w:t xml:space="preserve"> This helps in reading the file and using it to save the values for later use.</w:t>
       </w:r>
     </w:p>
     <w:p>
@@ -3826,10 +4997,10 @@
       <w:r>
         <w:lastRenderedPageBreak/>
         <w:drawing>
-          <wp:inline distT="0" distB="0" distL="0" distR="0" wp14:anchorId="16DB1566" wp14:editId="6DD0B821">
-            <wp:extent cx="5570703" cy="5387807"/>
-            <wp:effectExtent l="0" t="0" r="0" b="3810"/>
-            <wp:docPr id="40" name="Picture 40"/>
+          <wp:inline distT="0" distB="0" distL="0" distR="0" wp14:anchorId="21007405" wp14:editId="296FACF3">
+            <wp:extent cx="5616427" cy="5273497"/>
+            <wp:effectExtent l="0" t="0" r="3810" b="3810"/>
+            <wp:docPr id="41" name="Picture 41"/>
             <wp:cNvGraphicFramePr>
               <a:graphicFrameLocks xmlns:a="http://schemas.openxmlformats.org/drawingml/2006/main" noChangeAspect="1"/>
             </wp:cNvGraphicFramePr>
@@ -3849,7 +5020,7 @@
                   <pic:spPr>
                     <a:xfrm>
                       <a:off x="0" y="0"/>
-                      <a:ext cx="5570703" cy="5387807"/>
+                      <a:ext cx="5616427" cy="5273497"/>
                     </a:xfrm>
                     <a:prstGeom prst="rect">
                       <a:avLst/>
@@ -3864,88 +5035,10 @@
     </w:p>
     <w:p>
       <w:pPr>
-        <w:shd w:val="clear" w:color="auto" w:fill="FFFFFF"/>
-        <w:spacing w:line="285" w:lineRule="atLeast"/>
-        <w:rPr>
-          <w:rFonts w:ascii="Consolas" w:eastAsia="Times New Roman" w:hAnsi="Consolas" w:cs="Times New Roman"/>
-          <w:color w:val="000000"/>
-          <w:sz w:val="21"/>
-          <w:szCs w:val="21"/>
-          <w:lang w:val="en-IN" w:eastAsia="en-IN"/>
-        </w:rPr>
-      </w:pPr>
-      <w:r>
-        <w:t xml:space="preserve">To read back the bill saved. </w:t>
-      </w:r>
-      <w:r>
-        <w:rPr>
-          <w:rFonts w:ascii="Consolas" w:eastAsia="Times New Roman" w:hAnsi="Consolas" w:cs="Times New Roman"/>
-          <w:color w:val="000000"/>
-          <w:sz w:val="21"/>
-          <w:szCs w:val="21"/>
-          <w:lang w:val="en-IN" w:eastAsia="en-IN"/>
-        </w:rPr>
-        <w:t>os.ReadFile(</w:t>
-      </w:r>
-      <w:r>
-        <w:rPr>
-          <w:rFonts w:ascii="Consolas" w:eastAsia="Times New Roman" w:hAnsi="Consolas" w:cs="Times New Roman"/>
-          <w:color w:val="A31515"/>
-          <w:sz w:val="21"/>
-          <w:szCs w:val="21"/>
-          <w:lang w:val="en-IN" w:eastAsia="en-IN"/>
-        </w:rPr>
-        <w:t>"bills/"</w:t>
-      </w:r>
-      <w:r>
-        <w:rPr>
-          <w:rFonts w:ascii="Consolas" w:eastAsia="Times New Roman" w:hAnsi="Consolas" w:cs="Times New Roman"/>
-          <w:color w:val="000000"/>
-          <w:sz w:val="21"/>
-          <w:szCs w:val="21"/>
-          <w:lang w:val="en-IN" w:eastAsia="en-IN"/>
-        </w:rPr>
-        <w:t xml:space="preserve"> + strconv.Itoa(id) + </w:t>
-      </w:r>
-      <w:r>
-        <w:rPr>
-          <w:rFonts w:ascii="Consolas" w:eastAsia="Times New Roman" w:hAnsi="Consolas" w:cs="Times New Roman"/>
-          <w:color w:val="A31515"/>
-          <w:sz w:val="21"/>
-          <w:szCs w:val="21"/>
-          <w:lang w:val="en-IN" w:eastAsia="en-IN"/>
-        </w:rPr>
-        <w:t>".txt"</w:t>
-      </w:r>
-      <w:r>
-        <w:rPr>
-          <w:rFonts w:ascii="Consolas" w:eastAsia="Times New Roman" w:hAnsi="Consolas" w:cs="Times New Roman"/>
-          <w:color w:val="000000"/>
-          <w:sz w:val="21"/>
-          <w:szCs w:val="21"/>
-          <w:lang w:val="en-IN" w:eastAsia="en-IN"/>
-        </w:rPr>
-        <w:t>)</w:t>
-      </w:r>
-    </w:p>
-    <w:p>
-      <w:pPr>
         <w:tabs>
           <w:tab w:val="left" w:pos="6900"/>
         </w:tabs>
       </w:pPr>
-      <w:r>
-        <w:t xml:space="preserve">Encoding/json.UnMarshal: </w:t>
-      </w:r>
-      <w:r>
-        <w:t>Unmarshal parses the JSON-encoded data and stores the result in the value pointed to by v</w:t>
-      </w:r>
-      <w:r>
-        <w:t>.</w:t>
-      </w:r>
-      <w:r>
-        <w:t xml:space="preserve"> This helps in reading the file and using it to save the values for later use.</w:t>
-      </w:r>
     </w:p>
     <w:p>
       <w:pPr>

</xml_diff>

<commit_message>
Logical operators in Go
</commit_message>
<xml_diff>
--- a/Docs/GoLang.docx
+++ b/Docs/GoLang.docx
@@ -10,12 +10,21 @@
           <w:szCs w:val="72"/>
         </w:rPr>
       </w:pPr>
+      <w:proofErr w:type="spellStart"/>
       <w:r>
         <w:rPr>
           <w:sz w:val="72"/>
           <w:szCs w:val="72"/>
         </w:rPr>
-        <w:t xml:space="preserve">GoLang: </w:t>
+        <w:t>GoLang</w:t>
+      </w:r>
+      <w:proofErr w:type="spellEnd"/>
+      <w:r>
+        <w:rPr>
+          <w:sz w:val="72"/>
+          <w:szCs w:val="72"/>
+        </w:rPr>
+        <w:t xml:space="preserve">: </w:t>
       </w:r>
       <w:r>
         <w:rPr>
@@ -30,7 +39,15 @@
         <w:pStyle w:val="TryItBoilerplate"/>
       </w:pPr>
       <w:r>
-        <w:t xml:space="preserve">A high level agent-based programming language developed by Google in 2003. </w:t>
+        <w:t xml:space="preserve">A </w:t>
+      </w:r>
+      <w:proofErr w:type="gramStart"/>
+      <w:r>
+        <w:t>high level</w:t>
+      </w:r>
+      <w:proofErr w:type="gramEnd"/>
+      <w:r>
+        <w:t xml:space="preserve"> agent-based programming language developed by Google in 2003. </w:t>
       </w:r>
       <w:hyperlink r:id="rId11" w:history="1">
         <w:r>
@@ -55,7 +72,21 @@
         <w:rPr>
           <w:rStyle w:val="Strong"/>
         </w:rPr>
-        <w:t>Why is Go an agent based programming language?</w:t>
+        <w:t xml:space="preserve">Why is Go an </w:t>
+      </w:r>
+      <w:proofErr w:type="gramStart"/>
+      <w:r>
+        <w:rPr>
+          <w:rStyle w:val="Strong"/>
+        </w:rPr>
+        <w:t>agent based</w:t>
+      </w:r>
+      <w:proofErr w:type="gramEnd"/>
+      <w:r>
+        <w:rPr>
+          <w:rStyle w:val="Strong"/>
+        </w:rPr>
+        <w:t xml:space="preserve"> programming language?</w:t>
       </w:r>
     </w:p>
     <w:p>
@@ -68,7 +99,15 @@
         </w:rPr>
       </w:pPr>
       <w:r>
-        <w:t>With concurrency, performance and efficiency, Type Safety(Go type system catches errors at compile times that would be runtime failures in python), Simplicity, Built for Microservices. These all features Go suitable for agent-based programming.</w:t>
+        <w:t xml:space="preserve">With concurrency, performance and efficiency, Type </w:t>
+      </w:r>
+      <w:proofErr w:type="gramStart"/>
+      <w:r>
+        <w:t>Safety(</w:t>
+      </w:r>
+      <w:proofErr w:type="gramEnd"/>
+      <w:r>
+        <w:t>Go type system catches errors at compile times that would be runtime failures in python), Simplicity, Built for Microservices. These all features Go suitable for agent-based programming.</w:t>
       </w:r>
       <w:r>
         <w:t xml:space="preserve"> </w:t>
@@ -83,8 +122,36 @@
             <w:color w:val="0000FF"/>
             <w:u w:val="single"/>
           </w:rPr>
-          <w:t>The Future of AI Agents: Why Go is the Perfect Language for the Agent Era - Rafiul Alam</w:t>
+          <w:t xml:space="preserve">The Future of AI Agents: Why Go is the Perfect Language for the Agent Era - </w:t>
         </w:r>
+        <w:proofErr w:type="spellStart"/>
+        <w:r>
+          <w:rPr>
+            <w:i w:val="0"/>
+            <w:color w:val="0000FF"/>
+            <w:u w:val="single"/>
+          </w:rPr>
+          <w:t>Rafiul</w:t>
+        </w:r>
+        <w:proofErr w:type="spellEnd"/>
+        <w:r>
+          <w:rPr>
+            <w:i w:val="0"/>
+            <w:color w:val="0000FF"/>
+            <w:u w:val="single"/>
+          </w:rPr>
+          <w:t xml:space="preserve"> </w:t>
+        </w:r>
+        <w:proofErr w:type="spellStart"/>
+        <w:r>
+          <w:rPr>
+            <w:i w:val="0"/>
+            <w:color w:val="0000FF"/>
+            <w:u w:val="single"/>
+          </w:rPr>
+          <w:t>Alam</w:t>
+        </w:r>
+        <w:proofErr w:type="spellEnd"/>
       </w:hyperlink>
     </w:p>
     <w:p>
@@ -104,7 +171,15 @@
         </w:numPr>
       </w:pPr>
       <w:r>
-        <w:t>Fast, statically typed, strongly typed(unlike JS), compiled language. Supports both type assignment and automatically type assignment.</w:t>
+        <w:t xml:space="preserve">Fast, statically typed, strongly </w:t>
+      </w:r>
+      <w:proofErr w:type="gramStart"/>
+      <w:r>
+        <w:t>typed(</w:t>
+      </w:r>
+      <w:proofErr w:type="gramEnd"/>
+      <w:r>
+        <w:t>unlike JS), compiled language. Supports both type assignment and automatically type assignment.</w:t>
       </w:r>
     </w:p>
     <w:p>
@@ -116,7 +191,15 @@
         </w:numPr>
       </w:pPr>
       <w:r>
-        <w:t>General purpose language(for various things)</w:t>
+        <w:t xml:space="preserve">General purpose </w:t>
+      </w:r>
+      <w:proofErr w:type="gramStart"/>
+      <w:r>
+        <w:t>language(</w:t>
+      </w:r>
+      <w:proofErr w:type="gramEnd"/>
+      <w:r>
+        <w:t>for various things)</w:t>
       </w:r>
     </w:p>
     <w:p>
@@ -128,7 +211,15 @@
         </w:numPr>
       </w:pPr>
       <w:r>
-        <w:t>Built-in testing support(standard libraries)</w:t>
+        <w:t xml:space="preserve">Built-in testing </w:t>
+      </w:r>
+      <w:proofErr w:type="gramStart"/>
+      <w:r>
+        <w:t>support(</w:t>
+      </w:r>
+      <w:proofErr w:type="gramEnd"/>
+      <w:r>
+        <w:t>standard libraries)</w:t>
       </w:r>
     </w:p>
     <w:p>
@@ -139,8 +230,13 @@
           <w:numId w:val="34"/>
         </w:numPr>
       </w:pPr>
-      <w:r>
-        <w:t>OOP(in its own way, similar to OOP)</w:t>
+      <w:proofErr w:type="gramStart"/>
+      <w:r>
+        <w:t>OOP(</w:t>
+      </w:r>
+      <w:proofErr w:type="gramEnd"/>
+      <w:r>
+        <w:t>in its own way, similar to OOP)</w:t>
       </w:r>
     </w:p>
     <w:p>
@@ -153,7 +249,23 @@
     </w:p>
     <w:p>
       <w:r>
-        <w:t>Download Go compiler and add the extension in vscode. The path should be automatically updated while using .msi file.</w:t>
+        <w:t xml:space="preserve">Download Go compiler and add the extension in </w:t>
+      </w:r>
+      <w:proofErr w:type="spellStart"/>
+      <w:r>
+        <w:t>vscode</w:t>
+      </w:r>
+      <w:proofErr w:type="spellEnd"/>
+      <w:r>
+        <w:t>. The path should be automatically updated while using .</w:t>
+      </w:r>
+      <w:proofErr w:type="spellStart"/>
+      <w:r>
+        <w:t>msi</w:t>
+      </w:r>
+      <w:proofErr w:type="spellEnd"/>
+      <w:r>
+        <w:t xml:space="preserve"> file.</w:t>
       </w:r>
     </w:p>
     <w:p>
@@ -170,7 +282,23 @@
       </w:r>
       <w:r>
         <w:br/>
-        <w:t xml:space="preserve">For this define the package main in the top followed by importing fmt which helps in formatting string and printing the messages in Go. Once done, we create the entry point i.e. main function and print the message. </w:t>
+        <w:t xml:space="preserve">For this define the package main in the top followed by importing </w:t>
+      </w:r>
+      <w:proofErr w:type="spellStart"/>
+      <w:r>
+        <w:t>fmt</w:t>
+      </w:r>
+      <w:proofErr w:type="spellEnd"/>
+      <w:r>
+        <w:t xml:space="preserve"> which helps in formatting string and printing the messages in Go. Once done, we create the entry point </w:t>
+      </w:r>
+      <w:proofErr w:type="gramStart"/>
+      <w:r>
+        <w:t>i.e.</w:t>
+      </w:r>
+      <w:proofErr w:type="gramEnd"/>
+      <w:r>
+        <w:t xml:space="preserve"> main function and print the message. </w:t>
       </w:r>
     </w:p>
     <w:p>
@@ -188,7 +316,15 @@
         <w:t>’</w:t>
       </w:r>
       <w:r>
-        <w:t>t left a variable declared or package imported and unused. It must be used somewhere in the code.</w:t>
+        <w:t xml:space="preserve">t </w:t>
+      </w:r>
+      <w:proofErr w:type="gramStart"/>
+      <w:r>
+        <w:t>left</w:t>
+      </w:r>
+      <w:proofErr w:type="gramEnd"/>
+      <w:r>
+        <w:t xml:space="preserve"> a variable declared or package imported and unused. It must be used somewhere in the code.</w:t>
       </w:r>
       <w:r>
         <w:br/>
@@ -256,8 +392,15 @@
     <w:p/>
     <w:p>
       <w:r>
-        <w:t>To compile the code, we use go build filename.go</w:t>
-      </w:r>
+        <w:t xml:space="preserve">To compile the code, we use go build </w:t>
+      </w:r>
+      <w:proofErr w:type="spellStart"/>
+      <w:proofErr w:type="gramStart"/>
+      <w:r>
+        <w:t>filename.go</w:t>
+      </w:r>
+      <w:proofErr w:type="spellEnd"/>
+      <w:proofErr w:type="gramEnd"/>
     </w:p>
     <w:p>
       <w:r>
@@ -266,8 +409,15 @@
     </w:p>
     <w:p>
       <w:r>
-        <w:t>To compile and run together. We would use go run filename.go</w:t>
-      </w:r>
+        <w:t xml:space="preserve">To compile and run together. We would use go run </w:t>
+      </w:r>
+      <w:proofErr w:type="spellStart"/>
+      <w:proofErr w:type="gramStart"/>
+      <w:r>
+        <w:t>filename.go</w:t>
+      </w:r>
+      <w:proofErr w:type="spellEnd"/>
+      <w:proofErr w:type="gramEnd"/>
     </w:p>
     <w:p>
       <w:pPr>
@@ -439,7 +589,15 @@
     </w:p>
     <w:p>
       <w:r>
-        <w:t>Use “(double quotes) for declaring strings in the Go lang. Don’t use ‘ unlike python.</w:t>
+        <w:t xml:space="preserve">Use “(double quotes) for declaring strings in the Go lang. Don’t use </w:t>
+      </w:r>
+      <w:proofErr w:type="gramStart"/>
+      <w:r>
+        <w:t>‘ unlike</w:t>
+      </w:r>
+      <w:proofErr w:type="gramEnd"/>
+      <w:r>
+        <w:t xml:space="preserve"> python.</w:t>
       </w:r>
     </w:p>
     <w:p>
@@ -504,7 +662,15 @@
         <w:jc w:val="both"/>
       </w:pPr>
       <w:r>
-        <w:t>var varname datatype = value</w:t>
+        <w:t xml:space="preserve">var </w:t>
+      </w:r>
+      <w:proofErr w:type="spellStart"/>
+      <w:r>
+        <w:t>varname</w:t>
+      </w:r>
+      <w:proofErr w:type="spellEnd"/>
+      <w:r>
+        <w:t xml:space="preserve"> datatype = value</w:t>
       </w:r>
     </w:p>
     <w:p>
@@ -513,7 +679,15 @@
         <w:jc w:val="both"/>
       </w:pPr>
       <w:r>
-        <w:t>var varname = value</w:t>
+        <w:t xml:space="preserve">var </w:t>
+      </w:r>
+      <w:proofErr w:type="spellStart"/>
+      <w:r>
+        <w:t>varname</w:t>
+      </w:r>
+      <w:proofErr w:type="spellEnd"/>
+      <w:r>
+        <w:t xml:space="preserve"> = value</w:t>
       </w:r>
     </w:p>
     <w:p>
@@ -522,7 +696,15 @@
         <w:jc w:val="both"/>
       </w:pPr>
       <w:r>
-        <w:t>var varname datatype (NULL)</w:t>
+        <w:t xml:space="preserve">var </w:t>
+      </w:r>
+      <w:proofErr w:type="spellStart"/>
+      <w:r>
+        <w:t>varname</w:t>
+      </w:r>
+      <w:proofErr w:type="spellEnd"/>
+      <w:r>
+        <w:t xml:space="preserve"> datatype (NULL)</w:t>
       </w:r>
     </w:p>
     <w:p>
@@ -530,8 +712,18 @@
         <w:ind w:left="1440"/>
         <w:jc w:val="both"/>
       </w:pPr>
-      <w:r>
-        <w:t>varname := value</w:t>
+      <w:proofErr w:type="spellStart"/>
+      <w:proofErr w:type="gramStart"/>
+      <w:r>
+        <w:t>varname</w:t>
+      </w:r>
+      <w:proofErr w:type="spellEnd"/>
+      <w:r>
+        <w:t xml:space="preserve"> :</w:t>
+      </w:r>
+      <w:proofErr w:type="gramEnd"/>
+      <w:r>
+        <w:t>= value</w:t>
       </w:r>
     </w:p>
     <w:p/>
@@ -694,7 +886,23 @@
         </w:numPr>
       </w:pPr>
       <w:r>
-        <w:t xml:space="preserve">To run with format specifier use printf and %v(format specifier) as in c. </w:t>
+        <w:t xml:space="preserve">To run with format specifier use </w:t>
+      </w:r>
+      <w:proofErr w:type="spellStart"/>
+      <w:r>
+        <w:t>printf</w:t>
+      </w:r>
+      <w:proofErr w:type="spellEnd"/>
+      <w:r>
+        <w:t xml:space="preserve"> and %</w:t>
+      </w:r>
+      <w:proofErr w:type="gramStart"/>
+      <w:r>
+        <w:t>v(</w:t>
+      </w:r>
+      <w:proofErr w:type="gramEnd"/>
+      <w:r>
+        <w:t xml:space="preserve">format specifier) as in c. </w:t>
       </w:r>
     </w:p>
     <w:p>
@@ -705,8 +913,13 @@
           <w:numId w:val="35"/>
         </w:numPr>
       </w:pPr>
-      <w:r>
-        <w:t xml:space="preserve">Printf doesn’t adds newline automatically. </w:t>
+      <w:proofErr w:type="spellStart"/>
+      <w:r>
+        <w:t>Printf</w:t>
+      </w:r>
+      <w:proofErr w:type="spellEnd"/>
+      <w:r>
+        <w:t xml:space="preserve"> doesn’t adds newline automatically. </w:t>
       </w:r>
     </w:p>
     <w:p>
@@ -718,7 +931,15 @@
         </w:numPr>
       </w:pPr>
       <w:r>
-        <w:t>%q : Adds ‘#’ in int and double quotes in strings.</w:t>
+        <w:t>%</w:t>
+      </w:r>
+      <w:proofErr w:type="gramStart"/>
+      <w:r>
+        <w:t>q :</w:t>
+      </w:r>
+      <w:proofErr w:type="gramEnd"/>
+      <w:r>
+        <w:t xml:space="preserve"> Adds ‘#’ in int and double quotes in strings.</w:t>
       </w:r>
     </w:p>
     <w:p>
@@ -796,8 +1017,13 @@
           <w:numId w:val="36"/>
         </w:numPr>
       </w:pPr>
-      <w:r>
-        <w:t>Println: adds a new line automatically</w:t>
+      <w:proofErr w:type="spellStart"/>
+      <w:r>
+        <w:t>Println</w:t>
+      </w:r>
+      <w:proofErr w:type="spellEnd"/>
+      <w:r>
+        <w:t>: adds a new line automatically</w:t>
       </w:r>
     </w:p>
     <w:p>
@@ -808,8 +1034,13 @@
           <w:numId w:val="36"/>
         </w:numPr>
       </w:pPr>
-      <w:r>
-        <w:t>Printf: Formatted string. Uses formatted strings like %v for the variables by default.</w:t>
+      <w:proofErr w:type="spellStart"/>
+      <w:r>
+        <w:t>Printf</w:t>
+      </w:r>
+      <w:proofErr w:type="spellEnd"/>
+      <w:r>
+        <w:t>: Formatted string. Uses formatted strings like %v for the variables by default.</w:t>
       </w:r>
     </w:p>
     <w:p>
@@ -821,7 +1052,15 @@
         </w:numPr>
       </w:pPr>
       <w:r>
-        <w:t>%q : formatted string that adds double quotes to string</w:t>
+        <w:t>%</w:t>
+      </w:r>
+      <w:proofErr w:type="gramStart"/>
+      <w:r>
+        <w:t>q :</w:t>
+      </w:r>
+      <w:proofErr w:type="gramEnd"/>
+      <w:r>
+        <w:t xml:space="preserve"> formatted string that adds double quotes to string</w:t>
       </w:r>
     </w:p>
     <w:p>
@@ -984,8 +1223,18 @@
       </w:r>
     </w:p>
     <w:p>
-      <w:r>
-        <w:t xml:space="preserve">.Sprintf: </w:t>
+      <w:proofErr w:type="gramStart"/>
+      <w:r>
+        <w:t>.</w:t>
+      </w:r>
+      <w:proofErr w:type="spellStart"/>
+      <w:r>
+        <w:t>Sprintf</w:t>
+      </w:r>
+      <w:proofErr w:type="spellEnd"/>
+      <w:proofErr w:type="gramEnd"/>
+      <w:r>
+        <w:t xml:space="preserve">: </w:t>
       </w:r>
       <w:r>
         <w:rPr>
@@ -1035,12 +1284,61 @@
         <w:rPr>
           <w:rStyle w:val="IntenseEmphasis"/>
         </w:rPr>
-        <w:t>Var array[len] datatype = [len[int{val1, val2}</w:t>
+        <w:t>Var array[</w:t>
+      </w:r>
+      <w:proofErr w:type="spellStart"/>
+      <w:r>
+        <w:rPr>
+          <w:rStyle w:val="IntenseEmphasis"/>
+        </w:rPr>
+        <w:t>len</w:t>
+      </w:r>
+      <w:proofErr w:type="spellEnd"/>
+      <w:r>
+        <w:rPr>
+          <w:rStyle w:val="IntenseEmphasis"/>
+        </w:rPr>
+        <w:t>] datatype = [</w:t>
+      </w:r>
+      <w:proofErr w:type="spellStart"/>
+      <w:proofErr w:type="gramStart"/>
+      <w:r>
+        <w:rPr>
+          <w:rStyle w:val="IntenseEmphasis"/>
+        </w:rPr>
+        <w:t>len</w:t>
+      </w:r>
+      <w:proofErr w:type="spellEnd"/>
+      <w:r>
+        <w:rPr>
+          <w:rStyle w:val="IntenseEmphasis"/>
+        </w:rPr>
+        <w:t>[</w:t>
+      </w:r>
+      <w:proofErr w:type="gramEnd"/>
+      <w:r>
+        <w:rPr>
+          <w:rStyle w:val="IntenseEmphasis"/>
+        </w:rPr>
+        <w:t>int{val1, val2}</w:t>
       </w:r>
     </w:p>
     <w:p>
       <w:r>
-        <w:t xml:space="preserve">Array has a fixed length. Like python we have built in functions like len() to find length of the array. </w:t>
+        <w:t xml:space="preserve">Array has a fixed length. Like python we have built in functions like </w:t>
+      </w:r>
+      <w:proofErr w:type="spellStart"/>
+      <w:proofErr w:type="gramStart"/>
+      <w:r>
+        <w:t>len</w:t>
+      </w:r>
+      <w:proofErr w:type="spellEnd"/>
+      <w:r>
+        <w:t>(</w:t>
+      </w:r>
+      <w:proofErr w:type="gramEnd"/>
+      <w:r>
+        <w:t xml:space="preserve">) to find length of the array. </w:t>
       </w:r>
     </w:p>
     <w:p>
@@ -1096,7 +1394,15 @@
         <w:pStyle w:val="ListBullet"/>
       </w:pPr>
       <w:r>
-        <w:t>Change an element like as python. Scores[1] =85</w:t>
+        <w:t xml:space="preserve">Change an element like as python. </w:t>
+      </w:r>
+      <w:proofErr w:type="gramStart"/>
+      <w:r>
+        <w:t>Scores[</w:t>
+      </w:r>
+      <w:proofErr w:type="gramEnd"/>
+      <w:r>
+        <w:t>1] =85</w:t>
       </w:r>
     </w:p>
     <w:p>
@@ -1104,7 +1410,15 @@
         <w:pStyle w:val="ListBullet"/>
       </w:pPr>
       <w:r>
-        <w:t xml:space="preserve">For appending to a slice use scores=append(scores, 40,30). Here appending only returns a new slice. Doesn’t append it. </w:t>
+        <w:t>For appending to a slice use scores=</w:t>
+      </w:r>
+      <w:proofErr w:type="gramStart"/>
+      <w:r>
+        <w:t>append(</w:t>
+      </w:r>
+      <w:proofErr w:type="gramEnd"/>
+      <w:r>
+        <w:t xml:space="preserve">scores, 40,30). Here appending only returns a new slice. Doesn’t append it. </w:t>
       </w:r>
     </w:p>
     <w:p>
@@ -1239,72 +1553,145 @@
       <w:pPr>
         <w:pStyle w:val="ListBullet"/>
       </w:pPr>
-      <w:r>
-        <w:t>Strings.contains(var, substring) := Returns Boolean value(true, false)</w:t>
+      <w:proofErr w:type="spellStart"/>
+      <w:r>
+        <w:t>Strings.contains</w:t>
+      </w:r>
+      <w:proofErr w:type="spellEnd"/>
+      <w:r>
+        <w:t>(var, substring</w:t>
+      </w:r>
+      <w:proofErr w:type="gramStart"/>
+      <w:r>
+        <w:t>) :</w:t>
+      </w:r>
+      <w:proofErr w:type="gramEnd"/>
+      <w:r>
+        <w:t>= Returns Boolean value(true, false)</w:t>
       </w:r>
     </w:p>
     <w:p>
       <w:pPr>
         <w:pStyle w:val="ListBullet"/>
       </w:pPr>
-      <w:r>
-        <w:t>.ReplaceAll() : Replace all specific values with another specified value.</w:t>
+      <w:proofErr w:type="gramStart"/>
+      <w:r>
+        <w:t>.</w:t>
+      </w:r>
+      <w:proofErr w:type="spellStart"/>
+      <w:r>
+        <w:t>ReplaceAll</w:t>
+      </w:r>
+      <w:proofErr w:type="spellEnd"/>
+      <w:proofErr w:type="gramEnd"/>
+      <w:r>
+        <w:t>() : Replace all specific values with another specified value.</w:t>
       </w:r>
     </w:p>
     <w:p>
       <w:pPr>
         <w:pStyle w:val="ListBullet"/>
       </w:pPr>
-      <w:r>
-        <w:t>.ToUpper() : Convert the string to uppercase.</w:t>
+      <w:proofErr w:type="gramStart"/>
+      <w:r>
+        <w:t>.</w:t>
+      </w:r>
+      <w:proofErr w:type="spellStart"/>
+      <w:r>
+        <w:t>ToUpper</w:t>
+      </w:r>
+      <w:proofErr w:type="spellEnd"/>
+      <w:proofErr w:type="gramEnd"/>
+      <w:r>
+        <w:t>() : Convert the string to uppercase.</w:t>
       </w:r>
     </w:p>
     <w:p>
       <w:pPr>
         <w:pStyle w:val="ListBullet"/>
       </w:pPr>
-      <w:r>
-        <w:t>.Index : to get index of a substring where it is starting from. If not found -1.</w:t>
+      <w:proofErr w:type="gramStart"/>
+      <w:r>
+        <w:t>.Index</w:t>
+      </w:r>
+      <w:proofErr w:type="gramEnd"/>
+      <w:r>
+        <w:t xml:space="preserve"> : to get index of a substring where it is starting from. If not found -1.</w:t>
       </w:r>
     </w:p>
     <w:p>
       <w:pPr>
         <w:pStyle w:val="ListBullet"/>
       </w:pPr>
-      <w:r>
-        <w:t xml:space="preserve">.ToLower : to convert string to lowercase. </w:t>
+      <w:proofErr w:type="gramStart"/>
+      <w:r>
+        <w:t>.</w:t>
+      </w:r>
+      <w:proofErr w:type="spellStart"/>
+      <w:r>
+        <w:t>ToLower</w:t>
+      </w:r>
+      <w:proofErr w:type="spellEnd"/>
+      <w:proofErr w:type="gramEnd"/>
+      <w:r>
+        <w:t xml:space="preserve"> : to convert string to lowercase. </w:t>
       </w:r>
     </w:p>
     <w:p>
       <w:pPr>
         <w:pStyle w:val="ListBullet"/>
       </w:pPr>
-      <w:r>
-        <w:t>.Split() : to split the string. Like in Python. Returns a slice.</w:t>
+      <w:proofErr w:type="gramStart"/>
+      <w:r>
+        <w:t>.Split</w:t>
+      </w:r>
+      <w:proofErr w:type="gramEnd"/>
+      <w:r>
+        <w:t>() : to split the string. Like in Python. Returns a slice.</w:t>
       </w:r>
     </w:p>
     <w:p>
       <w:pPr>
         <w:pStyle w:val="ListBullet"/>
       </w:pPr>
-      <w:r>
-        <w:t>HasPrefix: check whether prefix matches or not</w:t>
+      <w:proofErr w:type="spellStart"/>
+      <w:r>
+        <w:t>HasPrefix</w:t>
+      </w:r>
+      <w:proofErr w:type="spellEnd"/>
+      <w:r>
+        <w:t>: check whether prefix matches or not</w:t>
       </w:r>
     </w:p>
     <w:p>
       <w:pPr>
         <w:pStyle w:val="ListBullet"/>
       </w:pPr>
-      <w:r>
-        <w:t>HasSuffix: check whether suffix matches or not.</w:t>
+      <w:proofErr w:type="spellStart"/>
+      <w:r>
+        <w:t>HasSuffix</w:t>
+      </w:r>
+      <w:proofErr w:type="spellEnd"/>
+      <w:r>
+        <w:t>: check whether suffix matches or not.</w:t>
       </w:r>
     </w:p>
     <w:p>
       <w:pPr>
         <w:pStyle w:val="ListBullet"/>
       </w:pPr>
-      <w:r>
-        <w:t>.TrimSpace: to get rid of any whitespace</w:t>
+      <w:proofErr w:type="gramStart"/>
+      <w:r>
+        <w:t>.</w:t>
+      </w:r>
+      <w:proofErr w:type="spellStart"/>
+      <w:r>
+        <w:t>TrimSpace</w:t>
+      </w:r>
+      <w:proofErr w:type="spellEnd"/>
+      <w:proofErr w:type="gramEnd"/>
+      <w:r>
+        <w:t>: to get rid of any whitespace</w:t>
       </w:r>
     </w:p>
     <w:p>
@@ -1394,16 +1781,47 @@
       <w:pPr>
         <w:pStyle w:val="ListBullet"/>
       </w:pPr>
-      <w:r>
-        <w:t>Sort.Ints(variable)</w:t>
+      <w:proofErr w:type="spellStart"/>
+      <w:r>
+        <w:t>Sort.Ints</w:t>
+      </w:r>
+      <w:proofErr w:type="spellEnd"/>
+      <w:r>
+        <w:t>(variable)</w:t>
       </w:r>
     </w:p>
     <w:p>
       <w:pPr>
         <w:pStyle w:val="ListBullet"/>
       </w:pPr>
-      <w:r>
-        <w:t>.SearchInts() : search a value in the array. Will search the element in sorted array. If not found will return the length of list. Actually returns the element upto it searched for.</w:t>
+      <w:proofErr w:type="gramStart"/>
+      <w:r>
+        <w:t>.</w:t>
+      </w:r>
+      <w:proofErr w:type="spellStart"/>
+      <w:r>
+        <w:t>SearchInts</w:t>
+      </w:r>
+      <w:proofErr w:type="spellEnd"/>
+      <w:proofErr w:type="gramEnd"/>
+      <w:r>
+        <w:t xml:space="preserve">() : search a value in the array. Will search the element in sorted array. If not found will return the length of list. </w:t>
+      </w:r>
+      <w:proofErr w:type="gramStart"/>
+      <w:r>
+        <w:t>Actually</w:t>
+      </w:r>
+      <w:proofErr w:type="gramEnd"/>
+      <w:r>
+        <w:t xml:space="preserve"> returns the element </w:t>
+      </w:r>
+      <w:proofErr w:type="spellStart"/>
+      <w:r>
+        <w:t>upto</w:t>
+      </w:r>
+      <w:proofErr w:type="spellEnd"/>
+      <w:r>
+        <w:t xml:space="preserve"> it searched for.</w:t>
       </w:r>
     </w:p>
     <w:p>
@@ -1460,16 +1878,31 @@
       <w:pPr>
         <w:pStyle w:val="ListBullet"/>
       </w:pPr>
-      <w:r>
-        <w:t>.Strings(): Sorts the strings lexicographically.</w:t>
+      <w:proofErr w:type="gramStart"/>
+      <w:r>
+        <w:t>.Strings</w:t>
+      </w:r>
+      <w:proofErr w:type="gramEnd"/>
+      <w:r>
+        <w:t>(): Sorts the strings lexicographically.</w:t>
       </w:r>
     </w:p>
     <w:p>
       <w:pPr>
         <w:pStyle w:val="ListBullet"/>
       </w:pPr>
-      <w:r>
-        <w:t>.SearchStrings() : Search a substring in the sorted array.</w:t>
+      <w:proofErr w:type="gramStart"/>
+      <w:r>
+        <w:t>.</w:t>
+      </w:r>
+      <w:proofErr w:type="spellStart"/>
+      <w:r>
+        <w:t>SearchStrings</w:t>
+      </w:r>
+      <w:proofErr w:type="spellEnd"/>
+      <w:proofErr w:type="gramEnd"/>
+      <w:r>
+        <w:t>() : Search a substring in the sorted array.</w:t>
       </w:r>
     </w:p>
     <w:p>
@@ -1527,8 +1960,13 @@
       <w:pPr>
         <w:pStyle w:val="ListBullet"/>
       </w:pPr>
-      <w:r>
-        <w:t>.Reverse: Reverses the sorting but doesn’t directly work in a array. Needs to slice it first.</w:t>
+      <w:proofErr w:type="gramStart"/>
+      <w:r>
+        <w:t>.Reverse</w:t>
+      </w:r>
+      <w:proofErr w:type="gramEnd"/>
+      <w:r>
+        <w:t>: Reverses the sorting but doesn’t directly work in a array. Needs to slice it first.</w:t>
       </w:r>
     </w:p>
     <w:p>
@@ -1598,13 +2036,29 @@
         </w:numPr>
       </w:pPr>
       <w:r>
-        <w:t>For for loop, we don’t seem to have auto assignment, increment like python. It seems we have to define it externally</w:t>
+        <w:t xml:space="preserve">For </w:t>
+      </w:r>
+      <w:proofErr w:type="spellStart"/>
+      <w:r>
+        <w:t>for</w:t>
+      </w:r>
+      <w:proofErr w:type="spellEnd"/>
+      <w:r>
+        <w:t xml:space="preserve"> loop, we don’t seem to have auto assignment, increment like python. It seems we have to define it externally</w:t>
       </w:r>
       <w:r>
         <w:t>.</w:t>
       </w:r>
       <w:r>
-        <w:t xml:space="preserve"> The loop variables can  be defined as C i.e. initialization, condition, increment.</w:t>
+        <w:t xml:space="preserve"> The loop variables </w:t>
+      </w:r>
+      <w:proofErr w:type="gramStart"/>
+      <w:r>
+        <w:t>can  be</w:t>
+      </w:r>
+      <w:proofErr w:type="gramEnd"/>
+      <w:r>
+        <w:t xml:space="preserve"> defined as C i.e. initialization, condition, increment.</w:t>
       </w:r>
     </w:p>
     <w:p>
@@ -1663,7 +2117,15 @@
         <w:pStyle w:val="ListBullet"/>
       </w:pPr>
       <w:r>
-        <w:t>++ : Increases value by 1. Same like as C.</w:t>
+        <w:t>+</w:t>
+      </w:r>
+      <w:proofErr w:type="gramStart"/>
+      <w:r>
+        <w:t>+ :</w:t>
+      </w:r>
+      <w:proofErr w:type="gramEnd"/>
+      <w:r>
+        <w:t xml:space="preserve"> Increases value by 1. Same like as C.</w:t>
       </w:r>
     </w:p>
     <w:p>
@@ -1865,9 +2327,11 @@
         </w:numPr>
         <w:ind w:left="1440" w:hanging="360"/>
       </w:pPr>
+      <w:proofErr w:type="gramStart"/>
       <w:r>
         <w:t>If{</w:t>
       </w:r>
+      <w:proofErr w:type="gramEnd"/>
     </w:p>
     <w:p>
       <w:pPr>
@@ -1898,8 +2362,13 @@
         <w:t xml:space="preserve"> </w:t>
       </w:r>
       <w:r>
-        <w:t>Else if{</w:t>
-      </w:r>
+        <w:t xml:space="preserve">Else </w:t>
+      </w:r>
+      <w:proofErr w:type="gramStart"/>
+      <w:r>
+        <w:t>if{</w:t>
+      </w:r>
+      <w:proofErr w:type="gramEnd"/>
     </w:p>
     <w:p>
       <w:pPr>
@@ -1929,9 +2398,11 @@
       <w:r>
         <w:t xml:space="preserve"> </w:t>
       </w:r>
+      <w:proofErr w:type="gramStart"/>
       <w:r>
         <w:t>Else{</w:t>
       </w:r>
+      <w:proofErr w:type="gramEnd"/>
     </w:p>
     <w:p>
       <w:pPr>
@@ -1969,7 +2440,15 @@
         <w:ind w:left="360" w:hanging="360"/>
       </w:pPr>
       <w:r>
-        <w:t>Make sure to keep the else and else if statement like this } else if {</w:t>
+        <w:t xml:space="preserve">Make sure to keep the else and else if statement like </w:t>
+      </w:r>
+      <w:proofErr w:type="gramStart"/>
+      <w:r>
+        <w:t>this }</w:t>
+      </w:r>
+      <w:proofErr w:type="gramEnd"/>
+      <w:r>
+        <w:t xml:space="preserve"> else if {</w:t>
       </w:r>
       <w:r>
         <w:t xml:space="preserve">. </w:t>
@@ -1979,8 +2458,13 @@
         <w:t xml:space="preserve">Error: </w:t>
       </w:r>
       <w:r>
-        <w:t>syntax error: unexpected keyword else, expected }</w:t>
-      </w:r>
+        <w:t xml:space="preserve">syntax error: unexpected keyword else, </w:t>
+      </w:r>
+      <w:proofErr w:type="gramStart"/>
+      <w:r>
+        <w:t>expected }</w:t>
+      </w:r>
+      <w:proofErr w:type="gramEnd"/>
     </w:p>
     <w:p>
       <w:pPr>
@@ -2095,7 +2579,15 @@
         <w:ind w:left="360" w:hanging="360"/>
       </w:pPr>
       <w:r>
-        <w:t>Functions can be defined by using func keyword.</w:t>
+        <w:t xml:space="preserve">Functions can be defined by using </w:t>
+      </w:r>
+      <w:proofErr w:type="spellStart"/>
+      <w:r>
+        <w:t>func</w:t>
+      </w:r>
+      <w:proofErr w:type="spellEnd"/>
+      <w:r>
+        <w:t xml:space="preserve"> keyword.</w:t>
       </w:r>
     </w:p>
     <w:p>
@@ -2446,7 +2938,15 @@
         <w:pStyle w:val="Quoteemphasis"/>
       </w:pPr>
       <w:r>
-        <w:t>Short variable declaration (:=) is not allowed outside functions</w:t>
+        <w:t xml:space="preserve">Short variable declaration </w:t>
+      </w:r>
+      <w:proofErr w:type="gramStart"/>
+      <w:r>
+        <w:t>(:=</w:t>
+      </w:r>
+      <w:proofErr w:type="gramEnd"/>
+      <w:r>
+        <w:t>) is not allowed outside functions</w:t>
       </w:r>
     </w:p>
     <w:p>
@@ -2600,7 +3100,14 @@
       </w:pPr>
       <w:r>
         <w:tab/>
-        <w:t>Menu := map[string]int</w:t>
+      </w:r>
+      <w:proofErr w:type="gramStart"/>
+      <w:r>
+        <w:t>Menu :</w:t>
+      </w:r>
+      <w:proofErr w:type="gramEnd"/>
+      <w:r>
+        <w:t>= map[string]int</w:t>
       </w:r>
     </w:p>
     <w:p>
@@ -2691,7 +3198,15 @@
       </w:pPr>
       <w:r>
         <w:lastRenderedPageBreak/>
-        <w:t>GO as a Pass By Language</w:t>
+        <w:t xml:space="preserve">GO as a Pass </w:t>
+      </w:r>
+      <w:proofErr w:type="gramStart"/>
+      <w:r>
+        <w:t>By</w:t>
+      </w:r>
+      <w:proofErr w:type="gramEnd"/>
+      <w:r>
+        <w:t xml:space="preserve"> Language</w:t>
       </w:r>
     </w:p>
     <w:p>
@@ -2722,7 +3237,15 @@
         <w:pStyle w:val="Quoteemphasis"/>
       </w:pPr>
       <w:r>
-        <w:t>Same as like C, we have structs in Go.</w:t>
+        <w:t xml:space="preserve">Same as like C, we have </w:t>
+      </w:r>
+      <w:proofErr w:type="gramStart"/>
+      <w:r>
+        <w:t>structs</w:t>
+      </w:r>
+      <w:proofErr w:type="gramEnd"/>
+      <w:r>
+        <w:t xml:space="preserve"> in Go.</w:t>
       </w:r>
     </w:p>
     <w:p>
@@ -2839,7 +3362,15 @@
     </w:p>
     <w:p>
       <w:r>
-        <w:t>Similar to C, Struct is a custom build type</w:t>
+        <w:t xml:space="preserve">Similar to C, </w:t>
+      </w:r>
+      <w:proofErr w:type="gramStart"/>
+      <w:r>
+        <w:t>Struct</w:t>
+      </w:r>
+      <w:proofErr w:type="gramEnd"/>
+      <w:r>
+        <w:t xml:space="preserve"> is a custom build type</w:t>
       </w:r>
     </w:p>
     <w:p>
@@ -2955,8 +3486,13 @@
       <w:pPr>
         <w:ind w:firstLine="720"/>
       </w:pPr>
-      <w:r>
-        <w:t>Func{b bill) format() string</w:t>
+      <w:proofErr w:type="gramStart"/>
+      <w:r>
+        <w:t>Func{</w:t>
+      </w:r>
+      <w:proofErr w:type="gramEnd"/>
+      <w:r>
+        <w:t>b bill) format() string</w:t>
       </w:r>
     </w:p>
     <w:p>
@@ -3142,6 +3678,7 @@
           <w:lang w:val="en-IN" w:eastAsia="en-IN"/>
         </w:rPr>
       </w:pPr>
+      <w:proofErr w:type="gramStart"/>
       <w:r>
         <w:rPr>
           <w:rFonts w:ascii="Consolas" w:eastAsia="Times New Roman" w:hAnsi="Consolas" w:cs="Times New Roman"/>
@@ -3150,12 +3687,75 @@
           <w:szCs w:val="21"/>
           <w:lang w:val="en-IN" w:eastAsia="en-IN"/>
         </w:rPr>
-        <w:t>reader:= bufio.NewReader(os.Stdin)</w:t>
+        <w:t>reader:=</w:t>
+      </w:r>
+      <w:proofErr w:type="gramEnd"/>
+      <w:r>
+        <w:rPr>
+          <w:rFonts w:ascii="Consolas" w:eastAsia="Times New Roman" w:hAnsi="Consolas" w:cs="Times New Roman"/>
+          <w:color w:val="000000"/>
+          <w:sz w:val="21"/>
+          <w:szCs w:val="21"/>
+          <w:lang w:val="en-IN" w:eastAsia="en-IN"/>
+        </w:rPr>
+        <w:t xml:space="preserve"> </w:t>
+      </w:r>
+      <w:proofErr w:type="spellStart"/>
+      <w:r>
+        <w:rPr>
+          <w:rFonts w:ascii="Consolas" w:eastAsia="Times New Roman" w:hAnsi="Consolas" w:cs="Times New Roman"/>
+          <w:color w:val="000000"/>
+          <w:sz w:val="21"/>
+          <w:szCs w:val="21"/>
+          <w:lang w:val="en-IN" w:eastAsia="en-IN"/>
+        </w:rPr>
+        <w:t>bufio.NewReader</w:t>
+      </w:r>
+      <w:proofErr w:type="spellEnd"/>
+      <w:r>
+        <w:rPr>
+          <w:rFonts w:ascii="Consolas" w:eastAsia="Times New Roman" w:hAnsi="Consolas" w:cs="Times New Roman"/>
+          <w:color w:val="000000"/>
+          <w:sz w:val="21"/>
+          <w:szCs w:val="21"/>
+          <w:lang w:val="en-IN" w:eastAsia="en-IN"/>
+        </w:rPr>
+        <w:t>(</w:t>
+      </w:r>
+      <w:proofErr w:type="spellStart"/>
+      <w:r>
+        <w:rPr>
+          <w:rFonts w:ascii="Consolas" w:eastAsia="Times New Roman" w:hAnsi="Consolas" w:cs="Times New Roman"/>
+          <w:color w:val="000000"/>
+          <w:sz w:val="21"/>
+          <w:szCs w:val="21"/>
+          <w:lang w:val="en-IN" w:eastAsia="en-IN"/>
+        </w:rPr>
+        <w:t>os.Stdin</w:t>
+      </w:r>
+      <w:proofErr w:type="spellEnd"/>
+      <w:r>
+        <w:rPr>
+          <w:rFonts w:ascii="Consolas" w:eastAsia="Times New Roman" w:hAnsi="Consolas" w:cs="Times New Roman"/>
+          <w:color w:val="000000"/>
+          <w:sz w:val="21"/>
+          <w:szCs w:val="21"/>
+          <w:lang w:val="en-IN" w:eastAsia="en-IN"/>
+        </w:rPr>
+        <w:t>)</w:t>
       </w:r>
     </w:p>
     <w:p>
       <w:r>
-        <w:t>Create an object for reader as same like in java. Import bufio for that</w:t>
+        <w:t xml:space="preserve">Create an object for reader as same like in java. Import </w:t>
+      </w:r>
+      <w:proofErr w:type="spellStart"/>
+      <w:r>
+        <w:t>bufio</w:t>
+      </w:r>
+      <w:proofErr w:type="spellEnd"/>
+      <w:r>
+        <w:t xml:space="preserve"> for that</w:t>
       </w:r>
       <w:r>
         <w:t>.</w:t>
@@ -3174,6 +3774,7 @@
           <w:lang w:val="en-IN" w:eastAsia="en-IN"/>
         </w:rPr>
       </w:pPr>
+      <w:proofErr w:type="spellStart"/>
       <w:r>
         <w:rPr>
           <w:rFonts w:ascii="Consolas" w:eastAsia="Times New Roman" w:hAnsi="Consolas" w:cs="Times New Roman"/>
@@ -3182,7 +3783,62 @@
           <w:szCs w:val="21"/>
           <w:lang w:val="en-IN" w:eastAsia="en-IN"/>
         </w:rPr>
-        <w:t>idInput, _ := reader.ReadString(</w:t>
+        <w:t>idInput</w:t>
+      </w:r>
+      <w:proofErr w:type="spellEnd"/>
+      <w:r>
+        <w:rPr>
+          <w:rFonts w:ascii="Consolas" w:eastAsia="Times New Roman" w:hAnsi="Consolas" w:cs="Times New Roman"/>
+          <w:color w:val="000000"/>
+          <w:sz w:val="21"/>
+          <w:szCs w:val="21"/>
+          <w:lang w:val="en-IN" w:eastAsia="en-IN"/>
+        </w:rPr>
+        <w:t xml:space="preserve">, </w:t>
+      </w:r>
+      <w:proofErr w:type="gramStart"/>
+      <w:r>
+        <w:rPr>
+          <w:rFonts w:ascii="Consolas" w:eastAsia="Times New Roman" w:hAnsi="Consolas" w:cs="Times New Roman"/>
+          <w:color w:val="000000"/>
+          <w:sz w:val="21"/>
+          <w:szCs w:val="21"/>
+          <w:lang w:val="en-IN" w:eastAsia="en-IN"/>
+        </w:rPr>
+        <w:t>_ :</w:t>
+      </w:r>
+      <w:proofErr w:type="gramEnd"/>
+      <w:r>
+        <w:rPr>
+          <w:rFonts w:ascii="Consolas" w:eastAsia="Times New Roman" w:hAnsi="Consolas" w:cs="Times New Roman"/>
+          <w:color w:val="000000"/>
+          <w:sz w:val="21"/>
+          <w:szCs w:val="21"/>
+          <w:lang w:val="en-IN" w:eastAsia="en-IN"/>
+        </w:rPr>
+        <w:t xml:space="preserve">= </w:t>
+      </w:r>
+      <w:proofErr w:type="spellStart"/>
+      <w:r>
+        <w:rPr>
+          <w:rFonts w:ascii="Consolas" w:eastAsia="Times New Roman" w:hAnsi="Consolas" w:cs="Times New Roman"/>
+          <w:color w:val="000000"/>
+          <w:sz w:val="21"/>
+          <w:szCs w:val="21"/>
+          <w:lang w:val="en-IN" w:eastAsia="en-IN"/>
+        </w:rPr>
+        <w:t>reader.ReadString</w:t>
+      </w:r>
+      <w:proofErr w:type="spellEnd"/>
+      <w:r>
+        <w:rPr>
+          <w:rFonts w:ascii="Consolas" w:eastAsia="Times New Roman" w:hAnsi="Consolas" w:cs="Times New Roman"/>
+          <w:color w:val="000000"/>
+          <w:sz w:val="21"/>
+          <w:szCs w:val="21"/>
+          <w:lang w:val="en-IN" w:eastAsia="en-IN"/>
+        </w:rPr>
+        <w:t>(</w:t>
       </w:r>
       <w:r>
         <w:rPr>
@@ -3207,7 +3863,15 @@
     </w:p>
     <w:p>
       <w:r>
-        <w:t>Here we have two things, one is id as input and error which is not required so _. We are reading string until user prints enter i.e. \n</w:t>
+        <w:t xml:space="preserve">Here we have two things, one is id as input and error which is not required so _. We are reading string until user prints enter </w:t>
+      </w:r>
+      <w:proofErr w:type="gramStart"/>
+      <w:r>
+        <w:t>i.e.</w:t>
+      </w:r>
+      <w:proofErr w:type="gramEnd"/>
+      <w:r>
+        <w:t xml:space="preserve"> \n</w:t>
       </w:r>
       <w:r>
         <w:t>.</w:t>
@@ -3216,7 +3880,15 @@
     <w:p/>
     <w:p>
       <w:r>
-        <w:t>As input can be anything. We need to trimspaces and then clean to get working with user input to avoid runtime issues.</w:t>
+        <w:t xml:space="preserve">As input can be anything. We need to </w:t>
+      </w:r>
+      <w:proofErr w:type="spellStart"/>
+      <w:r>
+        <w:t>trimspaces</w:t>
+      </w:r>
+      <w:proofErr w:type="spellEnd"/>
+      <w:r>
+        <w:t xml:space="preserve"> and then clean to get working with user input to avoid runtime issues.</w:t>
       </w:r>
     </w:p>
     <w:p>
@@ -3234,7 +3906,25 @@
           <w:shd w:val="clear" w:color="auto" w:fill="FFFFFF"/>
         </w:rPr>
         <w:lastRenderedPageBreak/>
-        <w:t xml:space="preserve">Conversions in GoLang are: </w:t>
+        <w:t xml:space="preserve">Conversions in </w:t>
+      </w:r>
+      <w:proofErr w:type="spellStart"/>
+      <w:r>
+        <w:rPr>
+          <w:rFonts w:ascii="Segoe UI" w:hAnsi="Segoe UI" w:cs="Segoe UI"/>
+          <w:color w:val="202224"/>
+          <w:shd w:val="clear" w:color="auto" w:fill="FFFFFF"/>
+        </w:rPr>
+        <w:t>GoLang</w:t>
+      </w:r>
+      <w:proofErr w:type="spellEnd"/>
+      <w:r>
+        <w:rPr>
+          <w:rFonts w:ascii="Segoe UI" w:hAnsi="Segoe UI" w:cs="Segoe UI"/>
+          <w:color w:val="202224"/>
+          <w:shd w:val="clear" w:color="auto" w:fill="FFFFFF"/>
+        </w:rPr>
+        <w:t xml:space="preserve"> are: </w:t>
       </w:r>
       <w:r>
         <w:rPr>
@@ -3245,6 +3935,7 @@
         <w:t> </w:t>
       </w:r>
       <w:hyperlink r:id="rId49" w:anchor="Atoi" w:history="1">
+        <w:proofErr w:type="spellStart"/>
         <w:r>
           <w:rPr>
             <w:rFonts w:ascii="Segoe UI" w:hAnsi="Segoe UI" w:cs="Segoe UI"/>
@@ -3255,6 +3946,7 @@
           </w:rPr>
           <w:t>Atoi</w:t>
         </w:r>
+        <w:proofErr w:type="spellEnd"/>
       </w:hyperlink>
       <w:r>
         <w:rPr>
@@ -3264,18 +3956,30 @@
         </w:rPr>
         <w:t> (string to int) and </w:t>
       </w:r>
-      <w:hyperlink r:id="rId50" w:anchor="Itoa" w:history="1">
-        <w:r>
-          <w:rPr>
-            <w:rFonts w:ascii="Segoe UI" w:hAnsi="Segoe UI" w:cs="Segoe UI"/>
-            <w:color w:val="007D9C"/>
-            <w:u w:val="single"/>
-            <w:bdr w:val="none" w:sz="0" w:space="0" w:color="auto" w:frame="1"/>
-            <w:shd w:val="clear" w:color="auto" w:fill="FFFFFF"/>
-          </w:rPr>
-          <w:t>Itoa</w:t>
-        </w:r>
-      </w:hyperlink>
+      <w:proofErr w:type="spellStart"/>
+      <w:r>
+        <w:fldChar w:fldCharType="begin"/>
+      </w:r>
+      <w:r>
+        <w:instrText xml:space="preserve"> HYPERLINK "https://pkg.go.dev/strconv" \l "Itoa" </w:instrText>
+      </w:r>
+      <w:r>
+        <w:fldChar w:fldCharType="separate"/>
+      </w:r>
+      <w:r>
+        <w:rPr>
+          <w:rFonts w:ascii="Segoe UI" w:hAnsi="Segoe UI" w:cs="Segoe UI"/>
+          <w:color w:val="007D9C"/>
+          <w:u w:val="single"/>
+          <w:bdr w:val="none" w:sz="0" w:space="0" w:color="auto" w:frame="1"/>
+          <w:shd w:val="clear" w:color="auto" w:fill="FFFFFF"/>
+        </w:rPr>
+        <w:t>Itoa</w:t>
+      </w:r>
+      <w:proofErr w:type="spellEnd"/>
+      <w:r>
+        <w:fldChar w:fldCharType="end"/>
+      </w:r>
       <w:r>
         <w:rPr>
           <w:rFonts w:ascii="Segoe UI" w:hAnsi="Segoe UI" w:cs="Segoe UI"/>
@@ -3290,7 +3994,25 @@
           <w:color w:val="202224"/>
           <w:shd w:val="clear" w:color="auto" w:fill="FFFFFF"/>
         </w:rPr>
-        <w:t>. These functions are present in strconv.</w:t>
+        <w:t xml:space="preserve">. These functions are present in </w:t>
+      </w:r>
+      <w:proofErr w:type="spellStart"/>
+      <w:r>
+        <w:rPr>
+          <w:rFonts w:ascii="Segoe UI" w:hAnsi="Segoe UI" w:cs="Segoe UI"/>
+          <w:color w:val="202224"/>
+          <w:shd w:val="clear" w:color="auto" w:fill="FFFFFF"/>
+        </w:rPr>
+        <w:t>strconv</w:t>
+      </w:r>
+      <w:proofErr w:type="spellEnd"/>
+      <w:r>
+        <w:rPr>
+          <w:rFonts w:ascii="Segoe UI" w:hAnsi="Segoe UI" w:cs="Segoe UI"/>
+          <w:color w:val="202224"/>
+          <w:shd w:val="clear" w:color="auto" w:fill="FFFFFF"/>
+        </w:rPr>
+        <w:t>.</w:t>
       </w:r>
       <w:r>
         <w:rPr>
@@ -3300,13 +4022,38 @@
         </w:rPr>
         <w:t xml:space="preserve"> </w:t>
       </w:r>
-      <w:hyperlink r:id="rId51" w:anchor="Atoi" w:history="1">
+      <w:hyperlink r:id="rId50" w:anchor="Atoi" w:history="1">
+        <w:proofErr w:type="spellStart"/>
         <w:r>
           <w:rPr>
             <w:color w:val="0000FF"/>
             <w:u w:val="single"/>
           </w:rPr>
-          <w:t>strconv package - strconv - Go Packages</w:t>
+          <w:t>strconv</w:t>
+        </w:r>
+        <w:proofErr w:type="spellEnd"/>
+        <w:r>
+          <w:rPr>
+            <w:color w:val="0000FF"/>
+            <w:u w:val="single"/>
+          </w:rPr>
+          <w:t xml:space="preserve"> package - </w:t>
+        </w:r>
+        <w:proofErr w:type="spellStart"/>
+        <w:r>
+          <w:rPr>
+            <w:color w:val="0000FF"/>
+            <w:u w:val="single"/>
+          </w:rPr>
+          <w:t>strconv</w:t>
+        </w:r>
+        <w:proofErr w:type="spellEnd"/>
+        <w:r>
+          <w:rPr>
+            <w:color w:val="0000FF"/>
+            <w:u w:val="single"/>
+          </w:rPr>
+          <w:t xml:space="preserve"> - Go Packages</w:t>
         </w:r>
       </w:hyperlink>
     </w:p>
@@ -3320,6 +4067,64 @@
             <wp:extent cx="4152900" cy="4470361"/>
             <wp:effectExtent l="0" t="0" r="0" b="6985"/>
             <wp:docPr id="36" name="Picture 36"/>
+            <wp:cNvGraphicFramePr>
+              <a:graphicFrameLocks xmlns:a="http://schemas.openxmlformats.org/drawingml/2006/main" noChangeAspect="1"/>
+            </wp:cNvGraphicFramePr>
+            <a:graphic xmlns:a="http://schemas.openxmlformats.org/drawingml/2006/main">
+              <a:graphicData uri="http://schemas.openxmlformats.org/drawingml/2006/picture">
+                <pic:pic xmlns:pic="http://schemas.openxmlformats.org/drawingml/2006/picture">
+                  <pic:nvPicPr>
+                    <pic:cNvPr id="1" name=""/>
+                    <pic:cNvPicPr/>
+                  </pic:nvPicPr>
+                  <pic:blipFill>
+                    <a:blip r:embed="rId51"/>
+                    <a:stretch>
+                      <a:fillRect/>
+                    </a:stretch>
+                  </pic:blipFill>
+                  <pic:spPr>
+                    <a:xfrm>
+                      <a:off x="0" y="0"/>
+                      <a:ext cx="4157068" cy="4474848"/>
+                    </a:xfrm>
+                    <a:prstGeom prst="rect">
+                      <a:avLst/>
+                    </a:prstGeom>
+                  </pic:spPr>
+                </pic:pic>
+              </a:graphicData>
+            </a:graphic>
+          </wp:inline>
+        </w:drawing>
+      </w:r>
+    </w:p>
+    <w:p>
+      <w:pPr>
+        <w:tabs>
+          <w:tab w:val="left" w:pos="6900"/>
+        </w:tabs>
+      </w:pPr>
+      <w:r>
+        <w:t>For reuse, create a function initialized with this reader like this.</w:t>
+      </w:r>
+      <w:r>
+        <w:tab/>
+      </w:r>
+    </w:p>
+    <w:p>
+      <w:pPr>
+        <w:tabs>
+          <w:tab w:val="left" w:pos="6900"/>
+        </w:tabs>
+        <w:jc w:val="center"/>
+      </w:pPr>
+      <w:r>
+        <w:drawing>
+          <wp:inline distT="0" distB="0" distL="0" distR="0" wp14:anchorId="30503A1F" wp14:editId="1DE44E09">
+            <wp:extent cx="3543300" cy="2684103"/>
+            <wp:effectExtent l="0" t="0" r="0" b="2540"/>
+            <wp:docPr id="37" name="Picture 37"/>
             <wp:cNvGraphicFramePr>
               <a:graphicFrameLocks xmlns:a="http://schemas.openxmlformats.org/drawingml/2006/main" noChangeAspect="1"/>
             </wp:cNvGraphicFramePr>
@@ -3339,7 +4144,7 @@
                   <pic:spPr>
                     <a:xfrm>
                       <a:off x="0" y="0"/>
-                      <a:ext cx="4157068" cy="4474848"/>
+                      <a:ext cx="3547661" cy="2687407"/>
                     </a:xfrm>
                     <a:prstGeom prst="rect">
                       <a:avLst/>
@@ -3359,10 +4164,8 @@
         </w:tabs>
       </w:pPr>
       <w:r>
-        <w:t>For reuse, create a function initialized with this reader like this.</w:t>
-      </w:r>
-      <w:r>
-        <w:tab/>
+        <w:lastRenderedPageBreak/>
+        <w:t>We have switch case statement as same in c.</w:t>
       </w:r>
     </w:p>
     <w:p>
@@ -3374,10 +4177,10 @@
       </w:pPr>
       <w:r>
         <w:drawing>
-          <wp:inline distT="0" distB="0" distL="0" distR="0" wp14:anchorId="30503A1F" wp14:editId="1DE44E09">
-            <wp:extent cx="3543300" cy="2684103"/>
-            <wp:effectExtent l="0" t="0" r="0" b="2540"/>
-            <wp:docPr id="37" name="Picture 37"/>
+          <wp:inline distT="0" distB="0" distL="0" distR="0" wp14:anchorId="03FF56C2" wp14:editId="75B009CB">
+            <wp:extent cx="3353091" cy="1379340"/>
+            <wp:effectExtent l="0" t="0" r="0" b="0"/>
+            <wp:docPr id="38" name="Picture 38"/>
             <wp:cNvGraphicFramePr>
               <a:graphicFrameLocks xmlns:a="http://schemas.openxmlformats.org/drawingml/2006/main" noChangeAspect="1"/>
             </wp:cNvGraphicFramePr>
@@ -3397,7 +4200,7 @@
                   <pic:spPr>
                     <a:xfrm>
                       <a:off x="0" y="0"/>
-                      <a:ext cx="3547661" cy="2687407"/>
+                      <a:ext cx="3353091" cy="1379340"/>
                     </a:xfrm>
                     <a:prstGeom prst="rect">
                       <a:avLst/>
@@ -3415,25 +4218,14 @@
         <w:tabs>
           <w:tab w:val="left" w:pos="6900"/>
         </w:tabs>
-      </w:pPr>
-      <w:r>
-        <w:lastRenderedPageBreak/>
-        <w:t>We have switch case statement as same in c.</w:t>
-      </w:r>
-    </w:p>
-    <w:p>
-      <w:pPr>
-        <w:tabs>
-          <w:tab w:val="left" w:pos="6900"/>
-        </w:tabs>
         <w:jc w:val="center"/>
       </w:pPr>
       <w:r>
         <w:drawing>
-          <wp:inline distT="0" distB="0" distL="0" distR="0" wp14:anchorId="03FF56C2" wp14:editId="75B009CB">
-            <wp:extent cx="3353091" cy="1379340"/>
-            <wp:effectExtent l="0" t="0" r="0" b="0"/>
-            <wp:docPr id="38" name="Picture 38"/>
+          <wp:inline distT="0" distB="0" distL="0" distR="0" wp14:anchorId="4F8646F4" wp14:editId="2E2F4AF8">
+            <wp:extent cx="4015740" cy="5804263"/>
+            <wp:effectExtent l="0" t="0" r="3810" b="6350"/>
+            <wp:docPr id="39" name="Picture 39"/>
             <wp:cNvGraphicFramePr>
               <a:graphicFrameLocks xmlns:a="http://schemas.openxmlformats.org/drawingml/2006/main" noChangeAspect="1"/>
             </wp:cNvGraphicFramePr>
@@ -3453,7 +4245,7 @@
                   <pic:spPr>
                     <a:xfrm>
                       <a:off x="0" y="0"/>
-                      <a:ext cx="3353091" cy="1379340"/>
+                      <a:ext cx="4018502" cy="5808255"/>
                     </a:xfrm>
                     <a:prstGeom prst="rect">
                       <a:avLst/>
@@ -3471,14 +4263,415 @@
         <w:tabs>
           <w:tab w:val="left" w:pos="6900"/>
         </w:tabs>
+      </w:pPr>
+      <w:r>
+        <w:t xml:space="preserve"> Parsing floats, we use </w:t>
+      </w:r>
+      <w:proofErr w:type="spellStart"/>
+      <w:proofErr w:type="gramStart"/>
+      <w:r>
+        <w:t>strconv.ParseFloat</w:t>
+      </w:r>
+      <w:proofErr w:type="spellEnd"/>
+      <w:proofErr w:type="gramEnd"/>
+      <w:r>
+        <w:t>(var, 64)</w:t>
+      </w:r>
+      <w:r>
+        <w:t>.</w:t>
+      </w:r>
+    </w:p>
+    <w:p>
+      <w:pPr>
+        <w:tabs>
+          <w:tab w:val="left" w:pos="6900"/>
+        </w:tabs>
+      </w:pPr>
+      <w:r>
+        <w:rPr>
+          <w:rStyle w:val="Emphasis"/>
+        </w:rPr>
+        <w:lastRenderedPageBreak/>
+        <w:t>nil</w:t>
+      </w:r>
+      <w:r>
+        <w:t>: Nil is NULL.</w:t>
+      </w:r>
+    </w:p>
+    <w:p>
+      <w:pPr>
+        <w:pStyle w:val="Heading1-PageBreak"/>
+      </w:pPr>
+      <w:r>
+        <w:lastRenderedPageBreak/>
+        <w:t>Working with Files in Go</w:t>
+      </w:r>
+    </w:p>
+    <w:p>
+      <w:pPr>
+        <w:tabs>
+          <w:tab w:val="left" w:pos="6900"/>
+        </w:tabs>
+      </w:pPr>
+      <w:r>
+        <w:t>To save a file</w:t>
+      </w:r>
+      <w:r>
+        <w:br/>
+        <w:t>Convert the data into the byte format.</w:t>
+      </w:r>
+    </w:p>
+    <w:p>
+      <w:pPr>
+        <w:shd w:val="clear" w:color="auto" w:fill="FFFFFF"/>
+        <w:spacing w:before="0" w:line="285" w:lineRule="atLeast"/>
+        <w:ind w:firstLine="720"/>
+        <w:rPr>
+          <w:rFonts w:ascii="Consolas" w:eastAsia="Times New Roman" w:hAnsi="Consolas" w:cs="Times New Roman"/>
+          <w:color w:val="000000"/>
+          <w:sz w:val="21"/>
+          <w:szCs w:val="21"/>
+          <w:lang w:val="en-IN" w:eastAsia="en-IN"/>
+        </w:rPr>
+      </w:pPr>
+      <w:proofErr w:type="gramStart"/>
+      <w:r>
+        <w:rPr>
+          <w:rFonts w:ascii="Consolas" w:eastAsia="Times New Roman" w:hAnsi="Consolas" w:cs="Times New Roman"/>
+          <w:color w:val="000000"/>
+          <w:sz w:val="21"/>
+          <w:szCs w:val="21"/>
+          <w:lang w:val="en-IN" w:eastAsia="en-IN"/>
+        </w:rPr>
+        <w:t>data :</w:t>
+      </w:r>
+      <w:proofErr w:type="gramEnd"/>
+      <w:r>
+        <w:rPr>
+          <w:rFonts w:ascii="Consolas" w:eastAsia="Times New Roman" w:hAnsi="Consolas" w:cs="Times New Roman"/>
+          <w:color w:val="000000"/>
+          <w:sz w:val="21"/>
+          <w:szCs w:val="21"/>
+          <w:lang w:val="en-IN" w:eastAsia="en-IN"/>
+        </w:rPr>
+        <w:t>= []</w:t>
+      </w:r>
+      <w:r>
+        <w:rPr>
+          <w:rFonts w:ascii="Consolas" w:eastAsia="Times New Roman" w:hAnsi="Consolas" w:cs="Times New Roman"/>
+          <w:color w:val="0000FF"/>
+          <w:sz w:val="21"/>
+          <w:szCs w:val="21"/>
+          <w:lang w:val="en-IN" w:eastAsia="en-IN"/>
+        </w:rPr>
+        <w:t>byte</w:t>
+      </w:r>
+      <w:r>
+        <w:rPr>
+          <w:rFonts w:ascii="Consolas" w:eastAsia="Times New Roman" w:hAnsi="Consolas" w:cs="Times New Roman"/>
+          <w:color w:val="000000"/>
+          <w:sz w:val="21"/>
+          <w:szCs w:val="21"/>
+          <w:lang w:val="en-IN" w:eastAsia="en-IN"/>
+        </w:rPr>
+        <w:t>(</w:t>
+      </w:r>
+      <w:proofErr w:type="spellStart"/>
+      <w:r>
+        <w:rPr>
+          <w:rFonts w:ascii="Consolas" w:eastAsia="Times New Roman" w:hAnsi="Consolas" w:cs="Times New Roman"/>
+          <w:color w:val="000000"/>
+          <w:sz w:val="21"/>
+          <w:szCs w:val="21"/>
+          <w:lang w:val="en-IN" w:eastAsia="en-IN"/>
+        </w:rPr>
+        <w:t>b.format</w:t>
+      </w:r>
+      <w:proofErr w:type="spellEnd"/>
+      <w:r>
+        <w:rPr>
+          <w:rFonts w:ascii="Consolas" w:eastAsia="Times New Roman" w:hAnsi="Consolas" w:cs="Times New Roman"/>
+          <w:color w:val="000000"/>
+          <w:sz w:val="21"/>
+          <w:szCs w:val="21"/>
+          <w:lang w:val="en-IN" w:eastAsia="en-IN"/>
+        </w:rPr>
+        <w:t>())</w:t>
+      </w:r>
+    </w:p>
+    <w:p>
+      <w:pPr>
+        <w:tabs>
+          <w:tab w:val="left" w:pos="6900"/>
+        </w:tabs>
+      </w:pPr>
+      <w:r>
+        <w:t xml:space="preserve">Write it to a file. </w:t>
+      </w:r>
+    </w:p>
+    <w:p>
+      <w:pPr>
+        <w:shd w:val="clear" w:color="auto" w:fill="FFFFFF"/>
+        <w:spacing w:before="0" w:line="285" w:lineRule="atLeast"/>
+        <w:ind w:firstLine="720"/>
+        <w:rPr>
+          <w:rFonts w:ascii="Consolas" w:eastAsia="Times New Roman" w:hAnsi="Consolas" w:cs="Times New Roman"/>
+          <w:color w:val="000000"/>
+          <w:sz w:val="21"/>
+          <w:szCs w:val="21"/>
+          <w:lang w:val="en-IN" w:eastAsia="en-IN"/>
+        </w:rPr>
+      </w:pPr>
+      <w:proofErr w:type="spellStart"/>
+      <w:proofErr w:type="gramStart"/>
+      <w:r>
+        <w:rPr>
+          <w:rFonts w:ascii="Consolas" w:eastAsia="Times New Roman" w:hAnsi="Consolas" w:cs="Times New Roman"/>
+          <w:color w:val="000000"/>
+          <w:sz w:val="21"/>
+          <w:szCs w:val="21"/>
+          <w:lang w:val="en-IN" w:eastAsia="en-IN"/>
+        </w:rPr>
+        <w:t>os.WriteFile</w:t>
+      </w:r>
+      <w:proofErr w:type="spellEnd"/>
+      <w:proofErr w:type="gramEnd"/>
+      <w:r>
+        <w:rPr>
+          <w:rFonts w:ascii="Consolas" w:eastAsia="Times New Roman" w:hAnsi="Consolas" w:cs="Times New Roman"/>
+          <w:color w:val="000000"/>
+          <w:sz w:val="21"/>
+          <w:szCs w:val="21"/>
+          <w:lang w:val="en-IN" w:eastAsia="en-IN"/>
+        </w:rPr>
+        <w:t>(</w:t>
+      </w:r>
+      <w:r>
+        <w:rPr>
+          <w:rFonts w:ascii="Consolas" w:eastAsia="Times New Roman" w:hAnsi="Consolas" w:cs="Times New Roman"/>
+          <w:color w:val="A31515"/>
+          <w:sz w:val="21"/>
+          <w:szCs w:val="21"/>
+          <w:lang w:val="en-IN" w:eastAsia="en-IN"/>
+        </w:rPr>
+        <w:t>"bills/"</w:t>
+      </w:r>
+      <w:r>
+        <w:rPr>
+          <w:rFonts w:ascii="Consolas" w:eastAsia="Times New Roman" w:hAnsi="Consolas" w:cs="Times New Roman"/>
+          <w:color w:val="000000"/>
+          <w:sz w:val="21"/>
+          <w:szCs w:val="21"/>
+          <w:lang w:val="en-IN" w:eastAsia="en-IN"/>
+        </w:rPr>
+        <w:t>+b.name+</w:t>
+      </w:r>
+      <w:r>
+        <w:rPr>
+          <w:rFonts w:ascii="Consolas" w:eastAsia="Times New Roman" w:hAnsi="Consolas" w:cs="Times New Roman"/>
+          <w:color w:val="A31515"/>
+          <w:sz w:val="21"/>
+          <w:szCs w:val="21"/>
+          <w:lang w:val="en-IN" w:eastAsia="en-IN"/>
+        </w:rPr>
+        <w:t>".txt"</w:t>
+      </w:r>
+      <w:r>
+        <w:rPr>
+          <w:rFonts w:ascii="Consolas" w:eastAsia="Times New Roman" w:hAnsi="Consolas" w:cs="Times New Roman"/>
+          <w:color w:val="000000"/>
+          <w:sz w:val="21"/>
+          <w:szCs w:val="21"/>
+          <w:lang w:val="en-IN" w:eastAsia="en-IN"/>
+        </w:rPr>
+        <w:t xml:space="preserve">, data, </w:t>
+      </w:r>
+      <w:r>
+        <w:rPr>
+          <w:rFonts w:ascii="Consolas" w:eastAsia="Times New Roman" w:hAnsi="Consolas" w:cs="Times New Roman"/>
+          <w:color w:val="098658"/>
+          <w:sz w:val="21"/>
+          <w:szCs w:val="21"/>
+          <w:lang w:val="en-IN" w:eastAsia="en-IN"/>
+        </w:rPr>
+        <w:t>0644</w:t>
+      </w:r>
+      <w:r>
+        <w:rPr>
+          <w:rFonts w:ascii="Consolas" w:eastAsia="Times New Roman" w:hAnsi="Consolas" w:cs="Times New Roman"/>
+          <w:color w:val="000000"/>
+          <w:sz w:val="21"/>
+          <w:szCs w:val="21"/>
+          <w:lang w:val="en-IN" w:eastAsia="en-IN"/>
+        </w:rPr>
+        <w:t>)</w:t>
+      </w:r>
+    </w:p>
+    <w:p>
+      <w:pPr>
+        <w:tabs>
+          <w:tab w:val="left" w:pos="6900"/>
+        </w:tabs>
+      </w:pPr>
+      <w:r>
+        <w:t xml:space="preserve">Here </w:t>
+      </w:r>
+      <w:proofErr w:type="spellStart"/>
+      <w:r>
+        <w:t>WriteFile</w:t>
+      </w:r>
+      <w:proofErr w:type="spellEnd"/>
+      <w:r>
+        <w:t xml:space="preserve"> is used to Write the file. The 1</w:t>
+      </w:r>
+      <w:r>
+        <w:rPr>
+          <w:vertAlign w:val="superscript"/>
+        </w:rPr>
+        <w:t>st</w:t>
+      </w:r>
+      <w:r>
+        <w:t xml:space="preserve"> part is the name of the file to be working with, data is the data to be written and 0644 is the permission level of the file. </w:t>
+      </w:r>
+    </w:p>
+    <w:p>
+      <w:pPr>
+        <w:tabs>
+          <w:tab w:val="left" w:pos="6900"/>
+        </w:tabs>
+      </w:pPr>
+    </w:p>
+    <w:p>
+      <w:pPr>
+        <w:tabs>
+          <w:tab w:val="left" w:pos="6900"/>
+        </w:tabs>
+      </w:pPr>
+      <w:r>
+        <w:t>Panic can be used to stop the flow of the program.</w:t>
+      </w:r>
+    </w:p>
+    <w:p>
+      <w:pPr>
+        <w:tabs>
+          <w:tab w:val="left" w:pos="6900"/>
+        </w:tabs>
+      </w:pPr>
+      <w:r>
+        <w:t xml:space="preserve">If folder is not there, the errors will be there. </w:t>
+      </w:r>
+    </w:p>
+    <w:p>
+      <w:pPr>
+        <w:shd w:val="clear" w:color="auto" w:fill="FFFFFF"/>
+        <w:spacing w:line="300" w:lineRule="atLeast"/>
+        <w:rPr>
+          <w:rFonts w:ascii="Consolas" w:eastAsia="Times New Roman" w:hAnsi="Consolas" w:cs="Times New Roman"/>
+          <w:color w:val="000000"/>
+          <w:sz w:val="21"/>
+          <w:szCs w:val="21"/>
+          <w:lang w:val="en-IN" w:eastAsia="en-IN"/>
+        </w:rPr>
+      </w:pPr>
+      <w:r>
+        <w:t xml:space="preserve">Or else </w:t>
+      </w:r>
+      <w:proofErr w:type="gramStart"/>
+      <w:r>
+        <w:t>use :</w:t>
+      </w:r>
+      <w:proofErr w:type="gramEnd"/>
+      <w:r>
+        <w:t xml:space="preserve"> </w:t>
+      </w:r>
+      <w:proofErr w:type="spellStart"/>
+      <w:r>
+        <w:rPr>
+          <w:rFonts w:ascii="Consolas" w:eastAsia="Times New Roman" w:hAnsi="Consolas" w:cs="Times New Roman"/>
+          <w:color w:val="000000"/>
+          <w:sz w:val="21"/>
+          <w:szCs w:val="21"/>
+          <w:lang w:val="en-IN" w:eastAsia="en-IN"/>
+        </w:rPr>
+        <w:t>os.MkdirAll</w:t>
+      </w:r>
+      <w:proofErr w:type="spellEnd"/>
+      <w:r>
+        <w:rPr>
+          <w:rFonts w:ascii="Consolas" w:eastAsia="Times New Roman" w:hAnsi="Consolas" w:cs="Times New Roman"/>
+          <w:color w:val="000000"/>
+          <w:sz w:val="21"/>
+          <w:szCs w:val="21"/>
+          <w:lang w:val="en-IN" w:eastAsia="en-IN"/>
+        </w:rPr>
+        <w:t>(</w:t>
+      </w:r>
+      <w:proofErr w:type="spellStart"/>
+      <w:r>
+        <w:rPr>
+          <w:rFonts w:ascii="Consolas" w:eastAsia="Times New Roman" w:hAnsi="Consolas" w:cs="Times New Roman"/>
+          <w:color w:val="000000"/>
+          <w:sz w:val="21"/>
+          <w:szCs w:val="21"/>
+          <w:lang w:val="en-IN" w:eastAsia="en-IN"/>
+        </w:rPr>
+        <w:t>dir</w:t>
+      </w:r>
+      <w:proofErr w:type="spellEnd"/>
+      <w:r>
+        <w:rPr>
+          <w:rFonts w:ascii="Consolas" w:eastAsia="Times New Roman" w:hAnsi="Consolas" w:cs="Times New Roman"/>
+          <w:color w:val="000000"/>
+          <w:sz w:val="21"/>
+          <w:szCs w:val="21"/>
+          <w:lang w:val="en-IN" w:eastAsia="en-IN"/>
+        </w:rPr>
+        <w:t xml:space="preserve">, </w:t>
+      </w:r>
+      <w:r>
+        <w:rPr>
+          <w:rFonts w:ascii="Consolas" w:eastAsia="Times New Roman" w:hAnsi="Consolas" w:cs="Times New Roman"/>
+          <w:color w:val="098658"/>
+          <w:sz w:val="21"/>
+          <w:szCs w:val="21"/>
+          <w:lang w:val="en-IN" w:eastAsia="en-IN"/>
+        </w:rPr>
+        <w:t>0755</w:t>
+      </w:r>
+      <w:r>
+        <w:rPr>
+          <w:rFonts w:ascii="Consolas" w:eastAsia="Times New Roman" w:hAnsi="Consolas" w:cs="Times New Roman"/>
+          <w:color w:val="000000"/>
+          <w:sz w:val="21"/>
+          <w:szCs w:val="21"/>
+          <w:lang w:val="en-IN" w:eastAsia="en-IN"/>
+        </w:rPr>
+        <w:t>)</w:t>
+      </w:r>
+      <w:r>
+        <w:rPr>
+          <w:rFonts w:ascii="Consolas" w:eastAsia="Times New Roman" w:hAnsi="Consolas" w:cs="Times New Roman"/>
+          <w:color w:val="000000"/>
+          <w:sz w:val="21"/>
+          <w:szCs w:val="21"/>
+          <w:lang w:val="en-IN" w:eastAsia="en-IN"/>
+        </w:rPr>
+        <w:t xml:space="preserve"> to create the directory</w:t>
+      </w:r>
+    </w:p>
+    <w:p>
+      <w:pPr>
+        <w:tabs>
+          <w:tab w:val="left" w:pos="6900"/>
+        </w:tabs>
         <w:jc w:val="center"/>
       </w:pPr>
       <w:r>
         <w:drawing>
-          <wp:inline distT="0" distB="0" distL="0" distR="0" wp14:anchorId="4F8646F4" wp14:editId="2E2F4AF8">
-            <wp:extent cx="4015740" cy="5804263"/>
-            <wp:effectExtent l="0" t="0" r="3810" b="6350"/>
-            <wp:docPr id="39" name="Picture 39"/>
+          <wp:inline distT="0" distB="0" distL="0" distR="0" wp14:anchorId="16DB1566" wp14:editId="7321B738">
+            <wp:extent cx="4686300" cy="4532441"/>
+            <wp:effectExtent l="0" t="0" r="0" b="1905"/>
+            <wp:docPr id="40" name="Picture 40"/>
             <wp:cNvGraphicFramePr>
               <a:graphicFrameLocks xmlns:a="http://schemas.openxmlformats.org/drawingml/2006/main" noChangeAspect="1"/>
             </wp:cNvGraphicFramePr>
@@ -3498,7 +4691,7 @@
                   <pic:spPr>
                     <a:xfrm>
                       <a:off x="0" y="0"/>
-                      <a:ext cx="4018502" cy="5808255"/>
+                      <a:ext cx="4689726" cy="4535754"/>
                     </a:xfrm>
                     <a:prstGeom prst="rect">
                       <a:avLst/>
@@ -3513,65 +4706,8 @@
     </w:p>
     <w:p>
       <w:pPr>
-        <w:tabs>
-          <w:tab w:val="left" w:pos="6900"/>
-        </w:tabs>
-      </w:pPr>
-      <w:r>
-        <w:t xml:space="preserve"> Parsing floats, we use strconv.ParseFloat</w:t>
-      </w:r>
-      <w:r>
-        <w:t>(var, 64)</w:t>
-      </w:r>
-      <w:r>
-        <w:t>.</w:t>
-      </w:r>
-    </w:p>
-    <w:p>
-      <w:pPr>
-        <w:tabs>
-          <w:tab w:val="left" w:pos="6900"/>
-        </w:tabs>
-      </w:pPr>
-      <w:r>
-        <w:rPr>
-          <w:rStyle w:val="Emphasis"/>
-        </w:rPr>
-        <w:lastRenderedPageBreak/>
-        <w:t>nil</w:t>
-      </w:r>
-      <w:r>
-        <w:t>: Nil is NULL.</w:t>
-      </w:r>
-    </w:p>
-    <w:p>
-      <w:pPr>
-        <w:pStyle w:val="Heading1-PageBreak"/>
-      </w:pPr>
-      <w:r>
-        <w:lastRenderedPageBreak/>
-        <w:t>Working with Files in Go</w:t>
-      </w:r>
-    </w:p>
-    <w:p>
-      <w:pPr>
-        <w:tabs>
-          <w:tab w:val="left" w:pos="6900"/>
-        </w:tabs>
-      </w:pPr>
-      <w:r>
-        <w:t>To save a file</w:t>
-      </w:r>
-      <w:r>
-        <w:br/>
-        <w:t>Convert the data into the byte format.</w:t>
-      </w:r>
-    </w:p>
-    <w:p>
-      <w:pPr>
         <w:shd w:val="clear" w:color="auto" w:fill="FFFFFF"/>
-        <w:spacing w:before="0" w:line="285" w:lineRule="atLeast"/>
-        <w:ind w:firstLine="720"/>
+        <w:spacing w:line="285" w:lineRule="atLeast"/>
         <w:rPr>
           <w:rFonts w:ascii="Consolas" w:eastAsia="Times New Roman" w:hAnsi="Consolas" w:cs="Times New Roman"/>
           <w:color w:val="000000"/>
@@ -3581,6 +4717,12 @@
         </w:rPr>
       </w:pPr>
       <w:r>
+        <w:lastRenderedPageBreak/>
+        <w:t xml:space="preserve">To read back the bill saved. </w:t>
+      </w:r>
+      <w:proofErr w:type="spellStart"/>
+      <w:proofErr w:type="gramStart"/>
+      <w:r>
         <w:rPr>
           <w:rFonts w:ascii="Consolas" w:eastAsia="Times New Roman" w:hAnsi="Consolas" w:cs="Times New Roman"/>
           <w:color w:val="000000"/>
@@ -3588,18 +4730,10 @@
           <w:szCs w:val="21"/>
           <w:lang w:val="en-IN" w:eastAsia="en-IN"/>
         </w:rPr>
-        <w:t>data := []</w:t>
-      </w:r>
-      <w:r>
-        <w:rPr>
-          <w:rFonts w:ascii="Consolas" w:eastAsia="Times New Roman" w:hAnsi="Consolas" w:cs="Times New Roman"/>
-          <w:color w:val="0000FF"/>
-          <w:sz w:val="21"/>
-          <w:szCs w:val="21"/>
-          <w:lang w:val="en-IN" w:eastAsia="en-IN"/>
-        </w:rPr>
-        <w:t>byte</w:t>
-      </w:r>
+        <w:t>os.ReadFile</w:t>
+      </w:r>
+      <w:proofErr w:type="spellEnd"/>
+      <w:proofErr w:type="gramEnd"/>
       <w:r>
         <w:rPr>
           <w:rFonts w:ascii="Consolas" w:eastAsia="Times New Roman" w:hAnsi="Consolas" w:cs="Times New Roman"/>
@@ -3608,41 +4742,7 @@
           <w:szCs w:val="21"/>
           <w:lang w:val="en-IN" w:eastAsia="en-IN"/>
         </w:rPr>
-        <w:t>(b.format())</w:t>
-      </w:r>
-    </w:p>
-    <w:p>
-      <w:pPr>
-        <w:tabs>
-          <w:tab w:val="left" w:pos="6900"/>
-        </w:tabs>
-      </w:pPr>
-      <w:r>
-        <w:t xml:space="preserve">Write it to a file. </w:t>
-      </w:r>
-    </w:p>
-    <w:p>
-      <w:pPr>
-        <w:shd w:val="clear" w:color="auto" w:fill="FFFFFF"/>
-        <w:spacing w:before="0" w:line="285" w:lineRule="atLeast"/>
-        <w:ind w:firstLine="720"/>
-        <w:rPr>
-          <w:rFonts w:ascii="Consolas" w:eastAsia="Times New Roman" w:hAnsi="Consolas" w:cs="Times New Roman"/>
-          <w:color w:val="000000"/>
-          <w:sz w:val="21"/>
-          <w:szCs w:val="21"/>
-          <w:lang w:val="en-IN" w:eastAsia="en-IN"/>
-        </w:rPr>
-      </w:pPr>
-      <w:r>
-        <w:rPr>
-          <w:rFonts w:ascii="Consolas" w:eastAsia="Times New Roman" w:hAnsi="Consolas" w:cs="Times New Roman"/>
-          <w:color w:val="000000"/>
-          <w:sz w:val="21"/>
-          <w:szCs w:val="21"/>
-          <w:lang w:val="en-IN" w:eastAsia="en-IN"/>
-        </w:rPr>
-        <w:t>os.WriteFile(</w:t>
+        <w:t>(</w:t>
       </w:r>
       <w:r>
         <w:rPr>
@@ -3662,7 +4762,29 @@
           <w:szCs w:val="21"/>
           <w:lang w:val="en-IN" w:eastAsia="en-IN"/>
         </w:rPr>
-        <w:t>+b.name+</w:t>
+        <w:t xml:space="preserve"> + </w:t>
+      </w:r>
+      <w:proofErr w:type="spellStart"/>
+      <w:r>
+        <w:rPr>
+          <w:rFonts w:ascii="Consolas" w:eastAsia="Times New Roman" w:hAnsi="Consolas" w:cs="Times New Roman"/>
+          <w:color w:val="000000"/>
+          <w:sz w:val="21"/>
+          <w:szCs w:val="21"/>
+          <w:lang w:val="en-IN" w:eastAsia="en-IN"/>
+        </w:rPr>
+        <w:t>strconv.Itoa</w:t>
+      </w:r>
+      <w:proofErr w:type="spellEnd"/>
+      <w:r>
+        <w:rPr>
+          <w:rFonts w:ascii="Consolas" w:eastAsia="Times New Roman" w:hAnsi="Consolas" w:cs="Times New Roman"/>
+          <w:color w:val="000000"/>
+          <w:sz w:val="21"/>
+          <w:szCs w:val="21"/>
+          <w:lang w:val="en-IN" w:eastAsia="en-IN"/>
+        </w:rPr>
+        <w:t xml:space="preserve">(id) + </w:t>
       </w:r>
       <w:r>
         <w:rPr>
@@ -3682,17 +4804,136 @@
           <w:szCs w:val="21"/>
           <w:lang w:val="en-IN" w:eastAsia="en-IN"/>
         </w:rPr>
-        <w:t xml:space="preserve">, data, </w:t>
-      </w:r>
-      <w:r>
+        <w:t>)</w:t>
+      </w:r>
+    </w:p>
+    <w:p>
+      <w:pPr>
+        <w:shd w:val="clear" w:color="auto" w:fill="FFFFFF"/>
+        <w:spacing w:line="285" w:lineRule="atLeast"/>
         <w:rPr>
           <w:rFonts w:ascii="Consolas" w:eastAsia="Times New Roman" w:hAnsi="Consolas" w:cs="Times New Roman"/>
-          <w:color w:val="098658"/>
+          <w:color w:val="000000"/>
           <w:sz w:val="21"/>
           <w:szCs w:val="21"/>
           <w:lang w:val="en-IN" w:eastAsia="en-IN"/>
         </w:rPr>
-        <w:t>0644</w:t>
+      </w:pPr>
+      <w:r>
+        <w:rPr>
+          <w:rFonts w:ascii="Consolas" w:eastAsia="Times New Roman" w:hAnsi="Consolas" w:cs="Times New Roman"/>
+          <w:color w:val="000000"/>
+          <w:sz w:val="21"/>
+          <w:szCs w:val="21"/>
+          <w:lang w:val="en-IN" w:eastAsia="en-IN"/>
+        </w:rPr>
+        <w:t xml:space="preserve">While writing </w:t>
+      </w:r>
+      <w:proofErr w:type="spellStart"/>
+      <w:r>
+        <w:rPr>
+          <w:rFonts w:ascii="Consolas" w:eastAsia="Times New Roman" w:hAnsi="Consolas" w:cs="Times New Roman"/>
+          <w:color w:val="000000"/>
+          <w:sz w:val="21"/>
+          <w:szCs w:val="21"/>
+          <w:lang w:val="en-IN" w:eastAsia="en-IN"/>
+        </w:rPr>
+        <w:t>json</w:t>
+      </w:r>
+      <w:proofErr w:type="spellEnd"/>
+      <w:r>
+        <w:rPr>
+          <w:rFonts w:ascii="Consolas" w:eastAsia="Times New Roman" w:hAnsi="Consolas" w:cs="Times New Roman"/>
+          <w:color w:val="000000"/>
+          <w:sz w:val="21"/>
+          <w:szCs w:val="21"/>
+          <w:lang w:val="en-IN" w:eastAsia="en-IN"/>
+        </w:rPr>
+        <w:t xml:space="preserve"> files: </w:t>
+      </w:r>
+      <w:r>
+        <w:rPr>
+          <w:rFonts w:ascii="Consolas" w:eastAsia="Times New Roman" w:hAnsi="Consolas" w:cs="Times New Roman"/>
+          <w:color w:val="000000"/>
+          <w:sz w:val="21"/>
+          <w:szCs w:val="21"/>
+          <w:lang w:val="en-IN" w:eastAsia="en-IN"/>
+        </w:rPr>
+        <w:t xml:space="preserve">data, </w:t>
+      </w:r>
+      <w:proofErr w:type="gramStart"/>
+      <w:r>
+        <w:rPr>
+          <w:rFonts w:ascii="Consolas" w:eastAsia="Times New Roman" w:hAnsi="Consolas" w:cs="Times New Roman"/>
+          <w:color w:val="000000"/>
+          <w:sz w:val="21"/>
+          <w:szCs w:val="21"/>
+          <w:lang w:val="en-IN" w:eastAsia="en-IN"/>
+        </w:rPr>
+        <w:t>err :</w:t>
+      </w:r>
+      <w:proofErr w:type="gramEnd"/>
+      <w:r>
+        <w:rPr>
+          <w:rFonts w:ascii="Consolas" w:eastAsia="Times New Roman" w:hAnsi="Consolas" w:cs="Times New Roman"/>
+          <w:color w:val="000000"/>
+          <w:sz w:val="21"/>
+          <w:szCs w:val="21"/>
+          <w:lang w:val="en-IN" w:eastAsia="en-IN"/>
+        </w:rPr>
+        <w:t xml:space="preserve">= </w:t>
+      </w:r>
+      <w:proofErr w:type="spellStart"/>
+      <w:r>
+        <w:rPr>
+          <w:rFonts w:ascii="Consolas" w:eastAsia="Times New Roman" w:hAnsi="Consolas" w:cs="Times New Roman"/>
+          <w:color w:val="000000"/>
+          <w:sz w:val="21"/>
+          <w:szCs w:val="21"/>
+          <w:lang w:val="en-IN" w:eastAsia="en-IN"/>
+        </w:rPr>
+        <w:t>json.MarshalIndent</w:t>
+      </w:r>
+      <w:proofErr w:type="spellEnd"/>
+      <w:r>
+        <w:rPr>
+          <w:rFonts w:ascii="Consolas" w:eastAsia="Times New Roman" w:hAnsi="Consolas" w:cs="Times New Roman"/>
+          <w:color w:val="000000"/>
+          <w:sz w:val="21"/>
+          <w:szCs w:val="21"/>
+          <w:lang w:val="en-IN" w:eastAsia="en-IN"/>
+        </w:rPr>
+        <w:t xml:space="preserve">(b, </w:t>
+      </w:r>
+      <w:r>
+        <w:rPr>
+          <w:rFonts w:ascii="Consolas" w:eastAsia="Times New Roman" w:hAnsi="Consolas" w:cs="Times New Roman"/>
+          <w:color w:val="A31515"/>
+          <w:sz w:val="21"/>
+          <w:szCs w:val="21"/>
+          <w:lang w:val="en-IN" w:eastAsia="en-IN"/>
+        </w:rPr>
+        <w:t>""</w:t>
+      </w:r>
+      <w:r>
+        <w:rPr>
+          <w:rFonts w:ascii="Consolas" w:eastAsia="Times New Roman" w:hAnsi="Consolas" w:cs="Times New Roman"/>
+          <w:color w:val="000000"/>
+          <w:sz w:val="21"/>
+          <w:szCs w:val="21"/>
+          <w:lang w:val="en-IN" w:eastAsia="en-IN"/>
+        </w:rPr>
+        <w:t xml:space="preserve">, </w:t>
+      </w:r>
+      <w:r>
+        <w:rPr>
+          <w:rFonts w:ascii="Consolas" w:eastAsia="Times New Roman" w:hAnsi="Consolas" w:cs="Times New Roman"/>
+          <w:color w:val="A31515"/>
+          <w:sz w:val="21"/>
+          <w:szCs w:val="21"/>
+          <w:lang w:val="en-IN" w:eastAsia="en-IN"/>
+        </w:rPr>
+        <w:t>"  "</w:t>
       </w:r>
       <w:r>
         <w:rPr>
@@ -3712,99 +4953,29 @@
         </w:tabs>
       </w:pPr>
       <w:r>
-        <w:t>Here WriteFile is used to Write the file. The 1</w:t>
-      </w:r>
-      <w:r>
-        <w:rPr>
-          <w:vertAlign w:val="superscript"/>
-        </w:rPr>
-        <w:t>st</w:t>
-      </w:r>
-      <w:r>
-        <w:t xml:space="preserve"> part is the name of the file to be working with, data is the data to be written and 0644 is the permission level of the file. </w:t>
-      </w:r>
-    </w:p>
-    <w:p>
-      <w:pPr>
-        <w:tabs>
-          <w:tab w:val="left" w:pos="6900"/>
-        </w:tabs>
-      </w:pPr>
-    </w:p>
-    <w:p>
-      <w:pPr>
-        <w:tabs>
-          <w:tab w:val="left" w:pos="6900"/>
-        </w:tabs>
-      </w:pPr>
-      <w:r>
-        <w:t>Panic can be used to stop the flow of the program.</w:t>
-      </w:r>
-    </w:p>
-    <w:p>
-      <w:pPr>
-        <w:tabs>
-          <w:tab w:val="left" w:pos="6900"/>
-        </w:tabs>
-      </w:pPr>
-      <w:r>
-        <w:t xml:space="preserve">If folder is not there, the errors will be there. </w:t>
-      </w:r>
-    </w:p>
-    <w:p>
-      <w:pPr>
-        <w:shd w:val="clear" w:color="auto" w:fill="FFFFFF"/>
-        <w:spacing w:line="300" w:lineRule="atLeast"/>
-        <w:rPr>
-          <w:rFonts w:ascii="Consolas" w:eastAsia="Times New Roman" w:hAnsi="Consolas" w:cs="Times New Roman"/>
-          <w:color w:val="000000"/>
-          <w:sz w:val="21"/>
-          <w:szCs w:val="21"/>
-          <w:lang w:val="en-IN" w:eastAsia="en-IN"/>
-        </w:rPr>
-      </w:pPr>
-      <w:r>
-        <w:t xml:space="preserve">Or else use : </w:t>
-      </w:r>
-      <w:r>
-        <w:rPr>
-          <w:rFonts w:ascii="Consolas" w:eastAsia="Times New Roman" w:hAnsi="Consolas" w:cs="Times New Roman"/>
-          <w:color w:val="000000"/>
-          <w:sz w:val="21"/>
-          <w:szCs w:val="21"/>
-          <w:lang w:val="en-IN" w:eastAsia="en-IN"/>
-        </w:rPr>
-        <w:t xml:space="preserve">os.MkdirAll(dir, </w:t>
-      </w:r>
-      <w:r>
-        <w:rPr>
-          <w:rFonts w:ascii="Consolas" w:eastAsia="Times New Roman" w:hAnsi="Consolas" w:cs="Times New Roman"/>
-          <w:color w:val="098658"/>
-          <w:sz w:val="21"/>
-          <w:szCs w:val="21"/>
-          <w:lang w:val="en-IN" w:eastAsia="en-IN"/>
-        </w:rPr>
-        <w:t>0755</w:t>
-      </w:r>
-      <w:r>
-        <w:rPr>
-          <w:rFonts w:ascii="Consolas" w:eastAsia="Times New Roman" w:hAnsi="Consolas" w:cs="Times New Roman"/>
-          <w:color w:val="000000"/>
-          <w:sz w:val="21"/>
-          <w:szCs w:val="21"/>
-          <w:lang w:val="en-IN" w:eastAsia="en-IN"/>
-        </w:rPr>
-        <w:t>)</w:t>
-      </w:r>
-      <w:r>
-        <w:rPr>
-          <w:rFonts w:ascii="Consolas" w:eastAsia="Times New Roman" w:hAnsi="Consolas" w:cs="Times New Roman"/>
-          <w:color w:val="000000"/>
-          <w:sz w:val="21"/>
-          <w:szCs w:val="21"/>
-          <w:lang w:val="en-IN" w:eastAsia="en-IN"/>
-        </w:rPr>
-        <w:t xml:space="preserve"> to create the directory</w:t>
+        <w:t>Encoding/</w:t>
+      </w:r>
+      <w:proofErr w:type="spellStart"/>
+      <w:r>
+        <w:t>json.UnMarshal</w:t>
+      </w:r>
+      <w:proofErr w:type="spellEnd"/>
+      <w:r>
+        <w:t xml:space="preserve">: </w:t>
+      </w:r>
+      <w:proofErr w:type="spellStart"/>
+      <w:r>
+        <w:t>Unmarshal</w:t>
+      </w:r>
+      <w:proofErr w:type="spellEnd"/>
+      <w:r>
+        <w:t xml:space="preserve"> parses the JSON-encoded data and stores the result in the value pointed to by v</w:t>
+      </w:r>
+      <w:r>
+        <w:t>.</w:t>
+      </w:r>
+      <w:r>
+        <w:t xml:space="preserve"> This helps in reading the file and using it to save the values for later use.</w:t>
       </w:r>
     </w:p>
     <w:p>
@@ -3816,10 +4987,10 @@
       </w:pPr>
       <w:r>
         <w:drawing>
-          <wp:inline distT="0" distB="0" distL="0" distR="0" wp14:anchorId="16DB1566" wp14:editId="7321B738">
-            <wp:extent cx="4686300" cy="4532441"/>
-            <wp:effectExtent l="0" t="0" r="0" b="1905"/>
-            <wp:docPr id="40" name="Picture 40"/>
+          <wp:inline distT="0" distB="0" distL="0" distR="0" wp14:anchorId="21007405" wp14:editId="296FACF3">
+            <wp:extent cx="5616427" cy="5273497"/>
+            <wp:effectExtent l="0" t="0" r="3810" b="3810"/>
+            <wp:docPr id="41" name="Picture 41"/>
             <wp:cNvGraphicFramePr>
               <a:graphicFrameLocks xmlns:a="http://schemas.openxmlformats.org/drawingml/2006/main" noChangeAspect="1"/>
             </wp:cNvGraphicFramePr>
@@ -3839,7 +5010,7 @@
                   <pic:spPr>
                     <a:xfrm>
                       <a:off x="0" y="0"/>
-                      <a:ext cx="4689726" cy="4535754"/>
+                      <a:ext cx="5616427" cy="5273497"/>
                     </a:xfrm>
                     <a:prstGeom prst="rect">
                       <a:avLst/>
@@ -3854,142 +5025,11 @@
     </w:p>
     <w:p>
       <w:pPr>
-        <w:shd w:val="clear" w:color="auto" w:fill="FFFFFF"/>
-        <w:spacing w:line="285" w:lineRule="atLeast"/>
-        <w:rPr>
-          <w:rFonts w:ascii="Consolas" w:eastAsia="Times New Roman" w:hAnsi="Consolas" w:cs="Times New Roman"/>
-          <w:color w:val="000000"/>
-          <w:sz w:val="21"/>
-          <w:szCs w:val="21"/>
-          <w:lang w:val="en-IN" w:eastAsia="en-IN"/>
-        </w:rPr>
+        <w:pStyle w:val="Heading1-PageBreak"/>
       </w:pPr>
       <w:r>
         <w:lastRenderedPageBreak/>
-        <w:t xml:space="preserve">To read back the bill saved. </w:t>
-      </w:r>
-      <w:r>
-        <w:rPr>
-          <w:rFonts w:ascii="Consolas" w:eastAsia="Times New Roman" w:hAnsi="Consolas" w:cs="Times New Roman"/>
-          <w:color w:val="000000"/>
-          <w:sz w:val="21"/>
-          <w:szCs w:val="21"/>
-          <w:lang w:val="en-IN" w:eastAsia="en-IN"/>
-        </w:rPr>
-        <w:t>os.ReadFile(</w:t>
-      </w:r>
-      <w:r>
-        <w:rPr>
-          <w:rFonts w:ascii="Consolas" w:eastAsia="Times New Roman" w:hAnsi="Consolas" w:cs="Times New Roman"/>
-          <w:color w:val="A31515"/>
-          <w:sz w:val="21"/>
-          <w:szCs w:val="21"/>
-          <w:lang w:val="en-IN" w:eastAsia="en-IN"/>
-        </w:rPr>
-        <w:t>"bills/"</w:t>
-      </w:r>
-      <w:r>
-        <w:rPr>
-          <w:rFonts w:ascii="Consolas" w:eastAsia="Times New Roman" w:hAnsi="Consolas" w:cs="Times New Roman"/>
-          <w:color w:val="000000"/>
-          <w:sz w:val="21"/>
-          <w:szCs w:val="21"/>
-          <w:lang w:val="en-IN" w:eastAsia="en-IN"/>
-        </w:rPr>
-        <w:t xml:space="preserve"> + strconv.Itoa(id) + </w:t>
-      </w:r>
-      <w:r>
-        <w:rPr>
-          <w:rFonts w:ascii="Consolas" w:eastAsia="Times New Roman" w:hAnsi="Consolas" w:cs="Times New Roman"/>
-          <w:color w:val="A31515"/>
-          <w:sz w:val="21"/>
-          <w:szCs w:val="21"/>
-          <w:lang w:val="en-IN" w:eastAsia="en-IN"/>
-        </w:rPr>
-        <w:t>".txt"</w:t>
-      </w:r>
-      <w:r>
-        <w:rPr>
-          <w:rFonts w:ascii="Consolas" w:eastAsia="Times New Roman" w:hAnsi="Consolas" w:cs="Times New Roman"/>
-          <w:color w:val="000000"/>
-          <w:sz w:val="21"/>
-          <w:szCs w:val="21"/>
-          <w:lang w:val="en-IN" w:eastAsia="en-IN"/>
-        </w:rPr>
-        <w:t>)</w:t>
-      </w:r>
-    </w:p>
-    <w:p>
-      <w:pPr>
-        <w:shd w:val="clear" w:color="auto" w:fill="FFFFFF"/>
-        <w:spacing w:line="285" w:lineRule="atLeast"/>
-        <w:rPr>
-          <w:rFonts w:ascii="Consolas" w:eastAsia="Times New Roman" w:hAnsi="Consolas" w:cs="Times New Roman"/>
-          <w:color w:val="000000"/>
-          <w:sz w:val="21"/>
-          <w:szCs w:val="21"/>
-          <w:lang w:val="en-IN" w:eastAsia="en-IN"/>
-        </w:rPr>
-      </w:pPr>
-      <w:r>
-        <w:rPr>
-          <w:rFonts w:ascii="Consolas" w:eastAsia="Times New Roman" w:hAnsi="Consolas" w:cs="Times New Roman"/>
-          <w:color w:val="000000"/>
-          <w:sz w:val="21"/>
-          <w:szCs w:val="21"/>
-          <w:lang w:val="en-IN" w:eastAsia="en-IN"/>
-        </w:rPr>
-        <w:t xml:space="preserve">While writing json files: </w:t>
-      </w:r>
-      <w:r>
-        <w:rPr>
-          <w:rFonts w:ascii="Consolas" w:eastAsia="Times New Roman" w:hAnsi="Consolas" w:cs="Times New Roman"/>
-          <w:color w:val="000000"/>
-          <w:sz w:val="21"/>
-          <w:szCs w:val="21"/>
-          <w:lang w:val="en-IN" w:eastAsia="en-IN"/>
-        </w:rPr>
-        <w:t xml:space="preserve">data, err := json.MarshalIndent(b, </w:t>
-      </w:r>
-      <w:r>
-        <w:rPr>
-          <w:rFonts w:ascii="Consolas" w:eastAsia="Times New Roman" w:hAnsi="Consolas" w:cs="Times New Roman"/>
-          <w:color w:val="A31515"/>
-          <w:sz w:val="21"/>
-          <w:szCs w:val="21"/>
-          <w:lang w:val="en-IN" w:eastAsia="en-IN"/>
-        </w:rPr>
-        <w:t>""</w:t>
-      </w:r>
-      <w:r>
-        <w:rPr>
-          <w:rFonts w:ascii="Consolas" w:eastAsia="Times New Roman" w:hAnsi="Consolas" w:cs="Times New Roman"/>
-          <w:color w:val="000000"/>
-          <w:sz w:val="21"/>
-          <w:szCs w:val="21"/>
-          <w:lang w:val="en-IN" w:eastAsia="en-IN"/>
-        </w:rPr>
-        <w:t xml:space="preserve">, </w:t>
-      </w:r>
-      <w:r>
-        <w:rPr>
-          <w:rFonts w:ascii="Consolas" w:eastAsia="Times New Roman" w:hAnsi="Consolas" w:cs="Times New Roman"/>
-          <w:color w:val="A31515"/>
-          <w:sz w:val="21"/>
-          <w:szCs w:val="21"/>
-          <w:lang w:val="en-IN" w:eastAsia="en-IN"/>
-        </w:rPr>
-        <w:t>"  "</w:t>
-      </w:r>
-      <w:r>
-        <w:rPr>
-          <w:rFonts w:ascii="Consolas" w:eastAsia="Times New Roman" w:hAnsi="Consolas" w:cs="Times New Roman"/>
-          <w:color w:val="000000"/>
-          <w:sz w:val="21"/>
-          <w:szCs w:val="21"/>
-          <w:lang w:val="en-IN" w:eastAsia="en-IN"/>
-        </w:rPr>
-        <w:t>)</w:t>
+        <w:t>Interfaces</w:t>
       </w:r>
     </w:p>
     <w:p>
@@ -3999,16 +5039,35 @@
         </w:tabs>
       </w:pPr>
       <w:r>
-        <w:t xml:space="preserve">Encoding/json.UnMarshal: </w:t>
-      </w:r>
-      <w:r>
-        <w:t>Unmarshal parses the JSON-encoded data and stores the result in the value pointed to by v</w:t>
-      </w:r>
-      <w:r>
-        <w:t>.</w:t>
-      </w:r>
-      <w:r>
-        <w:t xml:space="preserve"> This helps in reading the file and using it to save the values for later use.</w:t>
+        <w:t>Groups types together based on their methods</w:t>
+      </w:r>
+    </w:p>
+    <w:p>
+      <w:pPr>
+        <w:tabs>
+          <w:tab w:val="left" w:pos="6900"/>
+        </w:tabs>
+      </w:pPr>
+      <w:r>
+        <w:t xml:space="preserve">Like area and circumference for the square and circle. </w:t>
+      </w:r>
+      <w:proofErr w:type="gramStart"/>
+      <w:r>
+        <w:t>So</w:t>
+      </w:r>
+      <w:proofErr w:type="gramEnd"/>
+      <w:r>
+        <w:t xml:space="preserve"> we can create the shape as interface.</w:t>
+      </w:r>
+    </w:p>
+    <w:p>
+      <w:pPr>
+        <w:tabs>
+          <w:tab w:val="left" w:pos="6900"/>
+        </w:tabs>
+      </w:pPr>
+      <w:r>
+        <w:t xml:space="preserve">Apply concept of receiver function here as well. </w:t>
       </w:r>
     </w:p>
     <w:p>
@@ -4020,10 +5079,10 @@
       </w:pPr>
       <w:r>
         <w:drawing>
-          <wp:inline distT="0" distB="0" distL="0" distR="0" wp14:anchorId="21007405" wp14:editId="296FACF3">
-            <wp:extent cx="5616427" cy="5273497"/>
-            <wp:effectExtent l="0" t="0" r="3810" b="3810"/>
-            <wp:docPr id="41" name="Picture 41"/>
+          <wp:inline distT="0" distB="0" distL="0" distR="0" wp14:anchorId="4A71ADD0" wp14:editId="0625E839">
+            <wp:extent cx="4336156" cy="5532599"/>
+            <wp:effectExtent l="0" t="0" r="7620" b="0"/>
+            <wp:docPr id="42" name="Picture 42"/>
             <wp:cNvGraphicFramePr>
               <a:graphicFrameLocks xmlns:a="http://schemas.openxmlformats.org/drawingml/2006/main" noChangeAspect="1"/>
             </wp:cNvGraphicFramePr>
@@ -4043,7 +5102,7 @@
                   <pic:spPr>
                     <a:xfrm>
                       <a:off x="0" y="0"/>
-                      <a:ext cx="5616427" cy="5273497"/>
+                      <a:ext cx="4336156" cy="5532599"/>
                     </a:xfrm>
                     <a:prstGeom prst="rect">
                       <a:avLst/>
@@ -4058,41 +5117,22 @@
     </w:p>
     <w:p>
       <w:pPr>
-        <w:pStyle w:val="Heading1-PageBreak"/>
-      </w:pPr>
-      <w:r>
-        <w:lastRenderedPageBreak/>
-        <w:t>Interfaces</w:t>
-      </w:r>
-    </w:p>
-    <w:p>
-      <w:pPr>
         <w:tabs>
           <w:tab w:val="left" w:pos="6900"/>
         </w:tabs>
       </w:pPr>
       <w:r>
-        <w:t>Groups types together based on their methods</w:t>
-      </w:r>
-    </w:p>
-    <w:p>
-      <w:pPr>
-        <w:tabs>
-          <w:tab w:val="left" w:pos="6900"/>
-        </w:tabs>
-      </w:pPr>
-      <w:r>
-        <w:t>Like area and circumference for the square and circle. So we can create the shape as interface.</w:t>
-      </w:r>
-    </w:p>
-    <w:p>
-      <w:pPr>
-        <w:tabs>
-          <w:tab w:val="left" w:pos="6900"/>
-        </w:tabs>
-      </w:pPr>
-      <w:r>
-        <w:t xml:space="preserve">Apply concept of receiver function here as well. </w:t>
+        <w:t xml:space="preserve">Also math package provides various functions as </w:t>
+      </w:r>
+      <w:proofErr w:type="spellStart"/>
+      <w:proofErr w:type="gramStart"/>
+      <w:r>
+        <w:t>math.Pi</w:t>
+      </w:r>
+      <w:proofErr w:type="spellEnd"/>
+      <w:proofErr w:type="gramEnd"/>
+      <w:r>
+        <w:t xml:space="preserve"> as pi value.</w:t>
       </w:r>
     </w:p>
     <w:p>
@@ -4103,11 +5143,12 @@
         <w:jc w:val="center"/>
       </w:pPr>
       <w:r>
+        <w:lastRenderedPageBreak/>
         <w:drawing>
-          <wp:inline distT="0" distB="0" distL="0" distR="0" wp14:anchorId="4A71ADD0" wp14:editId="0625E839">
-            <wp:extent cx="4336156" cy="5532599"/>
-            <wp:effectExtent l="0" t="0" r="7620" b="0"/>
-            <wp:docPr id="42" name="Picture 42"/>
+          <wp:inline distT="0" distB="0" distL="0" distR="0" wp14:anchorId="20DAB30F" wp14:editId="011400D3">
+            <wp:extent cx="3170195" cy="1996613"/>
+            <wp:effectExtent l="0" t="0" r="0" b="3810"/>
+            <wp:docPr id="43" name="Picture 43"/>
             <wp:cNvGraphicFramePr>
               <a:graphicFrameLocks xmlns:a="http://schemas.openxmlformats.org/drawingml/2006/main" noChangeAspect="1"/>
             </wp:cNvGraphicFramePr>
@@ -4127,7 +5168,7 @@
                   <pic:spPr>
                     <a:xfrm>
                       <a:off x="0" y="0"/>
-                      <a:ext cx="4336156" cy="5532599"/>
+                      <a:ext cx="3170195" cy="1996613"/>
                     </a:xfrm>
                     <a:prstGeom prst="rect">
                       <a:avLst/>
@@ -4142,12 +5183,44 @@
     </w:p>
     <w:p>
       <w:pPr>
-        <w:tabs>
-          <w:tab w:val="left" w:pos="6900"/>
-        </w:tabs>
-      </w:pPr>
-      <w:r>
-        <w:t>Also math package provides various functions as math.Pi as pi value.</w:t>
+        <w:pStyle w:val="Heading1-PageBreak"/>
+      </w:pPr>
+      <w:r>
+        <w:lastRenderedPageBreak/>
+        <w:t>Logical Operators in Go</w:t>
+      </w:r>
+      <w:r>
+        <w:t xml:space="preserve"> </w:t>
+      </w:r>
+      <w:hyperlink r:id="rId59" w:history="1">
+        <w:proofErr w:type="spellStart"/>
+        <w:r>
+          <w:rPr>
+            <w:rFonts w:asciiTheme="minorHAnsi" w:hAnsiTheme="minorHAnsi"/>
+            <w:color w:val="0000FF"/>
+            <w:sz w:val="22"/>
+            <w:u w:val="single"/>
+          </w:rPr>
+          <w:t>Go</w:t>
+        </w:r>
+        <w:proofErr w:type="spellEnd"/>
+        <w:r>
+          <w:rPr>
+            <w:rFonts w:asciiTheme="minorHAnsi" w:hAnsiTheme="minorHAnsi"/>
+            <w:color w:val="0000FF"/>
+            <w:sz w:val="22"/>
+            <w:u w:val="single"/>
+          </w:rPr>
+          <w:t xml:space="preserve"> Logical Operators</w:t>
+        </w:r>
+      </w:hyperlink>
+      <w:r>
+        <w:rPr>
+          <w:rFonts w:asciiTheme="minorHAnsi" w:hAnsiTheme="minorHAnsi"/>
+          <w:color w:val="auto"/>
+          <w:sz w:val="22"/>
+        </w:rPr>
+        <w:t>-W3cschools</w:t>
       </w:r>
     </w:p>
     <w:p>
@@ -4158,12 +5231,11 @@
         <w:jc w:val="center"/>
       </w:pPr>
       <w:r>
-        <w:lastRenderedPageBreak/>
         <w:drawing>
-          <wp:inline distT="0" distB="0" distL="0" distR="0" wp14:anchorId="20DAB30F" wp14:editId="011400D3">
-            <wp:extent cx="3170195" cy="1996613"/>
-            <wp:effectExtent l="0" t="0" r="0" b="3810"/>
-            <wp:docPr id="43" name="Picture 43"/>
+          <wp:inline distT="0" distB="0" distL="0" distR="0" wp14:anchorId="1AF3E980" wp14:editId="1A51A2DA">
+            <wp:extent cx="4869602" cy="4000847"/>
+            <wp:effectExtent l="0" t="0" r="7620" b="0"/>
+            <wp:docPr id="45" name="Picture 45"/>
             <wp:cNvGraphicFramePr>
               <a:graphicFrameLocks xmlns:a="http://schemas.openxmlformats.org/drawingml/2006/main" noChangeAspect="1"/>
             </wp:cNvGraphicFramePr>
@@ -4175,7 +5247,7 @@
                     <pic:cNvPicPr/>
                   </pic:nvPicPr>
                   <pic:blipFill>
-                    <a:blip r:embed="rId59"/>
+                    <a:blip r:embed="rId60"/>
                     <a:stretch>
                       <a:fillRect/>
                     </a:stretch>
@@ -4183,7 +5255,7 @@
                   <pic:spPr>
                     <a:xfrm>
                       <a:off x="0" y="0"/>
-                      <a:ext cx="3170195" cy="1996613"/>
+                      <a:ext cx="4869602" cy="4000847"/>
                     </a:xfrm>
                     <a:prstGeom prst="rect">
                       <a:avLst/>
@@ -4198,14 +5270,287 @@
     </w:p>
     <w:p>
       <w:pPr>
-        <w:pStyle w:val="Heading1"/>
-      </w:pPr>
-      <w:r>
-        <w:t>References</w:t>
+        <w:tabs>
+          <w:tab w:val="left" w:pos="6900"/>
+        </w:tabs>
+      </w:pPr>
+      <w:r>
+        <w:t xml:space="preserve">There are mainly 3 logical operators in go. </w:t>
+      </w:r>
+      <w:r>
+        <w:br/>
+        <w:t>&amp;&amp;</w:t>
+      </w:r>
+      <w:r>
+        <w:t xml:space="preserve"> </w:t>
+      </w:r>
+      <w:r>
+        <w:t>-</w:t>
+      </w:r>
+      <w:r>
+        <w:t xml:space="preserve"> </w:t>
+      </w:r>
+      <w:r>
+        <w:t>and</w:t>
       </w:r>
     </w:p>
     <w:p>
-      <w:hyperlink r:id="rId60" w:history="1">
+      <w:pPr>
+        <w:tabs>
+          <w:tab w:val="left" w:pos="6900"/>
+        </w:tabs>
+      </w:pPr>
+      <w:r>
+        <w:t>|| -</w:t>
+      </w:r>
+      <w:r>
+        <w:t xml:space="preserve"> </w:t>
+      </w:r>
+      <w:r>
+        <w:t>or</w:t>
+      </w:r>
+    </w:p>
+    <w:p>
+      <w:pPr>
+        <w:tabs>
+          <w:tab w:val="left" w:pos="6900"/>
+        </w:tabs>
+      </w:pPr>
+      <w:r>
+        <w:t>!</w:t>
+      </w:r>
+      <w:r>
+        <w:t xml:space="preserve"> – not </w:t>
+      </w:r>
+    </w:p>
+    <w:p>
+      <w:pPr>
+        <w:pStyle w:val="Heading1-PageBreak"/>
+      </w:pPr>
+      <w:r>
+        <w:lastRenderedPageBreak/>
+        <w:t>Bitwise Operators</w:t>
+      </w:r>
+      <w:r>
+        <w:t xml:space="preserve"> </w:t>
+      </w:r>
+      <w:hyperlink r:id="rId61" w:history="1">
+        <w:r>
+          <w:rPr>
+            <w:rFonts w:asciiTheme="minorHAnsi" w:hAnsiTheme="minorHAnsi"/>
+            <w:color w:val="0000FF"/>
+            <w:sz w:val="22"/>
+            <w:u w:val="single"/>
+          </w:rPr>
+          <w:t>Go Bitwise Operators</w:t>
+        </w:r>
+      </w:hyperlink>
+      <w:r>
+        <w:rPr>
+          <w:rFonts w:asciiTheme="minorHAnsi" w:hAnsiTheme="minorHAnsi"/>
+          <w:color w:val="auto"/>
+          <w:sz w:val="22"/>
+        </w:rPr>
+        <w:t>-W3CSCHOOLS</w:t>
+      </w:r>
+    </w:p>
+    <w:p>
+      <w:pPr>
+        <w:tabs>
+          <w:tab w:val="left" w:pos="6900"/>
+        </w:tabs>
+        <w:jc w:val="center"/>
+      </w:pPr>
+      <w:r>
+        <w:drawing>
+          <wp:inline distT="0" distB="0" distL="0" distR="0" wp14:anchorId="3693E8DC" wp14:editId="6359024E">
+            <wp:extent cx="4389500" cy="4191363"/>
+            <wp:effectExtent l="0" t="0" r="0" b="0"/>
+            <wp:docPr id="46" name="Picture 46"/>
+            <wp:cNvGraphicFramePr>
+              <a:graphicFrameLocks xmlns:a="http://schemas.openxmlformats.org/drawingml/2006/main" noChangeAspect="1"/>
+            </wp:cNvGraphicFramePr>
+            <a:graphic xmlns:a="http://schemas.openxmlformats.org/drawingml/2006/main">
+              <a:graphicData uri="http://schemas.openxmlformats.org/drawingml/2006/picture">
+                <pic:pic xmlns:pic="http://schemas.openxmlformats.org/drawingml/2006/picture">
+                  <pic:nvPicPr>
+                    <pic:cNvPr id="1" name=""/>
+                    <pic:cNvPicPr/>
+                  </pic:nvPicPr>
+                  <pic:blipFill>
+                    <a:blip r:embed="rId62"/>
+                    <a:stretch>
+                      <a:fillRect/>
+                    </a:stretch>
+                  </pic:blipFill>
+                  <pic:spPr>
+                    <a:xfrm>
+                      <a:off x="0" y="0"/>
+                      <a:ext cx="4389500" cy="4191363"/>
+                    </a:xfrm>
+                    <a:prstGeom prst="rect">
+                      <a:avLst/>
+                    </a:prstGeom>
+                  </pic:spPr>
+                </pic:pic>
+              </a:graphicData>
+            </a:graphic>
+          </wp:inline>
+        </w:drawing>
+      </w:r>
+    </w:p>
+    <w:p>
+      <w:pPr>
+        <w:tabs>
+          <w:tab w:val="left" w:pos="6900"/>
+        </w:tabs>
+        <w:ind w:left="720"/>
+      </w:pPr>
+      <w:r>
+        <w:t>&amp; - Bitwise and</w:t>
+      </w:r>
+    </w:p>
+    <w:p>
+      <w:pPr>
+        <w:tabs>
+          <w:tab w:val="left" w:pos="6900"/>
+        </w:tabs>
+        <w:ind w:left="720"/>
+      </w:pPr>
+      <w:r>
+        <w:t>| - Bitwise or</w:t>
+      </w:r>
+    </w:p>
+    <w:p>
+      <w:pPr>
+        <w:tabs>
+          <w:tab w:val="left" w:pos="6900"/>
+        </w:tabs>
+        <w:ind w:left="720"/>
+      </w:pPr>
+      <w:r>
+        <w:t xml:space="preserve">^ - Bitwise </w:t>
+      </w:r>
+      <w:proofErr w:type="spellStart"/>
+      <w:r>
+        <w:t>Xor</w:t>
+      </w:r>
+      <w:proofErr w:type="spellEnd"/>
+    </w:p>
+    <w:p>
+      <w:pPr>
+        <w:tabs>
+          <w:tab w:val="left" w:pos="6900"/>
+        </w:tabs>
+        <w:ind w:left="720"/>
+      </w:pPr>
+      <w:r>
+        <w:t>&lt;&lt; - Left Shift</w:t>
+      </w:r>
+    </w:p>
+    <w:p>
+      <w:pPr>
+        <w:tabs>
+          <w:tab w:val="left" w:pos="6900"/>
+        </w:tabs>
+        <w:ind w:left="720"/>
+      </w:pPr>
+      <w:r>
+        <w:t>&gt;&gt; - Right Shift</w:t>
+      </w:r>
+    </w:p>
+    <w:p>
+      <w:pPr>
+        <w:shd w:val="clear" w:color="auto" w:fill="FFFFFF"/>
+        <w:spacing w:before="0" w:line="285" w:lineRule="atLeast"/>
+        <w:ind w:left="720"/>
+        <w:rPr>
+          <w:rFonts w:ascii="Consolas" w:eastAsia="Times New Roman" w:hAnsi="Consolas" w:cs="Times New Roman"/>
+          <w:color w:val="000000"/>
+          <w:sz w:val="21"/>
+          <w:szCs w:val="21"/>
+          <w:lang w:val="en-IN" w:eastAsia="en-IN"/>
+        </w:rPr>
+      </w:pPr>
+    </w:p>
+    <w:p>
+      <w:pPr>
+        <w:shd w:val="clear" w:color="auto" w:fill="FFFFFF"/>
+        <w:spacing w:before="0" w:line="285" w:lineRule="atLeast"/>
+        <w:ind w:left="720"/>
+      </w:pPr>
+      <w:r>
+        <w:rPr>
+          <w:rFonts w:ascii="Consolas" w:eastAsia="Times New Roman" w:hAnsi="Consolas" w:cs="Times New Roman"/>
+          <w:color w:val="000000"/>
+          <w:sz w:val="21"/>
+          <w:szCs w:val="21"/>
+          <w:lang w:val="en-IN" w:eastAsia="en-IN"/>
+        </w:rPr>
+        <w:t>&amp;^</w:t>
+      </w:r>
+      <w:r>
+        <w:rPr>
+          <w:rFonts w:ascii="Consolas" w:eastAsia="Times New Roman" w:hAnsi="Consolas" w:cs="Times New Roman"/>
+          <w:color w:val="000000"/>
+          <w:sz w:val="21"/>
+          <w:szCs w:val="21"/>
+          <w:lang w:val="en-IN" w:eastAsia="en-IN"/>
+        </w:rPr>
+        <w:t xml:space="preserve"> - Bit </w:t>
+      </w:r>
+      <w:proofErr w:type="gramStart"/>
+      <w:r>
+        <w:rPr>
+          <w:rFonts w:ascii="Consolas" w:eastAsia="Times New Roman" w:hAnsi="Consolas" w:cs="Times New Roman"/>
+          <w:color w:val="000000"/>
+          <w:sz w:val="21"/>
+          <w:szCs w:val="21"/>
+          <w:lang w:val="en-IN" w:eastAsia="en-IN"/>
+        </w:rPr>
+        <w:t>clear</w:t>
+      </w:r>
+      <w:r>
+        <w:rPr>
+          <w:rFonts w:ascii="Consolas" w:eastAsia="Times New Roman" w:hAnsi="Consolas" w:cs="Times New Roman"/>
+          <w:color w:val="000000"/>
+          <w:sz w:val="21"/>
+          <w:szCs w:val="21"/>
+          <w:lang w:val="en-IN" w:eastAsia="en-IN"/>
+        </w:rPr>
+        <w:t>(</w:t>
+      </w:r>
+      <w:proofErr w:type="gramEnd"/>
+      <w:r>
+        <w:t>x &amp;^ y = x &amp; (^y)</w:t>
+      </w:r>
+      <w:r>
+        <w:t>)</w:t>
+      </w:r>
+    </w:p>
+    <w:p>
+      <w:pPr>
+        <w:shd w:val="clear" w:color="auto" w:fill="FFFFFF"/>
+        <w:spacing w:before="0" w:line="285" w:lineRule="atLeast"/>
+        <w:rPr>
+          <w:rFonts w:ascii="Consolas" w:eastAsia="Times New Roman" w:hAnsi="Consolas" w:cs="Times New Roman"/>
+          <w:color w:val="000000"/>
+          <w:sz w:val="21"/>
+          <w:szCs w:val="21"/>
+          <w:lang w:val="en-IN" w:eastAsia="en-IN"/>
+        </w:rPr>
+      </w:pPr>
+    </w:p>
+    <w:p>
+      <w:pPr>
+        <w:pStyle w:val="Heading1"/>
+      </w:pPr>
+      <w:r>
+        <w:t>References</w:t>
+      </w:r>
+    </w:p>
+    <w:p>
+      <w:hyperlink r:id="rId63" w:history="1">
         <w:r>
           <w:rPr>
             <w:color w:val="0000FF"/>
@@ -4217,11 +5562,12 @@
     </w:p>
     <w:p>
       <w:r>
+        <w:lastRenderedPageBreak/>
         <w:t>https://stackoverflow.com/</w:t>
       </w:r>
     </w:p>
     <w:sectPr>
-      <w:footerReference w:type="default" r:id="rId61"/>
+      <w:footerReference w:type="default" r:id="rId64"/>
       <w:pgSz w:w="12240" w:h="15840"/>
       <w:pgMar w:top="1440" w:right="1440" w:bottom="1440" w:left="1440" w:header="288" w:footer="720" w:gutter="0"/>
       <w:pgNumType w:start="1"/>

</xml_diff>

<commit_message>
Updated Go routines, Logical operators, bitwise operators and defer.
</commit_message>
<xml_diff>
--- a/Docs/GoLang.docx
+++ b/Docs/GoLang.docx
@@ -10,21 +10,12 @@
           <w:szCs w:val="72"/>
         </w:rPr>
       </w:pPr>
-      <w:proofErr w:type="spellStart"/>
       <w:r>
         <w:rPr>
           <w:sz w:val="72"/>
           <w:szCs w:val="72"/>
         </w:rPr>
-        <w:t>GoLang</w:t>
-      </w:r>
-      <w:proofErr w:type="spellEnd"/>
-      <w:r>
-        <w:rPr>
-          <w:sz w:val="72"/>
-          <w:szCs w:val="72"/>
-        </w:rPr>
-        <w:t xml:space="preserve">: </w:t>
+        <w:t xml:space="preserve">GoLang: </w:t>
       </w:r>
       <w:r>
         <w:rPr>
@@ -39,15 +30,7 @@
         <w:pStyle w:val="TryItBoilerplate"/>
       </w:pPr>
       <w:r>
-        <w:t xml:space="preserve">A </w:t>
-      </w:r>
-      <w:proofErr w:type="gramStart"/>
-      <w:r>
-        <w:t>high level</w:t>
-      </w:r>
-      <w:proofErr w:type="gramEnd"/>
-      <w:r>
-        <w:t xml:space="preserve"> agent-based programming language developed by Google in 2003. </w:t>
+        <w:t xml:space="preserve">A high level agent-based programming language developed by Google in 2003. </w:t>
       </w:r>
       <w:hyperlink r:id="rId11" w:history="1">
         <w:r>
@@ -72,21 +55,7 @@
         <w:rPr>
           <w:rStyle w:val="Strong"/>
         </w:rPr>
-        <w:t xml:space="preserve">Why is Go an </w:t>
-      </w:r>
-      <w:proofErr w:type="gramStart"/>
-      <w:r>
-        <w:rPr>
-          <w:rStyle w:val="Strong"/>
-        </w:rPr>
-        <w:t>agent based</w:t>
-      </w:r>
-      <w:proofErr w:type="gramEnd"/>
-      <w:r>
-        <w:rPr>
-          <w:rStyle w:val="Strong"/>
-        </w:rPr>
-        <w:t xml:space="preserve"> programming language?</w:t>
+        <w:t>Why is Go an agent based programming language?</w:t>
       </w:r>
     </w:p>
     <w:p>
@@ -99,15 +68,7 @@
         </w:rPr>
       </w:pPr>
       <w:r>
-        <w:t xml:space="preserve">With concurrency, performance and efficiency, Type </w:t>
-      </w:r>
-      <w:proofErr w:type="gramStart"/>
-      <w:r>
-        <w:t>Safety(</w:t>
-      </w:r>
-      <w:proofErr w:type="gramEnd"/>
-      <w:r>
-        <w:t>Go type system catches errors at compile times that would be runtime failures in python), Simplicity, Built for Microservices. These all features Go suitable for agent-based programming.</w:t>
+        <w:t>With concurrency, performance and efficiency, Type Safety(Go type system catches errors at compile times that would be runtime failures in python), Simplicity, Built for Microservices. These all features Go suitable for agent-based programming.</w:t>
       </w:r>
       <w:r>
         <w:t xml:space="preserve"> </w:t>
@@ -122,36 +83,8 @@
             <w:color w:val="0000FF"/>
             <w:u w:val="single"/>
           </w:rPr>
-          <w:t xml:space="preserve">The Future of AI Agents: Why Go is the Perfect Language for the Agent Era - </w:t>
+          <w:t>The Future of AI Agents: Why Go is the Perfect Language for the Agent Era - Rafiul Alam</w:t>
         </w:r>
-        <w:proofErr w:type="spellStart"/>
-        <w:r>
-          <w:rPr>
-            <w:i w:val="0"/>
-            <w:color w:val="0000FF"/>
-            <w:u w:val="single"/>
-          </w:rPr>
-          <w:t>Rafiul</w:t>
-        </w:r>
-        <w:proofErr w:type="spellEnd"/>
-        <w:r>
-          <w:rPr>
-            <w:i w:val="0"/>
-            <w:color w:val="0000FF"/>
-            <w:u w:val="single"/>
-          </w:rPr>
-          <w:t xml:space="preserve"> </w:t>
-        </w:r>
-        <w:proofErr w:type="spellStart"/>
-        <w:r>
-          <w:rPr>
-            <w:i w:val="0"/>
-            <w:color w:val="0000FF"/>
-            <w:u w:val="single"/>
-          </w:rPr>
-          <w:t>Alam</w:t>
-        </w:r>
-        <w:proofErr w:type="spellEnd"/>
       </w:hyperlink>
     </w:p>
     <w:p>
@@ -171,15 +104,7 @@
         </w:numPr>
       </w:pPr>
       <w:r>
-        <w:t xml:space="preserve">Fast, statically typed, strongly </w:t>
-      </w:r>
-      <w:proofErr w:type="gramStart"/>
-      <w:r>
-        <w:t>typed(</w:t>
-      </w:r>
-      <w:proofErr w:type="gramEnd"/>
-      <w:r>
-        <w:t>unlike JS), compiled language. Supports both type assignment and automatically type assignment.</w:t>
+        <w:t>Fast, statically typed, strongly typed(unlike JS), compiled language. Supports both type assignment and automatically type assignment.</w:t>
       </w:r>
     </w:p>
     <w:p>
@@ -191,15 +116,7 @@
         </w:numPr>
       </w:pPr>
       <w:r>
-        <w:t xml:space="preserve">General purpose </w:t>
-      </w:r>
-      <w:proofErr w:type="gramStart"/>
-      <w:r>
-        <w:t>language(</w:t>
-      </w:r>
-      <w:proofErr w:type="gramEnd"/>
-      <w:r>
-        <w:t>for various things)</w:t>
+        <w:t>General purpose language(for various things)</w:t>
       </w:r>
     </w:p>
     <w:p>
@@ -211,15 +128,7 @@
         </w:numPr>
       </w:pPr>
       <w:r>
-        <w:t xml:space="preserve">Built-in testing </w:t>
-      </w:r>
-      <w:proofErr w:type="gramStart"/>
-      <w:r>
-        <w:t>support(</w:t>
-      </w:r>
-      <w:proofErr w:type="gramEnd"/>
-      <w:r>
-        <w:t>standard libraries)</w:t>
+        <w:t>Built-in testing support(standard libraries)</w:t>
       </w:r>
     </w:p>
     <w:p>
@@ -230,13 +139,8 @@
           <w:numId w:val="34"/>
         </w:numPr>
       </w:pPr>
-      <w:proofErr w:type="gramStart"/>
-      <w:r>
-        <w:t>OOP(</w:t>
-      </w:r>
-      <w:proofErr w:type="gramEnd"/>
-      <w:r>
-        <w:t>in its own way, similar to OOP)</w:t>
+      <w:r>
+        <w:t>OOP(in its own way, similar to OOP)</w:t>
       </w:r>
     </w:p>
     <w:p>
@@ -249,23 +153,7 @@
     </w:p>
     <w:p>
       <w:r>
-        <w:t xml:space="preserve">Download Go compiler and add the extension in </w:t>
-      </w:r>
-      <w:proofErr w:type="spellStart"/>
-      <w:r>
-        <w:t>vscode</w:t>
-      </w:r>
-      <w:proofErr w:type="spellEnd"/>
-      <w:r>
-        <w:t>. The path should be automatically updated while using .</w:t>
-      </w:r>
-      <w:proofErr w:type="spellStart"/>
-      <w:r>
-        <w:t>msi</w:t>
-      </w:r>
-      <w:proofErr w:type="spellEnd"/>
-      <w:r>
-        <w:t xml:space="preserve"> file.</w:t>
+        <w:t>Download Go compiler and add the extension in vscode. The path should be automatically updated while using .msi file.</w:t>
       </w:r>
     </w:p>
     <w:p>
@@ -282,23 +170,7 @@
       </w:r>
       <w:r>
         <w:br/>
-        <w:t xml:space="preserve">For this define the package main in the top followed by importing </w:t>
-      </w:r>
-      <w:proofErr w:type="spellStart"/>
-      <w:r>
-        <w:t>fmt</w:t>
-      </w:r>
-      <w:proofErr w:type="spellEnd"/>
-      <w:r>
-        <w:t xml:space="preserve"> which helps in formatting string and printing the messages in Go. Once done, we create the entry point </w:t>
-      </w:r>
-      <w:proofErr w:type="gramStart"/>
-      <w:r>
-        <w:t>i.e.</w:t>
-      </w:r>
-      <w:proofErr w:type="gramEnd"/>
-      <w:r>
-        <w:t xml:space="preserve"> main function and print the message. </w:t>
+        <w:t xml:space="preserve">For this define the package main in the top followed by importing fmt which helps in formatting string and printing the messages in Go. Once done, we create the entry point i.e. main function and print the message. </w:t>
       </w:r>
     </w:p>
     <w:p>
@@ -316,15 +188,7 @@
         <w:t>’</w:t>
       </w:r>
       <w:r>
-        <w:t xml:space="preserve">t </w:t>
-      </w:r>
-      <w:proofErr w:type="gramStart"/>
-      <w:r>
-        <w:t>left</w:t>
-      </w:r>
-      <w:proofErr w:type="gramEnd"/>
-      <w:r>
-        <w:t xml:space="preserve"> a variable declared or package imported and unused. It must be used somewhere in the code.</w:t>
+        <w:t>t left a variable declared or package imported and unused. It must be used somewhere in the code.</w:t>
       </w:r>
       <w:r>
         <w:br/>
@@ -392,15 +256,8 @@
     <w:p/>
     <w:p>
       <w:r>
-        <w:t xml:space="preserve">To compile the code, we use go build </w:t>
-      </w:r>
-      <w:proofErr w:type="spellStart"/>
-      <w:proofErr w:type="gramStart"/>
-      <w:r>
-        <w:t>filename.go</w:t>
-      </w:r>
-      <w:proofErr w:type="spellEnd"/>
-      <w:proofErr w:type="gramEnd"/>
+        <w:t>To compile the code, we use go build filename.go</w:t>
+      </w:r>
     </w:p>
     <w:p>
       <w:r>
@@ -409,15 +266,8 @@
     </w:p>
     <w:p>
       <w:r>
-        <w:t xml:space="preserve">To compile and run together. We would use go run </w:t>
-      </w:r>
-      <w:proofErr w:type="spellStart"/>
-      <w:proofErr w:type="gramStart"/>
-      <w:r>
-        <w:t>filename.go</w:t>
-      </w:r>
-      <w:proofErr w:type="spellEnd"/>
-      <w:proofErr w:type="gramEnd"/>
+        <w:t>To compile and run together. We would use go run filename.go</w:t>
+      </w:r>
     </w:p>
     <w:p>
       <w:pPr>
@@ -589,15 +439,7 @@
     </w:p>
     <w:p>
       <w:r>
-        <w:t xml:space="preserve">Use “(double quotes) for declaring strings in the Go lang. Don’t use </w:t>
-      </w:r>
-      <w:proofErr w:type="gramStart"/>
-      <w:r>
-        <w:t>‘ unlike</w:t>
-      </w:r>
-      <w:proofErr w:type="gramEnd"/>
-      <w:r>
-        <w:t xml:space="preserve"> python.</w:t>
+        <w:t>Use “(double quotes) for declaring strings in the Go lang. Don’t use ‘ unlike python.</w:t>
       </w:r>
     </w:p>
     <w:p>
@@ -662,15 +504,7 @@
         <w:jc w:val="both"/>
       </w:pPr>
       <w:r>
-        <w:t xml:space="preserve">var </w:t>
-      </w:r>
-      <w:proofErr w:type="spellStart"/>
-      <w:r>
-        <w:t>varname</w:t>
-      </w:r>
-      <w:proofErr w:type="spellEnd"/>
-      <w:r>
-        <w:t xml:space="preserve"> datatype = value</w:t>
+        <w:t>var varname datatype = value</w:t>
       </w:r>
     </w:p>
     <w:p>
@@ -679,15 +513,7 @@
         <w:jc w:val="both"/>
       </w:pPr>
       <w:r>
-        <w:t xml:space="preserve">var </w:t>
-      </w:r>
-      <w:proofErr w:type="spellStart"/>
-      <w:r>
-        <w:t>varname</w:t>
-      </w:r>
-      <w:proofErr w:type="spellEnd"/>
-      <w:r>
-        <w:t xml:space="preserve"> = value</w:t>
+        <w:t>var varname = value</w:t>
       </w:r>
     </w:p>
     <w:p>
@@ -696,15 +522,7 @@
         <w:jc w:val="both"/>
       </w:pPr>
       <w:r>
-        <w:t xml:space="preserve">var </w:t>
-      </w:r>
-      <w:proofErr w:type="spellStart"/>
-      <w:r>
-        <w:t>varname</w:t>
-      </w:r>
-      <w:proofErr w:type="spellEnd"/>
-      <w:r>
-        <w:t xml:space="preserve"> datatype (NULL)</w:t>
+        <w:t>var varname datatype (NULL)</w:t>
       </w:r>
     </w:p>
     <w:p>
@@ -712,18 +530,8 @@
         <w:ind w:left="1440"/>
         <w:jc w:val="both"/>
       </w:pPr>
-      <w:proofErr w:type="spellStart"/>
-      <w:proofErr w:type="gramStart"/>
-      <w:r>
-        <w:t>varname</w:t>
-      </w:r>
-      <w:proofErr w:type="spellEnd"/>
-      <w:r>
-        <w:t xml:space="preserve"> :</w:t>
-      </w:r>
-      <w:proofErr w:type="gramEnd"/>
-      <w:r>
-        <w:t>= value</w:t>
+      <w:r>
+        <w:t>varname := value</w:t>
       </w:r>
     </w:p>
     <w:p/>
@@ -886,23 +694,7 @@
         </w:numPr>
       </w:pPr>
       <w:r>
-        <w:t xml:space="preserve">To run with format specifier use </w:t>
-      </w:r>
-      <w:proofErr w:type="spellStart"/>
-      <w:r>
-        <w:t>printf</w:t>
-      </w:r>
-      <w:proofErr w:type="spellEnd"/>
-      <w:r>
-        <w:t xml:space="preserve"> and %</w:t>
-      </w:r>
-      <w:proofErr w:type="gramStart"/>
-      <w:r>
-        <w:t>v(</w:t>
-      </w:r>
-      <w:proofErr w:type="gramEnd"/>
-      <w:r>
-        <w:t xml:space="preserve">format specifier) as in c. </w:t>
+        <w:t xml:space="preserve">To run with format specifier use printf and %v(format specifier) as in c. </w:t>
       </w:r>
     </w:p>
     <w:p>
@@ -913,13 +705,8 @@
           <w:numId w:val="35"/>
         </w:numPr>
       </w:pPr>
-      <w:proofErr w:type="spellStart"/>
-      <w:r>
-        <w:t>Printf</w:t>
-      </w:r>
-      <w:proofErr w:type="spellEnd"/>
-      <w:r>
-        <w:t xml:space="preserve"> doesn’t adds newline automatically. </w:t>
+      <w:r>
+        <w:t xml:space="preserve">Printf doesn’t adds newline automatically. </w:t>
       </w:r>
     </w:p>
     <w:p>
@@ -931,15 +718,7 @@
         </w:numPr>
       </w:pPr>
       <w:r>
-        <w:t>%</w:t>
-      </w:r>
-      <w:proofErr w:type="gramStart"/>
-      <w:r>
-        <w:t>q :</w:t>
-      </w:r>
-      <w:proofErr w:type="gramEnd"/>
-      <w:r>
-        <w:t xml:space="preserve"> Adds ‘#’ in int and double quotes in strings.</w:t>
+        <w:t>%q : Adds ‘#’ in int and double quotes in strings.</w:t>
       </w:r>
     </w:p>
     <w:p>
@@ -1017,13 +796,8 @@
           <w:numId w:val="36"/>
         </w:numPr>
       </w:pPr>
-      <w:proofErr w:type="spellStart"/>
-      <w:r>
-        <w:t>Println</w:t>
-      </w:r>
-      <w:proofErr w:type="spellEnd"/>
-      <w:r>
-        <w:t>: adds a new line automatically</w:t>
+      <w:r>
+        <w:t>Println: adds a new line automatically</w:t>
       </w:r>
     </w:p>
     <w:p>
@@ -1034,13 +808,8 @@
           <w:numId w:val="36"/>
         </w:numPr>
       </w:pPr>
-      <w:proofErr w:type="spellStart"/>
-      <w:r>
-        <w:t>Printf</w:t>
-      </w:r>
-      <w:proofErr w:type="spellEnd"/>
-      <w:r>
-        <w:t>: Formatted string. Uses formatted strings like %v for the variables by default.</w:t>
+      <w:r>
+        <w:t>Printf: Formatted string. Uses formatted strings like %v for the variables by default.</w:t>
       </w:r>
     </w:p>
     <w:p>
@@ -1052,15 +821,7 @@
         </w:numPr>
       </w:pPr>
       <w:r>
-        <w:t>%</w:t>
-      </w:r>
-      <w:proofErr w:type="gramStart"/>
-      <w:r>
-        <w:t>q :</w:t>
-      </w:r>
-      <w:proofErr w:type="gramEnd"/>
-      <w:r>
-        <w:t xml:space="preserve"> formatted string that adds double quotes to string</w:t>
+        <w:t>%q : formatted string that adds double quotes to string</w:t>
       </w:r>
     </w:p>
     <w:p>
@@ -1223,18 +984,8 @@
       </w:r>
     </w:p>
     <w:p>
-      <w:proofErr w:type="gramStart"/>
-      <w:r>
-        <w:t>.</w:t>
-      </w:r>
-      <w:proofErr w:type="spellStart"/>
-      <w:r>
-        <w:t>Sprintf</w:t>
-      </w:r>
-      <w:proofErr w:type="spellEnd"/>
-      <w:proofErr w:type="gramEnd"/>
-      <w:r>
-        <w:t xml:space="preserve">: </w:t>
+      <w:r>
+        <w:t xml:space="preserve">.Sprintf: </w:t>
       </w:r>
       <w:r>
         <w:rPr>
@@ -1284,61 +1035,12 @@
         <w:rPr>
           <w:rStyle w:val="IntenseEmphasis"/>
         </w:rPr>
-        <w:t>Var array[</w:t>
-      </w:r>
-      <w:proofErr w:type="spellStart"/>
-      <w:r>
-        <w:rPr>
-          <w:rStyle w:val="IntenseEmphasis"/>
-        </w:rPr>
-        <w:t>len</w:t>
-      </w:r>
-      <w:proofErr w:type="spellEnd"/>
-      <w:r>
-        <w:rPr>
-          <w:rStyle w:val="IntenseEmphasis"/>
-        </w:rPr>
-        <w:t>] datatype = [</w:t>
-      </w:r>
-      <w:proofErr w:type="spellStart"/>
-      <w:proofErr w:type="gramStart"/>
-      <w:r>
-        <w:rPr>
-          <w:rStyle w:val="IntenseEmphasis"/>
-        </w:rPr>
-        <w:t>len</w:t>
-      </w:r>
-      <w:proofErr w:type="spellEnd"/>
-      <w:r>
-        <w:rPr>
-          <w:rStyle w:val="IntenseEmphasis"/>
-        </w:rPr>
-        <w:t>[</w:t>
-      </w:r>
-      <w:proofErr w:type="gramEnd"/>
-      <w:r>
-        <w:rPr>
-          <w:rStyle w:val="IntenseEmphasis"/>
-        </w:rPr>
-        <w:t>int{val1, val2}</w:t>
+        <w:t>Var array[len] datatype = [len[int{val1, val2}</w:t>
       </w:r>
     </w:p>
     <w:p>
       <w:r>
-        <w:t xml:space="preserve">Array has a fixed length. Like python we have built in functions like </w:t>
-      </w:r>
-      <w:proofErr w:type="spellStart"/>
-      <w:proofErr w:type="gramStart"/>
-      <w:r>
-        <w:t>len</w:t>
-      </w:r>
-      <w:proofErr w:type="spellEnd"/>
-      <w:r>
-        <w:t>(</w:t>
-      </w:r>
-      <w:proofErr w:type="gramEnd"/>
-      <w:r>
-        <w:t xml:space="preserve">) to find length of the array. </w:t>
+        <w:t xml:space="preserve">Array has a fixed length. Like python we have built in functions like len() to find length of the array. </w:t>
       </w:r>
     </w:p>
     <w:p>
@@ -1394,15 +1096,7 @@
         <w:pStyle w:val="ListBullet"/>
       </w:pPr>
       <w:r>
-        <w:t xml:space="preserve">Change an element like as python. </w:t>
-      </w:r>
-      <w:proofErr w:type="gramStart"/>
-      <w:r>
-        <w:t>Scores[</w:t>
-      </w:r>
-      <w:proofErr w:type="gramEnd"/>
-      <w:r>
-        <w:t>1] =85</w:t>
+        <w:t>Change an element like as python. Scores[1] =85</w:t>
       </w:r>
     </w:p>
     <w:p>
@@ -1410,15 +1104,7 @@
         <w:pStyle w:val="ListBullet"/>
       </w:pPr>
       <w:r>
-        <w:t>For appending to a slice use scores=</w:t>
-      </w:r>
-      <w:proofErr w:type="gramStart"/>
-      <w:r>
-        <w:t>append(</w:t>
-      </w:r>
-      <w:proofErr w:type="gramEnd"/>
-      <w:r>
-        <w:t xml:space="preserve">scores, 40,30). Here appending only returns a new slice. Doesn’t append it. </w:t>
+        <w:t xml:space="preserve">For appending to a slice use scores=append(scores, 40,30). Here appending only returns a new slice. Doesn’t append it. </w:t>
       </w:r>
     </w:p>
     <w:p>
@@ -1553,145 +1239,72 @@
       <w:pPr>
         <w:pStyle w:val="ListBullet"/>
       </w:pPr>
-      <w:proofErr w:type="spellStart"/>
-      <w:r>
-        <w:t>Strings.contains</w:t>
-      </w:r>
-      <w:proofErr w:type="spellEnd"/>
-      <w:r>
-        <w:t>(var, substring</w:t>
-      </w:r>
-      <w:proofErr w:type="gramStart"/>
-      <w:r>
-        <w:t>) :</w:t>
-      </w:r>
-      <w:proofErr w:type="gramEnd"/>
-      <w:r>
-        <w:t>= Returns Boolean value(true, false)</w:t>
+      <w:r>
+        <w:t>Strings.contains(var, substring) := Returns Boolean value(true, false)</w:t>
       </w:r>
     </w:p>
     <w:p>
       <w:pPr>
         <w:pStyle w:val="ListBullet"/>
       </w:pPr>
-      <w:proofErr w:type="gramStart"/>
-      <w:r>
-        <w:t>.</w:t>
-      </w:r>
-      <w:proofErr w:type="spellStart"/>
-      <w:r>
-        <w:t>ReplaceAll</w:t>
-      </w:r>
-      <w:proofErr w:type="spellEnd"/>
-      <w:proofErr w:type="gramEnd"/>
-      <w:r>
-        <w:t>() : Replace all specific values with another specified value.</w:t>
+      <w:r>
+        <w:t>.ReplaceAll() : Replace all specific values with another specified value.</w:t>
       </w:r>
     </w:p>
     <w:p>
       <w:pPr>
         <w:pStyle w:val="ListBullet"/>
       </w:pPr>
-      <w:proofErr w:type="gramStart"/>
-      <w:r>
-        <w:t>.</w:t>
-      </w:r>
-      <w:proofErr w:type="spellStart"/>
-      <w:r>
-        <w:t>ToUpper</w:t>
-      </w:r>
-      <w:proofErr w:type="spellEnd"/>
-      <w:proofErr w:type="gramEnd"/>
-      <w:r>
-        <w:t>() : Convert the string to uppercase.</w:t>
+      <w:r>
+        <w:t>.ToUpper() : Convert the string to uppercase.</w:t>
       </w:r>
     </w:p>
     <w:p>
       <w:pPr>
         <w:pStyle w:val="ListBullet"/>
       </w:pPr>
-      <w:proofErr w:type="gramStart"/>
-      <w:r>
-        <w:t>.Index</w:t>
-      </w:r>
-      <w:proofErr w:type="gramEnd"/>
-      <w:r>
-        <w:t xml:space="preserve"> : to get index of a substring where it is starting from. If not found -1.</w:t>
+      <w:r>
+        <w:t>.Index : to get index of a substring where it is starting from. If not found -1.</w:t>
       </w:r>
     </w:p>
     <w:p>
       <w:pPr>
         <w:pStyle w:val="ListBullet"/>
       </w:pPr>
-      <w:proofErr w:type="gramStart"/>
-      <w:r>
-        <w:t>.</w:t>
-      </w:r>
-      <w:proofErr w:type="spellStart"/>
-      <w:r>
-        <w:t>ToLower</w:t>
-      </w:r>
-      <w:proofErr w:type="spellEnd"/>
-      <w:proofErr w:type="gramEnd"/>
-      <w:r>
-        <w:t xml:space="preserve"> : to convert string to lowercase. </w:t>
+      <w:r>
+        <w:t xml:space="preserve">.ToLower : to convert string to lowercase. </w:t>
       </w:r>
     </w:p>
     <w:p>
       <w:pPr>
         <w:pStyle w:val="ListBullet"/>
       </w:pPr>
-      <w:proofErr w:type="gramStart"/>
-      <w:r>
-        <w:t>.Split</w:t>
-      </w:r>
-      <w:proofErr w:type="gramEnd"/>
-      <w:r>
-        <w:t>() : to split the string. Like in Python. Returns a slice.</w:t>
+      <w:r>
+        <w:t>.Split() : to split the string. Like in Python. Returns a slice.</w:t>
       </w:r>
     </w:p>
     <w:p>
       <w:pPr>
         <w:pStyle w:val="ListBullet"/>
       </w:pPr>
-      <w:proofErr w:type="spellStart"/>
-      <w:r>
-        <w:t>HasPrefix</w:t>
-      </w:r>
-      <w:proofErr w:type="spellEnd"/>
-      <w:r>
-        <w:t>: check whether prefix matches or not</w:t>
+      <w:r>
+        <w:t>HasPrefix: check whether prefix matches or not</w:t>
       </w:r>
     </w:p>
     <w:p>
       <w:pPr>
         <w:pStyle w:val="ListBullet"/>
       </w:pPr>
-      <w:proofErr w:type="spellStart"/>
-      <w:r>
-        <w:t>HasSuffix</w:t>
-      </w:r>
-      <w:proofErr w:type="spellEnd"/>
-      <w:r>
-        <w:t>: check whether suffix matches or not.</w:t>
+      <w:r>
+        <w:t>HasSuffix: check whether suffix matches or not.</w:t>
       </w:r>
     </w:p>
     <w:p>
       <w:pPr>
         <w:pStyle w:val="ListBullet"/>
       </w:pPr>
-      <w:proofErr w:type="gramStart"/>
-      <w:r>
-        <w:t>.</w:t>
-      </w:r>
-      <w:proofErr w:type="spellStart"/>
-      <w:r>
-        <w:t>TrimSpace</w:t>
-      </w:r>
-      <w:proofErr w:type="spellEnd"/>
-      <w:proofErr w:type="gramEnd"/>
-      <w:r>
-        <w:t>: to get rid of any whitespace</w:t>
+      <w:r>
+        <w:t>.TrimSpace: to get rid of any whitespace</w:t>
       </w:r>
     </w:p>
     <w:p>
@@ -1781,47 +1394,16 @@
       <w:pPr>
         <w:pStyle w:val="ListBullet"/>
       </w:pPr>
-      <w:proofErr w:type="spellStart"/>
-      <w:r>
-        <w:t>Sort.Ints</w:t>
-      </w:r>
-      <w:proofErr w:type="spellEnd"/>
-      <w:r>
-        <w:t>(variable)</w:t>
+      <w:r>
+        <w:t>Sort.Ints(variable)</w:t>
       </w:r>
     </w:p>
     <w:p>
       <w:pPr>
         <w:pStyle w:val="ListBullet"/>
       </w:pPr>
-      <w:proofErr w:type="gramStart"/>
-      <w:r>
-        <w:t>.</w:t>
-      </w:r>
-      <w:proofErr w:type="spellStart"/>
-      <w:r>
-        <w:t>SearchInts</w:t>
-      </w:r>
-      <w:proofErr w:type="spellEnd"/>
-      <w:proofErr w:type="gramEnd"/>
-      <w:r>
-        <w:t xml:space="preserve">() : search a value in the array. Will search the element in sorted array. If not found will return the length of list. </w:t>
-      </w:r>
-      <w:proofErr w:type="gramStart"/>
-      <w:r>
-        <w:t>Actually</w:t>
-      </w:r>
-      <w:proofErr w:type="gramEnd"/>
-      <w:r>
-        <w:t xml:space="preserve"> returns the element </w:t>
-      </w:r>
-      <w:proofErr w:type="spellStart"/>
-      <w:r>
-        <w:t>upto</w:t>
-      </w:r>
-      <w:proofErr w:type="spellEnd"/>
-      <w:r>
-        <w:t xml:space="preserve"> it searched for.</w:t>
+      <w:r>
+        <w:t>.SearchInts() : search a value in the array. Will search the element in sorted array. If not found will return the length of list. Actually returns the element upto it searched for.</w:t>
       </w:r>
     </w:p>
     <w:p>
@@ -1878,31 +1460,16 @@
       <w:pPr>
         <w:pStyle w:val="ListBullet"/>
       </w:pPr>
-      <w:proofErr w:type="gramStart"/>
-      <w:r>
-        <w:t>.Strings</w:t>
-      </w:r>
-      <w:proofErr w:type="gramEnd"/>
-      <w:r>
-        <w:t>(): Sorts the strings lexicographically.</w:t>
+      <w:r>
+        <w:t>.Strings(): Sorts the strings lexicographically.</w:t>
       </w:r>
     </w:p>
     <w:p>
       <w:pPr>
         <w:pStyle w:val="ListBullet"/>
       </w:pPr>
-      <w:proofErr w:type="gramStart"/>
-      <w:r>
-        <w:t>.</w:t>
-      </w:r>
-      <w:proofErr w:type="spellStart"/>
-      <w:r>
-        <w:t>SearchStrings</w:t>
-      </w:r>
-      <w:proofErr w:type="spellEnd"/>
-      <w:proofErr w:type="gramEnd"/>
-      <w:r>
-        <w:t>() : Search a substring in the sorted array.</w:t>
+      <w:r>
+        <w:t>.SearchStrings() : Search a substring in the sorted array.</w:t>
       </w:r>
     </w:p>
     <w:p>
@@ -1960,13 +1527,8 @@
       <w:pPr>
         <w:pStyle w:val="ListBullet"/>
       </w:pPr>
-      <w:proofErr w:type="gramStart"/>
-      <w:r>
-        <w:t>.Reverse</w:t>
-      </w:r>
-      <w:proofErr w:type="gramEnd"/>
-      <w:r>
-        <w:t>: Reverses the sorting but doesn’t directly work in a array. Needs to slice it first.</w:t>
+      <w:r>
+        <w:t>.Reverse: Reverses the sorting but doesn’t directly work in a array. Needs to slice it first.</w:t>
       </w:r>
     </w:p>
     <w:p>
@@ -2036,29 +1598,13 @@
         </w:numPr>
       </w:pPr>
       <w:r>
-        <w:t xml:space="preserve">For </w:t>
-      </w:r>
-      <w:proofErr w:type="spellStart"/>
-      <w:r>
-        <w:t>for</w:t>
-      </w:r>
-      <w:proofErr w:type="spellEnd"/>
-      <w:r>
-        <w:t xml:space="preserve"> loop, we don’t seem to have auto assignment, increment like python. It seems we have to define it externally</w:t>
+        <w:t>For for loop, we don’t seem to have auto assignment, increment like python. It seems we have to define it externally</w:t>
       </w:r>
       <w:r>
         <w:t>.</w:t>
       </w:r>
       <w:r>
-        <w:t xml:space="preserve"> The loop variables </w:t>
-      </w:r>
-      <w:proofErr w:type="gramStart"/>
-      <w:r>
-        <w:t>can  be</w:t>
-      </w:r>
-      <w:proofErr w:type="gramEnd"/>
-      <w:r>
-        <w:t xml:space="preserve"> defined as C i.e. initialization, condition, increment.</w:t>
+        <w:t xml:space="preserve"> The loop variables can  be defined as C i.e. initialization, condition, increment.</w:t>
       </w:r>
     </w:p>
     <w:p>
@@ -2117,15 +1663,7 @@
         <w:pStyle w:val="ListBullet"/>
       </w:pPr>
       <w:r>
-        <w:t>+</w:t>
-      </w:r>
-      <w:proofErr w:type="gramStart"/>
-      <w:r>
-        <w:t>+ :</w:t>
-      </w:r>
-      <w:proofErr w:type="gramEnd"/>
-      <w:r>
-        <w:t xml:space="preserve"> Increases value by 1. Same like as C.</w:t>
+        <w:t>++ : Increases value by 1. Same like as C.</w:t>
       </w:r>
     </w:p>
     <w:p>
@@ -2327,11 +1865,9 @@
         </w:numPr>
         <w:ind w:left="1440" w:hanging="360"/>
       </w:pPr>
-      <w:proofErr w:type="gramStart"/>
       <w:r>
         <w:t>If{</w:t>
       </w:r>
-      <w:proofErr w:type="gramEnd"/>
     </w:p>
     <w:p>
       <w:pPr>
@@ -2362,13 +1898,8 @@
         <w:t xml:space="preserve"> </w:t>
       </w:r>
       <w:r>
-        <w:t xml:space="preserve">Else </w:t>
-      </w:r>
-      <w:proofErr w:type="gramStart"/>
-      <w:r>
-        <w:t>if{</w:t>
-      </w:r>
-      <w:proofErr w:type="gramEnd"/>
+        <w:t>Else if{</w:t>
+      </w:r>
     </w:p>
     <w:p>
       <w:pPr>
@@ -2398,11 +1929,9 @@
       <w:r>
         <w:t xml:space="preserve"> </w:t>
       </w:r>
-      <w:proofErr w:type="gramStart"/>
       <w:r>
         <w:t>Else{</w:t>
       </w:r>
-      <w:proofErr w:type="gramEnd"/>
     </w:p>
     <w:p>
       <w:pPr>
@@ -2440,15 +1969,7 @@
         <w:ind w:left="360" w:hanging="360"/>
       </w:pPr>
       <w:r>
-        <w:t xml:space="preserve">Make sure to keep the else and else if statement like </w:t>
-      </w:r>
-      <w:proofErr w:type="gramStart"/>
-      <w:r>
-        <w:t>this }</w:t>
-      </w:r>
-      <w:proofErr w:type="gramEnd"/>
-      <w:r>
-        <w:t xml:space="preserve"> else if {</w:t>
+        <w:t>Make sure to keep the else and else if statement like this } else if {</w:t>
       </w:r>
       <w:r>
         <w:t xml:space="preserve">. </w:t>
@@ -2458,13 +1979,8 @@
         <w:t xml:space="preserve">Error: </w:t>
       </w:r>
       <w:r>
-        <w:t xml:space="preserve">syntax error: unexpected keyword else, </w:t>
-      </w:r>
-      <w:proofErr w:type="gramStart"/>
-      <w:r>
-        <w:t>expected }</w:t>
-      </w:r>
-      <w:proofErr w:type="gramEnd"/>
+        <w:t>syntax error: unexpected keyword else, expected }</w:t>
+      </w:r>
     </w:p>
     <w:p>
       <w:pPr>
@@ -2579,15 +2095,7 @@
         <w:ind w:left="360" w:hanging="360"/>
       </w:pPr>
       <w:r>
-        <w:t xml:space="preserve">Functions can be defined by using </w:t>
-      </w:r>
-      <w:proofErr w:type="spellStart"/>
-      <w:r>
-        <w:t>func</w:t>
-      </w:r>
-      <w:proofErr w:type="spellEnd"/>
-      <w:r>
-        <w:t xml:space="preserve"> keyword.</w:t>
+        <w:t>Functions can be defined by using func keyword.</w:t>
       </w:r>
     </w:p>
     <w:p>
@@ -2938,15 +2446,7 @@
         <w:pStyle w:val="Quoteemphasis"/>
       </w:pPr>
       <w:r>
-        <w:t xml:space="preserve">Short variable declaration </w:t>
-      </w:r>
-      <w:proofErr w:type="gramStart"/>
-      <w:r>
-        <w:t>(:=</w:t>
-      </w:r>
-      <w:proofErr w:type="gramEnd"/>
-      <w:r>
-        <w:t>) is not allowed outside functions</w:t>
+        <w:t>Short variable declaration (:=) is not allowed outside functions</w:t>
       </w:r>
     </w:p>
     <w:p>
@@ -3100,14 +2600,7 @@
       </w:pPr>
       <w:r>
         <w:tab/>
-      </w:r>
-      <w:proofErr w:type="gramStart"/>
-      <w:r>
-        <w:t>Menu :</w:t>
-      </w:r>
-      <w:proofErr w:type="gramEnd"/>
-      <w:r>
-        <w:t>= map[string]int</w:t>
+        <w:t>Menu := map[string]int</w:t>
       </w:r>
     </w:p>
     <w:p>
@@ -3198,15 +2691,7 @@
       </w:pPr>
       <w:r>
         <w:lastRenderedPageBreak/>
-        <w:t xml:space="preserve">GO as a Pass </w:t>
-      </w:r>
-      <w:proofErr w:type="gramStart"/>
-      <w:r>
-        <w:t>By</w:t>
-      </w:r>
-      <w:proofErr w:type="gramEnd"/>
-      <w:r>
-        <w:t xml:space="preserve"> Language</w:t>
+        <w:t>GO as a Pass By Language</w:t>
       </w:r>
     </w:p>
     <w:p>
@@ -3237,15 +2722,7 @@
         <w:pStyle w:val="Quoteemphasis"/>
       </w:pPr>
       <w:r>
-        <w:t xml:space="preserve">Same as like C, we have </w:t>
-      </w:r>
-      <w:proofErr w:type="gramStart"/>
-      <w:r>
-        <w:t>structs</w:t>
-      </w:r>
-      <w:proofErr w:type="gramEnd"/>
-      <w:r>
-        <w:t xml:space="preserve"> in Go.</w:t>
+        <w:t>Same as like C, we have structs in Go.</w:t>
       </w:r>
     </w:p>
     <w:p>
@@ -3362,15 +2839,7 @@
     </w:p>
     <w:p>
       <w:r>
-        <w:t xml:space="preserve">Similar to C, </w:t>
-      </w:r>
-      <w:proofErr w:type="gramStart"/>
-      <w:r>
-        <w:t>Struct</w:t>
-      </w:r>
-      <w:proofErr w:type="gramEnd"/>
-      <w:r>
-        <w:t xml:space="preserve"> is a custom build type</w:t>
+        <w:t>Similar to C, Struct is a custom build type</w:t>
       </w:r>
     </w:p>
     <w:p>
@@ -3486,13 +2955,8 @@
       <w:pPr>
         <w:ind w:firstLine="720"/>
       </w:pPr>
-      <w:proofErr w:type="gramStart"/>
-      <w:r>
-        <w:t>Func{</w:t>
-      </w:r>
-      <w:proofErr w:type="gramEnd"/>
-      <w:r>
-        <w:t>b bill) format() string</w:t>
+      <w:r>
+        <w:t>Func{b bill) format() string</w:t>
       </w:r>
     </w:p>
     <w:p>
@@ -3678,7 +3142,6 @@
           <w:lang w:val="en-IN" w:eastAsia="en-IN"/>
         </w:rPr>
       </w:pPr>
-      <w:proofErr w:type="gramStart"/>
       <w:r>
         <w:rPr>
           <w:rFonts w:ascii="Consolas" w:eastAsia="Times New Roman" w:hAnsi="Consolas" w:cs="Times New Roman"/>
@@ -3687,75 +3150,12 @@
           <w:szCs w:val="21"/>
           <w:lang w:val="en-IN" w:eastAsia="en-IN"/>
         </w:rPr>
-        <w:t>reader:=</w:t>
-      </w:r>
-      <w:proofErr w:type="gramEnd"/>
-      <w:r>
-        <w:rPr>
-          <w:rFonts w:ascii="Consolas" w:eastAsia="Times New Roman" w:hAnsi="Consolas" w:cs="Times New Roman"/>
-          <w:color w:val="000000"/>
-          <w:sz w:val="21"/>
-          <w:szCs w:val="21"/>
-          <w:lang w:val="en-IN" w:eastAsia="en-IN"/>
-        </w:rPr>
-        <w:t xml:space="preserve"> </w:t>
-      </w:r>
-      <w:proofErr w:type="spellStart"/>
-      <w:r>
-        <w:rPr>
-          <w:rFonts w:ascii="Consolas" w:eastAsia="Times New Roman" w:hAnsi="Consolas" w:cs="Times New Roman"/>
-          <w:color w:val="000000"/>
-          <w:sz w:val="21"/>
-          <w:szCs w:val="21"/>
-          <w:lang w:val="en-IN" w:eastAsia="en-IN"/>
-        </w:rPr>
-        <w:t>bufio.NewReader</w:t>
-      </w:r>
-      <w:proofErr w:type="spellEnd"/>
-      <w:r>
-        <w:rPr>
-          <w:rFonts w:ascii="Consolas" w:eastAsia="Times New Roman" w:hAnsi="Consolas" w:cs="Times New Roman"/>
-          <w:color w:val="000000"/>
-          <w:sz w:val="21"/>
-          <w:szCs w:val="21"/>
-          <w:lang w:val="en-IN" w:eastAsia="en-IN"/>
-        </w:rPr>
-        <w:t>(</w:t>
-      </w:r>
-      <w:proofErr w:type="spellStart"/>
-      <w:r>
-        <w:rPr>
-          <w:rFonts w:ascii="Consolas" w:eastAsia="Times New Roman" w:hAnsi="Consolas" w:cs="Times New Roman"/>
-          <w:color w:val="000000"/>
-          <w:sz w:val="21"/>
-          <w:szCs w:val="21"/>
-          <w:lang w:val="en-IN" w:eastAsia="en-IN"/>
-        </w:rPr>
-        <w:t>os.Stdin</w:t>
-      </w:r>
-      <w:proofErr w:type="spellEnd"/>
-      <w:r>
-        <w:rPr>
-          <w:rFonts w:ascii="Consolas" w:eastAsia="Times New Roman" w:hAnsi="Consolas" w:cs="Times New Roman"/>
-          <w:color w:val="000000"/>
-          <w:sz w:val="21"/>
-          <w:szCs w:val="21"/>
-          <w:lang w:val="en-IN" w:eastAsia="en-IN"/>
-        </w:rPr>
-        <w:t>)</w:t>
+        <w:t>reader:= bufio.NewReader(os.Stdin)</w:t>
       </w:r>
     </w:p>
     <w:p>
       <w:r>
-        <w:t xml:space="preserve">Create an object for reader as same like in java. Import </w:t>
-      </w:r>
-      <w:proofErr w:type="spellStart"/>
-      <w:r>
-        <w:t>bufio</w:t>
-      </w:r>
-      <w:proofErr w:type="spellEnd"/>
-      <w:r>
-        <w:t xml:space="preserve"> for that</w:t>
+        <w:t>Create an object for reader as same like in java. Import bufio for that</w:t>
       </w:r>
       <w:r>
         <w:t>.</w:t>
@@ -3774,7 +3174,6 @@
           <w:lang w:val="en-IN" w:eastAsia="en-IN"/>
         </w:rPr>
       </w:pPr>
-      <w:proofErr w:type="spellStart"/>
       <w:r>
         <w:rPr>
           <w:rFonts w:ascii="Consolas" w:eastAsia="Times New Roman" w:hAnsi="Consolas" w:cs="Times New Roman"/>
@@ -3783,62 +3182,7 @@
           <w:szCs w:val="21"/>
           <w:lang w:val="en-IN" w:eastAsia="en-IN"/>
         </w:rPr>
-        <w:t>idInput</w:t>
-      </w:r>
-      <w:proofErr w:type="spellEnd"/>
-      <w:r>
-        <w:rPr>
-          <w:rFonts w:ascii="Consolas" w:eastAsia="Times New Roman" w:hAnsi="Consolas" w:cs="Times New Roman"/>
-          <w:color w:val="000000"/>
-          <w:sz w:val="21"/>
-          <w:szCs w:val="21"/>
-          <w:lang w:val="en-IN" w:eastAsia="en-IN"/>
-        </w:rPr>
-        <w:t xml:space="preserve">, </w:t>
-      </w:r>
-      <w:proofErr w:type="gramStart"/>
-      <w:r>
-        <w:rPr>
-          <w:rFonts w:ascii="Consolas" w:eastAsia="Times New Roman" w:hAnsi="Consolas" w:cs="Times New Roman"/>
-          <w:color w:val="000000"/>
-          <w:sz w:val="21"/>
-          <w:szCs w:val="21"/>
-          <w:lang w:val="en-IN" w:eastAsia="en-IN"/>
-        </w:rPr>
-        <w:t>_ :</w:t>
-      </w:r>
-      <w:proofErr w:type="gramEnd"/>
-      <w:r>
-        <w:rPr>
-          <w:rFonts w:ascii="Consolas" w:eastAsia="Times New Roman" w:hAnsi="Consolas" w:cs="Times New Roman"/>
-          <w:color w:val="000000"/>
-          <w:sz w:val="21"/>
-          <w:szCs w:val="21"/>
-          <w:lang w:val="en-IN" w:eastAsia="en-IN"/>
-        </w:rPr>
-        <w:t xml:space="preserve">= </w:t>
-      </w:r>
-      <w:proofErr w:type="spellStart"/>
-      <w:r>
-        <w:rPr>
-          <w:rFonts w:ascii="Consolas" w:eastAsia="Times New Roman" w:hAnsi="Consolas" w:cs="Times New Roman"/>
-          <w:color w:val="000000"/>
-          <w:sz w:val="21"/>
-          <w:szCs w:val="21"/>
-          <w:lang w:val="en-IN" w:eastAsia="en-IN"/>
-        </w:rPr>
-        <w:t>reader.ReadString</w:t>
-      </w:r>
-      <w:proofErr w:type="spellEnd"/>
-      <w:r>
-        <w:rPr>
-          <w:rFonts w:ascii="Consolas" w:eastAsia="Times New Roman" w:hAnsi="Consolas" w:cs="Times New Roman"/>
-          <w:color w:val="000000"/>
-          <w:sz w:val="21"/>
-          <w:szCs w:val="21"/>
-          <w:lang w:val="en-IN" w:eastAsia="en-IN"/>
-        </w:rPr>
-        <w:t>(</w:t>
+        <w:t>idInput, _ := reader.ReadString(</w:t>
       </w:r>
       <w:r>
         <w:rPr>
@@ -3863,15 +3207,7 @@
     </w:p>
     <w:p>
       <w:r>
-        <w:t xml:space="preserve">Here we have two things, one is id as input and error which is not required so _. We are reading string until user prints enter </w:t>
-      </w:r>
-      <w:proofErr w:type="gramStart"/>
-      <w:r>
-        <w:t>i.e.</w:t>
-      </w:r>
-      <w:proofErr w:type="gramEnd"/>
-      <w:r>
-        <w:t xml:space="preserve"> \n</w:t>
+        <w:t>Here we have two things, one is id as input and error which is not required so _. We are reading string until user prints enter i.e. \n</w:t>
       </w:r>
       <w:r>
         <w:t>.</w:t>
@@ -3880,15 +3216,7 @@
     <w:p/>
     <w:p>
       <w:r>
-        <w:t xml:space="preserve">As input can be anything. We need to </w:t>
-      </w:r>
-      <w:proofErr w:type="spellStart"/>
-      <w:r>
-        <w:t>trimspaces</w:t>
-      </w:r>
-      <w:proofErr w:type="spellEnd"/>
-      <w:r>
-        <w:t xml:space="preserve"> and then clean to get working with user input to avoid runtime issues.</w:t>
+        <w:t>As input can be anything. We need to trimspaces and then clean to get working with user input to avoid runtime issues.</w:t>
       </w:r>
     </w:p>
     <w:p>
@@ -3906,25 +3234,7 @@
           <w:shd w:val="clear" w:color="auto" w:fill="FFFFFF"/>
         </w:rPr>
         <w:lastRenderedPageBreak/>
-        <w:t xml:space="preserve">Conversions in </w:t>
-      </w:r>
-      <w:proofErr w:type="spellStart"/>
-      <w:r>
-        <w:rPr>
-          <w:rFonts w:ascii="Segoe UI" w:hAnsi="Segoe UI" w:cs="Segoe UI"/>
-          <w:color w:val="202224"/>
-          <w:shd w:val="clear" w:color="auto" w:fill="FFFFFF"/>
-        </w:rPr>
-        <w:t>GoLang</w:t>
-      </w:r>
-      <w:proofErr w:type="spellEnd"/>
-      <w:r>
-        <w:rPr>
-          <w:rFonts w:ascii="Segoe UI" w:hAnsi="Segoe UI" w:cs="Segoe UI"/>
-          <w:color w:val="202224"/>
-          <w:shd w:val="clear" w:color="auto" w:fill="FFFFFF"/>
-        </w:rPr>
-        <w:t xml:space="preserve"> are: </w:t>
+        <w:t xml:space="preserve">Conversions in GoLang are: </w:t>
       </w:r>
       <w:r>
         <w:rPr>
@@ -3935,7 +3245,6 @@
         <w:t> </w:t>
       </w:r>
       <w:hyperlink r:id="rId49" w:anchor="Atoi" w:history="1">
-        <w:proofErr w:type="spellStart"/>
         <w:r>
           <w:rPr>
             <w:rFonts w:ascii="Segoe UI" w:hAnsi="Segoe UI" w:cs="Segoe UI"/>
@@ -3946,7 +3255,6 @@
           </w:rPr>
           <w:t>Atoi</w:t>
         </w:r>
-        <w:proofErr w:type="spellEnd"/>
       </w:hyperlink>
       <w:r>
         <w:rPr>
@@ -3956,30 +3264,18 @@
         </w:rPr>
         <w:t> (string to int) and </w:t>
       </w:r>
-      <w:proofErr w:type="spellStart"/>
-      <w:r>
-        <w:fldChar w:fldCharType="begin"/>
-      </w:r>
-      <w:r>
-        <w:instrText xml:space="preserve"> HYPERLINK "https://pkg.go.dev/strconv" \l "Itoa" </w:instrText>
-      </w:r>
-      <w:r>
-        <w:fldChar w:fldCharType="separate"/>
-      </w:r>
-      <w:r>
-        <w:rPr>
-          <w:rFonts w:ascii="Segoe UI" w:hAnsi="Segoe UI" w:cs="Segoe UI"/>
-          <w:color w:val="007D9C"/>
-          <w:u w:val="single"/>
-          <w:bdr w:val="none" w:sz="0" w:space="0" w:color="auto" w:frame="1"/>
-          <w:shd w:val="clear" w:color="auto" w:fill="FFFFFF"/>
-        </w:rPr>
-        <w:t>Itoa</w:t>
-      </w:r>
-      <w:proofErr w:type="spellEnd"/>
-      <w:r>
-        <w:fldChar w:fldCharType="end"/>
-      </w:r>
+      <w:hyperlink r:id="rId50" w:anchor="Itoa" w:history="1">
+        <w:r>
+          <w:rPr>
+            <w:rFonts w:ascii="Segoe UI" w:hAnsi="Segoe UI" w:cs="Segoe UI"/>
+            <w:color w:val="007D9C"/>
+            <w:u w:val="single"/>
+            <w:bdr w:val="none" w:sz="0" w:space="0" w:color="auto" w:frame="1"/>
+            <w:shd w:val="clear" w:color="auto" w:fill="FFFFFF"/>
+          </w:rPr>
+          <w:t>Itoa</w:t>
+        </w:r>
+      </w:hyperlink>
       <w:r>
         <w:rPr>
           <w:rFonts w:ascii="Segoe UI" w:hAnsi="Segoe UI" w:cs="Segoe UI"/>
@@ -3994,25 +3290,7 @@
           <w:color w:val="202224"/>
           <w:shd w:val="clear" w:color="auto" w:fill="FFFFFF"/>
         </w:rPr>
-        <w:t xml:space="preserve">. These functions are present in </w:t>
-      </w:r>
-      <w:proofErr w:type="spellStart"/>
-      <w:r>
-        <w:rPr>
-          <w:rFonts w:ascii="Segoe UI" w:hAnsi="Segoe UI" w:cs="Segoe UI"/>
-          <w:color w:val="202224"/>
-          <w:shd w:val="clear" w:color="auto" w:fill="FFFFFF"/>
-        </w:rPr>
-        <w:t>strconv</w:t>
-      </w:r>
-      <w:proofErr w:type="spellEnd"/>
-      <w:r>
-        <w:rPr>
-          <w:rFonts w:ascii="Segoe UI" w:hAnsi="Segoe UI" w:cs="Segoe UI"/>
-          <w:color w:val="202224"/>
-          <w:shd w:val="clear" w:color="auto" w:fill="FFFFFF"/>
-        </w:rPr>
-        <w:t>.</w:t>
+        <w:t>. These functions are present in strconv.</w:t>
       </w:r>
       <w:r>
         <w:rPr>
@@ -4022,38 +3300,13 @@
         </w:rPr>
         <w:t xml:space="preserve"> </w:t>
       </w:r>
-      <w:hyperlink r:id="rId50" w:anchor="Atoi" w:history="1">
-        <w:proofErr w:type="spellStart"/>
+      <w:hyperlink r:id="rId51" w:anchor="Atoi" w:history="1">
         <w:r>
           <w:rPr>
             <w:color w:val="0000FF"/>
             <w:u w:val="single"/>
           </w:rPr>
-          <w:t>strconv</w:t>
-        </w:r>
-        <w:proofErr w:type="spellEnd"/>
-        <w:r>
-          <w:rPr>
-            <w:color w:val="0000FF"/>
-            <w:u w:val="single"/>
-          </w:rPr>
-          <w:t xml:space="preserve"> package - </w:t>
-        </w:r>
-        <w:proofErr w:type="spellStart"/>
-        <w:r>
-          <w:rPr>
-            <w:color w:val="0000FF"/>
-            <w:u w:val="single"/>
-          </w:rPr>
-          <w:t>strconv</w:t>
-        </w:r>
-        <w:proofErr w:type="spellEnd"/>
-        <w:r>
-          <w:rPr>
-            <w:color w:val="0000FF"/>
-            <w:u w:val="single"/>
-          </w:rPr>
-          <w:t xml:space="preserve"> - Go Packages</w:t>
+          <w:t>strconv package - strconv - Go Packages</w:t>
         </w:r>
       </w:hyperlink>
     </w:p>
@@ -4067,64 +3320,6 @@
             <wp:extent cx="4152900" cy="4470361"/>
             <wp:effectExtent l="0" t="0" r="0" b="6985"/>
             <wp:docPr id="36" name="Picture 36"/>
-            <wp:cNvGraphicFramePr>
-              <a:graphicFrameLocks xmlns:a="http://schemas.openxmlformats.org/drawingml/2006/main" noChangeAspect="1"/>
-            </wp:cNvGraphicFramePr>
-            <a:graphic xmlns:a="http://schemas.openxmlformats.org/drawingml/2006/main">
-              <a:graphicData uri="http://schemas.openxmlformats.org/drawingml/2006/picture">
-                <pic:pic xmlns:pic="http://schemas.openxmlformats.org/drawingml/2006/picture">
-                  <pic:nvPicPr>
-                    <pic:cNvPr id="1" name=""/>
-                    <pic:cNvPicPr/>
-                  </pic:nvPicPr>
-                  <pic:blipFill>
-                    <a:blip r:embed="rId51"/>
-                    <a:stretch>
-                      <a:fillRect/>
-                    </a:stretch>
-                  </pic:blipFill>
-                  <pic:spPr>
-                    <a:xfrm>
-                      <a:off x="0" y="0"/>
-                      <a:ext cx="4157068" cy="4474848"/>
-                    </a:xfrm>
-                    <a:prstGeom prst="rect">
-                      <a:avLst/>
-                    </a:prstGeom>
-                  </pic:spPr>
-                </pic:pic>
-              </a:graphicData>
-            </a:graphic>
-          </wp:inline>
-        </w:drawing>
-      </w:r>
-    </w:p>
-    <w:p>
-      <w:pPr>
-        <w:tabs>
-          <w:tab w:val="left" w:pos="6900"/>
-        </w:tabs>
-      </w:pPr>
-      <w:r>
-        <w:t>For reuse, create a function initialized with this reader like this.</w:t>
-      </w:r>
-      <w:r>
-        <w:tab/>
-      </w:r>
-    </w:p>
-    <w:p>
-      <w:pPr>
-        <w:tabs>
-          <w:tab w:val="left" w:pos="6900"/>
-        </w:tabs>
-        <w:jc w:val="center"/>
-      </w:pPr>
-      <w:r>
-        <w:drawing>
-          <wp:inline distT="0" distB="0" distL="0" distR="0" wp14:anchorId="30503A1F" wp14:editId="1DE44E09">
-            <wp:extent cx="3543300" cy="2684103"/>
-            <wp:effectExtent l="0" t="0" r="0" b="2540"/>
-            <wp:docPr id="37" name="Picture 37"/>
             <wp:cNvGraphicFramePr>
               <a:graphicFrameLocks xmlns:a="http://schemas.openxmlformats.org/drawingml/2006/main" noChangeAspect="1"/>
             </wp:cNvGraphicFramePr>
@@ -4144,7 +3339,7 @@
                   <pic:spPr>
                     <a:xfrm>
                       <a:off x="0" y="0"/>
-                      <a:ext cx="3547661" cy="2687407"/>
+                      <a:ext cx="4157068" cy="4474848"/>
                     </a:xfrm>
                     <a:prstGeom prst="rect">
                       <a:avLst/>
@@ -4164,8 +3359,10 @@
         </w:tabs>
       </w:pPr>
       <w:r>
-        <w:lastRenderedPageBreak/>
-        <w:t>We have switch case statement as same in c.</w:t>
+        <w:t>For reuse, create a function initialized with this reader like this.</w:t>
+      </w:r>
+      <w:r>
+        <w:tab/>
       </w:r>
     </w:p>
     <w:p>
@@ -4177,10 +3374,10 @@
       </w:pPr>
       <w:r>
         <w:drawing>
-          <wp:inline distT="0" distB="0" distL="0" distR="0" wp14:anchorId="03FF56C2" wp14:editId="75B009CB">
-            <wp:extent cx="3353091" cy="1379340"/>
-            <wp:effectExtent l="0" t="0" r="0" b="0"/>
-            <wp:docPr id="38" name="Picture 38"/>
+          <wp:inline distT="0" distB="0" distL="0" distR="0" wp14:anchorId="30503A1F" wp14:editId="1DE44E09">
+            <wp:extent cx="3543300" cy="2684103"/>
+            <wp:effectExtent l="0" t="0" r="0" b="2540"/>
+            <wp:docPr id="37" name="Picture 37"/>
             <wp:cNvGraphicFramePr>
               <a:graphicFrameLocks xmlns:a="http://schemas.openxmlformats.org/drawingml/2006/main" noChangeAspect="1"/>
             </wp:cNvGraphicFramePr>
@@ -4200,7 +3397,7 @@
                   <pic:spPr>
                     <a:xfrm>
                       <a:off x="0" y="0"/>
-                      <a:ext cx="3353091" cy="1379340"/>
+                      <a:ext cx="3547661" cy="2687407"/>
                     </a:xfrm>
                     <a:prstGeom prst="rect">
                       <a:avLst/>
@@ -4218,14 +3415,25 @@
         <w:tabs>
           <w:tab w:val="left" w:pos="6900"/>
         </w:tabs>
+      </w:pPr>
+      <w:r>
+        <w:lastRenderedPageBreak/>
+        <w:t>We have switch case statement as same in c.</w:t>
+      </w:r>
+    </w:p>
+    <w:p>
+      <w:pPr>
+        <w:tabs>
+          <w:tab w:val="left" w:pos="6900"/>
+        </w:tabs>
         <w:jc w:val="center"/>
       </w:pPr>
       <w:r>
         <w:drawing>
-          <wp:inline distT="0" distB="0" distL="0" distR="0" wp14:anchorId="4F8646F4" wp14:editId="2E2F4AF8">
-            <wp:extent cx="4015740" cy="5804263"/>
-            <wp:effectExtent l="0" t="0" r="3810" b="6350"/>
-            <wp:docPr id="39" name="Picture 39"/>
+          <wp:inline distT="0" distB="0" distL="0" distR="0" wp14:anchorId="03FF56C2" wp14:editId="75B009CB">
+            <wp:extent cx="3353091" cy="1379340"/>
+            <wp:effectExtent l="0" t="0" r="0" b="0"/>
+            <wp:docPr id="38" name="Picture 38"/>
             <wp:cNvGraphicFramePr>
               <a:graphicFrameLocks xmlns:a="http://schemas.openxmlformats.org/drawingml/2006/main" noChangeAspect="1"/>
             </wp:cNvGraphicFramePr>
@@ -4245,7 +3453,7 @@
                   <pic:spPr>
                     <a:xfrm>
                       <a:off x="0" y="0"/>
-                      <a:ext cx="4018502" cy="5808255"/>
+                      <a:ext cx="3353091" cy="1379340"/>
                     </a:xfrm>
                     <a:prstGeom prst="rect">
                       <a:avLst/>
@@ -4263,415 +3471,14 @@
         <w:tabs>
           <w:tab w:val="left" w:pos="6900"/>
         </w:tabs>
-      </w:pPr>
-      <w:r>
-        <w:t xml:space="preserve"> Parsing floats, we use </w:t>
-      </w:r>
-      <w:proofErr w:type="spellStart"/>
-      <w:proofErr w:type="gramStart"/>
-      <w:r>
-        <w:t>strconv.ParseFloat</w:t>
-      </w:r>
-      <w:proofErr w:type="spellEnd"/>
-      <w:proofErr w:type="gramEnd"/>
-      <w:r>
-        <w:t>(var, 64)</w:t>
-      </w:r>
-      <w:r>
-        <w:t>.</w:t>
-      </w:r>
-    </w:p>
-    <w:p>
-      <w:pPr>
-        <w:tabs>
-          <w:tab w:val="left" w:pos="6900"/>
-        </w:tabs>
-      </w:pPr>
-      <w:r>
-        <w:rPr>
-          <w:rStyle w:val="Emphasis"/>
-        </w:rPr>
-        <w:lastRenderedPageBreak/>
-        <w:t>nil</w:t>
-      </w:r>
-      <w:r>
-        <w:t>: Nil is NULL.</w:t>
-      </w:r>
-    </w:p>
-    <w:p>
-      <w:pPr>
-        <w:pStyle w:val="Heading1-PageBreak"/>
-      </w:pPr>
-      <w:r>
-        <w:lastRenderedPageBreak/>
-        <w:t>Working with Files in Go</w:t>
-      </w:r>
-    </w:p>
-    <w:p>
-      <w:pPr>
-        <w:tabs>
-          <w:tab w:val="left" w:pos="6900"/>
-        </w:tabs>
-      </w:pPr>
-      <w:r>
-        <w:t>To save a file</w:t>
-      </w:r>
-      <w:r>
-        <w:br/>
-        <w:t>Convert the data into the byte format.</w:t>
-      </w:r>
-    </w:p>
-    <w:p>
-      <w:pPr>
-        <w:shd w:val="clear" w:color="auto" w:fill="FFFFFF"/>
-        <w:spacing w:before="0" w:line="285" w:lineRule="atLeast"/>
-        <w:ind w:firstLine="720"/>
-        <w:rPr>
-          <w:rFonts w:ascii="Consolas" w:eastAsia="Times New Roman" w:hAnsi="Consolas" w:cs="Times New Roman"/>
-          <w:color w:val="000000"/>
-          <w:sz w:val="21"/>
-          <w:szCs w:val="21"/>
-          <w:lang w:val="en-IN" w:eastAsia="en-IN"/>
-        </w:rPr>
-      </w:pPr>
-      <w:proofErr w:type="gramStart"/>
-      <w:r>
-        <w:rPr>
-          <w:rFonts w:ascii="Consolas" w:eastAsia="Times New Roman" w:hAnsi="Consolas" w:cs="Times New Roman"/>
-          <w:color w:val="000000"/>
-          <w:sz w:val="21"/>
-          <w:szCs w:val="21"/>
-          <w:lang w:val="en-IN" w:eastAsia="en-IN"/>
-        </w:rPr>
-        <w:t>data :</w:t>
-      </w:r>
-      <w:proofErr w:type="gramEnd"/>
-      <w:r>
-        <w:rPr>
-          <w:rFonts w:ascii="Consolas" w:eastAsia="Times New Roman" w:hAnsi="Consolas" w:cs="Times New Roman"/>
-          <w:color w:val="000000"/>
-          <w:sz w:val="21"/>
-          <w:szCs w:val="21"/>
-          <w:lang w:val="en-IN" w:eastAsia="en-IN"/>
-        </w:rPr>
-        <w:t>= []</w:t>
-      </w:r>
-      <w:r>
-        <w:rPr>
-          <w:rFonts w:ascii="Consolas" w:eastAsia="Times New Roman" w:hAnsi="Consolas" w:cs="Times New Roman"/>
-          <w:color w:val="0000FF"/>
-          <w:sz w:val="21"/>
-          <w:szCs w:val="21"/>
-          <w:lang w:val="en-IN" w:eastAsia="en-IN"/>
-        </w:rPr>
-        <w:t>byte</w:t>
-      </w:r>
-      <w:r>
-        <w:rPr>
-          <w:rFonts w:ascii="Consolas" w:eastAsia="Times New Roman" w:hAnsi="Consolas" w:cs="Times New Roman"/>
-          <w:color w:val="000000"/>
-          <w:sz w:val="21"/>
-          <w:szCs w:val="21"/>
-          <w:lang w:val="en-IN" w:eastAsia="en-IN"/>
-        </w:rPr>
-        <w:t>(</w:t>
-      </w:r>
-      <w:proofErr w:type="spellStart"/>
-      <w:r>
-        <w:rPr>
-          <w:rFonts w:ascii="Consolas" w:eastAsia="Times New Roman" w:hAnsi="Consolas" w:cs="Times New Roman"/>
-          <w:color w:val="000000"/>
-          <w:sz w:val="21"/>
-          <w:szCs w:val="21"/>
-          <w:lang w:val="en-IN" w:eastAsia="en-IN"/>
-        </w:rPr>
-        <w:t>b.format</w:t>
-      </w:r>
-      <w:proofErr w:type="spellEnd"/>
-      <w:r>
-        <w:rPr>
-          <w:rFonts w:ascii="Consolas" w:eastAsia="Times New Roman" w:hAnsi="Consolas" w:cs="Times New Roman"/>
-          <w:color w:val="000000"/>
-          <w:sz w:val="21"/>
-          <w:szCs w:val="21"/>
-          <w:lang w:val="en-IN" w:eastAsia="en-IN"/>
-        </w:rPr>
-        <w:t>())</w:t>
-      </w:r>
-    </w:p>
-    <w:p>
-      <w:pPr>
-        <w:tabs>
-          <w:tab w:val="left" w:pos="6900"/>
-        </w:tabs>
-      </w:pPr>
-      <w:r>
-        <w:t xml:space="preserve">Write it to a file. </w:t>
-      </w:r>
-    </w:p>
-    <w:p>
-      <w:pPr>
-        <w:shd w:val="clear" w:color="auto" w:fill="FFFFFF"/>
-        <w:spacing w:before="0" w:line="285" w:lineRule="atLeast"/>
-        <w:ind w:firstLine="720"/>
-        <w:rPr>
-          <w:rFonts w:ascii="Consolas" w:eastAsia="Times New Roman" w:hAnsi="Consolas" w:cs="Times New Roman"/>
-          <w:color w:val="000000"/>
-          <w:sz w:val="21"/>
-          <w:szCs w:val="21"/>
-          <w:lang w:val="en-IN" w:eastAsia="en-IN"/>
-        </w:rPr>
-      </w:pPr>
-      <w:proofErr w:type="spellStart"/>
-      <w:proofErr w:type="gramStart"/>
-      <w:r>
-        <w:rPr>
-          <w:rFonts w:ascii="Consolas" w:eastAsia="Times New Roman" w:hAnsi="Consolas" w:cs="Times New Roman"/>
-          <w:color w:val="000000"/>
-          <w:sz w:val="21"/>
-          <w:szCs w:val="21"/>
-          <w:lang w:val="en-IN" w:eastAsia="en-IN"/>
-        </w:rPr>
-        <w:t>os.WriteFile</w:t>
-      </w:r>
-      <w:proofErr w:type="spellEnd"/>
-      <w:proofErr w:type="gramEnd"/>
-      <w:r>
-        <w:rPr>
-          <w:rFonts w:ascii="Consolas" w:eastAsia="Times New Roman" w:hAnsi="Consolas" w:cs="Times New Roman"/>
-          <w:color w:val="000000"/>
-          <w:sz w:val="21"/>
-          <w:szCs w:val="21"/>
-          <w:lang w:val="en-IN" w:eastAsia="en-IN"/>
-        </w:rPr>
-        <w:t>(</w:t>
-      </w:r>
-      <w:r>
-        <w:rPr>
-          <w:rFonts w:ascii="Consolas" w:eastAsia="Times New Roman" w:hAnsi="Consolas" w:cs="Times New Roman"/>
-          <w:color w:val="A31515"/>
-          <w:sz w:val="21"/>
-          <w:szCs w:val="21"/>
-          <w:lang w:val="en-IN" w:eastAsia="en-IN"/>
-        </w:rPr>
-        <w:t>"bills/"</w:t>
-      </w:r>
-      <w:r>
-        <w:rPr>
-          <w:rFonts w:ascii="Consolas" w:eastAsia="Times New Roman" w:hAnsi="Consolas" w:cs="Times New Roman"/>
-          <w:color w:val="000000"/>
-          <w:sz w:val="21"/>
-          <w:szCs w:val="21"/>
-          <w:lang w:val="en-IN" w:eastAsia="en-IN"/>
-        </w:rPr>
-        <w:t>+b.name+</w:t>
-      </w:r>
-      <w:r>
-        <w:rPr>
-          <w:rFonts w:ascii="Consolas" w:eastAsia="Times New Roman" w:hAnsi="Consolas" w:cs="Times New Roman"/>
-          <w:color w:val="A31515"/>
-          <w:sz w:val="21"/>
-          <w:szCs w:val="21"/>
-          <w:lang w:val="en-IN" w:eastAsia="en-IN"/>
-        </w:rPr>
-        <w:t>".txt"</w:t>
-      </w:r>
-      <w:r>
-        <w:rPr>
-          <w:rFonts w:ascii="Consolas" w:eastAsia="Times New Roman" w:hAnsi="Consolas" w:cs="Times New Roman"/>
-          <w:color w:val="000000"/>
-          <w:sz w:val="21"/>
-          <w:szCs w:val="21"/>
-          <w:lang w:val="en-IN" w:eastAsia="en-IN"/>
-        </w:rPr>
-        <w:t xml:space="preserve">, data, </w:t>
-      </w:r>
-      <w:r>
-        <w:rPr>
-          <w:rFonts w:ascii="Consolas" w:eastAsia="Times New Roman" w:hAnsi="Consolas" w:cs="Times New Roman"/>
-          <w:color w:val="098658"/>
-          <w:sz w:val="21"/>
-          <w:szCs w:val="21"/>
-          <w:lang w:val="en-IN" w:eastAsia="en-IN"/>
-        </w:rPr>
-        <w:t>0644</w:t>
-      </w:r>
-      <w:r>
-        <w:rPr>
-          <w:rFonts w:ascii="Consolas" w:eastAsia="Times New Roman" w:hAnsi="Consolas" w:cs="Times New Roman"/>
-          <w:color w:val="000000"/>
-          <w:sz w:val="21"/>
-          <w:szCs w:val="21"/>
-          <w:lang w:val="en-IN" w:eastAsia="en-IN"/>
-        </w:rPr>
-        <w:t>)</w:t>
-      </w:r>
-    </w:p>
-    <w:p>
-      <w:pPr>
-        <w:tabs>
-          <w:tab w:val="left" w:pos="6900"/>
-        </w:tabs>
-      </w:pPr>
-      <w:r>
-        <w:t xml:space="preserve">Here </w:t>
-      </w:r>
-      <w:proofErr w:type="spellStart"/>
-      <w:r>
-        <w:t>WriteFile</w:t>
-      </w:r>
-      <w:proofErr w:type="spellEnd"/>
-      <w:r>
-        <w:t xml:space="preserve"> is used to Write the file. The 1</w:t>
-      </w:r>
-      <w:r>
-        <w:rPr>
-          <w:vertAlign w:val="superscript"/>
-        </w:rPr>
-        <w:t>st</w:t>
-      </w:r>
-      <w:r>
-        <w:t xml:space="preserve"> part is the name of the file to be working with, data is the data to be written and 0644 is the permission level of the file. </w:t>
-      </w:r>
-    </w:p>
-    <w:p>
-      <w:pPr>
-        <w:tabs>
-          <w:tab w:val="left" w:pos="6900"/>
-        </w:tabs>
-      </w:pPr>
-    </w:p>
-    <w:p>
-      <w:pPr>
-        <w:tabs>
-          <w:tab w:val="left" w:pos="6900"/>
-        </w:tabs>
-      </w:pPr>
-      <w:r>
-        <w:t>Panic can be used to stop the flow of the program.</w:t>
-      </w:r>
-    </w:p>
-    <w:p>
-      <w:pPr>
-        <w:tabs>
-          <w:tab w:val="left" w:pos="6900"/>
-        </w:tabs>
-      </w:pPr>
-      <w:r>
-        <w:t xml:space="preserve">If folder is not there, the errors will be there. </w:t>
-      </w:r>
-    </w:p>
-    <w:p>
-      <w:pPr>
-        <w:shd w:val="clear" w:color="auto" w:fill="FFFFFF"/>
-        <w:spacing w:line="300" w:lineRule="atLeast"/>
-        <w:rPr>
-          <w:rFonts w:ascii="Consolas" w:eastAsia="Times New Roman" w:hAnsi="Consolas" w:cs="Times New Roman"/>
-          <w:color w:val="000000"/>
-          <w:sz w:val="21"/>
-          <w:szCs w:val="21"/>
-          <w:lang w:val="en-IN" w:eastAsia="en-IN"/>
-        </w:rPr>
-      </w:pPr>
-      <w:r>
-        <w:t xml:space="preserve">Or else </w:t>
-      </w:r>
-      <w:proofErr w:type="gramStart"/>
-      <w:r>
-        <w:t>use :</w:t>
-      </w:r>
-      <w:proofErr w:type="gramEnd"/>
-      <w:r>
-        <w:t xml:space="preserve"> </w:t>
-      </w:r>
-      <w:proofErr w:type="spellStart"/>
-      <w:r>
-        <w:rPr>
-          <w:rFonts w:ascii="Consolas" w:eastAsia="Times New Roman" w:hAnsi="Consolas" w:cs="Times New Roman"/>
-          <w:color w:val="000000"/>
-          <w:sz w:val="21"/>
-          <w:szCs w:val="21"/>
-          <w:lang w:val="en-IN" w:eastAsia="en-IN"/>
-        </w:rPr>
-        <w:t>os.MkdirAll</w:t>
-      </w:r>
-      <w:proofErr w:type="spellEnd"/>
-      <w:r>
-        <w:rPr>
-          <w:rFonts w:ascii="Consolas" w:eastAsia="Times New Roman" w:hAnsi="Consolas" w:cs="Times New Roman"/>
-          <w:color w:val="000000"/>
-          <w:sz w:val="21"/>
-          <w:szCs w:val="21"/>
-          <w:lang w:val="en-IN" w:eastAsia="en-IN"/>
-        </w:rPr>
-        <w:t>(</w:t>
-      </w:r>
-      <w:proofErr w:type="spellStart"/>
-      <w:r>
-        <w:rPr>
-          <w:rFonts w:ascii="Consolas" w:eastAsia="Times New Roman" w:hAnsi="Consolas" w:cs="Times New Roman"/>
-          <w:color w:val="000000"/>
-          <w:sz w:val="21"/>
-          <w:szCs w:val="21"/>
-          <w:lang w:val="en-IN" w:eastAsia="en-IN"/>
-        </w:rPr>
-        <w:t>dir</w:t>
-      </w:r>
-      <w:proofErr w:type="spellEnd"/>
-      <w:r>
-        <w:rPr>
-          <w:rFonts w:ascii="Consolas" w:eastAsia="Times New Roman" w:hAnsi="Consolas" w:cs="Times New Roman"/>
-          <w:color w:val="000000"/>
-          <w:sz w:val="21"/>
-          <w:szCs w:val="21"/>
-          <w:lang w:val="en-IN" w:eastAsia="en-IN"/>
-        </w:rPr>
-        <w:t xml:space="preserve">, </w:t>
-      </w:r>
-      <w:r>
-        <w:rPr>
-          <w:rFonts w:ascii="Consolas" w:eastAsia="Times New Roman" w:hAnsi="Consolas" w:cs="Times New Roman"/>
-          <w:color w:val="098658"/>
-          <w:sz w:val="21"/>
-          <w:szCs w:val="21"/>
-          <w:lang w:val="en-IN" w:eastAsia="en-IN"/>
-        </w:rPr>
-        <w:t>0755</w:t>
-      </w:r>
-      <w:r>
-        <w:rPr>
-          <w:rFonts w:ascii="Consolas" w:eastAsia="Times New Roman" w:hAnsi="Consolas" w:cs="Times New Roman"/>
-          <w:color w:val="000000"/>
-          <w:sz w:val="21"/>
-          <w:szCs w:val="21"/>
-          <w:lang w:val="en-IN" w:eastAsia="en-IN"/>
-        </w:rPr>
-        <w:t>)</w:t>
-      </w:r>
-      <w:r>
-        <w:rPr>
-          <w:rFonts w:ascii="Consolas" w:eastAsia="Times New Roman" w:hAnsi="Consolas" w:cs="Times New Roman"/>
-          <w:color w:val="000000"/>
-          <w:sz w:val="21"/>
-          <w:szCs w:val="21"/>
-          <w:lang w:val="en-IN" w:eastAsia="en-IN"/>
-        </w:rPr>
-        <w:t xml:space="preserve"> to create the directory</w:t>
-      </w:r>
-    </w:p>
-    <w:p>
-      <w:pPr>
-        <w:tabs>
-          <w:tab w:val="left" w:pos="6900"/>
-        </w:tabs>
         <w:jc w:val="center"/>
       </w:pPr>
       <w:r>
         <w:drawing>
-          <wp:inline distT="0" distB="0" distL="0" distR="0" wp14:anchorId="16DB1566" wp14:editId="7321B738">
-            <wp:extent cx="4686300" cy="4532441"/>
-            <wp:effectExtent l="0" t="0" r="0" b="1905"/>
-            <wp:docPr id="40" name="Picture 40"/>
+          <wp:inline distT="0" distB="0" distL="0" distR="0" wp14:anchorId="4F8646F4" wp14:editId="2E2F4AF8">
+            <wp:extent cx="4015740" cy="5804263"/>
+            <wp:effectExtent l="0" t="0" r="3810" b="6350"/>
+            <wp:docPr id="39" name="Picture 39"/>
             <wp:cNvGraphicFramePr>
               <a:graphicFrameLocks xmlns:a="http://schemas.openxmlformats.org/drawingml/2006/main" noChangeAspect="1"/>
             </wp:cNvGraphicFramePr>
@@ -4691,7 +3498,7 @@
                   <pic:spPr>
                     <a:xfrm>
                       <a:off x="0" y="0"/>
-                      <a:ext cx="4689726" cy="4535754"/>
+                      <a:ext cx="4018502" cy="5808255"/>
                     </a:xfrm>
                     <a:prstGeom prst="rect">
                       <a:avLst/>
@@ -4706,8 +3513,65 @@
     </w:p>
     <w:p>
       <w:pPr>
+        <w:tabs>
+          <w:tab w:val="left" w:pos="6900"/>
+        </w:tabs>
+      </w:pPr>
+      <w:r>
+        <w:t xml:space="preserve"> Parsing floats, we use strconv.ParseFloat</w:t>
+      </w:r>
+      <w:r>
+        <w:t>(var, 64)</w:t>
+      </w:r>
+      <w:r>
+        <w:t>.</w:t>
+      </w:r>
+    </w:p>
+    <w:p>
+      <w:pPr>
+        <w:tabs>
+          <w:tab w:val="left" w:pos="6900"/>
+        </w:tabs>
+      </w:pPr>
+      <w:r>
+        <w:rPr>
+          <w:rStyle w:val="Emphasis"/>
+        </w:rPr>
+        <w:lastRenderedPageBreak/>
+        <w:t>nil</w:t>
+      </w:r>
+      <w:r>
+        <w:t>: Nil is NULL.</w:t>
+      </w:r>
+    </w:p>
+    <w:p>
+      <w:pPr>
+        <w:pStyle w:val="Heading1-PageBreak"/>
+      </w:pPr>
+      <w:r>
+        <w:lastRenderedPageBreak/>
+        <w:t>Working with Files in Go</w:t>
+      </w:r>
+    </w:p>
+    <w:p>
+      <w:pPr>
+        <w:tabs>
+          <w:tab w:val="left" w:pos="6900"/>
+        </w:tabs>
+      </w:pPr>
+      <w:r>
+        <w:t>To save a file</w:t>
+      </w:r>
+      <w:r>
+        <w:br/>
+        <w:t>Convert the data into the byte format.</w:t>
+      </w:r>
+    </w:p>
+    <w:p>
+      <w:pPr>
         <w:shd w:val="clear" w:color="auto" w:fill="FFFFFF"/>
-        <w:spacing w:line="285" w:lineRule="atLeast"/>
+        <w:spacing w:before="0" w:line="285" w:lineRule="atLeast"/>
+        <w:ind w:firstLine="720"/>
         <w:rPr>
           <w:rFonts w:ascii="Consolas" w:eastAsia="Times New Roman" w:hAnsi="Consolas" w:cs="Times New Roman"/>
           <w:color w:val="000000"/>
@@ -4717,12 +3581,6 @@
         </w:rPr>
       </w:pPr>
       <w:r>
-        <w:lastRenderedPageBreak/>
-        <w:t xml:space="preserve">To read back the bill saved. </w:t>
-      </w:r>
-      <w:proofErr w:type="spellStart"/>
-      <w:proofErr w:type="gramStart"/>
-      <w:r>
         <w:rPr>
           <w:rFonts w:ascii="Consolas" w:eastAsia="Times New Roman" w:hAnsi="Consolas" w:cs="Times New Roman"/>
           <w:color w:val="000000"/>
@@ -4730,10 +3588,18 @@
           <w:szCs w:val="21"/>
           <w:lang w:val="en-IN" w:eastAsia="en-IN"/>
         </w:rPr>
-        <w:t>os.ReadFile</w:t>
-      </w:r>
-      <w:proofErr w:type="spellEnd"/>
-      <w:proofErr w:type="gramEnd"/>
+        <w:t>data := []</w:t>
+      </w:r>
+      <w:r>
+        <w:rPr>
+          <w:rFonts w:ascii="Consolas" w:eastAsia="Times New Roman" w:hAnsi="Consolas" w:cs="Times New Roman"/>
+          <w:color w:val="0000FF"/>
+          <w:sz w:val="21"/>
+          <w:szCs w:val="21"/>
+          <w:lang w:val="en-IN" w:eastAsia="en-IN"/>
+        </w:rPr>
+        <w:t>byte</w:t>
+      </w:r>
       <w:r>
         <w:rPr>
           <w:rFonts w:ascii="Consolas" w:eastAsia="Times New Roman" w:hAnsi="Consolas" w:cs="Times New Roman"/>
@@ -4742,7 +3608,41 @@
           <w:szCs w:val="21"/>
           <w:lang w:val="en-IN" w:eastAsia="en-IN"/>
         </w:rPr>
-        <w:t>(</w:t>
+        <w:t>(b.format())</w:t>
+      </w:r>
+    </w:p>
+    <w:p>
+      <w:pPr>
+        <w:tabs>
+          <w:tab w:val="left" w:pos="6900"/>
+        </w:tabs>
+      </w:pPr>
+      <w:r>
+        <w:t xml:space="preserve">Write it to a file. </w:t>
+      </w:r>
+    </w:p>
+    <w:p>
+      <w:pPr>
+        <w:shd w:val="clear" w:color="auto" w:fill="FFFFFF"/>
+        <w:spacing w:before="0" w:line="285" w:lineRule="atLeast"/>
+        <w:ind w:firstLine="720"/>
+        <w:rPr>
+          <w:rFonts w:ascii="Consolas" w:eastAsia="Times New Roman" w:hAnsi="Consolas" w:cs="Times New Roman"/>
+          <w:color w:val="000000"/>
+          <w:sz w:val="21"/>
+          <w:szCs w:val="21"/>
+          <w:lang w:val="en-IN" w:eastAsia="en-IN"/>
+        </w:rPr>
+      </w:pPr>
+      <w:r>
+        <w:rPr>
+          <w:rFonts w:ascii="Consolas" w:eastAsia="Times New Roman" w:hAnsi="Consolas" w:cs="Times New Roman"/>
+          <w:color w:val="000000"/>
+          <w:sz w:val="21"/>
+          <w:szCs w:val="21"/>
+          <w:lang w:val="en-IN" w:eastAsia="en-IN"/>
+        </w:rPr>
+        <w:t>os.WriteFile(</w:t>
       </w:r>
       <w:r>
         <w:rPr>
@@ -4762,29 +3662,7 @@
           <w:szCs w:val="21"/>
           <w:lang w:val="en-IN" w:eastAsia="en-IN"/>
         </w:rPr>
-        <w:t xml:space="preserve"> + </w:t>
-      </w:r>
-      <w:proofErr w:type="spellStart"/>
-      <w:r>
-        <w:rPr>
-          <w:rFonts w:ascii="Consolas" w:eastAsia="Times New Roman" w:hAnsi="Consolas" w:cs="Times New Roman"/>
-          <w:color w:val="000000"/>
-          <w:sz w:val="21"/>
-          <w:szCs w:val="21"/>
-          <w:lang w:val="en-IN" w:eastAsia="en-IN"/>
-        </w:rPr>
-        <w:t>strconv.Itoa</w:t>
-      </w:r>
-      <w:proofErr w:type="spellEnd"/>
-      <w:r>
-        <w:rPr>
-          <w:rFonts w:ascii="Consolas" w:eastAsia="Times New Roman" w:hAnsi="Consolas" w:cs="Times New Roman"/>
-          <w:color w:val="000000"/>
-          <w:sz w:val="21"/>
-          <w:szCs w:val="21"/>
-          <w:lang w:val="en-IN" w:eastAsia="en-IN"/>
-        </w:rPr>
-        <w:t xml:space="preserve">(id) + </w:t>
+        <w:t>+b.name+</w:t>
       </w:r>
       <w:r>
         <w:rPr>
@@ -4804,136 +3682,17 @@
           <w:szCs w:val="21"/>
           <w:lang w:val="en-IN" w:eastAsia="en-IN"/>
         </w:rPr>
-        <w:t>)</w:t>
-      </w:r>
-    </w:p>
-    <w:p>
-      <w:pPr>
-        <w:shd w:val="clear" w:color="auto" w:fill="FFFFFF"/>
-        <w:spacing w:line="285" w:lineRule="atLeast"/>
+        <w:t xml:space="preserve">, data, </w:t>
+      </w:r>
+      <w:r>
         <w:rPr>
           <w:rFonts w:ascii="Consolas" w:eastAsia="Times New Roman" w:hAnsi="Consolas" w:cs="Times New Roman"/>
-          <w:color w:val="000000"/>
+          <w:color w:val="098658"/>
           <w:sz w:val="21"/>
           <w:szCs w:val="21"/>
           <w:lang w:val="en-IN" w:eastAsia="en-IN"/>
         </w:rPr>
-      </w:pPr>
-      <w:r>
-        <w:rPr>
-          <w:rFonts w:ascii="Consolas" w:eastAsia="Times New Roman" w:hAnsi="Consolas" w:cs="Times New Roman"/>
-          <w:color w:val="000000"/>
-          <w:sz w:val="21"/>
-          <w:szCs w:val="21"/>
-          <w:lang w:val="en-IN" w:eastAsia="en-IN"/>
-        </w:rPr>
-        <w:t xml:space="preserve">While writing </w:t>
-      </w:r>
-      <w:proofErr w:type="spellStart"/>
-      <w:r>
-        <w:rPr>
-          <w:rFonts w:ascii="Consolas" w:eastAsia="Times New Roman" w:hAnsi="Consolas" w:cs="Times New Roman"/>
-          <w:color w:val="000000"/>
-          <w:sz w:val="21"/>
-          <w:szCs w:val="21"/>
-          <w:lang w:val="en-IN" w:eastAsia="en-IN"/>
-        </w:rPr>
-        <w:t>json</w:t>
-      </w:r>
-      <w:proofErr w:type="spellEnd"/>
-      <w:r>
-        <w:rPr>
-          <w:rFonts w:ascii="Consolas" w:eastAsia="Times New Roman" w:hAnsi="Consolas" w:cs="Times New Roman"/>
-          <w:color w:val="000000"/>
-          <w:sz w:val="21"/>
-          <w:szCs w:val="21"/>
-          <w:lang w:val="en-IN" w:eastAsia="en-IN"/>
-        </w:rPr>
-        <w:t xml:space="preserve"> files: </w:t>
-      </w:r>
-      <w:r>
-        <w:rPr>
-          <w:rFonts w:ascii="Consolas" w:eastAsia="Times New Roman" w:hAnsi="Consolas" w:cs="Times New Roman"/>
-          <w:color w:val="000000"/>
-          <w:sz w:val="21"/>
-          <w:szCs w:val="21"/>
-          <w:lang w:val="en-IN" w:eastAsia="en-IN"/>
-        </w:rPr>
-        <w:t xml:space="preserve">data, </w:t>
-      </w:r>
-      <w:proofErr w:type="gramStart"/>
-      <w:r>
-        <w:rPr>
-          <w:rFonts w:ascii="Consolas" w:eastAsia="Times New Roman" w:hAnsi="Consolas" w:cs="Times New Roman"/>
-          <w:color w:val="000000"/>
-          <w:sz w:val="21"/>
-          <w:szCs w:val="21"/>
-          <w:lang w:val="en-IN" w:eastAsia="en-IN"/>
-        </w:rPr>
-        <w:t>err :</w:t>
-      </w:r>
-      <w:proofErr w:type="gramEnd"/>
-      <w:r>
-        <w:rPr>
-          <w:rFonts w:ascii="Consolas" w:eastAsia="Times New Roman" w:hAnsi="Consolas" w:cs="Times New Roman"/>
-          <w:color w:val="000000"/>
-          <w:sz w:val="21"/>
-          <w:szCs w:val="21"/>
-          <w:lang w:val="en-IN" w:eastAsia="en-IN"/>
-        </w:rPr>
-        <w:t xml:space="preserve">= </w:t>
-      </w:r>
-      <w:proofErr w:type="spellStart"/>
-      <w:r>
-        <w:rPr>
-          <w:rFonts w:ascii="Consolas" w:eastAsia="Times New Roman" w:hAnsi="Consolas" w:cs="Times New Roman"/>
-          <w:color w:val="000000"/>
-          <w:sz w:val="21"/>
-          <w:szCs w:val="21"/>
-          <w:lang w:val="en-IN" w:eastAsia="en-IN"/>
-        </w:rPr>
-        <w:t>json.MarshalIndent</w:t>
-      </w:r>
-      <w:proofErr w:type="spellEnd"/>
-      <w:r>
-        <w:rPr>
-          <w:rFonts w:ascii="Consolas" w:eastAsia="Times New Roman" w:hAnsi="Consolas" w:cs="Times New Roman"/>
-          <w:color w:val="000000"/>
-          <w:sz w:val="21"/>
-          <w:szCs w:val="21"/>
-          <w:lang w:val="en-IN" w:eastAsia="en-IN"/>
-        </w:rPr>
-        <w:t xml:space="preserve">(b, </w:t>
-      </w:r>
-      <w:r>
-        <w:rPr>
-          <w:rFonts w:ascii="Consolas" w:eastAsia="Times New Roman" w:hAnsi="Consolas" w:cs="Times New Roman"/>
-          <w:color w:val="A31515"/>
-          <w:sz w:val="21"/>
-          <w:szCs w:val="21"/>
-          <w:lang w:val="en-IN" w:eastAsia="en-IN"/>
-        </w:rPr>
-        <w:t>""</w:t>
-      </w:r>
-      <w:r>
-        <w:rPr>
-          <w:rFonts w:ascii="Consolas" w:eastAsia="Times New Roman" w:hAnsi="Consolas" w:cs="Times New Roman"/>
-          <w:color w:val="000000"/>
-          <w:sz w:val="21"/>
-          <w:szCs w:val="21"/>
-          <w:lang w:val="en-IN" w:eastAsia="en-IN"/>
-        </w:rPr>
-        <w:t xml:space="preserve">, </w:t>
-      </w:r>
-      <w:r>
-        <w:rPr>
-          <w:rFonts w:ascii="Consolas" w:eastAsia="Times New Roman" w:hAnsi="Consolas" w:cs="Times New Roman"/>
-          <w:color w:val="A31515"/>
-          <w:sz w:val="21"/>
-          <w:szCs w:val="21"/>
-          <w:lang w:val="en-IN" w:eastAsia="en-IN"/>
-        </w:rPr>
-        <w:t>"  "</w:t>
+        <w:t>0644</w:t>
       </w:r>
       <w:r>
         <w:rPr>
@@ -4953,29 +3712,99 @@
         </w:tabs>
       </w:pPr>
       <w:r>
-        <w:t>Encoding/</w:t>
-      </w:r>
-      <w:proofErr w:type="spellStart"/>
-      <w:r>
-        <w:t>json.UnMarshal</w:t>
-      </w:r>
-      <w:proofErr w:type="spellEnd"/>
-      <w:r>
-        <w:t xml:space="preserve">: </w:t>
-      </w:r>
-      <w:proofErr w:type="spellStart"/>
-      <w:r>
-        <w:t>Unmarshal</w:t>
-      </w:r>
-      <w:proofErr w:type="spellEnd"/>
-      <w:r>
-        <w:t xml:space="preserve"> parses the JSON-encoded data and stores the result in the value pointed to by v</w:t>
-      </w:r>
-      <w:r>
-        <w:t>.</w:t>
-      </w:r>
-      <w:r>
-        <w:t xml:space="preserve"> This helps in reading the file and using it to save the values for later use.</w:t>
+        <w:t>Here WriteFile is used to Write the file. The 1</w:t>
+      </w:r>
+      <w:r>
+        <w:rPr>
+          <w:vertAlign w:val="superscript"/>
+        </w:rPr>
+        <w:t>st</w:t>
+      </w:r>
+      <w:r>
+        <w:t xml:space="preserve"> part is the name of the file to be working with, data is the data to be written and 0644 is the permission level of the file. </w:t>
+      </w:r>
+    </w:p>
+    <w:p>
+      <w:pPr>
+        <w:tabs>
+          <w:tab w:val="left" w:pos="6900"/>
+        </w:tabs>
+      </w:pPr>
+    </w:p>
+    <w:p>
+      <w:pPr>
+        <w:tabs>
+          <w:tab w:val="left" w:pos="6900"/>
+        </w:tabs>
+      </w:pPr>
+      <w:r>
+        <w:t>Panic can be used to stop the flow of the program.</w:t>
+      </w:r>
+    </w:p>
+    <w:p>
+      <w:pPr>
+        <w:tabs>
+          <w:tab w:val="left" w:pos="6900"/>
+        </w:tabs>
+      </w:pPr>
+      <w:r>
+        <w:t xml:space="preserve">If folder is not there, the errors will be there. </w:t>
+      </w:r>
+    </w:p>
+    <w:p>
+      <w:pPr>
+        <w:shd w:val="clear" w:color="auto" w:fill="FFFFFF"/>
+        <w:spacing w:line="300" w:lineRule="atLeast"/>
+        <w:rPr>
+          <w:rFonts w:ascii="Consolas" w:eastAsia="Times New Roman" w:hAnsi="Consolas" w:cs="Times New Roman"/>
+          <w:color w:val="000000"/>
+          <w:sz w:val="21"/>
+          <w:szCs w:val="21"/>
+          <w:lang w:val="en-IN" w:eastAsia="en-IN"/>
+        </w:rPr>
+      </w:pPr>
+      <w:r>
+        <w:t xml:space="preserve">Or else use : </w:t>
+      </w:r>
+      <w:r>
+        <w:rPr>
+          <w:rFonts w:ascii="Consolas" w:eastAsia="Times New Roman" w:hAnsi="Consolas" w:cs="Times New Roman"/>
+          <w:color w:val="000000"/>
+          <w:sz w:val="21"/>
+          <w:szCs w:val="21"/>
+          <w:lang w:val="en-IN" w:eastAsia="en-IN"/>
+        </w:rPr>
+        <w:t xml:space="preserve">os.MkdirAll(dir, </w:t>
+      </w:r>
+      <w:r>
+        <w:rPr>
+          <w:rFonts w:ascii="Consolas" w:eastAsia="Times New Roman" w:hAnsi="Consolas" w:cs="Times New Roman"/>
+          <w:color w:val="098658"/>
+          <w:sz w:val="21"/>
+          <w:szCs w:val="21"/>
+          <w:lang w:val="en-IN" w:eastAsia="en-IN"/>
+        </w:rPr>
+        <w:t>0755</w:t>
+      </w:r>
+      <w:r>
+        <w:rPr>
+          <w:rFonts w:ascii="Consolas" w:eastAsia="Times New Roman" w:hAnsi="Consolas" w:cs="Times New Roman"/>
+          <w:color w:val="000000"/>
+          <w:sz w:val="21"/>
+          <w:szCs w:val="21"/>
+          <w:lang w:val="en-IN" w:eastAsia="en-IN"/>
+        </w:rPr>
+        <w:t>)</w:t>
+      </w:r>
+      <w:r>
+        <w:rPr>
+          <w:rFonts w:ascii="Consolas" w:eastAsia="Times New Roman" w:hAnsi="Consolas" w:cs="Times New Roman"/>
+          <w:color w:val="000000"/>
+          <w:sz w:val="21"/>
+          <w:szCs w:val="21"/>
+          <w:lang w:val="en-IN" w:eastAsia="en-IN"/>
+        </w:rPr>
+        <w:t xml:space="preserve"> to create the directory</w:t>
       </w:r>
     </w:p>
     <w:p>
@@ -4987,10 +3816,10 @@
       </w:pPr>
       <w:r>
         <w:drawing>
-          <wp:inline distT="0" distB="0" distL="0" distR="0" wp14:anchorId="21007405" wp14:editId="296FACF3">
-            <wp:extent cx="5616427" cy="5273497"/>
-            <wp:effectExtent l="0" t="0" r="3810" b="3810"/>
-            <wp:docPr id="41" name="Picture 41"/>
+          <wp:inline distT="0" distB="0" distL="0" distR="0" wp14:anchorId="16DB1566" wp14:editId="7321B738">
+            <wp:extent cx="4686300" cy="4532441"/>
+            <wp:effectExtent l="0" t="0" r="0" b="1905"/>
+            <wp:docPr id="40" name="Picture 40"/>
             <wp:cNvGraphicFramePr>
               <a:graphicFrameLocks xmlns:a="http://schemas.openxmlformats.org/drawingml/2006/main" noChangeAspect="1"/>
             </wp:cNvGraphicFramePr>
@@ -5010,7 +3839,7 @@
                   <pic:spPr>
                     <a:xfrm>
                       <a:off x="0" y="0"/>
-                      <a:ext cx="5616427" cy="5273497"/>
+                      <a:ext cx="4689726" cy="4535754"/>
                     </a:xfrm>
                     <a:prstGeom prst="rect">
                       <a:avLst/>
@@ -5025,11 +3854,142 @@
     </w:p>
     <w:p>
       <w:pPr>
-        <w:pStyle w:val="Heading1-PageBreak"/>
+        <w:shd w:val="clear" w:color="auto" w:fill="FFFFFF"/>
+        <w:spacing w:line="285" w:lineRule="atLeast"/>
+        <w:rPr>
+          <w:rFonts w:ascii="Consolas" w:eastAsia="Times New Roman" w:hAnsi="Consolas" w:cs="Times New Roman"/>
+          <w:color w:val="000000"/>
+          <w:sz w:val="21"/>
+          <w:szCs w:val="21"/>
+          <w:lang w:val="en-IN" w:eastAsia="en-IN"/>
+        </w:rPr>
       </w:pPr>
       <w:r>
         <w:lastRenderedPageBreak/>
-        <w:t>Interfaces</w:t>
+        <w:t xml:space="preserve">To read back the bill saved. </w:t>
+      </w:r>
+      <w:r>
+        <w:rPr>
+          <w:rFonts w:ascii="Consolas" w:eastAsia="Times New Roman" w:hAnsi="Consolas" w:cs="Times New Roman"/>
+          <w:color w:val="000000"/>
+          <w:sz w:val="21"/>
+          <w:szCs w:val="21"/>
+          <w:lang w:val="en-IN" w:eastAsia="en-IN"/>
+        </w:rPr>
+        <w:t>os.ReadFile(</w:t>
+      </w:r>
+      <w:r>
+        <w:rPr>
+          <w:rFonts w:ascii="Consolas" w:eastAsia="Times New Roman" w:hAnsi="Consolas" w:cs="Times New Roman"/>
+          <w:color w:val="A31515"/>
+          <w:sz w:val="21"/>
+          <w:szCs w:val="21"/>
+          <w:lang w:val="en-IN" w:eastAsia="en-IN"/>
+        </w:rPr>
+        <w:t>"bills/"</w:t>
+      </w:r>
+      <w:r>
+        <w:rPr>
+          <w:rFonts w:ascii="Consolas" w:eastAsia="Times New Roman" w:hAnsi="Consolas" w:cs="Times New Roman"/>
+          <w:color w:val="000000"/>
+          <w:sz w:val="21"/>
+          <w:szCs w:val="21"/>
+          <w:lang w:val="en-IN" w:eastAsia="en-IN"/>
+        </w:rPr>
+        <w:t xml:space="preserve"> + strconv.Itoa(id) + </w:t>
+      </w:r>
+      <w:r>
+        <w:rPr>
+          <w:rFonts w:ascii="Consolas" w:eastAsia="Times New Roman" w:hAnsi="Consolas" w:cs="Times New Roman"/>
+          <w:color w:val="A31515"/>
+          <w:sz w:val="21"/>
+          <w:szCs w:val="21"/>
+          <w:lang w:val="en-IN" w:eastAsia="en-IN"/>
+        </w:rPr>
+        <w:t>".txt"</w:t>
+      </w:r>
+      <w:r>
+        <w:rPr>
+          <w:rFonts w:ascii="Consolas" w:eastAsia="Times New Roman" w:hAnsi="Consolas" w:cs="Times New Roman"/>
+          <w:color w:val="000000"/>
+          <w:sz w:val="21"/>
+          <w:szCs w:val="21"/>
+          <w:lang w:val="en-IN" w:eastAsia="en-IN"/>
+        </w:rPr>
+        <w:t>)</w:t>
+      </w:r>
+    </w:p>
+    <w:p>
+      <w:pPr>
+        <w:shd w:val="clear" w:color="auto" w:fill="FFFFFF"/>
+        <w:spacing w:line="285" w:lineRule="atLeast"/>
+        <w:rPr>
+          <w:rFonts w:ascii="Consolas" w:eastAsia="Times New Roman" w:hAnsi="Consolas" w:cs="Times New Roman"/>
+          <w:color w:val="000000"/>
+          <w:sz w:val="21"/>
+          <w:szCs w:val="21"/>
+          <w:lang w:val="en-IN" w:eastAsia="en-IN"/>
+        </w:rPr>
+      </w:pPr>
+      <w:r>
+        <w:rPr>
+          <w:rFonts w:ascii="Consolas" w:eastAsia="Times New Roman" w:hAnsi="Consolas" w:cs="Times New Roman"/>
+          <w:color w:val="000000"/>
+          <w:sz w:val="21"/>
+          <w:szCs w:val="21"/>
+          <w:lang w:val="en-IN" w:eastAsia="en-IN"/>
+        </w:rPr>
+        <w:t xml:space="preserve">While writing json files: </w:t>
+      </w:r>
+      <w:r>
+        <w:rPr>
+          <w:rFonts w:ascii="Consolas" w:eastAsia="Times New Roman" w:hAnsi="Consolas" w:cs="Times New Roman"/>
+          <w:color w:val="000000"/>
+          <w:sz w:val="21"/>
+          <w:szCs w:val="21"/>
+          <w:lang w:val="en-IN" w:eastAsia="en-IN"/>
+        </w:rPr>
+        <w:t xml:space="preserve">data, err := json.MarshalIndent(b, </w:t>
+      </w:r>
+      <w:r>
+        <w:rPr>
+          <w:rFonts w:ascii="Consolas" w:eastAsia="Times New Roman" w:hAnsi="Consolas" w:cs="Times New Roman"/>
+          <w:color w:val="A31515"/>
+          <w:sz w:val="21"/>
+          <w:szCs w:val="21"/>
+          <w:lang w:val="en-IN" w:eastAsia="en-IN"/>
+        </w:rPr>
+        <w:t>""</w:t>
+      </w:r>
+      <w:r>
+        <w:rPr>
+          <w:rFonts w:ascii="Consolas" w:eastAsia="Times New Roman" w:hAnsi="Consolas" w:cs="Times New Roman"/>
+          <w:color w:val="000000"/>
+          <w:sz w:val="21"/>
+          <w:szCs w:val="21"/>
+          <w:lang w:val="en-IN" w:eastAsia="en-IN"/>
+        </w:rPr>
+        <w:t xml:space="preserve">, </w:t>
+      </w:r>
+      <w:r>
+        <w:rPr>
+          <w:rFonts w:ascii="Consolas" w:eastAsia="Times New Roman" w:hAnsi="Consolas" w:cs="Times New Roman"/>
+          <w:color w:val="A31515"/>
+          <w:sz w:val="21"/>
+          <w:szCs w:val="21"/>
+          <w:lang w:val="en-IN" w:eastAsia="en-IN"/>
+        </w:rPr>
+        <w:t>"  "</w:t>
+      </w:r>
+      <w:r>
+        <w:rPr>
+          <w:rFonts w:ascii="Consolas" w:eastAsia="Times New Roman" w:hAnsi="Consolas" w:cs="Times New Roman"/>
+          <w:color w:val="000000"/>
+          <w:sz w:val="21"/>
+          <w:szCs w:val="21"/>
+          <w:lang w:val="en-IN" w:eastAsia="en-IN"/>
+        </w:rPr>
+        <w:t>)</w:t>
       </w:r>
     </w:p>
     <w:p>
@@ -5039,35 +3999,16 @@
         </w:tabs>
       </w:pPr>
       <w:r>
-        <w:t>Groups types together based on their methods</w:t>
-      </w:r>
-    </w:p>
-    <w:p>
-      <w:pPr>
-        <w:tabs>
-          <w:tab w:val="left" w:pos="6900"/>
-        </w:tabs>
-      </w:pPr>
-      <w:r>
-        <w:t xml:space="preserve">Like area and circumference for the square and circle. </w:t>
-      </w:r>
-      <w:proofErr w:type="gramStart"/>
-      <w:r>
-        <w:t>So</w:t>
-      </w:r>
-      <w:proofErr w:type="gramEnd"/>
-      <w:r>
-        <w:t xml:space="preserve"> we can create the shape as interface.</w:t>
-      </w:r>
-    </w:p>
-    <w:p>
-      <w:pPr>
-        <w:tabs>
-          <w:tab w:val="left" w:pos="6900"/>
-        </w:tabs>
-      </w:pPr>
-      <w:r>
-        <w:t xml:space="preserve">Apply concept of receiver function here as well. </w:t>
+        <w:t xml:space="preserve">Encoding/json.UnMarshal: </w:t>
+      </w:r>
+      <w:r>
+        <w:t>Unmarshal parses the JSON-encoded data and stores the result in the value pointed to by v</w:t>
+      </w:r>
+      <w:r>
+        <w:t>.</w:t>
+      </w:r>
+      <w:r>
+        <w:t xml:space="preserve"> This helps in reading the file and using it to save the values for later use.</w:t>
       </w:r>
     </w:p>
     <w:p>
@@ -5079,10 +4020,10 @@
       </w:pPr>
       <w:r>
         <w:drawing>
-          <wp:inline distT="0" distB="0" distL="0" distR="0" wp14:anchorId="4A71ADD0" wp14:editId="0625E839">
-            <wp:extent cx="4336156" cy="5532599"/>
-            <wp:effectExtent l="0" t="0" r="7620" b="0"/>
-            <wp:docPr id="42" name="Picture 42"/>
+          <wp:inline distT="0" distB="0" distL="0" distR="0" wp14:anchorId="21007405" wp14:editId="296FACF3">
+            <wp:extent cx="5616427" cy="5273497"/>
+            <wp:effectExtent l="0" t="0" r="3810" b="3810"/>
+            <wp:docPr id="41" name="Picture 41"/>
             <wp:cNvGraphicFramePr>
               <a:graphicFrameLocks xmlns:a="http://schemas.openxmlformats.org/drawingml/2006/main" noChangeAspect="1"/>
             </wp:cNvGraphicFramePr>
@@ -5102,7 +4043,7 @@
                   <pic:spPr>
                     <a:xfrm>
                       <a:off x="0" y="0"/>
-                      <a:ext cx="4336156" cy="5532599"/>
+                      <a:ext cx="5616427" cy="5273497"/>
                     </a:xfrm>
                     <a:prstGeom prst="rect">
                       <a:avLst/>
@@ -5117,22 +4058,41 @@
     </w:p>
     <w:p>
       <w:pPr>
+        <w:pStyle w:val="Heading1-PageBreak"/>
+      </w:pPr>
+      <w:r>
+        <w:lastRenderedPageBreak/>
+        <w:t>Interfaces</w:t>
+      </w:r>
+    </w:p>
+    <w:p>
+      <w:pPr>
         <w:tabs>
           <w:tab w:val="left" w:pos="6900"/>
         </w:tabs>
       </w:pPr>
       <w:r>
-        <w:t xml:space="preserve">Also math package provides various functions as </w:t>
-      </w:r>
-      <w:proofErr w:type="spellStart"/>
-      <w:proofErr w:type="gramStart"/>
-      <w:r>
-        <w:t>math.Pi</w:t>
-      </w:r>
-      <w:proofErr w:type="spellEnd"/>
-      <w:proofErr w:type="gramEnd"/>
-      <w:r>
-        <w:t xml:space="preserve"> as pi value.</w:t>
+        <w:t>Groups types together based on their methods</w:t>
+      </w:r>
+    </w:p>
+    <w:p>
+      <w:pPr>
+        <w:tabs>
+          <w:tab w:val="left" w:pos="6900"/>
+        </w:tabs>
+      </w:pPr>
+      <w:r>
+        <w:t>Like area and circumference for the square and circle. So we can create the shape as interface.</w:t>
+      </w:r>
+    </w:p>
+    <w:p>
+      <w:pPr>
+        <w:tabs>
+          <w:tab w:val="left" w:pos="6900"/>
+        </w:tabs>
+      </w:pPr>
+      <w:r>
+        <w:t xml:space="preserve">Apply concept of receiver function here as well. </w:t>
       </w:r>
     </w:p>
     <w:p>
@@ -5143,12 +4103,11 @@
         <w:jc w:val="center"/>
       </w:pPr>
       <w:r>
-        <w:lastRenderedPageBreak/>
         <w:drawing>
-          <wp:inline distT="0" distB="0" distL="0" distR="0" wp14:anchorId="20DAB30F" wp14:editId="011400D3">
-            <wp:extent cx="3170195" cy="1996613"/>
-            <wp:effectExtent l="0" t="0" r="0" b="3810"/>
-            <wp:docPr id="43" name="Picture 43"/>
+          <wp:inline distT="0" distB="0" distL="0" distR="0" wp14:anchorId="4A71ADD0" wp14:editId="0625E839">
+            <wp:extent cx="4336156" cy="5532599"/>
+            <wp:effectExtent l="0" t="0" r="7620" b="0"/>
+            <wp:docPr id="42" name="Picture 42"/>
             <wp:cNvGraphicFramePr>
               <a:graphicFrameLocks xmlns:a="http://schemas.openxmlformats.org/drawingml/2006/main" noChangeAspect="1"/>
             </wp:cNvGraphicFramePr>
@@ -5168,6 +4127,62 @@
                   <pic:spPr>
                     <a:xfrm>
                       <a:off x="0" y="0"/>
+                      <a:ext cx="4336156" cy="5532599"/>
+                    </a:xfrm>
+                    <a:prstGeom prst="rect">
+                      <a:avLst/>
+                    </a:prstGeom>
+                  </pic:spPr>
+                </pic:pic>
+              </a:graphicData>
+            </a:graphic>
+          </wp:inline>
+        </w:drawing>
+      </w:r>
+    </w:p>
+    <w:p>
+      <w:pPr>
+        <w:tabs>
+          <w:tab w:val="left" w:pos="6900"/>
+        </w:tabs>
+      </w:pPr>
+      <w:r>
+        <w:t>Also math package provides various functions as math.Pi as pi value.</w:t>
+      </w:r>
+    </w:p>
+    <w:p>
+      <w:pPr>
+        <w:tabs>
+          <w:tab w:val="left" w:pos="6900"/>
+        </w:tabs>
+        <w:jc w:val="center"/>
+      </w:pPr>
+      <w:r>
+        <w:lastRenderedPageBreak/>
+        <w:drawing>
+          <wp:inline distT="0" distB="0" distL="0" distR="0" wp14:anchorId="20DAB30F" wp14:editId="011400D3">
+            <wp:extent cx="3170195" cy="1996613"/>
+            <wp:effectExtent l="0" t="0" r="0" b="3810"/>
+            <wp:docPr id="43" name="Picture 43"/>
+            <wp:cNvGraphicFramePr>
+              <a:graphicFrameLocks xmlns:a="http://schemas.openxmlformats.org/drawingml/2006/main" noChangeAspect="1"/>
+            </wp:cNvGraphicFramePr>
+            <a:graphic xmlns:a="http://schemas.openxmlformats.org/drawingml/2006/main">
+              <a:graphicData uri="http://schemas.openxmlformats.org/drawingml/2006/picture">
+                <pic:pic xmlns:pic="http://schemas.openxmlformats.org/drawingml/2006/picture">
+                  <pic:nvPicPr>
+                    <pic:cNvPr id="1" name=""/>
+                    <pic:cNvPicPr/>
+                  </pic:nvPicPr>
+                  <pic:blipFill>
+                    <a:blip r:embed="rId59"/>
+                    <a:stretch>
+                      <a:fillRect/>
+                    </a:stretch>
+                  </pic:blipFill>
+                  <pic:spPr>
+                    <a:xfrm>
+                      <a:off x="0" y="0"/>
                       <a:ext cx="3170195" cy="1996613"/>
                     </a:xfrm>
                     <a:prstGeom prst="rect">
@@ -5192,8 +4207,7 @@
       <w:r>
         <w:t xml:space="preserve"> </w:t>
       </w:r>
-      <w:hyperlink r:id="rId59" w:history="1">
-        <w:proofErr w:type="spellStart"/>
+      <w:hyperlink r:id="rId60" w:history="1">
         <w:r>
           <w:rPr>
             <w:rFonts w:asciiTheme="minorHAnsi" w:hAnsiTheme="minorHAnsi"/>
@@ -5201,17 +4215,7 @@
             <w:sz w:val="22"/>
             <w:u w:val="single"/>
           </w:rPr>
-          <w:t>Go</w:t>
-        </w:r>
-        <w:proofErr w:type="spellEnd"/>
-        <w:r>
-          <w:rPr>
-            <w:rFonts w:asciiTheme="minorHAnsi" w:hAnsiTheme="minorHAnsi"/>
-            <w:color w:val="0000FF"/>
-            <w:sz w:val="22"/>
-            <w:u w:val="single"/>
-          </w:rPr>
-          <w:t xml:space="preserve"> Logical Operators</w:t>
+          <w:t>Go Logical Operators</w:t>
         </w:r>
       </w:hyperlink>
       <w:r>
@@ -5247,7 +4251,7 @@
                     <pic:cNvPicPr/>
                   </pic:nvPicPr>
                   <pic:blipFill>
-                    <a:blip r:embed="rId60"/>
+                    <a:blip r:embed="rId61"/>
                     <a:stretch>
                       <a:fillRect/>
                     </a:stretch>
@@ -5334,7 +4338,7 @@
       <w:r>
         <w:t xml:space="preserve"> </w:t>
       </w:r>
-      <w:hyperlink r:id="rId61" w:history="1">
+      <w:hyperlink r:id="rId62" w:history="1">
         <w:r>
           <w:rPr>
             <w:rFonts w:asciiTheme="minorHAnsi" w:hAnsiTheme="minorHAnsi"/>
@@ -5378,7 +4382,7 @@
                     <pic:cNvPicPr/>
                   </pic:nvPicPr>
                   <pic:blipFill>
-                    <a:blip r:embed="rId62"/>
+                    <a:blip r:embed="rId63"/>
                     <a:stretch>
                       <a:fillRect/>
                     </a:stretch>
@@ -5429,13 +4433,8 @@
         <w:ind w:left="720"/>
       </w:pPr>
       <w:r>
-        <w:t xml:space="preserve">^ - Bitwise </w:t>
-      </w:r>
-      <w:proofErr w:type="spellStart"/>
-      <w:r>
-        <w:t>Xor</w:t>
-      </w:r>
-      <w:proofErr w:type="spellEnd"/>
+        <w:t>^ - Bitwise Xor</w:t>
+      </w:r>
     </w:p>
     <w:p>
       <w:pPr>
@@ -5497,18 +4496,7 @@
           <w:szCs w:val="21"/>
           <w:lang w:val="en-IN" w:eastAsia="en-IN"/>
         </w:rPr>
-        <w:t xml:space="preserve"> - Bit </w:t>
-      </w:r>
-      <w:proofErr w:type="gramStart"/>
-      <w:r>
-        <w:rPr>
-          <w:rFonts w:ascii="Consolas" w:eastAsia="Times New Roman" w:hAnsi="Consolas" w:cs="Times New Roman"/>
-          <w:color w:val="000000"/>
-          <w:sz w:val="21"/>
-          <w:szCs w:val="21"/>
-          <w:lang w:val="en-IN" w:eastAsia="en-IN"/>
-        </w:rPr>
-        <w:t>clear</w:t>
+        <w:t xml:space="preserve"> - Bit clear</w:t>
       </w:r>
       <w:r>
         <w:rPr>
@@ -5520,12 +4508,137 @@
         </w:rPr>
         <w:t>(</w:t>
       </w:r>
-      <w:proofErr w:type="gramEnd"/>
       <w:r>
         <w:t>x &amp;^ y = x &amp; (^y)</w:t>
       </w:r>
       <w:r>
         <w:t>)</w:t>
+      </w:r>
+    </w:p>
+    <w:p>
+      <w:pPr>
+        <w:shd w:val="clear" w:color="auto" w:fill="FFFFFF"/>
+        <w:spacing w:before="0" w:line="285" w:lineRule="atLeast"/>
+      </w:pPr>
+    </w:p>
+    <w:p>
+      <w:pPr>
+        <w:pStyle w:val="Heading1"/>
+      </w:pPr>
+      <w:r>
+        <w:lastRenderedPageBreak/>
+        <w:t>Extras</w:t>
+      </w:r>
+    </w:p>
+    <w:p>
+      <w:pPr>
+        <w:shd w:val="clear" w:color="auto" w:fill="FFFFFF"/>
+        <w:spacing w:before="0" w:line="285" w:lineRule="atLeast"/>
+      </w:pPr>
+      <w:r>
+        <w:t>defer: It is used to</w:t>
+      </w:r>
+      <w:r>
+        <w:t xml:space="preserve"> ensure resources are properly closed or cleanup tasks are performed even if errors occur.</w:t>
+      </w:r>
+    </w:p>
+    <w:p>
+      <w:pPr>
+        <w:shd w:val="clear" w:color="auto" w:fill="FFFFFF"/>
+        <w:spacing w:before="0" w:line="285" w:lineRule="atLeast"/>
+        <w:jc w:val="center"/>
+        <w:rPr>
+          <w:rFonts w:ascii="Consolas" w:eastAsia="Times New Roman" w:hAnsi="Consolas" w:cs="Times New Roman"/>
+          <w:color w:val="000000"/>
+          <w:sz w:val="21"/>
+          <w:szCs w:val="21"/>
+          <w:lang w:val="en-IN" w:eastAsia="en-IN"/>
+        </w:rPr>
+      </w:pPr>
+      <w:r>
+        <w:rPr>
+          <w:rFonts w:ascii="Consolas" w:eastAsia="Times New Roman" w:hAnsi="Consolas" w:cs="Times New Roman"/>
+          <w:color w:val="000000"/>
+          <w:sz w:val="21"/>
+          <w:szCs w:val="21"/>
+          <w:lang w:val="en-IN" w:eastAsia="en-IN"/>
+        </w:rPr>
+        <w:drawing>
+          <wp:inline distT="0" distB="0" distL="0" distR="0" wp14:anchorId="37CEB1F6" wp14:editId="7862473B">
+            <wp:extent cx="5943600" cy="1804035"/>
+            <wp:effectExtent l="0" t="0" r="0" b="5715"/>
+            <wp:docPr id="47" name="Picture 47"/>
+            <wp:cNvGraphicFramePr>
+              <a:graphicFrameLocks xmlns:a="http://schemas.openxmlformats.org/drawingml/2006/main" noChangeAspect="1"/>
+            </wp:cNvGraphicFramePr>
+            <a:graphic xmlns:a="http://schemas.openxmlformats.org/drawingml/2006/main">
+              <a:graphicData uri="http://schemas.openxmlformats.org/drawingml/2006/picture">
+                <pic:pic xmlns:pic="http://schemas.openxmlformats.org/drawingml/2006/picture">
+                  <pic:nvPicPr>
+                    <pic:cNvPr id="1" name=""/>
+                    <pic:cNvPicPr/>
+                  </pic:nvPicPr>
+                  <pic:blipFill>
+                    <a:blip r:embed="rId64"/>
+                    <a:stretch>
+                      <a:fillRect/>
+                    </a:stretch>
+                  </pic:blipFill>
+                  <pic:spPr>
+                    <a:xfrm>
+                      <a:off x="0" y="0"/>
+                      <a:ext cx="5943600" cy="1804035"/>
+                    </a:xfrm>
+                    <a:prstGeom prst="rect">
+                      <a:avLst/>
+                    </a:prstGeom>
+                  </pic:spPr>
+                </pic:pic>
+              </a:graphicData>
+            </a:graphic>
+          </wp:inline>
+        </w:drawing>
+      </w:r>
+    </w:p>
+    <w:p>
+      <w:pPr>
+        <w:shd w:val="clear" w:color="auto" w:fill="FFFFFF"/>
+        <w:spacing w:before="0" w:line="285" w:lineRule="atLeast"/>
+        <w:rPr>
+          <w:rFonts w:ascii="Helvetica" w:hAnsi="Helvetica" w:cs="Helvetica"/>
+          <w:shd w:val="clear" w:color="auto" w:fill="FFFFFF"/>
+        </w:rPr>
+      </w:pPr>
+    </w:p>
+    <w:p>
+      <w:pPr>
+        <w:shd w:val="clear" w:color="auto" w:fill="FFFFFF"/>
+        <w:spacing w:before="0" w:line="285" w:lineRule="atLeast"/>
+        <w:rPr>
+          <w:rFonts w:ascii="Helvetica" w:hAnsi="Helvetica" w:cs="Helvetica"/>
+          <w:shd w:val="clear" w:color="auto" w:fill="FFFFFF"/>
+        </w:rPr>
+      </w:pPr>
+      <w:r>
+        <w:rPr>
+          <w:rFonts w:ascii="Helvetica" w:hAnsi="Helvetica" w:cs="Helvetica"/>
+          <w:shd w:val="clear" w:color="auto" w:fill="FFFFFF"/>
+        </w:rPr>
+        <w:t>Go's concurrency model us</w:t>
+      </w:r>
+      <w:r>
+        <w:rPr>
+          <w:rFonts w:ascii="Helvetica" w:hAnsi="Helvetica" w:cs="Helvetica"/>
+          <w:shd w:val="clear" w:color="auto" w:fill="FFFFFF"/>
+        </w:rPr>
+        <w:t>es</w:t>
+      </w:r>
+      <w:r>
+        <w:rPr>
+          <w:rFonts w:ascii="Helvetica" w:hAnsi="Helvetica" w:cs="Helvetica"/>
+          <w:shd w:val="clear" w:color="auto" w:fill="FFFFFF"/>
+        </w:rPr>
+        <w:t xml:space="preserve"> goroutines and channels for parallel execution paths.</w:t>
       </w:r>
     </w:p>
     <w:p>
@@ -5540,17 +4653,299 @@
           <w:lang w:val="en-IN" w:eastAsia="en-IN"/>
         </w:rPr>
       </w:pPr>
+      <w:r>
+        <w:rPr>
+          <w:rFonts w:ascii="Consolas" w:eastAsia="Times New Roman" w:hAnsi="Consolas" w:cs="Times New Roman"/>
+          <w:color w:val="000000"/>
+          <w:sz w:val="21"/>
+          <w:szCs w:val="21"/>
+          <w:lang w:val="en-IN" w:eastAsia="en-IN"/>
+        </w:rPr>
+        <w:t>ch chan&lt;- string → a send-only channel of strings</w:t>
+      </w:r>
     </w:p>
     <w:p>
       <w:pPr>
-        <w:pStyle w:val="Heading1"/>
-      </w:pPr>
-      <w:r>
-        <w:t>References</w:t>
+        <w:shd w:val="clear" w:color="auto" w:fill="FFFFFF"/>
+        <w:spacing w:before="0" w:line="285" w:lineRule="atLeast"/>
+        <w:rPr>
+          <w:rFonts w:ascii="Consolas" w:eastAsia="Times New Roman" w:hAnsi="Consolas" w:cs="Times New Roman"/>
+          <w:color w:val="000000"/>
+          <w:sz w:val="21"/>
+          <w:szCs w:val="21"/>
+          <w:lang w:val="en-IN" w:eastAsia="en-IN"/>
+        </w:rPr>
+      </w:pPr>
+      <w:r>
+        <w:rPr>
+          <w:rFonts w:ascii="Consolas" w:eastAsia="Times New Roman" w:hAnsi="Consolas" w:cs="Times New Roman"/>
+          <w:color w:val="000000"/>
+          <w:sz w:val="21"/>
+          <w:szCs w:val="21"/>
+          <w:lang w:val="en-IN" w:eastAsia="en-IN"/>
+        </w:rPr>
+        <w:t>This means the function can send values to the channel but cannot receive from it.</w:t>
       </w:r>
     </w:p>
     <w:p>
-      <w:hyperlink r:id="rId63" w:history="1">
+      <w:pPr>
+        <w:shd w:val="clear" w:color="auto" w:fill="FFFFFF"/>
+        <w:spacing w:before="0" w:line="285" w:lineRule="atLeast"/>
+        <w:rPr>
+          <w:rFonts w:ascii="Consolas" w:eastAsia="Times New Roman" w:hAnsi="Consolas" w:cs="Times New Roman"/>
+          <w:color w:val="000000"/>
+          <w:sz w:val="21"/>
+          <w:szCs w:val="21"/>
+          <w:lang w:val="en-IN" w:eastAsia="en-IN"/>
+        </w:rPr>
+      </w:pPr>
+    </w:p>
+    <w:p>
+      <w:pPr>
+        <w:shd w:val="clear" w:color="auto" w:fill="FFFFFF"/>
+        <w:spacing w:before="0" w:line="285" w:lineRule="atLeast"/>
+        <w:rPr>
+          <w:rFonts w:ascii="Consolas" w:eastAsia="Times New Roman" w:hAnsi="Consolas" w:cs="Times New Roman"/>
+          <w:color w:val="000000"/>
+          <w:sz w:val="21"/>
+          <w:szCs w:val="21"/>
+          <w:lang w:val="en-IN" w:eastAsia="en-IN"/>
+        </w:rPr>
+      </w:pPr>
+      <w:r>
+        <w:rPr>
+          <w:rFonts w:ascii="Consolas" w:eastAsia="Times New Roman" w:hAnsi="Consolas" w:cs="Times New Roman"/>
+          <w:color w:val="000000"/>
+          <w:sz w:val="21"/>
+          <w:szCs w:val="21"/>
+          <w:lang w:val="en-IN" w:eastAsia="en-IN"/>
+        </w:rPr>
+        <w:t>ch &lt;- message</w:t>
+      </w:r>
+    </w:p>
+    <w:p>
+      <w:pPr>
+        <w:shd w:val="clear" w:color="auto" w:fill="FFFFFF"/>
+        <w:spacing w:before="0" w:line="285" w:lineRule="atLeast"/>
+        <w:rPr>
+          <w:rFonts w:ascii="Consolas" w:eastAsia="Times New Roman" w:hAnsi="Consolas" w:cs="Times New Roman"/>
+          <w:color w:val="000000"/>
+          <w:sz w:val="21"/>
+          <w:szCs w:val="21"/>
+          <w:lang w:val="en-IN" w:eastAsia="en-IN"/>
+        </w:rPr>
+      </w:pPr>
+      <w:r>
+        <w:rPr>
+          <w:rFonts w:ascii="Consolas" w:eastAsia="Times New Roman" w:hAnsi="Consolas" w:cs="Times New Roman"/>
+          <w:color w:val="000000"/>
+          <w:sz w:val="21"/>
+          <w:szCs w:val="21"/>
+          <w:lang w:val="en-IN" w:eastAsia="en-IN"/>
+        </w:rPr>
+        <w:t>This sends the message into the channel.</w:t>
+      </w:r>
+    </w:p>
+    <w:p>
+      <w:pPr>
+        <w:shd w:val="clear" w:color="auto" w:fill="FFFFFF"/>
+        <w:spacing w:before="0" w:line="285" w:lineRule="atLeast"/>
+        <w:rPr>
+          <w:rFonts w:ascii="Consolas" w:eastAsia="Times New Roman" w:hAnsi="Consolas" w:cs="Times New Roman"/>
+          <w:color w:val="000000"/>
+          <w:sz w:val="21"/>
+          <w:szCs w:val="21"/>
+          <w:lang w:val="en-IN" w:eastAsia="en-IN"/>
+        </w:rPr>
+      </w:pPr>
+    </w:p>
+    <w:p>
+      <w:pPr>
+        <w:shd w:val="clear" w:color="auto" w:fill="FFFFFF"/>
+        <w:spacing w:before="0" w:line="285" w:lineRule="atLeast"/>
+        <w:rPr>
+          <w:rFonts w:ascii="Consolas" w:eastAsia="Times New Roman" w:hAnsi="Consolas" w:cs="Times New Roman"/>
+          <w:color w:val="000000"/>
+          <w:sz w:val="21"/>
+          <w:szCs w:val="21"/>
+          <w:lang w:val="en-IN" w:eastAsia="en-IN"/>
+        </w:rPr>
+      </w:pPr>
+      <w:r>
+        <w:rPr>
+          <w:rFonts w:ascii="Consolas" w:eastAsia="Times New Roman" w:hAnsi="Consolas" w:cs="Times New Roman"/>
+          <w:color w:val="000000"/>
+          <w:sz w:val="21"/>
+          <w:szCs w:val="21"/>
+          <w:lang w:val="en-IN" w:eastAsia="en-IN"/>
+        </w:rPr>
+        <w:t>make(chan string) creates a string channel, used for communication between goroutines.</w:t>
+      </w:r>
+    </w:p>
+    <w:p>
+      <w:pPr>
+        <w:shd w:val="clear" w:color="auto" w:fill="FFFFFF"/>
+        <w:spacing w:before="0" w:line="285" w:lineRule="atLeast"/>
+        <w:rPr>
+          <w:rFonts w:ascii="Consolas" w:eastAsia="Times New Roman" w:hAnsi="Consolas" w:cs="Times New Roman"/>
+          <w:color w:val="000000"/>
+          <w:sz w:val="21"/>
+          <w:szCs w:val="21"/>
+          <w:lang w:val="en-IN" w:eastAsia="en-IN"/>
+        </w:rPr>
+      </w:pPr>
+    </w:p>
+    <w:p>
+      <w:pPr>
+        <w:shd w:val="clear" w:color="auto" w:fill="FFFFFF"/>
+        <w:spacing w:before="0" w:line="285" w:lineRule="atLeast"/>
+        <w:rPr>
+          <w:rFonts w:ascii="Consolas" w:eastAsia="Times New Roman" w:hAnsi="Consolas" w:cs="Times New Roman"/>
+          <w:color w:val="000000"/>
+          <w:sz w:val="21"/>
+          <w:szCs w:val="21"/>
+          <w:lang w:val="en-IN" w:eastAsia="en-IN"/>
+        </w:rPr>
+      </w:pPr>
+      <w:r>
+        <w:rPr>
+          <w:rFonts w:ascii="Consolas" w:eastAsia="Times New Roman" w:hAnsi="Consolas" w:cs="Times New Roman"/>
+          <w:color w:val="000000"/>
+          <w:sz w:val="21"/>
+          <w:szCs w:val="21"/>
+          <w:lang w:val="en-IN" w:eastAsia="en-IN"/>
+        </w:rPr>
+        <w:t>go sendMessage(messageChannel, "Lesson 1 completed")</w:t>
+      </w:r>
+    </w:p>
+    <w:p>
+      <w:pPr>
+        <w:shd w:val="clear" w:color="auto" w:fill="FFFFFF"/>
+        <w:spacing w:before="0" w:line="285" w:lineRule="atLeast"/>
+        <w:rPr>
+          <w:rFonts w:ascii="Consolas" w:eastAsia="Times New Roman" w:hAnsi="Consolas" w:cs="Times New Roman"/>
+          <w:color w:val="000000"/>
+          <w:sz w:val="21"/>
+          <w:szCs w:val="21"/>
+          <w:lang w:val="en-IN" w:eastAsia="en-IN"/>
+        </w:rPr>
+      </w:pPr>
+      <w:r>
+        <w:rPr>
+          <w:rFonts w:ascii="Consolas" w:eastAsia="Times New Roman" w:hAnsi="Consolas" w:cs="Times New Roman"/>
+          <w:color w:val="000000"/>
+          <w:sz w:val="21"/>
+          <w:szCs w:val="21"/>
+          <w:lang w:val="en-IN" w:eastAsia="en-IN"/>
+        </w:rPr>
+        <w:t>This launches sendMessage in a new goroutine (a lightweight thread managed by Go).</w:t>
+      </w:r>
+    </w:p>
+    <w:p>
+      <w:pPr>
+        <w:shd w:val="clear" w:color="auto" w:fill="FFFFFF"/>
+        <w:spacing w:before="0" w:line="285" w:lineRule="atLeast"/>
+        <w:rPr>
+          <w:rFonts w:ascii="Consolas" w:eastAsia="Times New Roman" w:hAnsi="Consolas" w:cs="Times New Roman"/>
+          <w:color w:val="000000"/>
+          <w:sz w:val="21"/>
+          <w:szCs w:val="21"/>
+          <w:lang w:val="en-IN" w:eastAsia="en-IN"/>
+        </w:rPr>
+      </w:pPr>
+    </w:p>
+    <w:p>
+      <w:pPr>
+        <w:shd w:val="clear" w:color="auto" w:fill="FFFFFF"/>
+        <w:spacing w:before="0" w:line="285" w:lineRule="atLeast"/>
+        <w:rPr>
+          <w:rFonts w:ascii="Consolas" w:eastAsia="Times New Roman" w:hAnsi="Consolas" w:cs="Times New Roman"/>
+          <w:color w:val="000000"/>
+          <w:sz w:val="21"/>
+          <w:szCs w:val="21"/>
+          <w:lang w:val="en-IN" w:eastAsia="en-IN"/>
+        </w:rPr>
+      </w:pPr>
+      <w:r>
+        <w:rPr>
+          <w:rFonts w:ascii="Consolas" w:eastAsia="Times New Roman" w:hAnsi="Consolas" w:cs="Times New Roman"/>
+          <w:color w:val="000000"/>
+          <w:sz w:val="21"/>
+          <w:szCs w:val="21"/>
+          <w:lang w:val="en-IN" w:eastAsia="en-IN"/>
+        </w:rPr>
+        <w:t>The main goroutine continues immediately without waiting.</w:t>
+      </w:r>
+    </w:p>
+    <w:p>
+      <w:pPr>
+        <w:shd w:val="clear" w:color="auto" w:fill="FFFFFF"/>
+        <w:spacing w:before="0" w:line="285" w:lineRule="atLeast"/>
+        <w:jc w:val="center"/>
+        <w:rPr>
+          <w:rFonts w:ascii="Consolas" w:eastAsia="Times New Roman" w:hAnsi="Consolas" w:cs="Times New Roman"/>
+          <w:color w:val="000000"/>
+          <w:sz w:val="21"/>
+          <w:szCs w:val="21"/>
+          <w:lang w:val="en-IN" w:eastAsia="en-IN"/>
+        </w:rPr>
+      </w:pPr>
+      <w:r>
+        <w:rPr>
+          <w:rFonts w:ascii="Consolas" w:eastAsia="Times New Roman" w:hAnsi="Consolas" w:cs="Times New Roman"/>
+          <w:color w:val="000000"/>
+          <w:sz w:val="21"/>
+          <w:szCs w:val="21"/>
+          <w:lang w:val="en-IN" w:eastAsia="en-IN"/>
+        </w:rPr>
+        <w:lastRenderedPageBreak/>
+        <w:drawing>
+          <wp:inline distT="0" distB="0" distL="0" distR="0" wp14:anchorId="4BFD018B" wp14:editId="4430FD8C">
+            <wp:extent cx="4717189" cy="3878916"/>
+            <wp:effectExtent l="0" t="0" r="7620" b="7620"/>
+            <wp:docPr id="48" name="Picture 48"/>
+            <wp:cNvGraphicFramePr>
+              <a:graphicFrameLocks xmlns:a="http://schemas.openxmlformats.org/drawingml/2006/main" noChangeAspect="1"/>
+            </wp:cNvGraphicFramePr>
+            <a:graphic xmlns:a="http://schemas.openxmlformats.org/drawingml/2006/main">
+              <a:graphicData uri="http://schemas.openxmlformats.org/drawingml/2006/picture">
+                <pic:pic xmlns:pic="http://schemas.openxmlformats.org/drawingml/2006/picture">
+                  <pic:nvPicPr>
+                    <pic:cNvPr id="1" name=""/>
+                    <pic:cNvPicPr/>
+                  </pic:nvPicPr>
+                  <pic:blipFill>
+                    <a:blip r:embed="rId65"/>
+                    <a:stretch>
+                      <a:fillRect/>
+                    </a:stretch>
+                  </pic:blipFill>
+                  <pic:spPr>
+                    <a:xfrm>
+                      <a:off x="0" y="0"/>
+                      <a:ext cx="4717189" cy="3878916"/>
+                    </a:xfrm>
+                    <a:prstGeom prst="rect">
+                      <a:avLst/>
+                    </a:prstGeom>
+                  </pic:spPr>
+                </pic:pic>
+              </a:graphicData>
+            </a:graphic>
+          </wp:inline>
+        </w:drawing>
+      </w:r>
+    </w:p>
+    <w:p>
+      <w:pPr>
+        <w:pStyle w:val="Heading1"/>
+      </w:pPr>
+      <w:r>
+        <w:t>References</w:t>
+      </w:r>
+    </w:p>
+    <w:p>
+      <w:hyperlink r:id="rId66" w:history="1">
         <w:r>
           <w:rPr>
             <w:color w:val="0000FF"/>
@@ -5562,12 +4957,11 @@
     </w:p>
     <w:p>
       <w:r>
-        <w:lastRenderedPageBreak/>
         <w:t>https://stackoverflow.com/</w:t>
       </w:r>
     </w:p>
     <w:sectPr>
-      <w:footerReference w:type="default" r:id="rId64"/>
+      <w:footerReference w:type="default" r:id="rId67"/>
       <w:pgSz w:w="12240" w:h="15840"/>
       <w:pgMar w:top="1440" w:right="1440" w:bottom="1440" w:left="1440" w:header="288" w:footer="720" w:gutter="0"/>
       <w:pgNumType w:start="1"/>

</xml_diff>